<commit_message>
Report: MIP, compositing, pros cons, results, trilinear
</commit_message>
<xml_diff>
--- a/Report assignment 1.docx
+++ b/Report assignment 1.docx
@@ -17,31 +17,7 @@
         <w:jc w:val="both"/>
       </w:pPr>
       <w:r>
-        <w:t xml:space="preserve">Lois </w:t>
-      </w:r>
-      <w:proofErr w:type="spellStart"/>
-      <w:r>
-        <w:t>Nijland</w:t>
-      </w:r>
-      <w:proofErr w:type="spellEnd"/>
-      <w:r>
-        <w:t xml:space="preserve"> (0860184), </w:t>
-      </w:r>
-      <w:proofErr w:type="spellStart"/>
-      <w:r>
-        <w:t>Joost</w:t>
-      </w:r>
-      <w:proofErr w:type="spellEnd"/>
-      <w:r>
-        <w:t xml:space="preserve"> </w:t>
-      </w:r>
-      <w:proofErr w:type="spellStart"/>
-      <w:r>
-        <w:t>Pieterse</w:t>
-      </w:r>
-      <w:proofErr w:type="spellEnd"/>
-      <w:r>
-        <w:t xml:space="preserve"> (0848231)</w:t>
+        <w:t>Lois Nijland (0860184), Joost Pieterse (0848231)</w:t>
       </w:r>
     </w:p>
     <w:p>
@@ -88,49 +64,1058 @@
           <w:b/>
           <w:sz w:val="24"/>
         </w:rPr>
-        <w:t xml:space="preserve"> ray functions</w:t>
-      </w:r>
-    </w:p>
-    <w:p>
-      <w:pPr>
-        <w:spacing w:after="0"/>
-        <w:jc w:val="both"/>
-        <w:rPr>
-          <w:rFonts w:cstheme="minorHAnsi"/>
+        <w:t xml:space="preserve"> </w:t>
+      </w:r>
+    </w:p>
+    <w:p>
+      <w:pPr>
+        <w:spacing w:after="0"/>
+        <w:jc w:val="both"/>
+        <w:rPr>
+          <w:rFonts w:cstheme="minorHAnsi"/>
+          <w:b/>
           <w:i/>
         </w:rPr>
       </w:pPr>
       <w:r>
         <w:rPr>
           <w:rFonts w:cstheme="minorHAnsi"/>
+          <w:b/>
           <w:i/>
         </w:rPr>
-        <w:t>Implementation</w:t>
-      </w:r>
-    </w:p>
-    <w:p>
-      <w:pPr>
-        <w:spacing w:after="0"/>
-        <w:jc w:val="both"/>
-        <w:rPr>
-          <w:rFonts w:cstheme="minorHAnsi"/>
-        </w:rPr>
-      </w:pPr>
-    </w:p>
-    <w:p>
-      <w:pPr>
-        <w:spacing w:after="0"/>
-        <w:jc w:val="both"/>
-        <w:rPr>
-          <w:rFonts w:cstheme="minorHAnsi"/>
+        <w:t>Implementation MIP</w:t>
+      </w:r>
+    </w:p>
+    <w:p>
+      <w:pPr>
+        <w:spacing w:after="0"/>
+        <w:jc w:val="both"/>
+        <w:rPr>
+          <w:rFonts w:cstheme="minorHAnsi"/>
+        </w:rPr>
+      </w:pPr>
+      <w:r>
+        <w:rPr>
+          <w:rFonts w:cstheme="minorHAnsi"/>
+        </w:rPr>
+        <w:t>The implementation of maximum intensity projection uses large parts of the implementation of the slicer, which was already given. One difference is that we added a third nested loop which goes from 0 up to the maximum ray length, which is computed to be the length of the diagonal of the volume. This third loop is introduced for the following:</w:t>
+      </w:r>
+    </w:p>
+    <w:p>
+      <w:pPr>
+        <w:spacing w:after="0"/>
+        <w:jc w:val="both"/>
+        <w:rPr>
+          <w:rFonts w:ascii="Consolas" w:hAnsi="Consolas"/>
+        </w:rPr>
+      </w:pPr>
+      <w:r>
+        <w:rPr>
+          <w:rFonts w:ascii="Consolas" w:hAnsi="Consolas"/>
+        </w:rPr>
+        <w:t>pixelCoord[0] = uVec[0] * (i - imageCenter) + vVec[0] * (j - imageCenter) + volumeCenter[0] + (k - maxRayLength / 2) * viewVec[0];</w:t>
+      </w:r>
+    </w:p>
+    <w:p>
+      <w:pPr>
+        <w:spacing w:after="0"/>
+        <w:jc w:val="both"/>
+        <w:rPr>
+          <w:rFonts w:cstheme="minorHAnsi"/>
+        </w:rPr>
+      </w:pPr>
+      <w:r>
+        <w:rPr>
+          <w:rFonts w:cstheme="minorHAnsi"/>
+        </w:rPr>
+        <w:t xml:space="preserve">The part that is different from the slicer’s implementation is the last part: </w:t>
+      </w:r>
+      <w:r>
+        <w:rPr>
+          <w:rFonts w:ascii="Consolas" w:hAnsi="Consolas"/>
+        </w:rPr>
+        <w:t>+ (k - maxRayLength</w:t>
+      </w:r>
+      <w:r>
+        <w:rPr>
+          <w:rFonts w:ascii="Consolas" w:hAnsi="Consolas"/>
+        </w:rPr>
+        <w:t xml:space="preserve"> / 2) * viewVec[0]</w:t>
+      </w:r>
+      <w:r>
+        <w:rPr>
+          <w:rFonts w:cstheme="minorHAnsi"/>
+        </w:rPr>
+        <w:t xml:space="preserve">. We use this to obtain the entire vector (all the points along the vector), whereas before, in the slicer, you only had one point. A similar implementation is done for </w:t>
+      </w:r>
+      <w:r>
+        <w:rPr>
+          <w:rFonts w:ascii="Consolas" w:hAnsi="Consolas"/>
+        </w:rPr>
+        <w:t>pixelCoord[1</w:t>
+      </w:r>
+      <w:r>
+        <w:rPr>
+          <w:rFonts w:ascii="Consolas" w:hAnsi="Consolas"/>
+        </w:rPr>
+        <w:t>]</w:t>
+      </w:r>
+      <w:r>
+        <w:rPr>
+          <w:rFonts w:cstheme="minorHAnsi"/>
+        </w:rPr>
+        <w:t xml:space="preserve"> and </w:t>
+      </w:r>
+      <w:r>
+        <w:rPr>
+          <w:rFonts w:ascii="Consolas" w:hAnsi="Consolas"/>
+        </w:rPr>
+        <w:t>pixelCoord[2</w:t>
+      </w:r>
+      <w:r>
+        <w:rPr>
+          <w:rFonts w:ascii="Consolas" w:hAnsi="Consolas"/>
+        </w:rPr>
+        <w:t>]</w:t>
+      </w:r>
+      <w:r>
+        <w:rPr>
+          <w:rFonts w:cstheme="minorHAnsi"/>
+        </w:rPr>
+        <w:t>.</w:t>
+      </w:r>
+    </w:p>
+    <w:p>
+      <w:pPr>
+        <w:spacing w:after="0"/>
+        <w:jc w:val="both"/>
+        <w:rPr>
+          <w:rFonts w:cstheme="minorHAnsi"/>
+        </w:rPr>
+      </w:pPr>
+      <w:r>
+        <w:rPr>
+          <w:rFonts w:cstheme="minorHAnsi"/>
+        </w:rPr>
+        <w:t xml:space="preserve">The variable </w:t>
+      </w:r>
+      <w:r>
+        <w:rPr>
+          <w:rFonts w:ascii="Consolas" w:hAnsi="Consolas" w:cstheme="minorHAnsi"/>
+        </w:rPr>
+        <w:t>val</w:t>
+      </w:r>
+      <w:r>
+        <w:rPr>
+          <w:rFonts w:cstheme="minorHAnsi"/>
+        </w:rPr>
+        <w:t xml:space="preserve"> is computed to be the maximum of all </w:t>
+      </w:r>
+      <w:r>
+        <w:rPr>
+          <w:rFonts w:ascii="Consolas" w:hAnsi="Consolas" w:cstheme="minorHAnsi"/>
+        </w:rPr>
+        <w:t>getVoxel(pixelCoord)</w:t>
+      </w:r>
+      <w:r>
+        <w:rPr>
+          <w:rFonts w:cstheme="minorHAnsi"/>
+        </w:rPr>
+        <w:t xml:space="preserve"> or </w:t>
+      </w:r>
+      <w:r>
+        <w:rPr>
+          <w:rFonts w:ascii="Consolas" w:hAnsi="Consolas" w:cstheme="minorHAnsi"/>
+        </w:rPr>
+        <w:t>getInterpolatedVoxel(pixelCoord)</w:t>
+      </w:r>
+      <w:r>
+        <w:rPr>
+          <w:rFonts w:cstheme="minorHAnsi"/>
+        </w:rPr>
+        <w:t xml:space="preserve"> (this will be described in Section Tri-linear interpolation). By doing this we get the maximum value for each point and we use these values for the final image.</w:t>
+      </w:r>
+    </w:p>
+    <w:p>
+      <w:pPr>
+        <w:spacing w:after="0"/>
+        <w:jc w:val="both"/>
+        <w:rPr>
+          <w:rFonts w:cstheme="minorHAnsi"/>
+        </w:rPr>
+      </w:pPr>
+      <w:r>
+        <w:rPr>
+          <w:rFonts w:cstheme="minorHAnsi"/>
+        </w:rPr>
+        <w:t xml:space="preserve">Another difference with slicer is that the RGB of the image is set slightly differently. Namely, we use a loop with variable </w:t>
+      </w:r>
+      <w:r>
+        <w:rPr>
+          <w:rFonts w:ascii="Consolas" w:hAnsi="Consolas" w:cstheme="minorHAnsi"/>
+        </w:rPr>
+        <w:t>k</w:t>
+      </w:r>
+      <w:r>
+        <w:rPr>
+          <w:rFonts w:cstheme="minorHAnsi"/>
+        </w:rPr>
+        <w:t xml:space="preserve"> that goes from 0 to </w:t>
+      </w:r>
+      <w:r>
+        <w:rPr>
+          <w:rFonts w:ascii="Consolas" w:hAnsi="Consolas" w:cstheme="minorHAnsi"/>
+        </w:rPr>
+        <w:t>step</w:t>
+      </w:r>
+      <w:r>
+        <w:rPr>
+          <w:rFonts w:cstheme="minorHAnsi"/>
+        </w:rPr>
+        <w:t xml:space="preserve"> (described in Section Responsiveness) and we use a nested loop with variable </w:t>
+      </w:r>
+      <w:r>
+        <w:rPr>
+          <w:rFonts w:ascii="Consolas" w:hAnsi="Consolas" w:cstheme="minorHAnsi"/>
+        </w:rPr>
+        <w:t>g</w:t>
+      </w:r>
+      <w:r>
+        <w:rPr>
+          <w:rFonts w:cstheme="minorHAnsi"/>
+        </w:rPr>
+        <w:t xml:space="preserve"> that goes from 0 to </w:t>
+      </w:r>
+      <w:r>
+        <w:rPr>
+          <w:rFonts w:ascii="Consolas" w:hAnsi="Consolas" w:cstheme="minorHAnsi"/>
+        </w:rPr>
+        <w:t>step</w:t>
+      </w:r>
+      <w:r>
+        <w:rPr>
+          <w:rFonts w:cstheme="minorHAnsi"/>
+        </w:rPr>
+        <w:t xml:space="preserve">. We then do </w:t>
+      </w:r>
+      <w:r>
+        <w:rPr>
+          <w:rFonts w:ascii="Consolas" w:hAnsi="Consolas"/>
+        </w:rPr>
+        <w:t>image.setRGB(i + k, j + g, pixelColor)</w:t>
+      </w:r>
+      <w:r>
+        <w:t xml:space="preserve">. </w:t>
+      </w:r>
+      <w:r>
+        <w:rPr>
+          <w:rFonts w:cstheme="minorHAnsi"/>
+        </w:rPr>
+        <w:t xml:space="preserve">This way we give every pixel along all the vectors their corresponding color. We only do this </w:t>
+      </w:r>
+      <w:r>
+        <w:rPr>
+          <w:rFonts w:ascii="Consolas" w:hAnsi="Consolas"/>
+        </w:rPr>
+        <w:t>if (i + k &lt; image.getWidth() &amp;&amp; j + g &lt; image.getHeight())</w:t>
+      </w:r>
+      <w:r>
+        <w:rPr>
+          <w:rFonts w:cstheme="minorHAnsi"/>
+        </w:rPr>
+        <w:t>, so that we do not exceed the image width or height.</w:t>
+      </w:r>
+    </w:p>
+    <w:p>
+      <w:pPr>
+        <w:spacing w:after="0"/>
+        <w:jc w:val="both"/>
+        <w:rPr>
+          <w:rFonts w:cstheme="minorHAnsi"/>
+        </w:rPr>
+      </w:pPr>
+      <w:r>
+        <w:rPr>
+          <w:rFonts w:cstheme="minorHAnsi"/>
+        </w:rPr>
+        <w:t xml:space="preserve">The final difference between MIP and slicer is that some features were added for MIP to improve responsiveness. This is discussed in Section Responsiveness. </w:t>
+      </w:r>
+    </w:p>
+    <w:p>
+      <w:pPr>
+        <w:spacing w:after="0"/>
+        <w:jc w:val="both"/>
+        <w:rPr>
+          <w:rFonts w:cstheme="minorHAnsi"/>
+        </w:rPr>
+      </w:pPr>
+      <w:r>
+        <w:rPr>
+          <w:rFonts w:cstheme="minorHAnsi"/>
+        </w:rPr>
+        <w:t xml:space="preserve"> </w:t>
+      </w:r>
+    </w:p>
+    <w:p>
+      <w:pPr>
+        <w:spacing w:after="0"/>
+        <w:jc w:val="both"/>
+        <w:rPr>
+          <w:rFonts w:cstheme="minorHAnsi"/>
+          <w:b/>
           <w:i/>
         </w:rPr>
       </w:pPr>
       <w:r>
         <w:rPr>
           <w:rFonts w:cstheme="minorHAnsi"/>
+          <w:b/>
           <w:i/>
         </w:rPr>
+        <w:t>Implementation compositing</w:t>
+      </w:r>
+    </w:p>
+    <w:p>
+      <w:pPr>
+        <w:spacing w:after="0"/>
+        <w:jc w:val="both"/>
+        <w:rPr>
+          <w:rFonts w:cstheme="minorHAnsi"/>
+        </w:rPr>
+      </w:pPr>
+      <w:r>
+        <w:rPr>
+          <w:rFonts w:cstheme="minorHAnsi"/>
+        </w:rPr>
+        <w:t xml:space="preserve">The implementation of compositing has only a few differences with MIP. We add a variable </w:t>
+      </w:r>
+      <w:r>
+        <w:rPr>
+          <w:rFonts w:ascii="Consolas" w:hAnsi="Consolas" w:cstheme="minorHAnsi"/>
+        </w:rPr>
+        <w:t>previousColor</w:t>
+      </w:r>
+      <w:r>
+        <w:rPr>
+          <w:rFonts w:cstheme="minorHAnsi"/>
+        </w:rPr>
+        <w:t xml:space="preserve">, which is initialized to be </w:t>
+      </w:r>
+      <w:r>
+        <w:rPr>
+          <w:rFonts w:ascii="Consolas" w:hAnsi="Consolas" w:cstheme="minorHAnsi"/>
+        </w:rPr>
+        <w:t>TFColor(0, 0, 0, 0)</w:t>
+      </w:r>
+      <w:r>
+        <w:rPr>
+          <w:rFonts w:cstheme="minorHAnsi"/>
+        </w:rPr>
+        <w:t xml:space="preserve">. We do not use variable </w:t>
+      </w:r>
+      <w:r>
+        <w:rPr>
+          <w:rFonts w:ascii="Consolas" w:hAnsi="Consolas" w:cstheme="minorHAnsi"/>
+        </w:rPr>
+        <w:t xml:space="preserve">val </w:t>
+      </w:r>
+      <w:r>
+        <w:rPr>
+          <w:rFonts w:cstheme="minorHAnsi"/>
+        </w:rPr>
+        <w:t xml:space="preserve">anymore, instead we use variable </w:t>
+      </w:r>
+      <w:r>
+        <w:rPr>
+          <w:rFonts w:ascii="Consolas" w:hAnsi="Consolas" w:cstheme="minorHAnsi"/>
+        </w:rPr>
+        <w:t>alpha</w:t>
+      </w:r>
+      <w:r>
+        <w:rPr>
+          <w:rFonts w:cstheme="minorHAnsi"/>
+        </w:rPr>
+        <w:t xml:space="preserve">, which simply computes </w:t>
+      </w:r>
+      <w:r>
+        <w:rPr>
+          <w:rFonts w:ascii="Consolas" w:hAnsi="Consolas" w:cstheme="minorHAnsi"/>
+        </w:rPr>
+        <w:t>getVoxel(pixelCoord)</w:t>
+      </w:r>
+      <w:r>
+        <w:rPr>
+          <w:rFonts w:cstheme="minorHAnsi"/>
+        </w:rPr>
+        <w:t xml:space="preserve"> or </w:t>
+      </w:r>
+      <w:r>
+        <w:rPr>
+          <w:rFonts w:ascii="Consolas" w:hAnsi="Consolas" w:cstheme="minorHAnsi"/>
+        </w:rPr>
+        <w:t>getInterpolatedVoxel(pixelCoord)</w:t>
+      </w:r>
+      <w:r>
+        <w:rPr>
+          <w:rFonts w:cstheme="minorHAnsi"/>
+        </w:rPr>
+        <w:t xml:space="preserve">. </w:t>
+      </w:r>
+    </w:p>
+    <w:p>
+      <w:pPr>
+        <w:spacing w:after="0"/>
+        <w:jc w:val="both"/>
+        <w:rPr>
+          <w:rFonts w:cstheme="minorHAnsi"/>
+        </w:rPr>
+      </w:pPr>
+      <w:r>
+        <w:rPr>
+          <w:rFonts w:cstheme="minorHAnsi"/>
+        </w:rPr>
+        <w:t>After this there is a new part, which is based on the “Front-to-Back” method for compositing. This method has the following formulas:</w:t>
+      </w:r>
+    </w:p>
+    <w:p>
+      <w:pPr>
+        <w:spacing w:after="0"/>
+        <w:jc w:val="both"/>
+        <w:rPr>
+          <w:rFonts w:eastAsiaTheme="minorEastAsia" w:cstheme="minorHAnsi"/>
+        </w:rPr>
+      </w:pPr>
+      <m:oMathPara>
+        <m:oMath>
+          <m:sSub>
+            <m:sSubPr>
+              <m:ctrlPr>
+                <w:rPr>
+                  <w:rFonts w:ascii="Cambria Math" w:hAnsi="Cambria Math" w:cstheme="minorHAnsi"/>
+                  <w:i/>
+                </w:rPr>
+              </m:ctrlPr>
+            </m:sSubPr>
+            <m:e>
+              <m:r>
+                <w:rPr>
+                  <w:rFonts w:ascii="Cambria Math" w:hAnsi="Cambria Math" w:cstheme="minorHAnsi"/>
+                </w:rPr>
+                <m:t>C</m:t>
+              </m:r>
+            </m:e>
+            <m:sub>
+              <m:r>
+                <w:rPr>
+                  <w:rFonts w:ascii="Cambria Math" w:hAnsi="Cambria Math" w:cstheme="minorHAnsi"/>
+                </w:rPr>
+                <m:t>out</m:t>
+              </m:r>
+            </m:sub>
+          </m:sSub>
+          <m:r>
+            <w:rPr>
+              <w:rFonts w:ascii="Cambria Math" w:hAnsi="Cambria Math" w:cstheme="minorHAnsi"/>
+            </w:rPr>
+            <m:t xml:space="preserve">= </m:t>
+          </m:r>
+          <m:sSub>
+            <m:sSubPr>
+              <m:ctrlPr>
+                <w:rPr>
+                  <w:rFonts w:ascii="Cambria Math" w:hAnsi="Cambria Math" w:cstheme="minorHAnsi"/>
+                  <w:i/>
+                </w:rPr>
+              </m:ctrlPr>
+            </m:sSubPr>
+            <m:e>
+              <m:r>
+                <w:rPr>
+                  <w:rFonts w:ascii="Cambria Math" w:hAnsi="Cambria Math" w:cstheme="minorHAnsi"/>
+                </w:rPr>
+                <m:t>C</m:t>
+              </m:r>
+            </m:e>
+            <m:sub>
+              <m:r>
+                <w:rPr>
+                  <w:rFonts w:ascii="Cambria Math" w:hAnsi="Cambria Math" w:cstheme="minorHAnsi"/>
+                </w:rPr>
+                <m:t>in</m:t>
+              </m:r>
+            </m:sub>
+          </m:sSub>
+          <m:r>
+            <w:rPr>
+              <w:rFonts w:ascii="Cambria Math" w:hAnsi="Cambria Math" w:cstheme="minorHAnsi"/>
+            </w:rPr>
+            <m:t>+C</m:t>
+          </m:r>
+          <m:d>
+            <m:dPr>
+              <m:ctrlPr>
+                <w:rPr>
+                  <w:rFonts w:ascii="Cambria Math" w:hAnsi="Cambria Math" w:cstheme="minorHAnsi"/>
+                  <w:i/>
+                </w:rPr>
+              </m:ctrlPr>
+            </m:dPr>
+            <m:e>
+              <m:r>
+                <w:rPr>
+                  <w:rFonts w:ascii="Cambria Math" w:hAnsi="Cambria Math" w:cstheme="minorHAnsi"/>
+                </w:rPr>
+                <m:t>x</m:t>
+              </m:r>
+            </m:e>
+          </m:d>
+          <m:r>
+            <w:rPr>
+              <w:rFonts w:ascii="Cambria Math" w:hAnsi="Cambria Math" w:cstheme="minorHAnsi"/>
+            </w:rPr>
+            <m:t>*α</m:t>
+          </m:r>
+          <m:d>
+            <m:dPr>
+              <m:ctrlPr>
+                <w:rPr>
+                  <w:rFonts w:ascii="Cambria Math" w:hAnsi="Cambria Math" w:cstheme="minorHAnsi"/>
+                  <w:i/>
+                </w:rPr>
+              </m:ctrlPr>
+            </m:dPr>
+            <m:e>
+              <m:r>
+                <w:rPr>
+                  <w:rFonts w:ascii="Cambria Math" w:hAnsi="Cambria Math" w:cstheme="minorHAnsi"/>
+                </w:rPr>
+                <m:t>x</m:t>
+              </m:r>
+            </m:e>
+          </m:d>
+          <m:r>
+            <w:rPr>
+              <w:rFonts w:ascii="Cambria Math" w:hAnsi="Cambria Math" w:cstheme="minorHAnsi"/>
+            </w:rPr>
+            <m:t>*(1-</m:t>
+          </m:r>
+          <m:sSub>
+            <m:sSubPr>
+              <m:ctrlPr>
+                <w:rPr>
+                  <w:rFonts w:ascii="Cambria Math" w:hAnsi="Cambria Math" w:cstheme="minorHAnsi"/>
+                  <w:i/>
+                </w:rPr>
+              </m:ctrlPr>
+            </m:sSubPr>
+            <m:e>
+              <m:r>
+                <w:rPr>
+                  <w:rFonts w:ascii="Cambria Math" w:hAnsi="Cambria Math" w:cstheme="minorHAnsi"/>
+                </w:rPr>
+                <m:t>α</m:t>
+              </m:r>
+            </m:e>
+            <m:sub>
+              <m:r>
+                <w:rPr>
+                  <w:rFonts w:ascii="Cambria Math" w:hAnsi="Cambria Math" w:cstheme="minorHAnsi"/>
+                </w:rPr>
+                <m:t>in</m:t>
+              </m:r>
+            </m:sub>
+          </m:sSub>
+          <m:r>
+            <w:rPr>
+              <w:rFonts w:ascii="Cambria Math" w:hAnsi="Cambria Math" w:cstheme="minorHAnsi"/>
+            </w:rPr>
+            <m:t>)</m:t>
+          </m:r>
+        </m:oMath>
+      </m:oMathPara>
+    </w:p>
+    <w:p>
+      <w:pPr>
+        <w:spacing w:after="0"/>
+        <w:jc w:val="both"/>
+        <w:rPr>
+          <w:rFonts w:cstheme="minorHAnsi"/>
+        </w:rPr>
+      </w:pPr>
+      <m:oMathPara>
+        <m:oMath>
+          <m:sSub>
+            <m:sSubPr>
+              <m:ctrlPr>
+                <w:rPr>
+                  <w:rFonts w:ascii="Cambria Math" w:hAnsi="Cambria Math" w:cstheme="minorHAnsi"/>
+                  <w:i/>
+                </w:rPr>
+              </m:ctrlPr>
+            </m:sSubPr>
+            <m:e>
+              <m:r>
+                <w:rPr>
+                  <w:rFonts w:ascii="Cambria Math" w:hAnsi="Cambria Math" w:cstheme="minorHAnsi"/>
+                </w:rPr>
+                <m:t>α</m:t>
+              </m:r>
+            </m:e>
+            <m:sub>
+              <m:r>
+                <w:rPr>
+                  <w:rFonts w:ascii="Cambria Math" w:hAnsi="Cambria Math" w:cstheme="minorHAnsi"/>
+                </w:rPr>
+                <m:t>out</m:t>
+              </m:r>
+            </m:sub>
+          </m:sSub>
+          <m:r>
+            <w:rPr>
+              <w:rFonts w:ascii="Cambria Math" w:hAnsi="Cambria Math" w:cstheme="minorHAnsi"/>
+            </w:rPr>
+            <m:t xml:space="preserve">= </m:t>
+          </m:r>
+          <m:sSub>
+            <m:sSubPr>
+              <m:ctrlPr>
+                <w:rPr>
+                  <w:rFonts w:ascii="Cambria Math" w:hAnsi="Cambria Math" w:cstheme="minorHAnsi"/>
+                  <w:i/>
+                </w:rPr>
+              </m:ctrlPr>
+            </m:sSubPr>
+            <m:e>
+              <m:r>
+                <w:rPr>
+                  <w:rFonts w:ascii="Cambria Math" w:hAnsi="Cambria Math" w:cstheme="minorHAnsi"/>
+                </w:rPr>
+                <m:t>α</m:t>
+              </m:r>
+            </m:e>
+            <m:sub>
+              <m:r>
+                <w:rPr>
+                  <w:rFonts w:ascii="Cambria Math" w:hAnsi="Cambria Math" w:cstheme="minorHAnsi"/>
+                </w:rPr>
+                <m:t>in</m:t>
+              </m:r>
+            </m:sub>
+          </m:sSub>
+          <m:r>
+            <w:rPr>
+              <w:rFonts w:ascii="Cambria Math" w:hAnsi="Cambria Math" w:cstheme="minorHAnsi"/>
+            </w:rPr>
+            <m:t>+α</m:t>
+          </m:r>
+          <m:d>
+            <m:dPr>
+              <m:ctrlPr>
+                <w:rPr>
+                  <w:rFonts w:ascii="Cambria Math" w:hAnsi="Cambria Math" w:cstheme="minorHAnsi"/>
+                  <w:i/>
+                </w:rPr>
+              </m:ctrlPr>
+            </m:dPr>
+            <m:e>
+              <m:r>
+                <w:rPr>
+                  <w:rFonts w:ascii="Cambria Math" w:hAnsi="Cambria Math" w:cstheme="minorHAnsi"/>
+                </w:rPr>
+                <m:t>x</m:t>
+              </m:r>
+            </m:e>
+          </m:d>
+          <m:r>
+            <w:rPr>
+              <w:rFonts w:ascii="Cambria Math" w:hAnsi="Cambria Math" w:cstheme="minorHAnsi"/>
+            </w:rPr>
+            <m:t>*(1-</m:t>
+          </m:r>
+          <m:sSub>
+            <m:sSubPr>
+              <m:ctrlPr>
+                <w:rPr>
+                  <w:rFonts w:ascii="Cambria Math" w:hAnsi="Cambria Math" w:cstheme="minorHAnsi"/>
+                  <w:i/>
+                </w:rPr>
+              </m:ctrlPr>
+            </m:sSubPr>
+            <m:e>
+              <m:r>
+                <w:rPr>
+                  <w:rFonts w:ascii="Cambria Math" w:hAnsi="Cambria Math" w:cstheme="minorHAnsi"/>
+                </w:rPr>
+                <m:t>α</m:t>
+              </m:r>
+            </m:e>
+            <m:sub>
+              <m:r>
+                <w:rPr>
+                  <w:rFonts w:ascii="Cambria Math" w:hAnsi="Cambria Math" w:cstheme="minorHAnsi"/>
+                </w:rPr>
+                <m:t>in</m:t>
+              </m:r>
+            </m:sub>
+          </m:sSub>
+          <m:r>
+            <w:rPr>
+              <w:rFonts w:ascii="Cambria Math" w:hAnsi="Cambria Math" w:cstheme="minorHAnsi"/>
+            </w:rPr>
+            <m:t>)</m:t>
+          </m:r>
+        </m:oMath>
+      </m:oMathPara>
+    </w:p>
+    <w:p>
+      <w:pPr>
+        <w:spacing w:after="0"/>
+        <w:jc w:val="both"/>
+        <w:rPr>
+          <w:rFonts w:cstheme="minorHAnsi"/>
+        </w:rPr>
+      </w:pPr>
+      <w:r>
+        <w:rPr>
+          <w:rFonts w:cstheme="minorHAnsi"/>
+        </w:rPr>
+        <w:t>We implemented this “Front-to-Back” method as follows:</w:t>
+      </w:r>
+    </w:p>
+    <w:p>
+      <w:pPr>
+        <w:spacing w:after="0"/>
+        <w:jc w:val="both"/>
+        <w:rPr>
+          <w:rFonts w:ascii="Consolas" w:hAnsi="Consolas" w:cstheme="minorHAnsi"/>
+        </w:rPr>
+      </w:pPr>
+      <w:r>
+        <w:rPr>
+          <w:rFonts w:ascii="Consolas" w:hAnsi="Consolas" w:cstheme="minorHAnsi"/>
+        </w:rPr>
+        <w:t>TFColo</w:t>
+      </w:r>
+      <w:r>
+        <w:rPr>
+          <w:rFonts w:ascii="Consolas" w:hAnsi="Consolas" w:cstheme="minorHAnsi"/>
+        </w:rPr>
+        <w:t>r color = tFunc.getColor(alpha)</w:t>
+      </w:r>
+    </w:p>
+    <w:p>
+      <w:pPr>
+        <w:spacing w:after="0"/>
+        <w:jc w:val="both"/>
+        <w:rPr>
+          <w:rFonts w:cstheme="minorHAnsi"/>
+        </w:rPr>
+      </w:pPr>
+      <w:r>
+        <w:rPr>
+          <w:rFonts w:cstheme="minorHAnsi"/>
+        </w:rPr>
+        <w:t xml:space="preserve">And we do for variable </w:t>
+      </w:r>
+      <w:r>
+        <w:rPr>
+          <w:rFonts w:ascii="Consolas" w:hAnsi="Consolas" w:cstheme="minorHAnsi"/>
+        </w:rPr>
+        <w:t>red</w:t>
+      </w:r>
+      <w:r>
+        <w:rPr>
+          <w:rFonts w:cstheme="minorHAnsi"/>
+        </w:rPr>
+        <w:t xml:space="preserve"> the following (using the C</w:t>
+      </w:r>
+      <w:r>
+        <w:rPr>
+          <w:rFonts w:cstheme="minorHAnsi"/>
+          <w:vertAlign w:val="subscript"/>
+        </w:rPr>
+        <w:t>out</w:t>
+      </w:r>
+      <w:r>
+        <w:rPr>
+          <w:rFonts w:cstheme="minorHAnsi"/>
+        </w:rPr>
+        <w:t xml:space="preserve"> formula above with our variables):</w:t>
+      </w:r>
+    </w:p>
+    <w:p>
+      <w:pPr>
+        <w:spacing w:after="0"/>
+        <w:jc w:val="both"/>
+        <w:rPr>
+          <w:rFonts w:ascii="Consolas" w:hAnsi="Consolas" w:cstheme="minorHAnsi"/>
+        </w:rPr>
+      </w:pPr>
+      <w:r>
+        <w:rPr>
+          <w:rFonts w:ascii="Consolas" w:hAnsi="Consolas" w:cstheme="minorHAnsi"/>
+        </w:rPr>
+        <w:t xml:space="preserve">double red = previousColor.r + color.r * alpha / max * (1 - </w:t>
+      </w:r>
+      <w:r>
+        <w:rPr>
+          <w:rFonts w:ascii="Consolas" w:hAnsi="Consolas" w:cstheme="minorHAnsi"/>
+        </w:rPr>
+        <w:t>previousColor.a)</w:t>
+      </w:r>
+    </w:p>
+    <w:p>
+      <w:pPr>
+        <w:spacing w:after="0"/>
+        <w:jc w:val="both"/>
+        <w:rPr>
+          <w:rFonts w:ascii="Consolas" w:hAnsi="Consolas" w:cstheme="minorHAnsi"/>
+        </w:rPr>
+      </w:pPr>
+      <w:r>
+        <w:rPr>
+          <w:rFonts w:ascii="Consolas" w:hAnsi="Consolas" w:cstheme="minorHAnsi"/>
+        </w:rPr>
+        <w:t>previousColor.r = red</w:t>
+      </w:r>
+    </w:p>
+    <w:p>
+      <w:pPr>
+        <w:spacing w:after="0"/>
+        <w:jc w:val="both"/>
+        <w:rPr>
+          <w:rFonts w:cstheme="minorHAnsi"/>
+        </w:rPr>
+      </w:pPr>
+      <w:r>
+        <w:rPr>
+          <w:rFonts w:cstheme="minorHAnsi"/>
+        </w:rPr>
+        <w:lastRenderedPageBreak/>
+        <w:t xml:space="preserve">For </w:t>
+      </w:r>
+      <w:r>
+        <w:rPr>
+          <w:rFonts w:ascii="Consolas" w:hAnsi="Consolas" w:cstheme="minorHAnsi"/>
+        </w:rPr>
+        <w:t>green</w:t>
+      </w:r>
+      <w:r>
+        <w:rPr>
+          <w:rFonts w:cstheme="minorHAnsi"/>
+        </w:rPr>
+        <w:t xml:space="preserve"> and </w:t>
+      </w:r>
+      <w:r>
+        <w:rPr>
+          <w:rFonts w:ascii="Consolas" w:hAnsi="Consolas" w:cstheme="minorHAnsi"/>
+        </w:rPr>
+        <w:t xml:space="preserve">blue </w:t>
+      </w:r>
+      <w:r>
+        <w:rPr>
+          <w:rFonts w:cstheme="minorHAnsi"/>
+        </w:rPr>
+        <w:t xml:space="preserve">we do the same with </w:t>
+      </w:r>
+      <w:r>
+        <w:rPr>
+          <w:rFonts w:ascii="Consolas" w:hAnsi="Consolas" w:cstheme="minorHAnsi"/>
+        </w:rPr>
+        <w:t>previousColor.g, color.g</w:t>
+      </w:r>
+      <w:r>
+        <w:rPr>
+          <w:rFonts w:cstheme="minorHAnsi"/>
+        </w:rPr>
+        <w:t xml:space="preserve"> and </w:t>
+      </w:r>
+      <w:r>
+        <w:rPr>
+          <w:rFonts w:ascii="Consolas" w:hAnsi="Consolas" w:cstheme="minorHAnsi"/>
+        </w:rPr>
+        <w:t>previousColor.b, color.b</w:t>
+      </w:r>
+      <w:r>
+        <w:rPr>
+          <w:rFonts w:cstheme="minorHAnsi"/>
+        </w:rPr>
+        <w:t xml:space="preserve"> respectively. For newA</w:t>
+      </w:r>
+      <w:r>
+        <w:rPr>
+          <w:rFonts w:ascii="Consolas" w:hAnsi="Consolas" w:cstheme="minorHAnsi"/>
+        </w:rPr>
+        <w:t>lpha</w:t>
+      </w:r>
+      <w:r>
+        <w:rPr>
+          <w:rFonts w:cstheme="minorHAnsi"/>
+        </w:rPr>
+        <w:t xml:space="preserve">, we also do the same with </w:t>
+      </w:r>
+      <w:r>
+        <w:rPr>
+          <w:rFonts w:ascii="Consolas" w:hAnsi="Consolas" w:cstheme="minorHAnsi"/>
+        </w:rPr>
+        <w:t>previousColor.a</w:t>
+      </w:r>
+      <w:r>
+        <w:rPr>
+          <w:rFonts w:cstheme="minorHAnsi"/>
+        </w:rPr>
+        <w:t>, but here we do not use the “</w:t>
+      </w:r>
+      <w:r>
+        <w:rPr>
+          <w:rFonts w:ascii="Consolas" w:hAnsi="Consolas" w:cstheme="minorHAnsi"/>
+        </w:rPr>
+        <w:t>color.</w:t>
+      </w:r>
+      <w:r>
+        <w:rPr>
+          <w:rFonts w:ascii="Consolas" w:hAnsi="Consolas" w:cstheme="minorHAnsi"/>
+        </w:rPr>
+        <w:t>x</w:t>
+      </w:r>
+      <w:r>
+        <w:rPr>
+          <w:rFonts w:cstheme="minorHAnsi"/>
+        </w:rPr>
+        <w:t>” (using the α</w:t>
+      </w:r>
+      <w:r>
+        <w:rPr>
+          <w:rFonts w:cstheme="minorHAnsi"/>
+          <w:vertAlign w:val="subscript"/>
+        </w:rPr>
+        <w:t>out</w:t>
+      </w:r>
+      <w:r>
+        <w:rPr>
+          <w:rFonts w:cstheme="minorHAnsi"/>
+        </w:rPr>
+        <w:t xml:space="preserve"> formula above with our variables).</w:t>
+      </w:r>
+    </w:p>
+    <w:p>
+      <w:pPr>
+        <w:spacing w:after="0"/>
+        <w:jc w:val="both"/>
+        <w:rPr>
+          <w:rFonts w:cstheme="minorHAnsi"/>
+        </w:rPr>
+      </w:pPr>
+      <w:r>
+        <w:rPr>
+          <w:rFonts w:cstheme="minorHAnsi"/>
+        </w:rPr>
+        <w:t>Now we set the “</w:t>
+      </w:r>
+      <w:r>
+        <w:rPr>
+          <w:rFonts w:ascii="Consolas" w:hAnsi="Consolas" w:cstheme="minorHAnsi"/>
+        </w:rPr>
+        <w:t>voxelColor.x</w:t>
+      </w:r>
+      <w:r>
+        <w:rPr>
+          <w:rFonts w:cstheme="minorHAnsi"/>
+        </w:rPr>
+        <w:t>” to be the computed “</w:t>
+      </w:r>
+      <w:r>
+        <w:rPr>
+          <w:rFonts w:ascii="Consolas" w:hAnsi="Consolas" w:cstheme="minorHAnsi"/>
+        </w:rPr>
+        <w:t>previousColor.x</w:t>
+      </w:r>
+      <w:r>
+        <w:rPr>
+          <w:rFonts w:cstheme="minorHAnsi"/>
+        </w:rPr>
+        <w:t xml:space="preserve">”. So </w:t>
+      </w:r>
+      <w:r>
+        <w:rPr>
+          <w:rFonts w:ascii="Consolas" w:hAnsi="Consolas" w:cstheme="minorHAnsi"/>
+        </w:rPr>
+        <w:t>voxelColor.r = previousColor.r</w:t>
+      </w:r>
+      <w:r>
+        <w:rPr>
+          <w:rFonts w:cstheme="minorHAnsi"/>
+        </w:rPr>
+        <w:t xml:space="preserve">, and similarly for </w:t>
+      </w:r>
+      <w:r>
+        <w:rPr>
+          <w:rFonts w:ascii="Consolas" w:hAnsi="Consolas" w:cstheme="minorHAnsi"/>
+        </w:rPr>
+        <w:t>voxelColor.g</w:t>
+      </w:r>
+      <w:r>
+        <w:rPr>
+          <w:rFonts w:cstheme="minorHAnsi"/>
+        </w:rPr>
+        <w:t xml:space="preserve">, </w:t>
+      </w:r>
+      <w:r>
+        <w:rPr>
+          <w:rFonts w:ascii="Consolas" w:hAnsi="Consolas" w:cstheme="minorHAnsi"/>
+        </w:rPr>
+        <w:t>voxelColor.b</w:t>
+      </w:r>
+      <w:r>
+        <w:rPr>
+          <w:rFonts w:cstheme="minorHAnsi"/>
+        </w:rPr>
+        <w:t xml:space="preserve"> and </w:t>
+      </w:r>
+      <w:r>
+        <w:rPr>
+          <w:rFonts w:ascii="Consolas" w:hAnsi="Consolas" w:cstheme="minorHAnsi"/>
+        </w:rPr>
+        <w:t>voxelColor.</w:t>
+      </w:r>
+      <w:r>
+        <w:rPr>
+          <w:rFonts w:ascii="Consolas" w:hAnsi="Consolas" w:cstheme="minorHAnsi"/>
+        </w:rPr>
+        <w:t>a</w:t>
+      </w:r>
+      <w:r>
+        <w:rPr>
+          <w:rFonts w:cstheme="minorHAnsi"/>
+        </w:rPr>
+        <w:t xml:space="preserve">. </w:t>
+      </w:r>
+    </w:p>
+    <w:p>
+      <w:pPr>
+        <w:spacing w:after="0"/>
+        <w:jc w:val="both"/>
+        <w:rPr>
+          <w:rFonts w:cstheme="minorHAnsi"/>
+        </w:rPr>
+      </w:pPr>
+    </w:p>
+    <w:p>
+      <w:pPr>
+        <w:spacing w:after="0"/>
+        <w:jc w:val="both"/>
+        <w:rPr>
+          <w:rFonts w:cstheme="minorHAnsi"/>
+          <w:b/>
+          <w:i/>
+        </w:rPr>
+      </w:pPr>
+      <w:r>
+        <w:rPr>
+          <w:rFonts w:cstheme="minorHAnsi"/>
+          <w:b/>
+          <w:i/>
+        </w:rPr>
         <w:t>Pros and cons</w:t>
       </w:r>
     </w:p>
@@ -142,19 +1127,81 @@
           <w:rFonts w:cstheme="minorHAnsi"/>
         </w:rPr>
       </w:pPr>
-    </w:p>
-    <w:p>
-      <w:pPr>
-        <w:spacing w:after="0"/>
-        <w:jc w:val="both"/>
-        <w:rPr>
-          <w:rFonts w:cstheme="minorHAnsi"/>
+      <w:r>
+        <w:rPr>
+          <w:rFonts w:cstheme="minorHAnsi"/>
+        </w:rPr>
+        <w:t>A pro of MIP is that it displays the “inside” of the image. As an example, take the visualization of a skull. Using MIP, you will be able to clearly see the bone structure and teeth for example. So, because of this property the visualization of particular objects is very clear.</w:t>
+      </w:r>
+    </w:p>
+    <w:p>
+      <w:pPr>
+        <w:spacing w:after="0"/>
+        <w:jc w:val="both"/>
+        <w:rPr>
+          <w:rFonts w:cstheme="minorHAnsi"/>
+        </w:rPr>
+      </w:pPr>
+      <w:r>
+        <w:rPr>
+          <w:rFonts w:cstheme="minorHAnsi"/>
+        </w:rPr>
+        <w:t xml:space="preserve">A con of MIP occurs when you want to visualize an object that has approximately the same intensity everywhere. If this is the case, then everything will appear in approximately the same color, and thus it will be difficult to distinguish between various parts of the object. </w:t>
+      </w:r>
+    </w:p>
+    <w:p>
+      <w:pPr>
+        <w:spacing w:after="0"/>
+        <w:jc w:val="both"/>
+        <w:rPr>
+          <w:rFonts w:cstheme="minorHAnsi"/>
+        </w:rPr>
+      </w:pPr>
+      <w:r>
+        <w:rPr>
+          <w:rFonts w:cstheme="minorHAnsi"/>
+        </w:rPr>
+        <w:t>A pro of compositing is that you can very clearly see the outline of an object. So in the case discussed in the previous part, where the object has approximately the same intensity everywhere, you will still be able to see what is visualized very clearly. Another pro of compositing is that you can use different colors to make it clearer what object is visualized. For example, take the cross section of a lime, a lemon, and an orange. Using the color green for the lime, yellow for the lemon, and orange for the orange immediately shows you which object is visualized. Whereas, if you would not be able to use colors, these objects become almost impossible to distinguish.</w:t>
+      </w:r>
+    </w:p>
+    <w:p>
+      <w:pPr>
+        <w:spacing w:after="0"/>
+        <w:jc w:val="both"/>
+        <w:rPr>
+          <w:rFonts w:cstheme="minorHAnsi"/>
+        </w:rPr>
+      </w:pPr>
+      <w:r>
+        <w:rPr>
+          <w:rFonts w:cstheme="minorHAnsi"/>
+        </w:rPr>
+        <w:t>A con of compositing is that some details of an image can get lost. Take again the example of the visualization of the skull. Certain parts, such as the teeth, cannot be seen in the final image when using compositing.</w:t>
+      </w:r>
+    </w:p>
+    <w:p>
+      <w:pPr>
+        <w:spacing w:after="0"/>
+        <w:jc w:val="both"/>
+        <w:rPr>
+          <w:rFonts w:cstheme="minorHAnsi"/>
+        </w:rPr>
+      </w:pPr>
+    </w:p>
+    <w:p>
+      <w:pPr>
+        <w:spacing w:after="0"/>
+        <w:jc w:val="both"/>
+        <w:rPr>
+          <w:rFonts w:cstheme="minorHAnsi"/>
+          <w:b/>
           <w:i/>
         </w:rPr>
       </w:pPr>
       <w:r>
         <w:rPr>
           <w:rFonts w:cstheme="minorHAnsi"/>
+          <w:b/>
           <w:i/>
         </w:rPr>
         <w:t>Results</w:t>
@@ -162,298 +1209,37 @@
     </w:p>
     <w:p>
       <w:pPr>
-        <w:spacing w:after="0"/>
-        <w:jc w:val="both"/>
-        <w:rPr>
-          <w:rFonts w:cstheme="minorHAnsi"/>
-        </w:rPr>
-      </w:pPr>
-    </w:p>
-    <w:p>
-      <w:pPr>
-        <w:spacing w:after="0"/>
-        <w:jc w:val="both"/>
-        <w:rPr>
-          <w:rFonts w:cstheme="minorHAnsi"/>
-        </w:rPr>
-      </w:pPr>
-    </w:p>
-    <w:p>
-      <w:pPr>
-        <w:spacing w:after="0"/>
-        <w:jc w:val="both"/>
-        <w:rPr>
-          <w:rFonts w:cstheme="minorHAnsi"/>
-          <w:b/>
-          <w:sz w:val="24"/>
-        </w:rPr>
-      </w:pPr>
-      <w:r>
-        <w:rPr>
-          <w:rFonts w:cstheme="minorHAnsi"/>
-          <w:b/>
-          <w:sz w:val="24"/>
-        </w:rPr>
-        <w:t xml:space="preserve">Tri-linear interpolation </w:t>
-      </w:r>
-    </w:p>
-    <w:p>
-      <w:pPr>
-        <w:spacing w:after="0"/>
-        <w:jc w:val="both"/>
-        <w:rPr>
-          <w:rFonts w:cstheme="minorHAnsi"/>
-          <w:i/>
-        </w:rPr>
-      </w:pPr>
-      <w:r>
-        <w:rPr>
-          <w:rFonts w:cstheme="minorHAnsi"/>
-          <w:i/>
-        </w:rPr>
-        <w:t>Implementation</w:t>
-      </w:r>
-    </w:p>
-    <w:p>
-      <w:pPr>
-        <w:spacing w:after="0"/>
-        <w:jc w:val="both"/>
-        <w:rPr>
-          <w:rFonts w:cstheme="minorHAnsi"/>
-        </w:rPr>
-      </w:pPr>
-    </w:p>
-    <w:p>
-      <w:pPr>
-        <w:spacing w:after="0"/>
-        <w:jc w:val="both"/>
-        <w:rPr>
-          <w:rFonts w:cstheme="minorHAnsi"/>
-          <w:i/>
-        </w:rPr>
-      </w:pPr>
-      <w:r>
-        <w:rPr>
-          <w:rFonts w:cstheme="minorHAnsi"/>
-          <w:i/>
-        </w:rPr>
-        <w:t>Results</w:t>
-      </w:r>
-    </w:p>
-    <w:p>
-      <w:pPr>
-        <w:spacing w:after="0"/>
-        <w:jc w:val="both"/>
-        <w:rPr>
-          <w:rFonts w:cstheme="minorHAnsi"/>
-        </w:rPr>
-      </w:pPr>
-    </w:p>
-    <w:p>
-      <w:pPr>
-        <w:spacing w:after="0"/>
-        <w:jc w:val="both"/>
-        <w:rPr>
-          <w:rFonts w:cstheme="minorHAnsi"/>
-        </w:rPr>
-      </w:pPr>
-    </w:p>
-    <w:p>
-      <w:pPr>
-        <w:spacing w:after="0"/>
-        <w:jc w:val="both"/>
-        <w:rPr>
-          <w:rFonts w:cstheme="minorHAnsi"/>
-          <w:b/>
-          <w:sz w:val="24"/>
-        </w:rPr>
-      </w:pPr>
-      <w:r>
-        <w:rPr>
-          <w:rFonts w:cstheme="minorHAnsi"/>
-          <w:b/>
-          <w:sz w:val="24"/>
-        </w:rPr>
-        <w:t>Responsiveness</w:t>
-      </w:r>
-    </w:p>
-    <w:p>
-      <w:pPr>
-        <w:spacing w:after="0"/>
-        <w:jc w:val="both"/>
-        <w:rPr>
-          <w:rFonts w:cstheme="minorHAnsi"/>
-        </w:rPr>
-      </w:pPr>
-      <w:r>
-        <w:rPr>
-          <w:rFonts w:cstheme="minorHAnsi"/>
-        </w:rPr>
-        <w:t xml:space="preserve">The </w:t>
-      </w:r>
-      <w:proofErr w:type="spellStart"/>
-      <w:r>
-        <w:rPr>
-          <w:rFonts w:cstheme="minorHAnsi"/>
-        </w:rPr>
-        <w:t>raycaster</w:t>
-      </w:r>
-      <w:proofErr w:type="spellEnd"/>
-      <w:r>
-        <w:rPr>
-          <w:rFonts w:cstheme="minorHAnsi"/>
-        </w:rPr>
-        <w:t xml:space="preserve"> becomes quite slow when using the application. To increase responsiveness during user interaction we introduced the so-called </w:t>
-      </w:r>
-      <w:proofErr w:type="spellStart"/>
-      <w:r>
-        <w:rPr>
-          <w:rFonts w:ascii="Consolas" w:hAnsi="Consolas" w:cstheme="minorHAnsi"/>
-        </w:rPr>
-        <w:t>interactiveMode</w:t>
-      </w:r>
-      <w:proofErr w:type="spellEnd"/>
-      <w:r>
-        <w:rPr>
-          <w:rFonts w:cstheme="minorHAnsi"/>
-        </w:rPr>
-        <w:t xml:space="preserve">. This </w:t>
-      </w:r>
-      <w:r>
-        <w:rPr>
-          <w:rFonts w:cstheme="minorHAnsi"/>
-        </w:rPr>
-        <w:t xml:space="preserve">indicates whether there is a lot of user interaction. We check if this is the case, so if </w:t>
-      </w:r>
-      <w:proofErr w:type="spellStart"/>
-      <w:r>
-        <w:rPr>
-          <w:rFonts w:ascii="Consolas" w:hAnsi="Consolas" w:cstheme="minorHAnsi"/>
-        </w:rPr>
-        <w:t>interactiveMode</w:t>
-      </w:r>
-      <w:proofErr w:type="spellEnd"/>
-      <w:r>
-        <w:rPr>
-          <w:rFonts w:ascii="Consolas" w:hAnsi="Consolas" w:cstheme="minorHAnsi"/>
-        </w:rPr>
-        <w:t xml:space="preserve"> = true</w:t>
-      </w:r>
-      <w:r>
-        <w:rPr>
-          <w:rFonts w:cstheme="minorHAnsi"/>
-        </w:rPr>
-        <w:t xml:space="preserve">. If so, we increase the </w:t>
-      </w:r>
-      <w:r>
-        <w:rPr>
-          <w:rFonts w:ascii="Consolas" w:hAnsi="Consolas" w:cstheme="minorHAnsi"/>
-        </w:rPr>
-        <w:t xml:space="preserve">step </w:t>
-      </w:r>
-      <w:r>
-        <w:rPr>
-          <w:rFonts w:cstheme="minorHAnsi"/>
-        </w:rPr>
-        <w:t xml:space="preserve">variable </w:t>
-      </w:r>
-      <w:proofErr w:type="spellStart"/>
-      <w:r>
-        <w:rPr>
-          <w:rFonts w:cstheme="minorHAnsi"/>
-        </w:rPr>
-        <w:t xml:space="preserve">to </w:t>
-      </w:r>
-      <w:r>
-        <w:rPr>
-          <w:rFonts w:ascii="Consolas" w:hAnsi="Consolas" w:cstheme="minorHAnsi"/>
-        </w:rPr>
-        <w:t>n</w:t>
-      </w:r>
-      <w:proofErr w:type="spellEnd"/>
-      <w:r>
-        <w:rPr>
-          <w:rFonts w:cstheme="minorHAnsi"/>
-        </w:rPr>
-        <w:t xml:space="preserve">, whereas before this was 1. </w:t>
-      </w:r>
-      <w:r>
-        <w:rPr>
-          <w:rFonts w:cstheme="minorHAnsi"/>
-        </w:rPr>
-        <w:t xml:space="preserve">By increasing it to </w:t>
-      </w:r>
-      <w:r>
-        <w:rPr>
-          <w:rFonts w:ascii="Consolas" w:hAnsi="Consolas" w:cstheme="minorHAnsi"/>
-        </w:rPr>
-        <w:t>n</w:t>
-      </w:r>
-      <w:r>
-        <w:rPr>
-          <w:rFonts w:cstheme="minorHAnsi"/>
-        </w:rPr>
-        <w:t xml:space="preserve"> </w:t>
-      </w:r>
-      <w:r>
-        <w:rPr>
-          <w:rFonts w:cstheme="minorHAnsi"/>
-        </w:rPr>
-        <w:t xml:space="preserve">only 1 in each </w:t>
-      </w:r>
-      <w:r>
-        <w:rPr>
-          <w:rFonts w:ascii="Consolas" w:hAnsi="Consolas" w:cstheme="minorHAnsi"/>
-        </w:rPr>
-        <w:t>n</w:t>
-      </w:r>
-      <w:r>
-        <w:rPr>
-          <w:rFonts w:cstheme="minorHAnsi"/>
-        </w:rPr>
-        <w:t xml:space="preserve"> values of a vector is read. This significantly increases responsiveness. However, since we now only look at one </w:t>
-      </w:r>
-      <w:r>
-        <w:rPr>
-          <w:rFonts w:ascii="Consolas" w:hAnsi="Consolas" w:cstheme="minorHAnsi"/>
-        </w:rPr>
-        <w:t>n</w:t>
-      </w:r>
-      <w:r>
-        <w:rPr>
-          <w:rFonts w:cstheme="minorHAnsi"/>
-          <w:vertAlign w:val="superscript"/>
-        </w:rPr>
-        <w:t>th</w:t>
-      </w:r>
-      <w:r>
-        <w:rPr>
-          <w:rFonts w:cstheme="minorHAnsi"/>
-        </w:rPr>
-        <w:t xml:space="preserve"> </w:t>
-      </w:r>
-      <w:r>
-        <w:rPr>
-          <w:rFonts w:cstheme="minorHAnsi"/>
-        </w:rPr>
-        <w:t>of the values, the resulting image will have a lower resolution.</w:t>
-      </w:r>
-      <w:r>
-        <w:rPr>
-          <w:rFonts w:cstheme="minorHAnsi"/>
-        </w:rPr>
-        <w:t xml:space="preserve"> So, we had to make a tradeoff between responsiveness and the quality of the image.</w:t>
-      </w:r>
-      <w:r>
-        <w:rPr>
-          <w:rFonts w:cstheme="minorHAnsi"/>
-        </w:rPr>
-        <w:t xml:space="preserve"> We did this by investigating different possibilities.</w:t>
-      </w:r>
-    </w:p>
-    <w:p>
-      <w:pPr>
         <w:keepNext/>
+        <w:spacing w:after="0"/>
+        <w:jc w:val="both"/>
+      </w:pPr>
+      <w:r>
+        <w:t xml:space="preserve">Multiple comparisons are made to illustrate the strong and weak points of both MIP and compositing. </w:t>
+      </w:r>
+    </w:p>
+    <w:p>
+      <w:pPr>
+        <w:keepNext/>
+        <w:spacing w:after="0"/>
+        <w:jc w:val="both"/>
+      </w:pPr>
+      <w:r>
+        <w:t xml:space="preserve">Figure </w:t>
+      </w:r>
+      <w:r>
+        <w:rPr>
+          <w:color w:val="FF0000"/>
+        </w:rPr>
+        <w:t xml:space="preserve">XXX </w:t>
+      </w:r>
+      <w:r>
+        <w:t>shows that the visualization of the pig is clearer when using compositing. The pig’s ears and snout can be distinguished much better from the rest of the pig when compositing is used. Also the flower pattern on the pig’s body can be observed better. This confirms the weak point of MIP; when the intensity is approximately the same everywhere, it becomes difficult to distinguish between the various part of the image. However, the compositing method is not better than the MIP method on all aspects. Namely, (a) reveals some lighter parts (coins) at the bottom of the pig. This cannot be seen in (b).</w:t>
+      </w:r>
+    </w:p>
+    <w:p>
+      <w:pPr>
+        <w:keepNext/>
+        <w:spacing w:after="0"/>
         <w:jc w:val="both"/>
       </w:pPr>
       <w:r>
@@ -461,10 +1247,147 @@
           <w:noProof/>
         </w:rPr>
         <w:drawing>
-          <wp:inline distT="0" distB="0" distL="0" distR="0" wp14:anchorId="5D3B1E0B" wp14:editId="1DF1EE7A">
-            <wp:extent cx="5943600" cy="2315210"/>
-            <wp:effectExtent l="0" t="0" r="0" b="8890"/>
-            <wp:docPr id="5" name="Picture 5"/>
+          <wp:inline distT="0" distB="0" distL="0" distR="0" wp14:anchorId="0BD110FB" wp14:editId="6E85205B">
+            <wp:extent cx="4057650" cy="2077673"/>
+            <wp:effectExtent l="0" t="0" r="0" b="0"/>
+            <wp:docPr id="9" name="Picture 9"/>
+            <wp:cNvGraphicFramePr>
+              <a:graphicFrameLocks xmlns:a="http://schemas.openxmlformats.org/drawingml/2006/main" noChangeAspect="1"/>
+            </wp:cNvGraphicFramePr>
+            <a:graphic xmlns:a="http://schemas.openxmlformats.org/drawingml/2006/main">
+              <a:graphicData uri="http://schemas.openxmlformats.org/drawingml/2006/picture">
+                <pic:pic xmlns:pic="http://schemas.openxmlformats.org/drawingml/2006/picture">
+                  <pic:nvPicPr>
+                    <pic:cNvPr id="0" name="Picture 2"/>
+                    <pic:cNvPicPr>
+                      <a:picLocks noChangeAspect="1" noChangeArrowheads="1"/>
+                    </pic:cNvPicPr>
+                  </pic:nvPicPr>
+                  <pic:blipFill>
+                    <a:blip r:embed="rId6">
+                      <a:extLst>
+                        <a:ext uri="{28A0092B-C50C-407E-A947-70E740481C1C}">
+                          <a14:useLocalDpi xmlns:a14="http://schemas.microsoft.com/office/drawing/2010/main" val="0"/>
+                        </a:ext>
+                      </a:extLst>
+                    </a:blip>
+                    <a:srcRect/>
+                    <a:stretch>
+                      <a:fillRect/>
+                    </a:stretch>
+                  </pic:blipFill>
+                  <pic:spPr bwMode="auto">
+                    <a:xfrm>
+                      <a:off x="0" y="0"/>
+                      <a:ext cx="4110329" cy="2104647"/>
+                    </a:xfrm>
+                    <a:prstGeom prst="rect">
+                      <a:avLst/>
+                    </a:prstGeom>
+                    <a:noFill/>
+                    <a:ln>
+                      <a:noFill/>
+                    </a:ln>
+                  </pic:spPr>
+                </pic:pic>
+              </a:graphicData>
+            </a:graphic>
+          </wp:inline>
+        </w:drawing>
+      </w:r>
+    </w:p>
+    <w:p>
+      <w:pPr>
+        <w:pStyle w:val="Caption"/>
+        <w:jc w:val="both"/>
+        <w:rPr>
+          <w:noProof/>
+        </w:rPr>
+      </w:pPr>
+      <w:r>
+        <w:t xml:space="preserve">Figure </w:t>
+      </w:r>
+      <w:r>
+        <w:fldChar w:fldCharType="begin"/>
+      </w:r>
+      <w:r>
+        <w:instrText xml:space="preserve"> SEQ Figure \* ARABIC </w:instrText>
+      </w:r>
+      <w:r>
+        <w:fldChar w:fldCharType="separate"/>
+      </w:r>
+      <w:r>
+        <w:rPr>
+          <w:noProof/>
+        </w:rPr>
+        <w:t>1</w:t>
+      </w:r>
+      <w:r>
+        <w:fldChar w:fldCharType="end"/>
+      </w:r>
+      <w:r>
+        <w:rPr>
+          <w:noProof/>
+        </w:rPr>
+        <w:t xml:space="preserve"> Pig using (a) MIP and (b) Compositing</w:t>
+      </w:r>
+    </w:p>
+    <w:p>
+      <w:pPr>
+        <w:keepNext/>
+        <w:spacing w:after="0"/>
+        <w:jc w:val="both"/>
+        <w:rPr>
+          <w:noProof/>
+        </w:rPr>
+      </w:pPr>
+      <w:r>
+        <w:lastRenderedPageBreak/>
+        <w:t xml:space="preserve">Figure </w:t>
+      </w:r>
+      <w:r>
+        <w:rPr>
+          <w:color w:val="FF0000"/>
+        </w:rPr>
+        <w:t xml:space="preserve">XXX </w:t>
+      </w:r>
+      <w:r>
+        <w:t>shows</w:t>
+      </w:r>
+      <w:r>
+        <w:rPr>
+          <w:noProof/>
+        </w:rPr>
+        <w:t xml:space="preserve"> the difference between using MIP and compositing for the carp. These different techniques show different aspects of the carp. </w:t>
+      </w:r>
+      <w:r>
+        <w:t xml:space="preserve">Figure </w:t>
+      </w:r>
+      <w:r>
+        <w:rPr>
+          <w:color w:val="FF0000"/>
+        </w:rPr>
+        <w:t xml:space="preserve">XXX </w:t>
+      </w:r>
+      <w:r>
+        <w:t xml:space="preserve">(a) visualizes the skeleton of the carp, whereas (b) and (c) visualize the outside of the carp. This illustrates the previously mentioned pro of MIP; it shows the “inside” of the carp. However, the outside of the fish, such as the head of the fish becomes less visible using MIP. In (b) and (c), the pro of compositing is shown; the outline of the carp is clearer. </w:t>
+      </w:r>
+    </w:p>
+    <w:p>
+      <w:pPr>
+        <w:keepNext/>
+        <w:spacing w:after="0"/>
+        <w:jc w:val="both"/>
+      </w:pPr>
+      <w:r>
+        <w:rPr>
+          <w:noProof/>
+        </w:rPr>
+        <w:drawing>
+          <wp:inline distT="0" distB="0" distL="0" distR="0" wp14:anchorId="04374596" wp14:editId="57754F27">
+            <wp:extent cx="5943600" cy="1388745"/>
+            <wp:effectExtent l="0" t="0" r="0" b="1905"/>
+            <wp:docPr id="14" name="Picture 14"/>
             <wp:cNvGraphicFramePr>
               <a:graphicFrameLocks xmlns:a="http://schemas.openxmlformats.org/drawingml/2006/main" noChangeAspect="1"/>
             </wp:cNvGraphicFramePr>
@@ -476,7 +1399,7 @@
                     <pic:cNvPicPr/>
                   </pic:nvPicPr>
                   <pic:blipFill>
-                    <a:blip r:embed="rId6"/>
+                    <a:blip r:embed="rId7"/>
                     <a:stretch>
                       <a:fillRect/>
                     </a:stretch>
@@ -484,7 +1407,7 @@
                   <pic:spPr>
                     <a:xfrm>
                       <a:off x="0" y="0"/>
-                      <a:ext cx="5943600" cy="2315210"/>
+                      <a:ext cx="5943600" cy="1388745"/>
                     </a:xfrm>
                     <a:prstGeom prst="rect">
                       <a:avLst/>
@@ -501,6 +1424,9 @@
       <w:pPr>
         <w:pStyle w:val="Caption"/>
         <w:jc w:val="both"/>
+        <w:rPr>
+          <w:noProof/>
+        </w:rPr>
       </w:pPr>
       <w:r>
         <w:t xml:space="preserve">Figure </w:t>
@@ -518,39 +1444,2027 @@
         <w:rPr>
           <w:noProof/>
         </w:rPr>
+        <w:t>2</w:t>
+      </w:r>
+      <w:r>
+        <w:fldChar w:fldCharType="end"/>
+      </w:r>
+      <w:r>
+        <w:rPr>
+          <w:noProof/>
+        </w:rPr>
+        <w:t xml:space="preserve"> Carp using (a) MIP, (b) Compositing, and (c) Compositing with colors</w:t>
+      </w:r>
+    </w:p>
+    <w:p>
+      <w:pPr>
+        <w:jc w:val="both"/>
+      </w:pPr>
+      <w:r>
+        <w:t xml:space="preserve">Figure </w:t>
+      </w:r>
+      <w:r>
+        <w:rPr>
+          <w:color w:val="FF0000"/>
+        </w:rPr>
+        <w:t xml:space="preserve">XXX </w:t>
+      </w:r>
+      <w:r>
+        <w:t>shows the top view of a backpack filled with different items. The difference between (a), (b) and (c) is not very large. In (a) the different items can be distinguished better than in (b) and (c). The items that are placed at the left, bottom and right sides are very similarly visualized. However, the items that are in the middle of the image become more blurry when using compositing instead of MIP.</w:t>
+      </w:r>
+    </w:p>
+    <w:p>
+      <w:pPr>
+        <w:keepNext/>
+        <w:jc w:val="both"/>
+      </w:pPr>
+      <w:r>
+        <w:rPr>
+          <w:noProof/>
+        </w:rPr>
+        <w:drawing>
+          <wp:inline distT="0" distB="0" distL="0" distR="0" wp14:anchorId="4A6A65D5" wp14:editId="6ED16DF9">
+            <wp:extent cx="5943600" cy="2307590"/>
+            <wp:effectExtent l="0" t="0" r="0" b="0"/>
+            <wp:docPr id="12" name="Picture 12"/>
+            <wp:cNvGraphicFramePr>
+              <a:graphicFrameLocks xmlns:a="http://schemas.openxmlformats.org/drawingml/2006/main" noChangeAspect="1"/>
+            </wp:cNvGraphicFramePr>
+            <a:graphic xmlns:a="http://schemas.openxmlformats.org/drawingml/2006/main">
+              <a:graphicData uri="http://schemas.openxmlformats.org/drawingml/2006/picture">
+                <pic:pic xmlns:pic="http://schemas.openxmlformats.org/drawingml/2006/picture">
+                  <pic:nvPicPr>
+                    <pic:cNvPr id="1" name=""/>
+                    <pic:cNvPicPr/>
+                  </pic:nvPicPr>
+                  <pic:blipFill>
+                    <a:blip r:embed="rId8"/>
+                    <a:stretch>
+                      <a:fillRect/>
+                    </a:stretch>
+                  </pic:blipFill>
+                  <pic:spPr>
+                    <a:xfrm>
+                      <a:off x="0" y="0"/>
+                      <a:ext cx="5943600" cy="2307590"/>
+                    </a:xfrm>
+                    <a:prstGeom prst="rect">
+                      <a:avLst/>
+                    </a:prstGeom>
+                  </pic:spPr>
+                </pic:pic>
+              </a:graphicData>
+            </a:graphic>
+          </wp:inline>
+        </w:drawing>
+      </w:r>
+    </w:p>
+    <w:p>
+      <w:pPr>
+        <w:pStyle w:val="Caption"/>
+        <w:jc w:val="both"/>
+        <w:rPr>
+          <w:noProof/>
+        </w:rPr>
+      </w:pPr>
+      <w:r>
+        <w:t xml:space="preserve">Figure </w:t>
+      </w:r>
+      <w:r>
+        <w:fldChar w:fldCharType="begin"/>
+      </w:r>
+      <w:r>
+        <w:instrText xml:space="preserve"> SEQ Figure \* ARABIC </w:instrText>
+      </w:r>
+      <w:r>
+        <w:fldChar w:fldCharType="separate"/>
+      </w:r>
+      <w:r>
+        <w:rPr>
+          <w:noProof/>
+        </w:rPr>
+        <w:t>3</w:t>
+      </w:r>
+      <w:r>
+        <w:fldChar w:fldCharType="end"/>
+      </w:r>
+      <w:r>
+        <w:t xml:space="preserve"> </w:t>
+      </w:r>
+      <w:r>
+        <w:rPr>
+          <w:noProof/>
+        </w:rPr>
+        <w:t>Backpack using (a) MIP, (b) Compositing and (c) Compositing with colors</w:t>
+      </w:r>
+    </w:p>
+    <w:p>
+      <w:pPr>
+        <w:pStyle w:val="Caption"/>
+        <w:jc w:val="both"/>
+        <w:rPr>
+          <w:noProof/>
+        </w:rPr>
+      </w:pPr>
+      <w:r>
+        <w:br w:type="page"/>
+      </w:r>
+    </w:p>
+    <w:p>
+      <w:pPr>
+        <w:jc w:val="both"/>
+      </w:pPr>
+      <w:r>
+        <w:lastRenderedPageBreak/>
+        <w:t xml:space="preserve">Figure </w:t>
+      </w:r>
+      <w:r>
+        <w:rPr>
+          <w:color w:val="FF0000"/>
+        </w:rPr>
+        <w:t xml:space="preserve">XXX </w:t>
+      </w:r>
+      <w:r>
+        <w:t>visualizes a tooth. In (a) the tooth’s shape is clearly illustrated. The tooth appears to be in some kind of box; in (a) we see a grey box around the tooth. Remarkably (b) does not show any hint of what object is hidden in the grey box. This strongly illustrates the weak point of compositing, namely that some details of the image can get lost. In this particular case, the “detail” that gets lost is actually the most important part of the image.</w:t>
+      </w:r>
+    </w:p>
+    <w:p>
+      <w:pPr>
+        <w:keepNext/>
+        <w:spacing w:after="0"/>
+        <w:jc w:val="both"/>
+      </w:pPr>
+      <w:r>
+        <w:rPr>
+          <w:noProof/>
+        </w:rPr>
+        <w:drawing>
+          <wp:inline distT="0" distB="0" distL="0" distR="0" wp14:anchorId="7374E23D" wp14:editId="661836DE">
+            <wp:extent cx="4105275" cy="1839479"/>
+            <wp:effectExtent l="0" t="0" r="0" b="8890"/>
+            <wp:docPr id="11" name="Picture 11"/>
+            <wp:cNvGraphicFramePr>
+              <a:graphicFrameLocks xmlns:a="http://schemas.openxmlformats.org/drawingml/2006/main" noChangeAspect="1"/>
+            </wp:cNvGraphicFramePr>
+            <a:graphic xmlns:a="http://schemas.openxmlformats.org/drawingml/2006/main">
+              <a:graphicData uri="http://schemas.openxmlformats.org/drawingml/2006/picture">
+                <pic:pic xmlns:pic="http://schemas.openxmlformats.org/drawingml/2006/picture">
+                  <pic:nvPicPr>
+                    <pic:cNvPr id="1" name=""/>
+                    <pic:cNvPicPr/>
+                  </pic:nvPicPr>
+                  <pic:blipFill>
+                    <a:blip r:embed="rId9"/>
+                    <a:stretch>
+                      <a:fillRect/>
+                    </a:stretch>
+                  </pic:blipFill>
+                  <pic:spPr>
+                    <a:xfrm>
+                      <a:off x="0" y="0"/>
+                      <a:ext cx="4105275" cy="1839479"/>
+                    </a:xfrm>
+                    <a:prstGeom prst="rect">
+                      <a:avLst/>
+                    </a:prstGeom>
+                  </pic:spPr>
+                </pic:pic>
+              </a:graphicData>
+            </a:graphic>
+          </wp:inline>
+        </w:drawing>
+      </w:r>
+    </w:p>
+    <w:p>
+      <w:pPr>
+        <w:pStyle w:val="Caption"/>
+        <w:jc w:val="both"/>
+      </w:pPr>
+      <w:r>
+        <w:t xml:space="preserve">Figure </w:t>
+      </w:r>
+      <w:r>
+        <w:fldChar w:fldCharType="begin"/>
+      </w:r>
+      <w:r>
+        <w:instrText xml:space="preserve"> SEQ Figure \* ARABIC </w:instrText>
+      </w:r>
+      <w:r>
+        <w:fldChar w:fldCharType="separate"/>
+      </w:r>
+      <w:r>
+        <w:rPr>
+          <w:noProof/>
+        </w:rPr>
+        <w:t>4</w:t>
+      </w:r>
+      <w:r>
+        <w:fldChar w:fldCharType="end"/>
+      </w:r>
+      <w:r>
+        <w:t xml:space="preserve"> Tooth using (a) MIP and (b) Compositing</w:t>
+      </w:r>
+    </w:p>
+    <w:p>
+      <w:pPr>
+        <w:jc w:val="both"/>
+      </w:pPr>
+      <w:r>
+        <w:t xml:space="preserve">Figure </w:t>
+      </w:r>
+      <w:r>
+        <w:rPr>
+          <w:color w:val="FF0000"/>
+        </w:rPr>
+        <w:t xml:space="preserve">XXX </w:t>
+      </w:r>
+      <w:r>
+        <w:t xml:space="preserve">visualizes a tomato. These visualizations show different aspects of the tomato. In (a) a cross section of the tomato can be seen.  Figure </w:t>
+      </w:r>
+      <w:r>
+        <w:rPr>
+          <w:color w:val="FF0000"/>
+        </w:rPr>
+        <w:t>XXX</w:t>
+      </w:r>
+      <w:r>
+        <w:t xml:space="preserve"> (b) and (c) display the outside of the tomato. The colored tomato illustrates the strong point of compositing mentioned above. Namely, the use of coloring can make it much clearer what is seen. For example, when you see (a) you will probably not immediately see that it is a cross section of a tomato. However, if you see (c) it is much more obvious that a tomato is shown.</w:t>
+      </w:r>
+    </w:p>
+    <w:p>
+      <w:pPr>
+        <w:keepNext/>
+        <w:jc w:val="both"/>
+      </w:pPr>
+      <w:r>
+        <w:rPr>
+          <w:noProof/>
+        </w:rPr>
+        <w:drawing>
+          <wp:inline distT="0" distB="0" distL="0" distR="0" wp14:anchorId="49FDD477" wp14:editId="29CCAFB3">
+            <wp:extent cx="5943600" cy="2268855"/>
+            <wp:effectExtent l="0" t="0" r="0" b="0"/>
+            <wp:docPr id="13" name="Picture 13"/>
+            <wp:cNvGraphicFramePr>
+              <a:graphicFrameLocks xmlns:a="http://schemas.openxmlformats.org/drawingml/2006/main" noChangeAspect="1"/>
+            </wp:cNvGraphicFramePr>
+            <a:graphic xmlns:a="http://schemas.openxmlformats.org/drawingml/2006/main">
+              <a:graphicData uri="http://schemas.openxmlformats.org/drawingml/2006/picture">
+                <pic:pic xmlns:pic="http://schemas.openxmlformats.org/drawingml/2006/picture">
+                  <pic:nvPicPr>
+                    <pic:cNvPr id="1" name=""/>
+                    <pic:cNvPicPr/>
+                  </pic:nvPicPr>
+                  <pic:blipFill>
+                    <a:blip r:embed="rId10"/>
+                    <a:stretch>
+                      <a:fillRect/>
+                    </a:stretch>
+                  </pic:blipFill>
+                  <pic:spPr>
+                    <a:xfrm>
+                      <a:off x="0" y="0"/>
+                      <a:ext cx="5943600" cy="2268855"/>
+                    </a:xfrm>
+                    <a:prstGeom prst="rect">
+                      <a:avLst/>
+                    </a:prstGeom>
+                  </pic:spPr>
+                </pic:pic>
+              </a:graphicData>
+            </a:graphic>
+          </wp:inline>
+        </w:drawing>
+      </w:r>
+    </w:p>
+    <w:p>
+      <w:pPr>
+        <w:pStyle w:val="Caption"/>
+        <w:jc w:val="both"/>
+      </w:pPr>
+      <w:r>
+        <w:t xml:space="preserve">Figure </w:t>
+      </w:r>
+      <w:r>
+        <w:fldChar w:fldCharType="begin"/>
+      </w:r>
+      <w:r>
+        <w:instrText xml:space="preserve"> SEQ Figure \* ARABIC </w:instrText>
+      </w:r>
+      <w:r>
+        <w:fldChar w:fldCharType="separate"/>
+      </w:r>
+      <w:r>
+        <w:rPr>
+          <w:noProof/>
+        </w:rPr>
+        <w:t>5</w:t>
+      </w:r>
+      <w:r>
+        <w:fldChar w:fldCharType="end"/>
+      </w:r>
+      <w:r>
+        <w:t xml:space="preserve"> </w:t>
+      </w:r>
+      <w:r>
+        <w:t xml:space="preserve">Tomato </w:t>
+      </w:r>
+      <w:r>
+        <w:t>using (a) MIP, (b) Compositing and (c) Compositing with colors</w:t>
+      </w:r>
+    </w:p>
+    <w:p>
+      <w:r>
+        <w:br w:type="page"/>
+      </w:r>
+    </w:p>
+    <w:p>
+      <w:pPr>
+        <w:spacing w:after="0"/>
+        <w:jc w:val="both"/>
+        <w:rPr>
+          <w:rFonts w:cstheme="minorHAnsi"/>
+          <w:b/>
+          <w:sz w:val="24"/>
+        </w:rPr>
+      </w:pPr>
+      <w:r>
+        <w:rPr>
+          <w:rFonts w:cstheme="minorHAnsi"/>
+          <w:b/>
+          <w:sz w:val="24"/>
+        </w:rPr>
+        <w:lastRenderedPageBreak/>
+        <w:t xml:space="preserve">Tri-linear interpolation </w:t>
+      </w:r>
+    </w:p>
+    <w:p>
+      <w:pPr>
+        <w:spacing w:after="0"/>
+        <w:jc w:val="both"/>
+        <w:rPr>
+          <w:rFonts w:cstheme="minorHAnsi"/>
+          <w:b/>
+          <w:i/>
+        </w:rPr>
+      </w:pPr>
+      <w:r>
+        <w:rPr>
+          <w:rFonts w:cstheme="minorHAnsi"/>
+          <w:b/>
+          <w:i/>
+        </w:rPr>
+        <w:t>Implementation</w:t>
+      </w:r>
+    </w:p>
+    <w:p>
+      <w:pPr>
+        <w:spacing w:after="0"/>
+        <w:jc w:val="both"/>
+        <w:rPr>
+          <w:rFonts w:cstheme="minorHAnsi"/>
+        </w:rPr>
+      </w:pPr>
+      <w:r>
+        <w:rPr>
+          <w:rFonts w:cstheme="minorHAnsi"/>
+        </w:rPr>
+        <w:t>For the implementation of tri-linear interpolation we computed x</w:t>
+      </w:r>
+      <w:r>
+        <w:rPr>
+          <w:rFonts w:cstheme="minorHAnsi"/>
+          <w:vertAlign w:val="subscript"/>
+        </w:rPr>
+        <w:t>0</w:t>
+      </w:r>
+      <w:r>
+        <w:rPr>
+          <w:rFonts w:cstheme="minorHAnsi"/>
+        </w:rPr>
+        <w:t>, x</w:t>
+      </w:r>
+      <w:r>
+        <w:rPr>
+          <w:rFonts w:cstheme="minorHAnsi"/>
+          <w:vertAlign w:val="subscript"/>
+        </w:rPr>
         <w:t>1</w:t>
       </w:r>
       <w:r>
+        <w:rPr>
+          <w:rFonts w:cstheme="minorHAnsi"/>
+        </w:rPr>
+        <w:t>, x</w:t>
+      </w:r>
+      <w:r>
+        <w:rPr>
+          <w:rFonts w:cstheme="minorHAnsi"/>
+          <w:vertAlign w:val="subscript"/>
+        </w:rPr>
+        <w:t>2</w:t>
+      </w:r>
+      <w:r>
+        <w:rPr>
+          <w:rFonts w:cstheme="minorHAnsi"/>
+        </w:rPr>
+        <w:t>, x</w:t>
+      </w:r>
+      <w:r>
+        <w:rPr>
+          <w:rFonts w:cstheme="minorHAnsi"/>
+          <w:vertAlign w:val="subscript"/>
+        </w:rPr>
+        <w:t>3</w:t>
+      </w:r>
+      <w:r>
+        <w:rPr>
+          <w:rFonts w:cstheme="minorHAnsi"/>
+        </w:rPr>
+        <w:t>, x</w:t>
+      </w:r>
+      <w:r>
+        <w:rPr>
+          <w:rFonts w:cstheme="minorHAnsi"/>
+          <w:vertAlign w:val="subscript"/>
+        </w:rPr>
+        <w:t>4</w:t>
+      </w:r>
+      <w:r>
+        <w:rPr>
+          <w:rFonts w:cstheme="minorHAnsi"/>
+        </w:rPr>
+        <w:t>, x</w:t>
+      </w:r>
+      <w:r>
+        <w:rPr>
+          <w:rFonts w:cstheme="minorHAnsi"/>
+          <w:vertAlign w:val="subscript"/>
+        </w:rPr>
+        <w:t>5</w:t>
+      </w:r>
+      <w:r>
+        <w:rPr>
+          <w:rFonts w:cstheme="minorHAnsi"/>
+        </w:rPr>
+        <w:t>, x</w:t>
+      </w:r>
+      <w:r>
+        <w:rPr>
+          <w:rFonts w:cstheme="minorHAnsi"/>
+          <w:vertAlign w:val="subscript"/>
+        </w:rPr>
+        <w:t>6</w:t>
+      </w:r>
+      <w:r>
+        <w:rPr>
+          <w:rFonts w:cstheme="minorHAnsi"/>
+        </w:rPr>
+        <w:t>, x</w:t>
+      </w:r>
+      <w:r>
+        <w:rPr>
+          <w:rFonts w:cstheme="minorHAnsi"/>
+          <w:vertAlign w:val="subscript"/>
+        </w:rPr>
+        <w:t>7</w:t>
+      </w:r>
+      <w:r>
+        <w:rPr>
+          <w:rFonts w:cstheme="minorHAnsi"/>
+        </w:rPr>
+        <w:t xml:space="preserve"> as in the picture given in the slides, which can also be seen in Figure </w:t>
+      </w:r>
+      <w:r>
+        <w:rPr>
+          <w:rFonts w:cstheme="minorHAnsi"/>
+          <w:color w:val="FF0000"/>
+        </w:rPr>
+        <w:t>XXX</w:t>
+      </w:r>
+      <w:r>
+        <w:rPr>
+          <w:rFonts w:cstheme="minorHAnsi"/>
+        </w:rPr>
+        <w:t>.</w:t>
+      </w:r>
+    </w:p>
+    <w:p>
+      <w:pPr>
+        <w:keepNext/>
+        <w:spacing w:after="0"/>
+        <w:jc w:val="both"/>
+      </w:pPr>
+      <w:r>
+        <w:rPr>
+          <w:noProof/>
+        </w:rPr>
+        <w:drawing>
+          <wp:inline distT="0" distB="0" distL="0" distR="0" wp14:anchorId="2C7D3108" wp14:editId="59CED2ED">
+            <wp:extent cx="1495425" cy="1524000"/>
+            <wp:effectExtent l="0" t="0" r="9525" b="0"/>
+            <wp:docPr id="1" name="Picture 1"/>
+            <wp:cNvGraphicFramePr>
+              <a:graphicFrameLocks xmlns:a="http://schemas.openxmlformats.org/drawingml/2006/main" noChangeAspect="1"/>
+            </wp:cNvGraphicFramePr>
+            <a:graphic xmlns:a="http://schemas.openxmlformats.org/drawingml/2006/main">
+              <a:graphicData uri="http://schemas.openxmlformats.org/drawingml/2006/picture">
+                <pic:pic xmlns:pic="http://schemas.openxmlformats.org/drawingml/2006/picture">
+                  <pic:nvPicPr>
+                    <pic:cNvPr id="1" name=""/>
+                    <pic:cNvPicPr/>
+                  </pic:nvPicPr>
+                  <pic:blipFill>
+                    <a:blip r:embed="rId11"/>
+                    <a:stretch>
+                      <a:fillRect/>
+                    </a:stretch>
+                  </pic:blipFill>
+                  <pic:spPr>
+                    <a:xfrm>
+                      <a:off x="0" y="0"/>
+                      <a:ext cx="1495425" cy="1524000"/>
+                    </a:xfrm>
+                    <a:prstGeom prst="rect">
+                      <a:avLst/>
+                    </a:prstGeom>
+                  </pic:spPr>
+                </pic:pic>
+              </a:graphicData>
+            </a:graphic>
+          </wp:inline>
+        </w:drawing>
+      </w:r>
+    </w:p>
+    <w:p>
+      <w:pPr>
+        <w:pStyle w:val="Caption"/>
+        <w:jc w:val="both"/>
+      </w:pPr>
+      <w:r>
+        <w:t xml:space="preserve">Figure </w:t>
+      </w:r>
+      <w:r>
+        <w:fldChar w:fldCharType="begin"/>
+      </w:r>
+      <w:r>
+        <w:instrText xml:space="preserve"> SEQ Figure \* ARABIC </w:instrText>
+      </w:r>
+      <w:r>
+        <w:fldChar w:fldCharType="separate"/>
+      </w:r>
+      <w:r>
+        <w:rPr>
+          <w:noProof/>
+        </w:rPr>
+        <w:t>6</w:t>
+      </w:r>
+      <w:r>
         <w:fldChar w:fldCharType="end"/>
       </w:r>
       <w:r>
+        <w:t xml:space="preserve"> </w:t>
+      </w:r>
+      <w:r>
+        <w:t>Tri-linear interpolation model with points</w:t>
+      </w:r>
+    </w:p>
+    <w:p>
+      <w:pPr>
+        <w:spacing w:after="0"/>
+        <w:jc w:val="both"/>
+        <w:rPr>
+          <w:rFonts w:cstheme="minorHAnsi"/>
+        </w:rPr>
+      </w:pPr>
+      <w:r>
+        <w:rPr>
+          <w:rFonts w:cstheme="minorHAnsi"/>
+        </w:rPr>
+        <w:t>To illustrate how exactly we computed these points, we show how we computed point x</w:t>
+      </w:r>
+      <w:r>
+        <w:rPr>
+          <w:rFonts w:cstheme="minorHAnsi"/>
+          <w:vertAlign w:val="subscript"/>
+        </w:rPr>
+        <w:t>5</w:t>
+      </w:r>
+      <w:r>
+        <w:rPr>
+          <w:rFonts w:cstheme="minorHAnsi"/>
+        </w:rPr>
+        <w:t>:</w:t>
+      </w:r>
+    </w:p>
+    <w:p>
+      <w:pPr>
+        <w:spacing w:after="0"/>
+        <w:jc w:val="both"/>
+        <w:rPr>
+          <w:rFonts w:cstheme="minorHAnsi"/>
+        </w:rPr>
+      </w:pPr>
+      <w:r>
+        <w:rPr>
+          <w:rFonts w:ascii="Consolas" w:hAnsi="Consolas" w:cstheme="minorHAnsi"/>
+        </w:rPr>
+        <w:t>int x5 = getVoxel(new double[]{pixelCoord[0] + 1, pixelCoord[1], pixelCoord[2] + 1})</w:t>
+      </w:r>
+    </w:p>
+    <w:p>
+      <w:pPr>
+        <w:spacing w:after="0"/>
+        <w:jc w:val="both"/>
+        <w:rPr>
+          <w:rFonts w:cstheme="minorHAnsi"/>
+        </w:rPr>
+      </w:pPr>
+      <w:r>
+        <w:rPr>
+          <w:rFonts w:cstheme="minorHAnsi"/>
+        </w:rPr>
+        <w:t xml:space="preserve">The other points are computed similarly. </w:t>
+      </w:r>
+    </w:p>
+    <w:p>
+      <w:pPr>
+        <w:spacing w:after="0"/>
+        <w:jc w:val="both"/>
+        <w:rPr>
+          <w:rFonts w:cstheme="minorHAnsi"/>
+        </w:rPr>
+      </w:pPr>
+      <w:r>
+        <w:rPr>
+          <w:rFonts w:cstheme="minorHAnsi"/>
+        </w:rPr>
+        <w:t xml:space="preserve">Then we compute </w:t>
+      </w:r>
+      <w:r>
+        <w:rPr>
+          <w:rFonts w:ascii="Consolas" w:hAnsi="Consolas" w:cstheme="minorHAnsi"/>
+        </w:rPr>
+        <w:t>alpha</w:t>
+      </w:r>
+      <w:r>
+        <w:rPr>
+          <w:rFonts w:cstheme="minorHAnsi"/>
+        </w:rPr>
+        <w:t xml:space="preserve">, </w:t>
+      </w:r>
+      <w:r>
+        <w:rPr>
+          <w:rFonts w:ascii="Consolas" w:hAnsi="Consolas" w:cstheme="minorHAnsi"/>
+        </w:rPr>
+        <w:t>beta</w:t>
+      </w:r>
+      <w:r>
+        <w:rPr>
+          <w:rFonts w:cstheme="minorHAnsi"/>
+        </w:rPr>
+        <w:t xml:space="preserve"> and </w:t>
+      </w:r>
+      <w:r>
+        <w:rPr>
+          <w:rFonts w:ascii="Consolas" w:hAnsi="Consolas" w:cstheme="minorHAnsi"/>
+        </w:rPr>
+        <w:t>gamma</w:t>
+      </w:r>
+      <w:r>
+        <w:rPr>
+          <w:rFonts w:cstheme="minorHAnsi"/>
+        </w:rPr>
+        <w:t>. We do this as follows:</w:t>
+      </w:r>
+    </w:p>
+    <w:p>
+      <w:pPr>
+        <w:spacing w:after="0"/>
+        <w:jc w:val="both"/>
+        <w:rPr>
+          <w:rFonts w:ascii="Consolas" w:hAnsi="Consolas" w:cstheme="minorHAnsi"/>
+        </w:rPr>
+      </w:pPr>
+      <w:r>
+        <w:rPr>
+          <w:rFonts w:ascii="Consolas" w:hAnsi="Consolas" w:cstheme="minorHAnsi"/>
+        </w:rPr>
+        <w:t>double alpha = pixelCoord</w:t>
+      </w:r>
+      <w:r>
+        <w:rPr>
+          <w:rFonts w:ascii="Consolas" w:hAnsi="Consolas" w:cstheme="minorHAnsi"/>
+        </w:rPr>
+        <w:t>[0] - Math.floor(pixelCoord[0])</w:t>
+      </w:r>
+    </w:p>
+    <w:p>
+      <w:pPr>
+        <w:spacing w:after="0"/>
+        <w:jc w:val="both"/>
+        <w:rPr>
+          <w:rFonts w:cstheme="minorHAnsi"/>
+        </w:rPr>
+      </w:pPr>
+      <w:r>
+        <w:rPr>
+          <w:rFonts w:cstheme="minorHAnsi"/>
+        </w:rPr>
+        <w:t xml:space="preserve">This sets </w:t>
+      </w:r>
+      <w:r>
+        <w:rPr>
+          <w:rFonts w:ascii="Consolas" w:hAnsi="Consolas" w:cstheme="minorHAnsi"/>
+        </w:rPr>
+        <w:t>alpha</w:t>
+      </w:r>
+      <w:r>
+        <w:rPr>
+          <w:rFonts w:cstheme="minorHAnsi"/>
+        </w:rPr>
+        <w:t xml:space="preserve"> to be the value after the decimal point of </w:t>
+      </w:r>
+      <w:r>
+        <w:rPr>
+          <w:rFonts w:ascii="Consolas" w:hAnsi="Consolas" w:cstheme="minorHAnsi"/>
+        </w:rPr>
+        <w:t>pixelCoord[0]</w:t>
+      </w:r>
+      <w:r>
+        <w:rPr>
+          <w:rFonts w:cstheme="minorHAnsi"/>
+        </w:rPr>
+        <w:t xml:space="preserve">.For </w:t>
+      </w:r>
+      <w:r>
+        <w:rPr>
+          <w:rFonts w:ascii="Consolas" w:hAnsi="Consolas" w:cstheme="minorHAnsi"/>
+        </w:rPr>
+        <w:t>beta</w:t>
+      </w:r>
+      <w:r>
+        <w:rPr>
+          <w:rFonts w:cstheme="minorHAnsi"/>
+        </w:rPr>
+        <w:t xml:space="preserve"> and </w:t>
+      </w:r>
+      <w:r>
+        <w:rPr>
+          <w:rFonts w:ascii="Consolas" w:hAnsi="Consolas" w:cstheme="minorHAnsi"/>
+        </w:rPr>
+        <w:t>gamma</w:t>
+      </w:r>
+      <w:r>
+        <w:rPr>
+          <w:rFonts w:cstheme="minorHAnsi"/>
+        </w:rPr>
+        <w:t xml:space="preserve"> we use the same computation but instead of </w:t>
+      </w:r>
+      <w:r>
+        <w:rPr>
+          <w:rFonts w:ascii="Consolas" w:hAnsi="Consolas" w:cstheme="minorHAnsi"/>
+        </w:rPr>
+        <w:t>pixelCoord[0]</w:t>
+      </w:r>
+      <w:r>
+        <w:rPr>
+          <w:rFonts w:cstheme="minorHAnsi"/>
+        </w:rPr>
+        <w:t xml:space="preserve"> we use </w:t>
+      </w:r>
+      <w:r>
+        <w:rPr>
+          <w:rFonts w:ascii="Consolas" w:hAnsi="Consolas" w:cstheme="minorHAnsi"/>
+        </w:rPr>
+        <w:t>pixelCoord[1</w:t>
+      </w:r>
+      <w:r>
+        <w:rPr>
+          <w:rFonts w:ascii="Consolas" w:hAnsi="Consolas" w:cstheme="minorHAnsi"/>
+        </w:rPr>
+        <w:t>]</w:t>
+      </w:r>
+      <w:r>
+        <w:rPr>
+          <w:rFonts w:ascii="Consolas" w:hAnsi="Consolas" w:cstheme="minorHAnsi"/>
+        </w:rPr>
+        <w:t xml:space="preserve"> </w:t>
+      </w:r>
+      <w:r>
+        <w:rPr>
+          <w:rFonts w:cstheme="minorHAnsi"/>
+        </w:rPr>
+        <w:t xml:space="preserve">and </w:t>
+      </w:r>
+      <w:r>
+        <w:rPr>
+          <w:rFonts w:ascii="Consolas" w:hAnsi="Consolas" w:cstheme="minorHAnsi"/>
+        </w:rPr>
+        <w:t>pixelCoord[2</w:t>
+      </w:r>
+      <w:r>
+        <w:rPr>
+          <w:rFonts w:ascii="Consolas" w:hAnsi="Consolas" w:cstheme="minorHAnsi"/>
+        </w:rPr>
+        <w:t>]</w:t>
+      </w:r>
+      <w:r>
+        <w:rPr>
+          <w:rFonts w:cstheme="minorHAnsi"/>
+        </w:rPr>
+        <w:t xml:space="preserve"> respectively. </w:t>
+      </w:r>
+    </w:p>
+    <w:p>
+      <w:pPr>
+        <w:spacing w:after="0"/>
+        <w:jc w:val="both"/>
+        <w:rPr>
+          <w:rFonts w:cstheme="minorHAnsi"/>
+        </w:rPr>
+      </w:pPr>
+      <w:r>
+        <w:rPr>
+          <w:rFonts w:cstheme="minorHAnsi"/>
+        </w:rPr>
+        <w:t xml:space="preserve">Finally, we implemented the formula as given in the slides, namely: </w:t>
+      </w:r>
+    </w:p>
+    <w:p>
+      <w:pPr>
+        <w:spacing w:after="0"/>
+        <w:jc w:val="both"/>
+        <w:rPr>
+          <w:rFonts w:eastAsiaTheme="minorEastAsia" w:cstheme="minorHAnsi"/>
+        </w:rPr>
+      </w:pPr>
+      <m:oMathPara>
+        <m:oMath>
+          <m:sSub>
+            <m:sSubPr>
+              <m:ctrlPr>
+                <w:rPr>
+                  <w:rFonts w:ascii="Cambria Math" w:hAnsi="Cambria Math" w:cstheme="minorHAnsi"/>
+                  <w:i/>
+                </w:rPr>
+              </m:ctrlPr>
+            </m:sSubPr>
+            <m:e>
+              <m:r>
+                <w:rPr>
+                  <w:rFonts w:ascii="Cambria Math" w:hAnsi="Cambria Math" w:cstheme="minorHAnsi"/>
+                </w:rPr>
+                <m:t>S</m:t>
+              </m:r>
+            </m:e>
+            <m:sub>
+              <m:r>
+                <w:rPr>
+                  <w:rFonts w:ascii="Cambria Math" w:hAnsi="Cambria Math" w:cstheme="minorHAnsi"/>
+                </w:rPr>
+                <m:t>X</m:t>
+              </m:r>
+            </m:sub>
+          </m:sSub>
+          <m:r>
+            <w:rPr>
+              <w:rFonts w:ascii="Cambria Math" w:hAnsi="Cambria Math" w:cstheme="minorHAnsi"/>
+            </w:rPr>
+            <m:t>=</m:t>
+          </m:r>
+          <m:d>
+            <m:dPr>
+              <m:ctrlPr>
+                <w:rPr>
+                  <w:rFonts w:ascii="Cambria Math" w:hAnsi="Cambria Math" w:cstheme="minorHAnsi"/>
+                  <w:i/>
+                </w:rPr>
+              </m:ctrlPr>
+            </m:dPr>
+            <m:e>
+              <m:r>
+                <w:rPr>
+                  <w:rFonts w:ascii="Cambria Math" w:hAnsi="Cambria Math" w:cstheme="minorHAnsi"/>
+                </w:rPr>
+                <m:t>1-α</m:t>
+              </m:r>
+            </m:e>
+          </m:d>
+          <m:d>
+            <m:dPr>
+              <m:ctrlPr>
+                <w:rPr>
+                  <w:rFonts w:ascii="Cambria Math" w:hAnsi="Cambria Math" w:cstheme="minorHAnsi"/>
+                  <w:i/>
+                </w:rPr>
+              </m:ctrlPr>
+            </m:dPr>
+            <m:e>
+              <m:r>
+                <w:rPr>
+                  <w:rFonts w:ascii="Cambria Math" w:hAnsi="Cambria Math" w:cstheme="minorHAnsi"/>
+                </w:rPr>
+                <m:t>1-β</m:t>
+              </m:r>
+            </m:e>
+          </m:d>
+          <m:d>
+            <m:dPr>
+              <m:ctrlPr>
+                <w:rPr>
+                  <w:rFonts w:ascii="Cambria Math" w:hAnsi="Cambria Math" w:cstheme="minorHAnsi"/>
+                  <w:i/>
+                </w:rPr>
+              </m:ctrlPr>
+            </m:dPr>
+            <m:e>
+              <m:r>
+                <w:rPr>
+                  <w:rFonts w:ascii="Cambria Math" w:hAnsi="Cambria Math" w:cstheme="minorHAnsi"/>
+                </w:rPr>
+                <m:t>1-γ</m:t>
+              </m:r>
+            </m:e>
+          </m:d>
+          <m:sSub>
+            <m:sSubPr>
+              <m:ctrlPr>
+                <w:rPr>
+                  <w:rFonts w:ascii="Cambria Math" w:eastAsiaTheme="minorEastAsia" w:hAnsi="Cambria Math" w:cstheme="minorHAnsi"/>
+                  <w:i/>
+                </w:rPr>
+              </m:ctrlPr>
+            </m:sSubPr>
+            <m:e>
+              <m:r>
+                <w:rPr>
+                  <w:rFonts w:ascii="Cambria Math" w:eastAsiaTheme="minorEastAsia" w:hAnsi="Cambria Math" w:cstheme="minorHAnsi"/>
+                </w:rPr>
+                <m:t>S</m:t>
+              </m:r>
+            </m:e>
+            <m:sub>
+              <m:sSub>
+                <m:sSubPr>
+                  <m:ctrlPr>
+                    <w:rPr>
+                      <w:rFonts w:ascii="Cambria Math" w:eastAsiaTheme="minorEastAsia" w:hAnsi="Cambria Math" w:cstheme="minorHAnsi"/>
+                      <w:i/>
+                    </w:rPr>
+                  </m:ctrlPr>
+                </m:sSubPr>
+                <m:e>
+                  <m:r>
+                    <w:rPr>
+                      <w:rFonts w:ascii="Cambria Math" w:eastAsiaTheme="minorEastAsia" w:hAnsi="Cambria Math" w:cstheme="minorHAnsi"/>
+                    </w:rPr>
+                    <m:t>X</m:t>
+                  </m:r>
+                </m:e>
+                <m:sub>
+                  <m:r>
+                    <w:rPr>
+                      <w:rFonts w:ascii="Cambria Math" w:eastAsiaTheme="minorEastAsia" w:hAnsi="Cambria Math" w:cstheme="minorHAnsi"/>
+                    </w:rPr>
+                    <m:t>0</m:t>
+                  </m:r>
+                </m:sub>
+              </m:sSub>
+            </m:sub>
+          </m:sSub>
+          <m:r>
+            <w:rPr>
+              <w:rFonts w:ascii="Cambria Math" w:eastAsiaTheme="minorEastAsia" w:hAnsi="Cambria Math" w:cstheme="minorHAnsi"/>
+            </w:rPr>
+            <m:t>+α</m:t>
+          </m:r>
+          <m:d>
+            <m:dPr>
+              <m:ctrlPr>
+                <w:rPr>
+                  <w:rFonts w:ascii="Cambria Math" w:hAnsi="Cambria Math" w:cstheme="minorHAnsi"/>
+                  <w:i/>
+                </w:rPr>
+              </m:ctrlPr>
+            </m:dPr>
+            <m:e>
+              <m:r>
+                <w:rPr>
+                  <w:rFonts w:ascii="Cambria Math" w:hAnsi="Cambria Math" w:cstheme="minorHAnsi"/>
+                </w:rPr>
+                <m:t>1-β</m:t>
+              </m:r>
+            </m:e>
+          </m:d>
+          <m:d>
+            <m:dPr>
+              <m:ctrlPr>
+                <w:rPr>
+                  <w:rFonts w:ascii="Cambria Math" w:hAnsi="Cambria Math" w:cstheme="minorHAnsi"/>
+                  <w:i/>
+                </w:rPr>
+              </m:ctrlPr>
+            </m:dPr>
+            <m:e>
+              <m:r>
+                <w:rPr>
+                  <w:rFonts w:ascii="Cambria Math" w:hAnsi="Cambria Math" w:cstheme="minorHAnsi"/>
+                </w:rPr>
+                <m:t>1-γ</m:t>
+              </m:r>
+            </m:e>
+          </m:d>
+          <m:sSub>
+            <m:sSubPr>
+              <m:ctrlPr>
+                <w:rPr>
+                  <w:rFonts w:ascii="Cambria Math" w:eastAsiaTheme="minorEastAsia" w:hAnsi="Cambria Math" w:cstheme="minorHAnsi"/>
+                  <w:i/>
+                </w:rPr>
+              </m:ctrlPr>
+            </m:sSubPr>
+            <m:e>
+              <m:r>
+                <w:rPr>
+                  <w:rFonts w:ascii="Cambria Math" w:eastAsiaTheme="minorEastAsia" w:hAnsi="Cambria Math" w:cstheme="minorHAnsi"/>
+                </w:rPr>
+                <m:t>S</m:t>
+              </m:r>
+            </m:e>
+            <m:sub>
+              <m:sSub>
+                <m:sSubPr>
+                  <m:ctrlPr>
+                    <w:rPr>
+                      <w:rFonts w:ascii="Cambria Math" w:eastAsiaTheme="minorEastAsia" w:hAnsi="Cambria Math" w:cstheme="minorHAnsi"/>
+                      <w:i/>
+                    </w:rPr>
+                  </m:ctrlPr>
+                </m:sSubPr>
+                <m:e>
+                  <m:r>
+                    <w:rPr>
+                      <w:rFonts w:ascii="Cambria Math" w:eastAsiaTheme="minorEastAsia" w:hAnsi="Cambria Math" w:cstheme="minorHAnsi"/>
+                    </w:rPr>
+                    <m:t>X</m:t>
+                  </m:r>
+                </m:e>
+                <m:sub>
+                  <m:r>
+                    <w:rPr>
+                      <w:rFonts w:ascii="Cambria Math" w:eastAsiaTheme="minorEastAsia" w:hAnsi="Cambria Math" w:cstheme="minorHAnsi"/>
+                    </w:rPr>
+                    <m:t>1</m:t>
+                  </m:r>
+                </m:sub>
+              </m:sSub>
+            </m:sub>
+          </m:sSub>
+          <m:r>
+            <w:rPr>
+              <w:rFonts w:ascii="Cambria Math" w:eastAsiaTheme="minorEastAsia" w:hAnsi="Cambria Math" w:cstheme="minorHAnsi"/>
+            </w:rPr>
+            <m:t>+</m:t>
+          </m:r>
+          <m:d>
+            <m:dPr>
+              <m:ctrlPr>
+                <w:rPr>
+                  <w:rFonts w:ascii="Cambria Math" w:hAnsi="Cambria Math" w:cstheme="minorHAnsi"/>
+                  <w:i/>
+                </w:rPr>
+              </m:ctrlPr>
+            </m:dPr>
+            <m:e>
+              <m:r>
+                <w:rPr>
+                  <w:rFonts w:ascii="Cambria Math" w:hAnsi="Cambria Math" w:cstheme="minorHAnsi"/>
+                </w:rPr>
+                <m:t>1-α</m:t>
+              </m:r>
+            </m:e>
+          </m:d>
+          <m:r>
+            <w:rPr>
+              <w:rFonts w:ascii="Cambria Math" w:hAnsi="Cambria Math" w:cstheme="minorHAnsi"/>
+            </w:rPr>
+            <m:t>β</m:t>
+          </m:r>
+          <m:d>
+            <m:dPr>
+              <m:ctrlPr>
+                <w:rPr>
+                  <w:rFonts w:ascii="Cambria Math" w:hAnsi="Cambria Math" w:cstheme="minorHAnsi"/>
+                  <w:i/>
+                </w:rPr>
+              </m:ctrlPr>
+            </m:dPr>
+            <m:e>
+              <m:r>
+                <w:rPr>
+                  <w:rFonts w:ascii="Cambria Math" w:hAnsi="Cambria Math" w:cstheme="minorHAnsi"/>
+                </w:rPr>
+                <m:t>1-γ</m:t>
+              </m:r>
+            </m:e>
+          </m:d>
+          <m:sSub>
+            <m:sSubPr>
+              <m:ctrlPr>
+                <w:rPr>
+                  <w:rFonts w:ascii="Cambria Math" w:eastAsiaTheme="minorEastAsia" w:hAnsi="Cambria Math" w:cstheme="minorHAnsi"/>
+                  <w:i/>
+                </w:rPr>
+              </m:ctrlPr>
+            </m:sSubPr>
+            <m:e>
+              <m:r>
+                <w:rPr>
+                  <w:rFonts w:ascii="Cambria Math" w:eastAsiaTheme="minorEastAsia" w:hAnsi="Cambria Math" w:cstheme="minorHAnsi"/>
+                </w:rPr>
+                <m:t>S</m:t>
+              </m:r>
+            </m:e>
+            <m:sub>
+              <m:sSub>
+                <m:sSubPr>
+                  <m:ctrlPr>
+                    <w:rPr>
+                      <w:rFonts w:ascii="Cambria Math" w:eastAsiaTheme="minorEastAsia" w:hAnsi="Cambria Math" w:cstheme="minorHAnsi"/>
+                      <w:i/>
+                    </w:rPr>
+                  </m:ctrlPr>
+                </m:sSubPr>
+                <m:e>
+                  <m:r>
+                    <w:rPr>
+                      <w:rFonts w:ascii="Cambria Math" w:eastAsiaTheme="minorEastAsia" w:hAnsi="Cambria Math" w:cstheme="minorHAnsi"/>
+                    </w:rPr>
+                    <m:t>X</m:t>
+                  </m:r>
+                </m:e>
+                <m:sub>
+                  <m:r>
+                    <w:rPr>
+                      <w:rFonts w:ascii="Cambria Math" w:eastAsiaTheme="minorEastAsia" w:hAnsi="Cambria Math" w:cstheme="minorHAnsi"/>
+                    </w:rPr>
+                    <m:t>2</m:t>
+                  </m:r>
+                </m:sub>
+              </m:sSub>
+            </m:sub>
+          </m:sSub>
+          <m:r>
+            <w:rPr>
+              <w:rFonts w:ascii="Cambria Math" w:eastAsiaTheme="minorEastAsia" w:hAnsi="Cambria Math" w:cstheme="minorHAnsi"/>
+            </w:rPr>
+            <m:t>+</m:t>
+          </m:r>
+        </m:oMath>
+      </m:oMathPara>
+    </w:p>
+    <w:p>
+      <w:pPr>
+        <w:spacing w:after="0"/>
+        <w:jc w:val="both"/>
+        <w:rPr>
+          <w:rFonts w:eastAsiaTheme="minorEastAsia" w:cstheme="minorHAnsi"/>
+        </w:rPr>
+      </w:pPr>
+      <m:oMathPara>
+        <m:oMath>
+          <m:r>
+            <w:rPr>
+              <w:rFonts w:ascii="Cambria Math" w:eastAsiaTheme="minorEastAsia" w:hAnsi="Cambria Math" w:cstheme="minorHAnsi"/>
+            </w:rPr>
+            <m:t>αβ</m:t>
+          </m:r>
+          <m:d>
+            <m:dPr>
+              <m:ctrlPr>
+                <w:rPr>
+                  <w:rFonts w:ascii="Cambria Math" w:hAnsi="Cambria Math" w:cstheme="minorHAnsi"/>
+                  <w:i/>
+                </w:rPr>
+              </m:ctrlPr>
+            </m:dPr>
+            <m:e>
+              <m:r>
+                <w:rPr>
+                  <w:rFonts w:ascii="Cambria Math" w:hAnsi="Cambria Math" w:cstheme="minorHAnsi"/>
+                </w:rPr>
+                <m:t>1-γ</m:t>
+              </m:r>
+            </m:e>
+          </m:d>
+          <m:sSub>
+            <m:sSubPr>
+              <m:ctrlPr>
+                <w:rPr>
+                  <w:rFonts w:ascii="Cambria Math" w:eastAsiaTheme="minorEastAsia" w:hAnsi="Cambria Math" w:cstheme="minorHAnsi"/>
+                  <w:i/>
+                </w:rPr>
+              </m:ctrlPr>
+            </m:sSubPr>
+            <m:e>
+              <m:r>
+                <w:rPr>
+                  <w:rFonts w:ascii="Cambria Math" w:eastAsiaTheme="minorEastAsia" w:hAnsi="Cambria Math" w:cstheme="minorHAnsi"/>
+                </w:rPr>
+                <m:t>S</m:t>
+              </m:r>
+            </m:e>
+            <m:sub>
+              <m:sSub>
+                <m:sSubPr>
+                  <m:ctrlPr>
+                    <w:rPr>
+                      <w:rFonts w:ascii="Cambria Math" w:eastAsiaTheme="minorEastAsia" w:hAnsi="Cambria Math" w:cstheme="minorHAnsi"/>
+                      <w:i/>
+                    </w:rPr>
+                  </m:ctrlPr>
+                </m:sSubPr>
+                <m:e>
+                  <m:r>
+                    <w:rPr>
+                      <w:rFonts w:ascii="Cambria Math" w:eastAsiaTheme="minorEastAsia" w:hAnsi="Cambria Math" w:cstheme="minorHAnsi"/>
+                    </w:rPr>
+                    <m:t>X</m:t>
+                  </m:r>
+                </m:e>
+                <m:sub>
+                  <m:r>
+                    <w:rPr>
+                      <w:rFonts w:ascii="Cambria Math" w:eastAsiaTheme="minorEastAsia" w:hAnsi="Cambria Math" w:cstheme="minorHAnsi"/>
+                    </w:rPr>
+                    <m:t>3</m:t>
+                  </m:r>
+                </m:sub>
+              </m:sSub>
+            </m:sub>
+          </m:sSub>
+          <m:r>
+            <w:rPr>
+              <w:rFonts w:ascii="Cambria Math" w:eastAsiaTheme="minorEastAsia" w:hAnsi="Cambria Math" w:cstheme="minorHAnsi"/>
+            </w:rPr>
+            <m:t>+</m:t>
+          </m:r>
+          <m:d>
+            <m:dPr>
+              <m:ctrlPr>
+                <w:rPr>
+                  <w:rFonts w:ascii="Cambria Math" w:hAnsi="Cambria Math" w:cstheme="minorHAnsi"/>
+                  <w:i/>
+                </w:rPr>
+              </m:ctrlPr>
+            </m:dPr>
+            <m:e>
+              <m:r>
+                <w:rPr>
+                  <w:rFonts w:ascii="Cambria Math" w:hAnsi="Cambria Math" w:cstheme="minorHAnsi"/>
+                </w:rPr>
+                <m:t>1-α</m:t>
+              </m:r>
+            </m:e>
+          </m:d>
+          <m:d>
+            <m:dPr>
+              <m:ctrlPr>
+                <w:rPr>
+                  <w:rFonts w:ascii="Cambria Math" w:hAnsi="Cambria Math" w:cstheme="minorHAnsi"/>
+                  <w:i/>
+                </w:rPr>
+              </m:ctrlPr>
+            </m:dPr>
+            <m:e>
+              <m:r>
+                <w:rPr>
+                  <w:rFonts w:ascii="Cambria Math" w:hAnsi="Cambria Math" w:cstheme="minorHAnsi"/>
+                </w:rPr>
+                <m:t>1-β</m:t>
+              </m:r>
+            </m:e>
+          </m:d>
+          <m:r>
+            <w:rPr>
+              <w:rFonts w:ascii="Cambria Math" w:hAnsi="Cambria Math" w:cstheme="minorHAnsi"/>
+            </w:rPr>
+            <m:t>γ</m:t>
+          </m:r>
+          <m:sSub>
+            <m:sSubPr>
+              <m:ctrlPr>
+                <w:rPr>
+                  <w:rFonts w:ascii="Cambria Math" w:eastAsiaTheme="minorEastAsia" w:hAnsi="Cambria Math" w:cstheme="minorHAnsi"/>
+                  <w:i/>
+                </w:rPr>
+              </m:ctrlPr>
+            </m:sSubPr>
+            <m:e>
+              <m:r>
+                <w:rPr>
+                  <w:rFonts w:ascii="Cambria Math" w:eastAsiaTheme="minorEastAsia" w:hAnsi="Cambria Math" w:cstheme="minorHAnsi"/>
+                </w:rPr>
+                <m:t>S</m:t>
+              </m:r>
+            </m:e>
+            <m:sub>
+              <m:sSub>
+                <m:sSubPr>
+                  <m:ctrlPr>
+                    <w:rPr>
+                      <w:rFonts w:ascii="Cambria Math" w:eastAsiaTheme="minorEastAsia" w:hAnsi="Cambria Math" w:cstheme="minorHAnsi"/>
+                      <w:i/>
+                    </w:rPr>
+                  </m:ctrlPr>
+                </m:sSubPr>
+                <m:e>
+                  <m:r>
+                    <w:rPr>
+                      <w:rFonts w:ascii="Cambria Math" w:eastAsiaTheme="minorEastAsia" w:hAnsi="Cambria Math" w:cstheme="minorHAnsi"/>
+                    </w:rPr>
+                    <m:t>X</m:t>
+                  </m:r>
+                </m:e>
+                <m:sub>
+                  <m:r>
+                    <w:rPr>
+                      <w:rFonts w:ascii="Cambria Math" w:eastAsiaTheme="minorEastAsia" w:hAnsi="Cambria Math" w:cstheme="minorHAnsi"/>
+                    </w:rPr>
+                    <m:t>4</m:t>
+                  </m:r>
+                </m:sub>
+              </m:sSub>
+            </m:sub>
+          </m:sSub>
+          <m:r>
+            <w:rPr>
+              <w:rFonts w:ascii="Cambria Math" w:eastAsiaTheme="minorEastAsia" w:hAnsi="Cambria Math" w:cstheme="minorHAnsi"/>
+            </w:rPr>
+            <m:t>+</m:t>
+          </m:r>
+          <m:r>
+            <w:rPr>
+              <w:rFonts w:ascii="Cambria Math" w:hAnsi="Cambria Math" w:cstheme="minorHAnsi"/>
+            </w:rPr>
+            <m:t>α</m:t>
+          </m:r>
+          <m:d>
+            <m:dPr>
+              <m:ctrlPr>
+                <w:rPr>
+                  <w:rFonts w:ascii="Cambria Math" w:hAnsi="Cambria Math" w:cstheme="minorHAnsi"/>
+                  <w:i/>
+                </w:rPr>
+              </m:ctrlPr>
+            </m:dPr>
+            <m:e>
+              <m:r>
+                <w:rPr>
+                  <w:rFonts w:ascii="Cambria Math" w:hAnsi="Cambria Math" w:cstheme="minorHAnsi"/>
+                </w:rPr>
+                <m:t>1-β</m:t>
+              </m:r>
+            </m:e>
+          </m:d>
+          <m:r>
+            <w:rPr>
+              <w:rFonts w:ascii="Cambria Math" w:hAnsi="Cambria Math" w:cstheme="minorHAnsi"/>
+            </w:rPr>
+            <m:t>γ</m:t>
+          </m:r>
+          <m:sSub>
+            <m:sSubPr>
+              <m:ctrlPr>
+                <w:rPr>
+                  <w:rFonts w:ascii="Cambria Math" w:eastAsiaTheme="minorEastAsia" w:hAnsi="Cambria Math" w:cstheme="minorHAnsi"/>
+                  <w:i/>
+                </w:rPr>
+              </m:ctrlPr>
+            </m:sSubPr>
+            <m:e>
+              <m:r>
+                <w:rPr>
+                  <w:rFonts w:ascii="Cambria Math" w:eastAsiaTheme="minorEastAsia" w:hAnsi="Cambria Math" w:cstheme="minorHAnsi"/>
+                </w:rPr>
+                <m:t>S</m:t>
+              </m:r>
+            </m:e>
+            <m:sub>
+              <m:sSub>
+                <m:sSubPr>
+                  <m:ctrlPr>
+                    <w:rPr>
+                      <w:rFonts w:ascii="Cambria Math" w:eastAsiaTheme="minorEastAsia" w:hAnsi="Cambria Math" w:cstheme="minorHAnsi"/>
+                      <w:i/>
+                    </w:rPr>
+                  </m:ctrlPr>
+                </m:sSubPr>
+                <m:e>
+                  <m:r>
+                    <w:rPr>
+                      <w:rFonts w:ascii="Cambria Math" w:eastAsiaTheme="minorEastAsia" w:hAnsi="Cambria Math" w:cstheme="minorHAnsi"/>
+                    </w:rPr>
+                    <m:t>X</m:t>
+                  </m:r>
+                </m:e>
+                <m:sub>
+                  <m:r>
+                    <w:rPr>
+                      <w:rFonts w:ascii="Cambria Math" w:eastAsiaTheme="minorEastAsia" w:hAnsi="Cambria Math" w:cstheme="minorHAnsi"/>
+                    </w:rPr>
+                    <m:t>5</m:t>
+                  </m:r>
+                </m:sub>
+              </m:sSub>
+            </m:sub>
+          </m:sSub>
+          <m:r>
+            <w:rPr>
+              <w:rFonts w:ascii="Cambria Math" w:eastAsiaTheme="minorEastAsia" w:hAnsi="Cambria Math" w:cstheme="minorHAnsi"/>
+            </w:rPr>
+            <m:t>+</m:t>
+          </m:r>
+          <m:d>
+            <m:dPr>
+              <m:ctrlPr>
+                <w:rPr>
+                  <w:rFonts w:ascii="Cambria Math" w:hAnsi="Cambria Math" w:cstheme="minorHAnsi"/>
+                  <w:i/>
+                </w:rPr>
+              </m:ctrlPr>
+            </m:dPr>
+            <m:e>
+              <m:r>
+                <w:rPr>
+                  <w:rFonts w:ascii="Cambria Math" w:hAnsi="Cambria Math" w:cstheme="minorHAnsi"/>
+                </w:rPr>
+                <m:t>1-α</m:t>
+              </m:r>
+            </m:e>
+          </m:d>
+          <m:r>
+            <w:rPr>
+              <w:rFonts w:ascii="Cambria Math" w:hAnsi="Cambria Math" w:cstheme="minorHAnsi"/>
+            </w:rPr>
+            <m:t>βγ</m:t>
+          </m:r>
+          <m:sSub>
+            <m:sSubPr>
+              <m:ctrlPr>
+                <w:rPr>
+                  <w:rFonts w:ascii="Cambria Math" w:eastAsiaTheme="minorEastAsia" w:hAnsi="Cambria Math" w:cstheme="minorHAnsi"/>
+                  <w:i/>
+                </w:rPr>
+              </m:ctrlPr>
+            </m:sSubPr>
+            <m:e>
+              <m:r>
+                <w:rPr>
+                  <w:rFonts w:ascii="Cambria Math" w:eastAsiaTheme="minorEastAsia" w:hAnsi="Cambria Math" w:cstheme="minorHAnsi"/>
+                </w:rPr>
+                <m:t>S</m:t>
+              </m:r>
+            </m:e>
+            <m:sub>
+              <m:sSub>
+                <m:sSubPr>
+                  <m:ctrlPr>
+                    <w:rPr>
+                      <w:rFonts w:ascii="Cambria Math" w:eastAsiaTheme="minorEastAsia" w:hAnsi="Cambria Math" w:cstheme="minorHAnsi"/>
+                      <w:i/>
+                    </w:rPr>
+                  </m:ctrlPr>
+                </m:sSubPr>
+                <m:e>
+                  <m:r>
+                    <w:rPr>
+                      <w:rFonts w:ascii="Cambria Math" w:eastAsiaTheme="minorEastAsia" w:hAnsi="Cambria Math" w:cstheme="minorHAnsi"/>
+                    </w:rPr>
+                    <m:t>X</m:t>
+                  </m:r>
+                </m:e>
+                <m:sub>
+                  <m:r>
+                    <w:rPr>
+                      <w:rFonts w:ascii="Cambria Math" w:eastAsiaTheme="minorEastAsia" w:hAnsi="Cambria Math" w:cstheme="minorHAnsi"/>
+                    </w:rPr>
+                    <m:t>6</m:t>
+                  </m:r>
+                </m:sub>
+              </m:sSub>
+            </m:sub>
+          </m:sSub>
+          <m:r>
+            <w:rPr>
+              <w:rFonts w:ascii="Cambria Math" w:eastAsiaTheme="minorEastAsia" w:hAnsi="Cambria Math" w:cstheme="minorHAnsi"/>
+            </w:rPr>
+            <m:t>+</m:t>
+          </m:r>
+          <m:r>
+            <w:rPr>
+              <w:rFonts w:ascii="Cambria Math" w:hAnsi="Cambria Math" w:cstheme="minorHAnsi"/>
+            </w:rPr>
+            <m:t>αβγ</m:t>
+          </m:r>
+          <m:sSub>
+            <m:sSubPr>
+              <m:ctrlPr>
+                <w:rPr>
+                  <w:rFonts w:ascii="Cambria Math" w:eastAsiaTheme="minorEastAsia" w:hAnsi="Cambria Math" w:cstheme="minorHAnsi"/>
+                  <w:i/>
+                </w:rPr>
+              </m:ctrlPr>
+            </m:sSubPr>
+            <m:e>
+              <m:r>
+                <w:rPr>
+                  <w:rFonts w:ascii="Cambria Math" w:eastAsiaTheme="minorEastAsia" w:hAnsi="Cambria Math" w:cstheme="minorHAnsi"/>
+                </w:rPr>
+                <m:t>S</m:t>
+              </m:r>
+            </m:e>
+            <m:sub>
+              <m:sSub>
+                <m:sSubPr>
+                  <m:ctrlPr>
+                    <w:rPr>
+                      <w:rFonts w:ascii="Cambria Math" w:eastAsiaTheme="minorEastAsia" w:hAnsi="Cambria Math" w:cstheme="minorHAnsi"/>
+                      <w:i/>
+                    </w:rPr>
+                  </m:ctrlPr>
+                </m:sSubPr>
+                <m:e>
+                  <m:r>
+                    <w:rPr>
+                      <w:rFonts w:ascii="Cambria Math" w:eastAsiaTheme="minorEastAsia" w:hAnsi="Cambria Math" w:cstheme="minorHAnsi"/>
+                    </w:rPr>
+                    <m:t>X</m:t>
+                  </m:r>
+                </m:e>
+                <m:sub>
+                  <m:r>
+                    <w:rPr>
+                      <w:rFonts w:ascii="Cambria Math" w:eastAsiaTheme="minorEastAsia" w:hAnsi="Cambria Math" w:cstheme="minorHAnsi"/>
+                    </w:rPr>
+                    <m:t>7</m:t>
+                  </m:r>
+                </m:sub>
+              </m:sSub>
+            </m:sub>
+          </m:sSub>
+        </m:oMath>
+      </m:oMathPara>
+    </w:p>
+    <w:p>
+      <w:pPr>
+        <w:spacing w:after="0"/>
+        <w:jc w:val="both"/>
+        <w:rPr>
+          <w:rFonts w:cstheme="minorHAnsi"/>
+        </w:rPr>
+      </w:pPr>
+      <w:r>
+        <w:rPr>
+          <w:rFonts w:cstheme="minorHAnsi"/>
+        </w:rPr>
+        <w:t xml:space="preserve">Here we used the variables </w:t>
+      </w:r>
+      <w:r>
+        <w:rPr>
+          <w:rFonts w:ascii="Consolas" w:hAnsi="Consolas" w:cstheme="minorHAnsi"/>
+        </w:rPr>
+        <w:t>alpha</w:t>
+      </w:r>
+      <w:r>
+        <w:rPr>
+          <w:rFonts w:cstheme="minorHAnsi"/>
+        </w:rPr>
+        <w:t xml:space="preserve">, </w:t>
+      </w:r>
+      <w:r>
+        <w:rPr>
+          <w:rFonts w:ascii="Consolas" w:hAnsi="Consolas" w:cstheme="minorHAnsi"/>
+        </w:rPr>
+        <w:t>beta</w:t>
+      </w:r>
+      <w:r>
+        <w:rPr>
+          <w:rFonts w:cstheme="minorHAnsi"/>
+        </w:rPr>
+        <w:t xml:space="preserve">, </w:t>
+      </w:r>
+      <w:r>
+        <w:rPr>
+          <w:rFonts w:ascii="Consolas" w:hAnsi="Consolas" w:cstheme="minorHAnsi"/>
+        </w:rPr>
+        <w:t>gamma</w:t>
+      </w:r>
+      <w:r>
+        <w:rPr>
+          <w:rFonts w:cstheme="minorHAnsi"/>
+        </w:rPr>
+        <w:t xml:space="preserve">, </w:t>
+      </w:r>
+      <w:r>
+        <w:rPr>
+          <w:rFonts w:ascii="Consolas" w:hAnsi="Consolas" w:cstheme="minorHAnsi"/>
+        </w:rPr>
+        <w:t>x0</w:t>
+      </w:r>
+      <w:r>
+        <w:rPr>
+          <w:rFonts w:cstheme="minorHAnsi"/>
+        </w:rPr>
+        <w:t xml:space="preserve"> , </w:t>
+      </w:r>
+      <w:r>
+        <w:rPr>
+          <w:rFonts w:ascii="Consolas" w:hAnsi="Consolas" w:cstheme="minorHAnsi"/>
+        </w:rPr>
+        <w:t>x1</w:t>
+      </w:r>
+      <w:r>
+        <w:rPr>
+          <w:rFonts w:cstheme="minorHAnsi"/>
+        </w:rPr>
+        <w:t xml:space="preserve">, </w:t>
+      </w:r>
+      <w:r>
+        <w:rPr>
+          <w:rFonts w:ascii="Consolas" w:hAnsi="Consolas" w:cstheme="minorHAnsi"/>
+        </w:rPr>
+        <w:t>x2</w:t>
+      </w:r>
+      <w:r>
+        <w:rPr>
+          <w:rFonts w:cstheme="minorHAnsi"/>
+        </w:rPr>
+        <w:t xml:space="preserve">, </w:t>
+      </w:r>
+      <w:r>
+        <w:rPr>
+          <w:rFonts w:ascii="Consolas" w:hAnsi="Consolas" w:cstheme="minorHAnsi"/>
+        </w:rPr>
+        <w:t>x3</w:t>
+      </w:r>
+      <w:r>
+        <w:rPr>
+          <w:rFonts w:cstheme="minorHAnsi"/>
+        </w:rPr>
+        <w:t xml:space="preserve">, </w:t>
+      </w:r>
+      <w:r>
+        <w:rPr>
+          <w:rFonts w:ascii="Consolas" w:hAnsi="Consolas" w:cstheme="minorHAnsi"/>
+        </w:rPr>
+        <w:t>x4</w:t>
+      </w:r>
+      <w:r>
+        <w:rPr>
+          <w:rFonts w:cstheme="minorHAnsi"/>
+        </w:rPr>
+        <w:t xml:space="preserve">, </w:t>
+      </w:r>
+      <w:r>
+        <w:rPr>
+          <w:rFonts w:ascii="Consolas" w:hAnsi="Consolas" w:cstheme="minorHAnsi"/>
+        </w:rPr>
+        <w:t>x5</w:t>
+      </w:r>
+      <w:r>
+        <w:rPr>
+          <w:rFonts w:cstheme="minorHAnsi"/>
+        </w:rPr>
+        <w:t xml:space="preserve">, </w:t>
+      </w:r>
+      <w:r>
+        <w:rPr>
+          <w:rFonts w:ascii="Consolas" w:hAnsi="Consolas" w:cstheme="minorHAnsi"/>
+        </w:rPr>
+        <w:t>x6</w:t>
+      </w:r>
+      <w:r>
+        <w:rPr>
+          <w:rFonts w:cstheme="minorHAnsi"/>
+        </w:rPr>
+        <w:t xml:space="preserve">, </w:t>
+      </w:r>
+      <w:r>
+        <w:rPr>
+          <w:rFonts w:ascii="Consolas" w:hAnsi="Consolas" w:cstheme="minorHAnsi"/>
+        </w:rPr>
+        <w:t>x7</w:t>
+      </w:r>
+      <w:r>
+        <w:rPr>
+          <w:rFonts w:cstheme="minorHAnsi"/>
+        </w:rPr>
+        <w:t>, which we computed before.</w:t>
+      </w:r>
+    </w:p>
+    <w:p>
+      <w:pPr>
+        <w:spacing w:after="0"/>
+        <w:jc w:val="both"/>
+        <w:rPr>
+          <w:rFonts w:cstheme="minorHAnsi"/>
+        </w:rPr>
+      </w:pPr>
+    </w:p>
+    <w:p>
+      <w:pPr>
+        <w:spacing w:after="0"/>
+        <w:jc w:val="both"/>
+        <w:rPr>
+          <w:rFonts w:cstheme="minorHAnsi"/>
+          <w:b/>
+          <w:i/>
+          <w:color w:val="FF0000"/>
+        </w:rPr>
+      </w:pPr>
+      <w:r>
+        <w:rPr>
+          <w:rFonts w:cstheme="minorHAnsi"/>
+          <w:b/>
+          <w:i/>
+          <w:color w:val="FF0000"/>
+        </w:rPr>
+        <w:t>Results?</w:t>
+      </w:r>
+    </w:p>
+    <w:p>
+      <w:pPr>
+        <w:spacing w:after="0"/>
+        <w:jc w:val="both"/>
+        <w:rPr>
+          <w:rFonts w:cstheme="minorHAnsi"/>
+        </w:rPr>
+      </w:pPr>
+    </w:p>
+    <w:p>
+      <w:pPr>
+        <w:spacing w:after="0"/>
+        <w:jc w:val="both"/>
+        <w:rPr>
+          <w:rFonts w:cstheme="minorHAnsi"/>
+        </w:rPr>
+      </w:pPr>
+    </w:p>
+    <w:p>
+      <w:pPr>
+        <w:spacing w:after="0"/>
+        <w:jc w:val="both"/>
+        <w:rPr>
+          <w:rFonts w:cstheme="minorHAnsi"/>
+          <w:b/>
+          <w:sz w:val="24"/>
+        </w:rPr>
+      </w:pPr>
+      <w:r>
+        <w:rPr>
+          <w:rFonts w:cstheme="minorHAnsi"/>
+          <w:b/>
+          <w:sz w:val="24"/>
+        </w:rPr>
+        <w:t>Responsiveness</w:t>
+      </w:r>
+    </w:p>
+    <w:p>
+      <w:pPr>
+        <w:spacing w:after="0"/>
+        <w:jc w:val="both"/>
+        <w:rPr>
+          <w:rFonts w:cstheme="minorHAnsi"/>
+        </w:rPr>
+      </w:pPr>
+      <w:r>
+        <w:rPr>
+          <w:rFonts w:cstheme="minorHAnsi"/>
+        </w:rPr>
+        <w:t xml:space="preserve">The raycaster becomes quite slow when using the application. To increase responsiveness during user interaction we introduced the so-called </w:t>
+      </w:r>
+      <w:r>
+        <w:rPr>
+          <w:rFonts w:ascii="Consolas" w:hAnsi="Consolas" w:cstheme="minorHAnsi"/>
+        </w:rPr>
+        <w:t>interactiveMode</w:t>
+      </w:r>
+      <w:r>
+        <w:rPr>
+          <w:rFonts w:cstheme="minorHAnsi"/>
+        </w:rPr>
+        <w:t xml:space="preserve">. This indicates whether there is a lot of user interaction. We check if this is the case, so if </w:t>
+      </w:r>
+      <w:r>
+        <w:rPr>
+          <w:rFonts w:ascii="Consolas" w:hAnsi="Consolas" w:cstheme="minorHAnsi"/>
+        </w:rPr>
+        <w:t>interactiveMode = true</w:t>
+      </w:r>
+      <w:r>
+        <w:rPr>
+          <w:rFonts w:cstheme="minorHAnsi"/>
+        </w:rPr>
+        <w:t xml:space="preserve">. If so, we will not use the tri-linear interpolation method and we increase the variable </w:t>
+      </w:r>
+      <w:r>
+        <w:rPr>
+          <w:rFonts w:ascii="Consolas" w:hAnsi="Consolas" w:cstheme="minorHAnsi"/>
+        </w:rPr>
+        <w:t xml:space="preserve">step </w:t>
+      </w:r>
+      <w:r>
+        <w:rPr>
+          <w:rFonts w:cstheme="minorHAnsi"/>
+        </w:rPr>
+        <w:t xml:space="preserve">to </w:t>
+      </w:r>
+      <w:r>
+        <w:rPr>
+          <w:rFonts w:ascii="Consolas" w:hAnsi="Consolas" w:cstheme="minorHAnsi"/>
+        </w:rPr>
+        <w:t>n</w:t>
+      </w:r>
+      <w:r>
+        <w:rPr>
+          <w:rFonts w:cstheme="minorHAnsi"/>
+        </w:rPr>
+        <w:t xml:space="preserve">, whereas before this was 1. By increasing it to </w:t>
+      </w:r>
+      <w:r>
+        <w:rPr>
+          <w:rFonts w:ascii="Consolas" w:hAnsi="Consolas" w:cstheme="minorHAnsi"/>
+        </w:rPr>
+        <w:t>n</w:t>
+      </w:r>
+      <w:r>
+        <w:rPr>
+          <w:rFonts w:cstheme="minorHAnsi"/>
+        </w:rPr>
+        <w:t xml:space="preserve"> only 1 in each </w:t>
+      </w:r>
+      <w:r>
+        <w:rPr>
+          <w:rFonts w:ascii="Consolas" w:hAnsi="Consolas" w:cstheme="minorHAnsi"/>
+        </w:rPr>
+        <w:t>n</w:t>
+      </w:r>
+      <w:r>
+        <w:rPr>
+          <w:rFonts w:cstheme="minorHAnsi"/>
+        </w:rPr>
+        <w:t xml:space="preserve"> values of a vector is read. This significantly increases responsiveness. However, since we now only look at one </w:t>
+      </w:r>
+      <w:r>
+        <w:rPr>
+          <w:rFonts w:ascii="Consolas" w:hAnsi="Consolas" w:cstheme="minorHAnsi"/>
+        </w:rPr>
+        <w:t>n</w:t>
+      </w:r>
+      <w:r>
+        <w:rPr>
+          <w:rFonts w:cstheme="minorHAnsi"/>
+          <w:vertAlign w:val="superscript"/>
+        </w:rPr>
+        <w:t>th</w:t>
+      </w:r>
+      <w:r>
+        <w:rPr>
+          <w:rFonts w:cstheme="minorHAnsi"/>
+        </w:rPr>
+        <w:t xml:space="preserve"> </w:t>
+      </w:r>
+      <w:r>
+        <w:rPr>
+          <w:rFonts w:cstheme="minorHAnsi"/>
+        </w:rPr>
+        <w:t>of the values, the resulting image will have a lower resolution. So, we had to make a tradeoff between responsiveness and the quality of the image. We did this by investigating different possibilities.</w:t>
+      </w:r>
+    </w:p>
+    <w:p>
+      <w:pPr>
+        <w:spacing w:after="0"/>
+        <w:jc w:val="both"/>
+        <w:rPr>
+          <w:rFonts w:cstheme="minorHAnsi"/>
+        </w:rPr>
+      </w:pPr>
+    </w:p>
+    <w:p>
+      <w:pPr>
+        <w:keepNext/>
+        <w:jc w:val="both"/>
+      </w:pPr>
+      <w:r>
         <w:rPr>
           <w:noProof/>
         </w:rPr>
-        <w:t xml:space="preserve"> In (a) step is 1, in (b) step is 4, in (c) step is 8</w:t>
-      </w:r>
-    </w:p>
-    <w:p>
-      <w:pPr>
-        <w:spacing w:after="0"/>
-        <w:jc w:val="both"/>
-        <w:rPr>
-          <w:rFonts w:cstheme="minorHAnsi"/>
-        </w:rPr>
-      </w:pPr>
-      <w:r>
-        <w:rPr>
-          <w:rFonts w:cstheme="minorHAnsi"/>
-        </w:rPr>
-        <w:t>As</w:t>
-      </w:r>
-      <w:r>
-        <w:rPr>
-          <w:rFonts w:cstheme="minorHAnsi"/>
-        </w:rPr>
-        <w:t xml:space="preserve"> can be seen in Figure </w:t>
-      </w:r>
-      <w:proofErr w:type="gramStart"/>
+        <w:lastRenderedPageBreak/>
+        <w:drawing>
+          <wp:inline distT="0" distB="0" distL="0" distR="0" wp14:anchorId="6E7EB1D3" wp14:editId="0D78E2CB">
+            <wp:extent cx="5950585" cy="2388235"/>
+            <wp:effectExtent l="0" t="0" r="0" b="0"/>
+            <wp:docPr id="15" name="Picture 15"/>
+            <wp:cNvGraphicFramePr>
+              <a:graphicFrameLocks xmlns:a="http://schemas.openxmlformats.org/drawingml/2006/main" noChangeAspect="1"/>
+            </wp:cNvGraphicFramePr>
+            <a:graphic xmlns:a="http://schemas.openxmlformats.org/drawingml/2006/main">
+              <a:graphicData uri="http://schemas.openxmlformats.org/drawingml/2006/picture">
+                <pic:pic xmlns:pic="http://schemas.openxmlformats.org/drawingml/2006/picture">
+                  <pic:nvPicPr>
+                    <pic:cNvPr id="0" name="Picture 3"/>
+                    <pic:cNvPicPr>
+                      <a:picLocks noChangeAspect="1" noChangeArrowheads="1"/>
+                    </pic:cNvPicPr>
+                  </pic:nvPicPr>
+                  <pic:blipFill>
+                    <a:blip r:embed="rId12">
+                      <a:extLst>
+                        <a:ext uri="{28A0092B-C50C-407E-A947-70E740481C1C}">
+                          <a14:useLocalDpi xmlns:a14="http://schemas.microsoft.com/office/drawing/2010/main" val="0"/>
+                        </a:ext>
+                      </a:extLst>
+                    </a:blip>
+                    <a:srcRect/>
+                    <a:stretch>
+                      <a:fillRect/>
+                    </a:stretch>
+                  </pic:blipFill>
+                  <pic:spPr bwMode="auto">
+                    <a:xfrm>
+                      <a:off x="0" y="0"/>
+                      <a:ext cx="5950585" cy="2388235"/>
+                    </a:xfrm>
+                    <a:prstGeom prst="rect">
+                      <a:avLst/>
+                    </a:prstGeom>
+                    <a:noFill/>
+                    <a:ln>
+                      <a:noFill/>
+                    </a:ln>
+                  </pic:spPr>
+                </pic:pic>
+              </a:graphicData>
+            </a:graphic>
+          </wp:inline>
+        </w:drawing>
+      </w:r>
+    </w:p>
+    <w:p>
+      <w:pPr>
+        <w:pStyle w:val="Caption"/>
+        <w:jc w:val="both"/>
+      </w:pPr>
+      <w:r>
+        <w:t xml:space="preserve">Figure </w:t>
+      </w:r>
+      <w:r>
+        <w:fldChar w:fldCharType="begin"/>
+      </w:r>
+      <w:r>
+        <w:instrText xml:space="preserve"> SEQ Figure \* ARABIC </w:instrText>
+      </w:r>
+      <w:r>
+        <w:fldChar w:fldCharType="separate"/>
+      </w:r>
+      <w:r>
+        <w:rPr>
+          <w:noProof/>
+        </w:rPr>
+        <w:t>7</w:t>
+      </w:r>
+      <w:r>
+        <w:fldChar w:fldCharType="end"/>
+      </w:r>
+      <w:r>
+        <w:rPr>
+          <w:noProof/>
+        </w:rPr>
+        <w:t xml:space="preserve"> </w:t>
+      </w:r>
+      <w:r>
+        <w:rPr>
+          <w:noProof/>
+        </w:rPr>
+        <w:t>In (a) step is 1, in (b) step is 4, in (c) step is 8</w:t>
+      </w:r>
+    </w:p>
+    <w:p>
+      <w:pPr>
+        <w:spacing w:after="0"/>
+        <w:jc w:val="both"/>
+        <w:rPr>
+          <w:rFonts w:cstheme="minorHAnsi"/>
+        </w:rPr>
+      </w:pPr>
+      <w:r>
+        <w:rPr>
+          <w:rFonts w:cstheme="minorHAnsi"/>
+        </w:rPr>
+        <w:t xml:space="preserve">As can be seen in Figure </w:t>
+      </w:r>
       <w:r>
         <w:rPr>
           <w:rFonts w:cstheme="minorHAnsi"/>
@@ -562,41 +3476,21 @@
         <w:rPr>
           <w:rFonts w:cstheme="minorHAnsi"/>
         </w:rPr>
-        <w:t>,</w:t>
-      </w:r>
-      <w:proofErr w:type="gramEnd"/>
-      <w:r>
-        <w:rPr>
-          <w:rFonts w:cstheme="minorHAnsi"/>
-        </w:rPr>
-        <w:t xml:space="preserve"> the quality of images (a) and (b) does not differ very much, whereas image (c) differs significantly from image (a), particularly visible in the</w:t>
-      </w:r>
-      <w:r>
-        <w:rPr>
-          <w:rFonts w:cstheme="minorHAnsi"/>
-        </w:rPr>
-        <w:t xml:space="preserve"> smaller roots of the tree at the bottom</w:t>
-      </w:r>
-      <w:r>
-        <w:rPr>
-          <w:rFonts w:cstheme="minorHAnsi"/>
-        </w:rPr>
-        <w:t>.</w:t>
-      </w:r>
-    </w:p>
-    <w:p>
-      <w:pPr>
-        <w:spacing w:after="0"/>
-        <w:jc w:val="both"/>
-        <w:rPr>
-          <w:rFonts w:cstheme="minorHAnsi"/>
-        </w:rPr>
-      </w:pPr>
-      <w:r>
-        <w:rPr>
-          <w:rFonts w:cstheme="minorHAnsi"/>
-        </w:rPr>
-        <w:lastRenderedPageBreak/>
+        <w:t>, the quality of images (a) and (b) does not differ very much, whereas image (c) differs significantly from image (a), particularly visible in the smaller branches of the tree at the top.</w:t>
+      </w:r>
+    </w:p>
+    <w:p>
+      <w:pPr>
+        <w:spacing w:after="0"/>
+        <w:jc w:val="both"/>
+        <w:rPr>
+          <w:rFonts w:cstheme="minorHAnsi"/>
+        </w:rPr>
+      </w:pPr>
+      <w:r>
+        <w:rPr>
+          <w:rFonts w:cstheme="minorHAnsi"/>
+        </w:rPr>
         <w:t xml:space="preserve">When interacting with these different </w:t>
       </w:r>
       <w:r>
@@ -625,19 +3519,7 @@
         <w:rPr>
           <w:rFonts w:cstheme="minorHAnsi"/>
         </w:rPr>
-        <w:t>Therefore, we found that setting (b) gave the best resolution and interaction combination. So, we cho</w:t>
-      </w:r>
-      <w:r>
-        <w:rPr>
-          <w:rFonts w:cstheme="minorHAnsi"/>
-        </w:rPr>
-        <w:t>o</w:t>
-      </w:r>
-      <w:r>
-        <w:rPr>
-          <w:rFonts w:cstheme="minorHAnsi"/>
-        </w:rPr>
-        <w:t xml:space="preserve">se </w:t>
+        <w:t xml:space="preserve">Therefore, we found that setting (b) gave the best resolution and interaction combination. So, we chose </w:t>
       </w:r>
       <w:r>
         <w:rPr>
@@ -651,8 +3533,6 @@
         </w:rPr>
         <w:t xml:space="preserve"> to be equal to 4.</w:t>
       </w:r>
-      <w:bookmarkStart w:id="0" w:name="_GoBack"/>
-      <w:bookmarkEnd w:id="0"/>
     </w:p>
     <w:p>
       <w:pPr>
@@ -711,12 +3591,14 @@
         <w:jc w:val="both"/>
         <w:rPr>
           <w:rFonts w:cstheme="minorHAnsi"/>
+          <w:b/>
           <w:i/>
         </w:rPr>
       </w:pPr>
       <w:r>
         <w:rPr>
           <w:rFonts w:cstheme="minorHAnsi"/>
+          <w:b/>
           <w:i/>
         </w:rPr>
         <w:t>Implementation</w:t>
@@ -737,12 +3619,14 @@
         <w:jc w:val="both"/>
         <w:rPr>
           <w:rFonts w:cstheme="minorHAnsi"/>
+          <w:b/>
           <w:i/>
         </w:rPr>
       </w:pPr>
       <w:r>
         <w:rPr>
           <w:rFonts w:cstheme="minorHAnsi"/>
+          <w:b/>
           <w:i/>
         </w:rPr>
         <w:t>Results</w:t>
@@ -791,12 +3675,14 @@
         <w:jc w:val="both"/>
         <w:rPr>
           <w:rFonts w:cstheme="minorHAnsi"/>
+          <w:b/>
           <w:i/>
         </w:rPr>
       </w:pPr>
       <w:r>
         <w:rPr>
           <w:rFonts w:cstheme="minorHAnsi"/>
+          <w:b/>
           <w:i/>
         </w:rPr>
         <w:t>Implementation</w:t>
@@ -817,12 +3703,14 @@
         <w:jc w:val="both"/>
         <w:rPr>
           <w:rFonts w:cstheme="minorHAnsi"/>
+          <w:b/>
           <w:i/>
         </w:rPr>
       </w:pPr>
       <w:r>
         <w:rPr>
           <w:rFonts w:cstheme="minorHAnsi"/>
+          <w:b/>
           <w:i/>
         </w:rPr>
         <w:t>Results</w:t>
@@ -871,12 +3759,14 @@
         <w:jc w:val="both"/>
         <w:rPr>
           <w:rFonts w:cstheme="minorHAnsi"/>
+          <w:b/>
           <w:i/>
         </w:rPr>
       </w:pPr>
       <w:r>
         <w:rPr>
           <w:rFonts w:cstheme="minorHAnsi"/>
+          <w:b/>
           <w:i/>
         </w:rPr>
         <w:t>Implementation</w:t>
@@ -897,12 +3787,14 @@
         <w:jc w:val="both"/>
         <w:rPr>
           <w:rFonts w:cstheme="minorHAnsi"/>
+          <w:b/>
           <w:i/>
         </w:rPr>
       </w:pPr>
       <w:r>
         <w:rPr>
           <w:rFonts w:cstheme="minorHAnsi"/>
+          <w:b/>
           <w:i/>
         </w:rPr>
         <w:t>Results</w:t>
@@ -978,99 +3870,140 @@
           <w:rFonts w:cstheme="minorHAnsi"/>
           <w:color w:val="FF0000"/>
         </w:rPr>
-        <w:t>The comparisons should clearly d</w:t>
-      </w:r>
-      <w:r>
+        <w:lastRenderedPageBreak/>
+        <w:t>The comparisons should clearly demonstrate the strengths and weaknesses of each of the techniques.</w:t>
+      </w:r>
+    </w:p>
+    <w:p>
+      <w:pPr>
+        <w:spacing w:after="0"/>
+        <w:jc w:val="both"/>
+        <w:rPr>
+          <w:rFonts w:cstheme="minorHAnsi"/>
+        </w:rPr>
+      </w:pPr>
+    </w:p>
+    <w:p>
+      <w:pPr>
+        <w:spacing w:after="0"/>
+        <w:jc w:val="both"/>
+        <w:rPr>
+          <w:rFonts w:cstheme="minorHAnsi"/>
+        </w:rPr>
+      </w:pPr>
+    </w:p>
+    <w:p>
+      <w:pPr>
+        <w:spacing w:after="0"/>
+        <w:jc w:val="both"/>
         <w:rPr>
           <w:rFonts w:cstheme="minorHAnsi"/>
           <w:color w:val="FF0000"/>
         </w:rPr>
-        <w:t>emonstrate the strengths and weaknesses of each of the techniques</w:t>
-      </w:r>
+      </w:pPr>
       <w:r>
         <w:rPr>
           <w:rFonts w:cstheme="minorHAnsi"/>
           <w:color w:val="FF0000"/>
         </w:rPr>
-        <w:t>.</w:t>
-      </w:r>
-    </w:p>
-    <w:p>
-      <w:pPr>
-        <w:spacing w:after="0"/>
-        <w:jc w:val="both"/>
-        <w:rPr>
-          <w:rFonts w:cstheme="minorHAnsi"/>
-        </w:rPr>
-      </w:pPr>
-    </w:p>
-    <w:p>
-      <w:pPr>
-        <w:spacing w:after="0"/>
-        <w:jc w:val="both"/>
-        <w:rPr>
-          <w:rFonts w:cstheme="minorHAnsi"/>
-        </w:rPr>
-      </w:pPr>
-    </w:p>
-    <w:p>
-      <w:pPr>
-        <w:spacing w:after="0"/>
-        <w:jc w:val="both"/>
+        <w:t xml:space="preserve">For </w:t>
+      </w:r>
+      <w:r>
         <w:rPr>
           <w:rFonts w:cstheme="minorHAnsi"/>
           <w:color w:val="FF0000"/>
         </w:rPr>
-      </w:pPr>
+        <w:t>“</w:t>
+      </w:r>
       <w:r>
         <w:rPr>
           <w:rFonts w:cstheme="minorHAnsi"/>
           <w:color w:val="FF0000"/>
         </w:rPr>
-        <w:t xml:space="preserve">For </w:t>
+        <w:t>results</w:t>
       </w:r>
       <w:r>
         <w:rPr>
           <w:rFonts w:cstheme="minorHAnsi"/>
           <w:color w:val="FF0000"/>
         </w:rPr>
-        <w:t>“</w:t>
+        <w:t>”</w:t>
       </w:r>
       <w:r>
         <w:rPr>
           <w:rFonts w:cstheme="minorHAnsi"/>
           <w:color w:val="FF0000"/>
         </w:rPr>
-        <w:t>results</w:t>
+        <w:t xml:space="preserve">: the techniques should be applied to several data sets, interesting details in the data </w:t>
       </w:r>
       <w:r>
         <w:rPr>
           <w:rFonts w:cstheme="minorHAnsi"/>
           <w:color w:val="FF0000"/>
         </w:rPr>
-        <w:t>”</w:t>
+        <w:t xml:space="preserve">should be </w:t>
       </w:r>
       <w:r>
         <w:rPr>
           <w:rFonts w:cstheme="minorHAnsi"/>
           <w:color w:val="FF0000"/>
         </w:rPr>
-        <w:t xml:space="preserve">: the techniques should be applied to several data sets, interesting details in the data </w:t>
-      </w:r>
-      <w:r>
+        <w:t>reported by showing a good set of transfer functions. The exploration process should involve extensive experimentation with the parameters of the various approaches.</w:t>
+      </w:r>
+    </w:p>
+    <w:p>
+      <w:pPr>
+        <w:spacing w:after="0"/>
+        <w:jc w:val="both"/>
         <w:rPr>
           <w:rFonts w:cstheme="minorHAnsi"/>
           <w:color w:val="FF0000"/>
         </w:rPr>
-        <w:t xml:space="preserve">should be </w:t>
-      </w:r>
-      <w:r>
+      </w:pPr>
+    </w:p>
+    <w:p>
+      <w:pPr>
+        <w:spacing w:after="0"/>
+        <w:jc w:val="both"/>
         <w:rPr>
           <w:rFonts w:cstheme="minorHAnsi"/>
           <w:color w:val="FF0000"/>
         </w:rPr>
-        <w:t>reported by showing a good set of transfer functions. The exploration process should involve extensive experimentation with the parameters of the various approaches.</w:t>
-      </w:r>
+      </w:pPr>
+    </w:p>
+    <w:p>
+      <w:pPr>
+        <w:spacing w:after="0"/>
+        <w:jc w:val="both"/>
+        <w:rPr>
+          <w:rFonts w:cstheme="minorHAnsi"/>
+          <w:color w:val="FF0000"/>
+        </w:rPr>
+      </w:pPr>
+    </w:p>
+    <w:p>
+      <w:pPr>
+        <w:spacing w:after="0"/>
+        <w:jc w:val="both"/>
+        <w:rPr>
+          <w:rFonts w:cstheme="minorHAnsi"/>
+          <w:color w:val="FF0000"/>
+        </w:rPr>
+      </w:pPr>
+    </w:p>
+    <w:p>
+      <w:pPr>
+        <w:spacing w:after="0"/>
+        <w:jc w:val="both"/>
+        <w:rPr>
+          <w:rFonts w:cstheme="minorHAnsi"/>
+          <w:color w:val="FF0000"/>
+        </w:rPr>
+      </w:pPr>
+    </w:p>
+    <w:p>
+      <w:bookmarkStart w:id="0" w:name="_GoBack"/>
+      <w:bookmarkEnd w:id="0"/>
     </w:p>
     <w:sectPr>
       <w:pgSz w:w="12240" w:h="15840"/>
@@ -1572,6 +4505,7 @@
   <w:style w:type="paragraph" w:default="1" w:styleId="Normal">
     <w:name w:val="Normal"/>
     <w:qFormat/>
+    <w:rsid w:val="00BD17E3"/>
   </w:style>
   <w:style w:type="paragraph" w:styleId="Heading1">
     <w:name w:val="heading 1"/>
@@ -1964,7 +4898,7 @@
 </file>
 
 <file path=customXml/itemProps1.xml><?xml version="1.0" encoding="utf-8"?>
-<ds:datastoreItem xmlns:ds="http://schemas.openxmlformats.org/officeDocument/2006/customXml" ds:itemID="{4D4B4C42-5085-442C-A351-1085DA7CCD57}">
+<ds:datastoreItem xmlns:ds="http://schemas.openxmlformats.org/officeDocument/2006/customXml" ds:itemID="{64576C05-F370-4831-8191-AB3C9FE0E9A1}">
   <ds:schemaRefs>
     <ds:schemaRef ds:uri="http://schemas.openxmlformats.org/officeDocument/2006/bibliography"/>
   </ds:schemaRefs>

</xml_diff>

<commit_message>
Added some pictures, added file with pictures
</commit_message>
<xml_diff>
--- a/Report assignment 1.docx
+++ b/Report assignment 1.docx
@@ -502,21 +502,7 @@
         <w:rPr>
           <w:rFonts w:cstheme="minorHAnsi"/>
         </w:rPr>
-        <w:t xml:space="preserve">Another difference with slicer is that the RGB of the image is set slightly differently. Namely, we use a loop </w:t>
-      </w:r>
-      <w:proofErr w:type="gramStart"/>
-      <w:r>
-        <w:rPr>
-          <w:rFonts w:cstheme="minorHAnsi"/>
-        </w:rPr>
-        <w:t>with</w:t>
-      </w:r>
-      <w:proofErr w:type="gramEnd"/>
-      <w:r>
-        <w:rPr>
-          <w:rFonts w:cstheme="minorHAnsi"/>
-        </w:rPr>
-        <w:t xml:space="preserve"> variable </w:t>
+        <w:t xml:space="preserve">Another difference with slicer is that the RGB of the image is set slightly differently. Namely, we use a loop with variable </w:t>
       </w:r>
       <w:r>
         <w:rPr>
@@ -1903,14 +1889,27 @@
       <w:r>
         <w:t xml:space="preserve">Figure </w:t>
       </w:r>
-      <w:fldSimple w:instr=" SEQ Figure \* ARABIC ">
-        <w:r>
-          <w:rPr>
-            <w:noProof/>
-          </w:rPr>
-          <w:t>1</w:t>
-        </w:r>
-      </w:fldSimple>
+      <w:r>
+        <w:fldChar w:fldCharType="begin"/>
+      </w:r>
+      <w:r>
+        <w:instrText xml:space="preserve"> SEQ Figure \* ARABIC </w:instrText>
+      </w:r>
+      <w:r>
+        <w:fldChar w:fldCharType="separate"/>
+      </w:r>
+      <w:r>
+        <w:rPr>
+          <w:noProof/>
+        </w:rPr>
+        <w:t>1</w:t>
+      </w:r>
+      <w:r>
+        <w:rPr>
+          <w:noProof/>
+        </w:rPr>
+        <w:fldChar w:fldCharType="end"/>
+      </w:r>
       <w:r>
         <w:rPr>
           <w:noProof/>
@@ -2017,14 +2016,27 @@
       <w:r>
         <w:t xml:space="preserve">Figure </w:t>
       </w:r>
-      <w:fldSimple w:instr=" SEQ Figure \* ARABIC ">
-        <w:r>
-          <w:rPr>
-            <w:noProof/>
-          </w:rPr>
-          <w:t>2</w:t>
-        </w:r>
-      </w:fldSimple>
+      <w:r>
+        <w:fldChar w:fldCharType="begin"/>
+      </w:r>
+      <w:r>
+        <w:instrText xml:space="preserve"> SEQ Figure \* ARABIC </w:instrText>
+      </w:r>
+      <w:r>
+        <w:fldChar w:fldCharType="separate"/>
+      </w:r>
+      <w:r>
+        <w:rPr>
+          <w:noProof/>
+        </w:rPr>
+        <w:t>2</w:t>
+      </w:r>
+      <w:r>
+        <w:rPr>
+          <w:noProof/>
+        </w:rPr>
+        <w:fldChar w:fldCharType="end"/>
+      </w:r>
       <w:r>
         <w:rPr>
           <w:noProof/>
@@ -2133,14 +2145,27 @@
       <w:r>
         <w:t xml:space="preserve">Figure </w:t>
       </w:r>
-      <w:fldSimple w:instr=" SEQ Figure \* ARABIC ">
-        <w:r>
-          <w:rPr>
-            <w:noProof/>
-          </w:rPr>
-          <w:t>3</w:t>
-        </w:r>
-      </w:fldSimple>
+      <w:r>
+        <w:fldChar w:fldCharType="begin"/>
+      </w:r>
+      <w:r>
+        <w:instrText xml:space="preserve"> SEQ Figure \* ARABIC </w:instrText>
+      </w:r>
+      <w:r>
+        <w:fldChar w:fldCharType="separate"/>
+      </w:r>
+      <w:r>
+        <w:rPr>
+          <w:noProof/>
+        </w:rPr>
+        <w:t>3</w:t>
+      </w:r>
+      <w:r>
+        <w:rPr>
+          <w:noProof/>
+        </w:rPr>
+        <w:fldChar w:fldCharType="end"/>
+      </w:r>
       <w:r>
         <w:t xml:space="preserve"> </w:t>
       </w:r>
@@ -2200,8 +2225,6 @@
           </wp:inline>
         </w:drawing>
       </w:r>
-      <w:bookmarkStart w:id="0" w:name="_GoBack"/>
-      <w:bookmarkEnd w:id="0"/>
     </w:p>
     <w:p>
       <w:pPr>
@@ -2211,14 +2234,27 @@
       <w:r>
         <w:t xml:space="preserve">Figure </w:t>
       </w:r>
-      <w:fldSimple w:instr=" SEQ Figure \* ARABIC ">
-        <w:r>
-          <w:rPr>
-            <w:noProof/>
-          </w:rPr>
-          <w:t>4</w:t>
-        </w:r>
-      </w:fldSimple>
+      <w:r>
+        <w:fldChar w:fldCharType="begin"/>
+      </w:r>
+      <w:r>
+        <w:instrText xml:space="preserve"> SEQ Figure \* ARABIC </w:instrText>
+      </w:r>
+      <w:r>
+        <w:fldChar w:fldCharType="separate"/>
+      </w:r>
+      <w:r>
+        <w:rPr>
+          <w:noProof/>
+        </w:rPr>
+        <w:t>4</w:t>
+      </w:r>
+      <w:r>
+        <w:rPr>
+          <w:noProof/>
+        </w:rPr>
+        <w:fldChar w:fldCharType="end"/>
+      </w:r>
       <w:r>
         <w:t xml:space="preserve"> Different view backpack using (a) MIP and (b) Compositing</w:t>
       </w:r>
@@ -2296,14 +2332,27 @@
       <w:r>
         <w:t xml:space="preserve">Figure </w:t>
       </w:r>
-      <w:fldSimple w:instr=" SEQ Figure \* ARABIC ">
-        <w:r>
-          <w:rPr>
-            <w:noProof/>
-          </w:rPr>
-          <w:t>5</w:t>
-        </w:r>
-      </w:fldSimple>
+      <w:r>
+        <w:fldChar w:fldCharType="begin"/>
+      </w:r>
+      <w:r>
+        <w:instrText xml:space="preserve"> SEQ Figure \* ARABIC </w:instrText>
+      </w:r>
+      <w:r>
+        <w:fldChar w:fldCharType="separate"/>
+      </w:r>
+      <w:r>
+        <w:rPr>
+          <w:noProof/>
+        </w:rPr>
+        <w:t>5</w:t>
+      </w:r>
+      <w:r>
+        <w:rPr>
+          <w:noProof/>
+        </w:rPr>
+        <w:fldChar w:fldCharType="end"/>
+      </w:r>
       <w:r>
         <w:t xml:space="preserve"> Tooth using (a) MIP and (b) Compositing</w:t>
       </w:r>
@@ -2388,14 +2437,27 @@
       <w:r>
         <w:t xml:space="preserve">Figure </w:t>
       </w:r>
-      <w:fldSimple w:instr=" SEQ Figure \* ARABIC ">
-        <w:r>
-          <w:rPr>
-            <w:noProof/>
-          </w:rPr>
-          <w:t>6</w:t>
-        </w:r>
-      </w:fldSimple>
+      <w:r>
+        <w:fldChar w:fldCharType="begin"/>
+      </w:r>
+      <w:r>
+        <w:instrText xml:space="preserve"> SEQ Figure \* ARABIC </w:instrText>
+      </w:r>
+      <w:r>
+        <w:fldChar w:fldCharType="separate"/>
+      </w:r>
+      <w:r>
+        <w:rPr>
+          <w:noProof/>
+        </w:rPr>
+        <w:t>6</w:t>
+      </w:r>
+      <w:r>
+        <w:rPr>
+          <w:noProof/>
+        </w:rPr>
+        <w:fldChar w:fldCharType="end"/>
+      </w:r>
       <w:r>
         <w:t xml:space="preserve"> </w:t>
       </w:r>
@@ -2645,14 +2707,27 @@
       <w:r>
         <w:t xml:space="preserve">Figure </w:t>
       </w:r>
-      <w:fldSimple w:instr=" SEQ Figure \* ARABIC ">
-        <w:r>
-          <w:rPr>
-            <w:noProof/>
-          </w:rPr>
-          <w:t>7</w:t>
-        </w:r>
-      </w:fldSimple>
+      <w:r>
+        <w:fldChar w:fldCharType="begin"/>
+      </w:r>
+      <w:r>
+        <w:instrText xml:space="preserve"> SEQ Figure \* ARABIC </w:instrText>
+      </w:r>
+      <w:r>
+        <w:fldChar w:fldCharType="separate"/>
+      </w:r>
+      <w:r>
+        <w:rPr>
+          <w:noProof/>
+        </w:rPr>
+        <w:t>7</w:t>
+      </w:r>
+      <w:r>
+        <w:rPr>
+          <w:noProof/>
+        </w:rPr>
+        <w:fldChar w:fldCharType="end"/>
+      </w:r>
       <w:r>
         <w:t xml:space="preserve"> </w:t>
       </w:r>
@@ -3991,6 +4066,56 @@
           <w:rFonts w:cstheme="minorHAnsi"/>
         </w:rPr>
       </w:pPr>
+      <w:proofErr w:type="spellStart"/>
+      <w:r>
+        <w:rPr>
+          <w:rFonts w:cstheme="minorHAnsi"/>
+        </w:rPr>
+        <w:t>Verschil</w:t>
+      </w:r>
+      <w:proofErr w:type="spellEnd"/>
+      <w:r>
+        <w:rPr>
+          <w:rFonts w:cstheme="minorHAnsi"/>
+        </w:rPr>
+        <w:t xml:space="preserve"> </w:t>
+      </w:r>
+      <w:proofErr w:type="spellStart"/>
+      <w:r>
+        <w:rPr>
+          <w:rFonts w:cstheme="minorHAnsi"/>
+        </w:rPr>
+        <w:t>getvoxel</w:t>
+      </w:r>
+      <w:proofErr w:type="spellEnd"/>
+      <w:r>
+        <w:rPr>
+          <w:rFonts w:cstheme="minorHAnsi"/>
+        </w:rPr>
+        <w:t xml:space="preserve"> </w:t>
+      </w:r>
+      <w:proofErr w:type="spellStart"/>
+      <w:r>
+        <w:rPr>
+          <w:rFonts w:cstheme="minorHAnsi"/>
+        </w:rPr>
+        <w:t>en</w:t>
+      </w:r>
+      <w:proofErr w:type="spellEnd"/>
+      <w:r>
+        <w:rPr>
+          <w:rFonts w:cstheme="minorHAnsi"/>
+        </w:rPr>
+        <w:t xml:space="preserve"> </w:t>
+      </w:r>
+      <w:proofErr w:type="spellStart"/>
+      <w:r>
+        <w:rPr>
+          <w:rFonts w:cstheme="minorHAnsi"/>
+        </w:rPr>
+        <w:t>getinterpolatedvoxel</w:t>
+      </w:r>
+      <w:proofErr w:type="spellEnd"/>
     </w:p>
     <w:p>
       <w:pPr>
@@ -4233,14 +4358,27 @@
       <w:r>
         <w:t xml:space="preserve">Figure </w:t>
       </w:r>
-      <w:fldSimple w:instr=" SEQ Figure \* ARABIC ">
-        <w:r>
-          <w:rPr>
-            <w:noProof/>
-          </w:rPr>
-          <w:t>8</w:t>
-        </w:r>
-      </w:fldSimple>
+      <w:r>
+        <w:fldChar w:fldCharType="begin"/>
+      </w:r>
+      <w:r>
+        <w:instrText xml:space="preserve"> SEQ Figure \* ARABIC </w:instrText>
+      </w:r>
+      <w:r>
+        <w:fldChar w:fldCharType="separate"/>
+      </w:r>
+      <w:r>
+        <w:rPr>
+          <w:noProof/>
+        </w:rPr>
+        <w:t>8</w:t>
+      </w:r>
+      <w:r>
+        <w:rPr>
+          <w:noProof/>
+        </w:rPr>
+        <w:fldChar w:fldCharType="end"/>
+      </w:r>
       <w:r>
         <w:rPr>
           <w:noProof/>
@@ -4423,6 +4561,1451 @@
           <w:rFonts w:cstheme="minorHAnsi"/>
         </w:rPr>
       </w:pPr>
+      <w:r>
+        <w:rPr>
+          <w:rFonts w:cstheme="minorHAnsi"/>
+        </w:rPr>
+        <w:t xml:space="preserve">We implemented the gradient-based opacity weighting using </w:t>
+      </w:r>
+      <w:proofErr w:type="spellStart"/>
+      <w:r>
+        <w:rPr>
+          <w:rFonts w:cstheme="minorHAnsi"/>
+        </w:rPr>
+        <w:t>Levoy’s</w:t>
+      </w:r>
+      <w:proofErr w:type="spellEnd"/>
+      <w:r>
+        <w:rPr>
+          <w:rFonts w:cstheme="minorHAnsi"/>
+        </w:rPr>
+        <w:t xml:space="preserve"> formula. Figure </w:t>
+      </w:r>
+      <w:r>
+        <w:rPr>
+          <w:rFonts w:cstheme="minorHAnsi"/>
+          <w:color w:val="FF0000"/>
+        </w:rPr>
+        <w:t xml:space="preserve">XXX </w:t>
+      </w:r>
+      <w:r>
+        <w:rPr>
+          <w:rFonts w:cstheme="minorHAnsi"/>
+        </w:rPr>
+        <w:t xml:space="preserve">and </w:t>
+      </w:r>
+      <w:r>
+        <w:rPr>
+          <w:rFonts w:cstheme="minorHAnsi"/>
+          <w:color w:val="FF0000"/>
+        </w:rPr>
+        <w:t xml:space="preserve">XXX </w:t>
+      </w:r>
+      <w:r>
+        <w:rPr>
+          <w:rFonts w:cstheme="minorHAnsi"/>
+        </w:rPr>
+        <w:t>show the two parts of this formula.</w:t>
+      </w:r>
+    </w:p>
+    <w:p>
+      <w:pPr>
+        <w:keepNext/>
+        <w:spacing w:after="0"/>
+        <w:jc w:val="both"/>
+      </w:pPr>
+      <w:r>
+        <w:rPr>
+          <w:noProof/>
+        </w:rPr>
+        <w:drawing>
+          <wp:inline distT="0" distB="0" distL="0" distR="0" wp14:anchorId="3EC57826" wp14:editId="42D7A743">
+            <wp:extent cx="3122762" cy="1298785"/>
+            <wp:effectExtent l="0" t="0" r="1905" b="0"/>
+            <wp:docPr id="3" name="Picture 3"/>
+            <wp:cNvGraphicFramePr>
+              <a:graphicFrameLocks xmlns:a="http://schemas.openxmlformats.org/drawingml/2006/main" noChangeAspect="1"/>
+            </wp:cNvGraphicFramePr>
+            <a:graphic xmlns:a="http://schemas.openxmlformats.org/drawingml/2006/main">
+              <a:graphicData uri="http://schemas.openxmlformats.org/drawingml/2006/picture">
+                <pic:pic xmlns:pic="http://schemas.openxmlformats.org/drawingml/2006/picture">
+                  <pic:nvPicPr>
+                    <pic:cNvPr id="1" name=""/>
+                    <pic:cNvPicPr/>
+                  </pic:nvPicPr>
+                  <pic:blipFill>
+                    <a:blip r:embed="rId14"/>
+                    <a:stretch>
+                      <a:fillRect/>
+                    </a:stretch>
+                  </pic:blipFill>
+                  <pic:spPr>
+                    <a:xfrm>
+                      <a:off x="0" y="0"/>
+                      <a:ext cx="3140038" cy="1305970"/>
+                    </a:xfrm>
+                    <a:prstGeom prst="rect">
+                      <a:avLst/>
+                    </a:prstGeom>
+                  </pic:spPr>
+                </pic:pic>
+              </a:graphicData>
+            </a:graphic>
+          </wp:inline>
+        </w:drawing>
+      </w:r>
+      <w:r>
+        <w:tab/>
+      </w:r>
+      <w:r>
+        <w:tab/>
+      </w:r>
+      <w:r>
+        <w:rPr>
+          <w:noProof/>
+        </w:rPr>
+        <w:drawing>
+          <wp:inline distT="0" distB="0" distL="0" distR="0" wp14:anchorId="3E3B5115" wp14:editId="04A2558B">
+            <wp:extent cx="1492370" cy="351568"/>
+            <wp:effectExtent l="0" t="0" r="0" b="0"/>
+            <wp:docPr id="4" name="Picture 4"/>
+            <wp:cNvGraphicFramePr>
+              <a:graphicFrameLocks xmlns:a="http://schemas.openxmlformats.org/drawingml/2006/main" noChangeAspect="1"/>
+            </wp:cNvGraphicFramePr>
+            <a:graphic xmlns:a="http://schemas.openxmlformats.org/drawingml/2006/main">
+              <a:graphicData uri="http://schemas.openxmlformats.org/drawingml/2006/picture">
+                <pic:pic xmlns:pic="http://schemas.openxmlformats.org/drawingml/2006/picture">
+                  <pic:nvPicPr>
+                    <pic:cNvPr id="1" name=""/>
+                    <pic:cNvPicPr/>
+                  </pic:nvPicPr>
+                  <pic:blipFill>
+                    <a:blip r:embed="rId15"/>
+                    <a:stretch>
+                      <a:fillRect/>
+                    </a:stretch>
+                  </pic:blipFill>
+                  <pic:spPr>
+                    <a:xfrm>
+                      <a:off x="0" y="0"/>
+                      <a:ext cx="1514087" cy="356684"/>
+                    </a:xfrm>
+                    <a:prstGeom prst="rect">
+                      <a:avLst/>
+                    </a:prstGeom>
+                  </pic:spPr>
+                </pic:pic>
+              </a:graphicData>
+            </a:graphic>
+          </wp:inline>
+        </w:drawing>
+      </w:r>
+    </w:p>
+    <w:p>
+      <w:pPr>
+        <w:pStyle w:val="Caption"/>
+        <w:jc w:val="both"/>
+      </w:pPr>
+      <w:r>
+        <w:t xml:space="preserve">Figure </w:t>
+      </w:r>
+      <w:r>
+        <w:fldChar w:fldCharType="begin"/>
+      </w:r>
+      <w:r>
+        <w:instrText xml:space="preserve"> SEQ Figure \* ARABIC </w:instrText>
+      </w:r>
+      <w:r>
+        <w:fldChar w:fldCharType="separate"/>
+      </w:r>
+      <w:r>
+        <w:rPr>
+          <w:noProof/>
+        </w:rPr>
+        <w:t>9</w:t>
+      </w:r>
+      <w:r>
+        <w:fldChar w:fldCharType="end"/>
+      </w:r>
+      <w:r>
+        <w:t xml:space="preserve"> </w:t>
+      </w:r>
+      <w:proofErr w:type="spellStart"/>
+      <w:r>
+        <w:t>Levoy's</w:t>
+      </w:r>
+      <w:proofErr w:type="spellEnd"/>
+      <w:r>
+        <w:t xml:space="preserve"> formula part 1</w:t>
+      </w:r>
+      <w:r>
+        <w:tab/>
+      </w:r>
+      <w:r>
+        <w:tab/>
+      </w:r>
+      <w:r>
+        <w:tab/>
+      </w:r>
+      <w:r>
+        <w:tab/>
+      </w:r>
+      <w:r>
+        <w:tab/>
+        <w:t xml:space="preserve">Figure </w:t>
+      </w:r>
+      <w:r>
+        <w:fldChar w:fldCharType="begin"/>
+      </w:r>
+      <w:r>
+        <w:instrText xml:space="preserve"> SEQ Figure \* ARABIC </w:instrText>
+      </w:r>
+      <w:r>
+        <w:fldChar w:fldCharType="separate"/>
+      </w:r>
+      <w:r>
+        <w:rPr>
+          <w:noProof/>
+        </w:rPr>
+        <w:t>10</w:t>
+      </w:r>
+      <w:r>
+        <w:fldChar w:fldCharType="end"/>
+      </w:r>
+      <w:r>
+        <w:t xml:space="preserve"> </w:t>
+      </w:r>
+      <w:proofErr w:type="spellStart"/>
+      <w:r>
+        <w:t>Levoy's</w:t>
+      </w:r>
+      <w:proofErr w:type="spellEnd"/>
+      <w:r>
+        <w:t xml:space="preserve"> formula part 2</w:t>
+      </w:r>
+    </w:p>
+    <w:p>
+      <w:pPr>
+        <w:keepNext/>
+        <w:spacing w:after="0"/>
+        <w:jc w:val="both"/>
+      </w:pPr>
+      <w:r>
+        <w:lastRenderedPageBreak/>
+        <w:t>In our program we define the variables from the formula as follows:</w:t>
+      </w:r>
+    </w:p>
+    <w:tbl>
+      <w:tblPr>
+        <w:tblStyle w:val="TableGrid"/>
+        <w:tblW w:w="0" w:type="auto"/>
+        <w:tblLook w:val="04A0" w:firstRow="1" w:lastRow="0" w:firstColumn="1" w:lastColumn="0" w:noHBand="0" w:noVBand="1"/>
+      </w:tblPr>
+      <w:tblGrid>
+        <w:gridCol w:w="2221"/>
+        <w:gridCol w:w="2195"/>
+        <w:gridCol w:w="4934"/>
+      </w:tblGrid>
+      <w:tr>
+        <w:tc>
+          <w:tcPr>
+            <w:tcW w:w="2478" w:type="dxa"/>
+          </w:tcPr>
+          <w:p>
+            <w:pPr>
+              <w:keepNext/>
+              <w:jc w:val="both"/>
+              <w:rPr>
+                <w:rFonts w:cstheme="minorHAnsi"/>
+              </w:rPr>
+            </w:pPr>
+            <w:r>
+              <w:rPr>
+                <w:rFonts w:cstheme="minorHAnsi"/>
+              </w:rPr>
+              <w:t>Variable name in formula</w:t>
+            </w:r>
+          </w:p>
+        </w:tc>
+        <w:tc>
+          <w:tcPr>
+            <w:tcW w:w="2197" w:type="dxa"/>
+          </w:tcPr>
+          <w:p>
+            <w:pPr>
+              <w:keepNext/>
+              <w:jc w:val="both"/>
+              <w:rPr>
+                <w:rFonts w:cstheme="minorHAnsi"/>
+              </w:rPr>
+            </w:pPr>
+            <w:r>
+              <w:rPr>
+                <w:rFonts w:cstheme="minorHAnsi"/>
+              </w:rPr>
+              <w:t>What the variable represents</w:t>
+            </w:r>
+          </w:p>
+        </w:tc>
+        <w:tc>
+          <w:tcPr>
+            <w:tcW w:w="4675" w:type="dxa"/>
+          </w:tcPr>
+          <w:p>
+            <w:pPr>
+              <w:keepNext/>
+              <w:jc w:val="both"/>
+              <w:rPr>
+                <w:rFonts w:cstheme="minorHAnsi"/>
+              </w:rPr>
+            </w:pPr>
+            <w:r>
+              <w:rPr>
+                <w:rFonts w:cstheme="minorHAnsi"/>
+              </w:rPr>
+              <w:t>How it is used in our program</w:t>
+            </w:r>
+          </w:p>
+        </w:tc>
+      </w:tr>
+      <w:tr>
+        <w:tc>
+          <w:tcPr>
+            <w:tcW w:w="2478" w:type="dxa"/>
+          </w:tcPr>
+          <w:p>
+            <w:pPr>
+              <w:keepNext/>
+              <w:jc w:val="both"/>
+              <w:rPr>
+                <w:rFonts w:cstheme="minorHAnsi"/>
+              </w:rPr>
+            </w:pPr>
+            <w:r>
+              <w:rPr>
+                <w:rFonts w:cstheme="minorHAnsi"/>
+              </w:rPr>
+              <w:t>α</w:t>
+            </w:r>
+            <w:r>
+              <w:rPr>
+                <w:vertAlign w:val="subscript"/>
+              </w:rPr>
+              <w:t>v</w:t>
+            </w:r>
+          </w:p>
+        </w:tc>
+        <w:tc>
+          <w:tcPr>
+            <w:tcW w:w="2197" w:type="dxa"/>
+          </w:tcPr>
+          <w:p>
+            <w:pPr>
+              <w:keepNext/>
+              <w:jc w:val="both"/>
+              <w:rPr>
+                <w:rFonts w:cstheme="minorHAnsi"/>
+              </w:rPr>
+            </w:pPr>
+            <w:r>
+              <w:t>O</w:t>
+            </w:r>
+            <w:r>
+              <w:t>pacity in the widget</w:t>
+            </w:r>
+          </w:p>
+        </w:tc>
+        <w:tc>
+          <w:tcPr>
+            <w:tcW w:w="4675" w:type="dxa"/>
+          </w:tcPr>
+          <w:p>
+            <w:pPr>
+              <w:keepNext/>
+              <w:jc w:val="both"/>
+              <w:rPr>
+                <w:rFonts w:cstheme="minorHAnsi"/>
+              </w:rPr>
+            </w:pPr>
+            <w:r>
+              <w:rPr>
+                <w:rFonts w:ascii="Consolas" w:hAnsi="Consolas" w:cstheme="minorHAnsi"/>
+              </w:rPr>
+              <w:t>double alpha = tfEditor2D.triangleWidget.color.a;</w:t>
+            </w:r>
+          </w:p>
+        </w:tc>
+      </w:tr>
+      <w:tr>
+        <w:tc>
+          <w:tcPr>
+            <w:tcW w:w="2478" w:type="dxa"/>
+          </w:tcPr>
+          <w:p>
+            <w:pPr>
+              <w:keepNext/>
+              <w:jc w:val="both"/>
+              <w:rPr>
+                <w:rFonts w:cstheme="minorHAnsi"/>
+              </w:rPr>
+            </w:pPr>
+            <w:r>
+              <w:rPr>
+                <w:rFonts w:cstheme="minorHAnsi"/>
+              </w:rPr>
+              <w:t>r</w:t>
+            </w:r>
+          </w:p>
+        </w:tc>
+        <w:tc>
+          <w:tcPr>
+            <w:tcW w:w="2197" w:type="dxa"/>
+          </w:tcPr>
+          <w:p>
+            <w:pPr>
+              <w:keepNext/>
+              <w:jc w:val="both"/>
+              <w:rPr>
+                <w:rFonts w:cstheme="minorHAnsi"/>
+              </w:rPr>
+            </w:pPr>
+            <w:r>
+              <w:rPr>
+                <w:rFonts w:cstheme="minorHAnsi"/>
+              </w:rPr>
+              <w:t>Radius in the widget</w:t>
+            </w:r>
+          </w:p>
+        </w:tc>
+        <w:tc>
+          <w:tcPr>
+            <w:tcW w:w="4675" w:type="dxa"/>
+          </w:tcPr>
+          <w:p>
+            <w:pPr>
+              <w:keepNext/>
+              <w:jc w:val="both"/>
+              <w:rPr>
+                <w:rFonts w:ascii="Consolas" w:hAnsi="Consolas" w:cstheme="minorHAnsi"/>
+              </w:rPr>
+            </w:pPr>
+            <w:r>
+              <w:rPr>
+                <w:rFonts w:ascii="Consolas" w:hAnsi="Consolas" w:cstheme="minorHAnsi"/>
+              </w:rPr>
+              <w:t>double r = tfEditor2D.triangleWidget.radius;</w:t>
+            </w:r>
+          </w:p>
+        </w:tc>
+      </w:tr>
+      <w:tr>
+        <w:tc>
+          <w:tcPr>
+            <w:tcW w:w="2478" w:type="dxa"/>
+          </w:tcPr>
+          <w:p>
+            <w:pPr>
+              <w:keepNext/>
+              <w:jc w:val="both"/>
+              <w:rPr>
+                <w:rFonts w:cstheme="minorHAnsi"/>
+                <w:vertAlign w:val="subscript"/>
+              </w:rPr>
+            </w:pPr>
+            <w:proofErr w:type="spellStart"/>
+            <w:r>
+              <w:rPr>
+                <w:rFonts w:cstheme="minorHAnsi"/>
+              </w:rPr>
+              <w:t>f</w:t>
+            </w:r>
+            <w:r>
+              <w:rPr>
+                <w:rFonts w:cstheme="minorHAnsi"/>
+                <w:vertAlign w:val="subscript"/>
+              </w:rPr>
+              <w:t>v</w:t>
+            </w:r>
+            <w:proofErr w:type="spellEnd"/>
+          </w:p>
+        </w:tc>
+        <w:tc>
+          <w:tcPr>
+            <w:tcW w:w="2197" w:type="dxa"/>
+          </w:tcPr>
+          <w:p>
+            <w:pPr>
+              <w:keepNext/>
+              <w:jc w:val="both"/>
+              <w:rPr>
+                <w:rFonts w:cstheme="minorHAnsi"/>
+              </w:rPr>
+            </w:pPr>
+            <w:r>
+              <w:rPr>
+                <w:rFonts w:cstheme="minorHAnsi"/>
+              </w:rPr>
+              <w:t>Intensity in the widget</w:t>
+            </w:r>
+          </w:p>
+        </w:tc>
+        <w:tc>
+          <w:tcPr>
+            <w:tcW w:w="4675" w:type="dxa"/>
+          </w:tcPr>
+          <w:p>
+            <w:pPr>
+              <w:keepNext/>
+              <w:jc w:val="both"/>
+              <w:rPr>
+                <w:rFonts w:ascii="Consolas" w:hAnsi="Consolas" w:cstheme="minorHAnsi"/>
+              </w:rPr>
+            </w:pPr>
+            <w:r>
+              <w:rPr>
+                <w:rFonts w:ascii="Consolas" w:hAnsi="Consolas" w:cstheme="minorHAnsi"/>
+              </w:rPr>
+              <w:t xml:space="preserve">double </w:t>
+            </w:r>
+            <w:proofErr w:type="spellStart"/>
+            <w:r>
+              <w:rPr>
+                <w:rFonts w:ascii="Consolas" w:hAnsi="Consolas" w:cstheme="minorHAnsi"/>
+              </w:rPr>
+              <w:t>baseIntensity</w:t>
+            </w:r>
+            <w:proofErr w:type="spellEnd"/>
+            <w:r>
+              <w:rPr>
+                <w:rFonts w:ascii="Consolas" w:hAnsi="Consolas" w:cstheme="minorHAnsi"/>
+              </w:rPr>
+              <w:t xml:space="preserve"> = tfEditor2D.triangleWidget.baseIntensity / max;</w:t>
+            </w:r>
+          </w:p>
+        </w:tc>
+      </w:tr>
+      <w:tr>
+        <w:tc>
+          <w:tcPr>
+            <w:tcW w:w="2478" w:type="dxa"/>
+          </w:tcPr>
+          <w:p>
+            <w:pPr>
+              <w:keepNext/>
+              <w:jc w:val="both"/>
+              <w:rPr>
+                <w:rFonts w:cstheme="minorHAnsi"/>
+              </w:rPr>
+            </w:pPr>
+            <w:r>
+              <w:rPr>
+                <w:rFonts w:cstheme="minorHAnsi"/>
+              </w:rPr>
+              <w:t>f(x</w:t>
+            </w:r>
+            <w:r>
+              <w:rPr>
+                <w:rFonts w:cstheme="minorHAnsi"/>
+                <w:vertAlign w:val="subscript"/>
+              </w:rPr>
+              <w:t>i</w:t>
+            </w:r>
+            <w:r>
+              <w:rPr>
+                <w:rFonts w:cstheme="minorHAnsi"/>
+              </w:rPr>
+              <w:t>)</w:t>
+            </w:r>
+          </w:p>
+        </w:tc>
+        <w:tc>
+          <w:tcPr>
+            <w:tcW w:w="2197" w:type="dxa"/>
+          </w:tcPr>
+          <w:p>
+            <w:pPr>
+              <w:keepNext/>
+              <w:jc w:val="both"/>
+              <w:rPr>
+                <w:rFonts w:cstheme="minorHAnsi"/>
+              </w:rPr>
+            </w:pPr>
+            <w:r>
+              <w:rPr>
+                <w:rFonts w:cstheme="minorHAnsi"/>
+              </w:rPr>
+              <w:t xml:space="preserve">Result of </w:t>
+            </w:r>
+            <w:proofErr w:type="spellStart"/>
+            <w:r>
+              <w:rPr>
+                <w:rFonts w:cstheme="minorHAnsi"/>
+              </w:rPr>
+              <w:t>getVoxel</w:t>
+            </w:r>
+            <w:proofErr w:type="spellEnd"/>
+            <w:r>
+              <w:rPr>
+                <w:rFonts w:cstheme="minorHAnsi"/>
+              </w:rPr>
+              <w:t xml:space="preserve"> (or </w:t>
+            </w:r>
+            <w:proofErr w:type="spellStart"/>
+            <w:r>
+              <w:rPr>
+                <w:rFonts w:cstheme="minorHAnsi"/>
+              </w:rPr>
+              <w:t>getInterpolatedVoxel</w:t>
+            </w:r>
+            <w:proofErr w:type="spellEnd"/>
+            <w:r>
+              <w:rPr>
+                <w:rFonts w:cstheme="minorHAnsi"/>
+              </w:rPr>
+              <w:t>)</w:t>
+            </w:r>
+          </w:p>
+        </w:tc>
+        <w:tc>
+          <w:tcPr>
+            <w:tcW w:w="4675" w:type="dxa"/>
+          </w:tcPr>
+          <w:p>
+            <w:pPr>
+              <w:keepNext/>
+              <w:jc w:val="both"/>
+              <w:rPr>
+                <w:rFonts w:ascii="Consolas" w:hAnsi="Consolas" w:cstheme="minorHAnsi"/>
+              </w:rPr>
+            </w:pPr>
+            <w:r>
+              <w:rPr>
+                <w:rFonts w:ascii="Consolas" w:hAnsi="Consolas" w:cstheme="minorHAnsi"/>
+              </w:rPr>
+              <w:t xml:space="preserve">intensity = </w:t>
+            </w:r>
+            <w:proofErr w:type="spellStart"/>
+            <w:r>
+              <w:rPr>
+                <w:rFonts w:ascii="Consolas" w:hAnsi="Consolas" w:cstheme="minorHAnsi"/>
+              </w:rPr>
+              <w:t>getVoxel</w:t>
+            </w:r>
+            <w:proofErr w:type="spellEnd"/>
+            <w:r>
+              <w:rPr>
+                <w:rFonts w:ascii="Consolas" w:hAnsi="Consolas" w:cstheme="minorHAnsi"/>
+              </w:rPr>
+              <w:t>(</w:t>
+            </w:r>
+            <w:proofErr w:type="spellStart"/>
+            <w:r>
+              <w:rPr>
+                <w:rFonts w:ascii="Consolas" w:hAnsi="Consolas" w:cstheme="minorHAnsi"/>
+              </w:rPr>
+              <w:t>pixelCoord</w:t>
+            </w:r>
+            <w:proofErr w:type="spellEnd"/>
+            <w:r>
+              <w:rPr>
+                <w:rFonts w:ascii="Consolas" w:hAnsi="Consolas" w:cstheme="minorHAnsi"/>
+              </w:rPr>
+              <w:t>)</w:t>
+            </w:r>
+          </w:p>
+        </w:tc>
+      </w:tr>
+      <w:tr>
+        <w:tc>
+          <w:tcPr>
+            <w:tcW w:w="2478" w:type="dxa"/>
+          </w:tcPr>
+          <w:p>
+            <w:pPr>
+              <w:keepNext/>
+              <w:jc w:val="both"/>
+              <w:rPr>
+                <w:rFonts w:cstheme="minorHAnsi"/>
+              </w:rPr>
+            </w:pPr>
+            <w:r>
+              <w:rPr>
+                <w:rFonts w:cstheme="minorHAnsi"/>
+              </w:rPr>
+              <w:t>|</w:t>
+            </w:r>
+            <w:r>
+              <w:rPr>
+                <w:noProof/>
+              </w:rPr>
+              <w:drawing>
+                <wp:inline distT="0" distB="0" distL="0" distR="0">
+                  <wp:extent cx="86360" cy="137795"/>
+                  <wp:effectExtent l="0" t="0" r="8890" b="0"/>
+                  <wp:docPr id="7" name="Picture 7" descr="del "/>
+                  <wp:cNvGraphicFramePr>
+                    <a:graphicFrameLocks xmlns:a="http://schemas.openxmlformats.org/drawingml/2006/main" noChangeAspect="1"/>
+                  </wp:cNvGraphicFramePr>
+                  <a:graphic xmlns:a="http://schemas.openxmlformats.org/drawingml/2006/main">
+                    <a:graphicData uri="http://schemas.openxmlformats.org/drawingml/2006/picture">
+                      <pic:pic xmlns:pic="http://schemas.openxmlformats.org/drawingml/2006/picture">
+                        <pic:nvPicPr>
+                          <pic:cNvPr id="0" name="Picture 6" descr="del "/>
+                          <pic:cNvPicPr>
+                            <a:picLocks noChangeAspect="1" noChangeArrowheads="1"/>
+                          </pic:cNvPicPr>
+                        </pic:nvPicPr>
+                        <pic:blipFill>
+                          <a:blip r:embed="rId16">
+                            <a:extLst>
+                              <a:ext uri="{28A0092B-C50C-407E-A947-70E740481C1C}">
+                                <a14:useLocalDpi xmlns:a14="http://schemas.microsoft.com/office/drawing/2010/main" val="0"/>
+                              </a:ext>
+                            </a:extLst>
+                          </a:blip>
+                          <a:srcRect/>
+                          <a:stretch>
+                            <a:fillRect/>
+                          </a:stretch>
+                        </pic:blipFill>
+                        <pic:spPr bwMode="auto">
+                          <a:xfrm>
+                            <a:off x="0" y="0"/>
+                            <a:ext cx="86360" cy="137795"/>
+                          </a:xfrm>
+                          <a:prstGeom prst="rect">
+                            <a:avLst/>
+                          </a:prstGeom>
+                          <a:noFill/>
+                          <a:ln>
+                            <a:noFill/>
+                          </a:ln>
+                        </pic:spPr>
+                      </pic:pic>
+                    </a:graphicData>
+                  </a:graphic>
+                </wp:inline>
+              </w:drawing>
+            </w:r>
+            <w:r>
+              <w:rPr>
+                <w:rFonts w:cstheme="minorHAnsi"/>
+              </w:rPr>
+              <w:t>f(x</w:t>
+            </w:r>
+            <w:r>
+              <w:rPr>
+                <w:rFonts w:cstheme="minorHAnsi"/>
+                <w:vertAlign w:val="subscript"/>
+              </w:rPr>
+              <w:t>i</w:t>
+            </w:r>
+            <w:r>
+              <w:rPr>
+                <w:rFonts w:cstheme="minorHAnsi"/>
+              </w:rPr>
+              <w:t>)|</w:t>
+            </w:r>
+          </w:p>
+        </w:tc>
+        <w:tc>
+          <w:tcPr>
+            <w:tcW w:w="2197" w:type="dxa"/>
+          </w:tcPr>
+          <w:p>
+            <w:pPr>
+              <w:keepNext/>
+              <w:jc w:val="both"/>
+              <w:rPr>
+                <w:rFonts w:cstheme="minorHAnsi"/>
+              </w:rPr>
+            </w:pPr>
+            <w:r>
+              <w:rPr>
+                <w:rFonts w:cstheme="minorHAnsi"/>
+              </w:rPr>
+              <w:t>Length of the gradient</w:t>
+            </w:r>
+          </w:p>
+        </w:tc>
+        <w:tc>
+          <w:tcPr>
+            <w:tcW w:w="4675" w:type="dxa"/>
+          </w:tcPr>
+          <w:p>
+            <w:pPr>
+              <w:keepNext/>
+              <w:jc w:val="both"/>
+              <w:rPr>
+                <w:rFonts w:ascii="Consolas" w:hAnsi="Consolas" w:cstheme="minorHAnsi"/>
+              </w:rPr>
+            </w:pPr>
+            <w:r>
+              <w:rPr>
+                <w:rFonts w:ascii="Consolas" w:hAnsi="Consolas" w:cstheme="minorHAnsi"/>
+              </w:rPr>
+              <w:t xml:space="preserve">float </w:t>
+            </w:r>
+            <w:proofErr w:type="spellStart"/>
+            <w:r>
+              <w:rPr>
+                <w:rFonts w:ascii="Consolas" w:hAnsi="Consolas" w:cstheme="minorHAnsi"/>
+              </w:rPr>
+              <w:t>gradientLength</w:t>
+            </w:r>
+            <w:proofErr w:type="spellEnd"/>
+            <w:r>
+              <w:rPr>
+                <w:rFonts w:ascii="Consolas" w:hAnsi="Consolas" w:cstheme="minorHAnsi"/>
+              </w:rPr>
+              <w:t xml:space="preserve"> = </w:t>
+            </w:r>
+            <w:proofErr w:type="spellStart"/>
+            <w:r>
+              <w:rPr>
+                <w:rFonts w:ascii="Consolas" w:hAnsi="Consolas" w:cstheme="minorHAnsi"/>
+              </w:rPr>
+              <w:t>gradient.mag</w:t>
+            </w:r>
+            <w:proofErr w:type="spellEnd"/>
+            <w:r>
+              <w:rPr>
+                <w:rFonts w:ascii="Consolas" w:hAnsi="Consolas" w:cstheme="minorHAnsi"/>
+              </w:rPr>
+              <w:t xml:space="preserve"> / (float) max;</w:t>
+            </w:r>
+          </w:p>
+        </w:tc>
+      </w:tr>
+      <w:tr>
+        <w:tc>
+          <w:tcPr>
+            <w:tcW w:w="2478" w:type="dxa"/>
+          </w:tcPr>
+          <w:p>
+            <w:pPr>
+              <w:keepNext/>
+              <w:jc w:val="both"/>
+              <w:rPr>
+                <w:rFonts w:cstheme="minorHAnsi"/>
+              </w:rPr>
+            </w:pPr>
+            <w:r>
+              <w:rPr>
+                <w:rFonts w:cstheme="minorHAnsi"/>
+              </w:rPr>
+              <w:t>α(x</w:t>
+            </w:r>
+            <w:r>
+              <w:rPr>
+                <w:rFonts w:cstheme="minorHAnsi"/>
+                <w:vertAlign w:val="subscript"/>
+              </w:rPr>
+              <w:t>i</w:t>
+            </w:r>
+            <w:r>
+              <w:rPr>
+                <w:rFonts w:cstheme="minorHAnsi"/>
+              </w:rPr>
+              <w:t>)</w:t>
+            </w:r>
+          </w:p>
+        </w:tc>
+        <w:tc>
+          <w:tcPr>
+            <w:tcW w:w="2197" w:type="dxa"/>
+          </w:tcPr>
+          <w:p>
+            <w:pPr>
+              <w:keepNext/>
+              <w:jc w:val="both"/>
+              <w:rPr>
+                <w:rFonts w:cstheme="minorHAnsi"/>
+                <w:vertAlign w:val="subscript"/>
+              </w:rPr>
+            </w:pPr>
+            <w:r>
+              <w:rPr>
+                <w:rFonts w:cstheme="minorHAnsi"/>
+              </w:rPr>
+              <w:t>Final value of α</w:t>
+            </w:r>
+            <w:r>
+              <w:rPr>
+                <w:rFonts w:cstheme="minorHAnsi"/>
+              </w:rPr>
+              <w:t xml:space="preserve"> for voxel x</w:t>
+            </w:r>
+            <w:r>
+              <w:rPr>
+                <w:rFonts w:cstheme="minorHAnsi"/>
+                <w:vertAlign w:val="subscript"/>
+              </w:rPr>
+              <w:t>i</w:t>
+            </w:r>
+          </w:p>
+        </w:tc>
+        <w:tc>
+          <w:tcPr>
+            <w:tcW w:w="4675" w:type="dxa"/>
+          </w:tcPr>
+          <w:p>
+            <w:pPr>
+              <w:keepNext/>
+              <w:jc w:val="both"/>
+              <w:rPr>
+                <w:rFonts w:ascii="Consolas" w:hAnsi="Consolas" w:cstheme="minorHAnsi"/>
+              </w:rPr>
+            </w:pPr>
+            <w:r>
+              <w:rPr>
+                <w:rFonts w:ascii="Consolas" w:hAnsi="Consolas" w:cstheme="minorHAnsi"/>
+              </w:rPr>
+              <w:t>if (</w:t>
+            </w:r>
+            <w:proofErr w:type="spellStart"/>
+            <w:r>
+              <w:rPr>
+                <w:rFonts w:ascii="Consolas" w:hAnsi="Consolas" w:cstheme="minorHAnsi"/>
+              </w:rPr>
+              <w:t>gradientLength</w:t>
+            </w:r>
+            <w:proofErr w:type="spellEnd"/>
+            <w:r>
+              <w:rPr>
+                <w:rFonts w:ascii="Consolas" w:hAnsi="Consolas" w:cstheme="minorHAnsi"/>
+              </w:rPr>
+              <w:t xml:space="preserve"> == 0 &amp;&amp; intensity == </w:t>
+            </w:r>
+            <w:proofErr w:type="spellStart"/>
+            <w:r>
+              <w:rPr>
+                <w:rFonts w:ascii="Consolas" w:hAnsi="Consolas" w:cstheme="minorHAnsi"/>
+              </w:rPr>
+              <w:t>baseIntensity</w:t>
+            </w:r>
+            <w:proofErr w:type="spellEnd"/>
+            <w:r>
+              <w:rPr>
+                <w:rFonts w:ascii="Consolas" w:hAnsi="Consolas" w:cstheme="minorHAnsi"/>
+              </w:rPr>
+              <w:t>) {</w:t>
+            </w:r>
+            <w:r>
+              <w:rPr>
+                <w:rFonts w:ascii="Consolas" w:hAnsi="Consolas" w:cstheme="minorHAnsi"/>
+              </w:rPr>
+              <w:t xml:space="preserve"> </w:t>
+            </w:r>
+            <w:proofErr w:type="spellStart"/>
+            <w:r>
+              <w:rPr>
+                <w:rFonts w:ascii="Consolas" w:hAnsi="Consolas" w:cstheme="minorHAnsi"/>
+              </w:rPr>
+              <w:t>resultAlpha</w:t>
+            </w:r>
+            <w:proofErr w:type="spellEnd"/>
+            <w:r>
+              <w:rPr>
+                <w:rFonts w:ascii="Consolas" w:hAnsi="Consolas" w:cstheme="minorHAnsi"/>
+              </w:rPr>
+              <w:t xml:space="preserve"> = alpha</w:t>
+            </w:r>
+            <w:r>
+              <w:rPr>
+                <w:rFonts w:ascii="Consolas" w:hAnsi="Consolas" w:cstheme="minorHAnsi"/>
+              </w:rPr>
+              <w:t>;</w:t>
+            </w:r>
+            <w:r>
+              <w:rPr>
+                <w:rFonts w:ascii="Consolas" w:hAnsi="Consolas" w:cstheme="minorHAnsi"/>
+              </w:rPr>
+              <w:t xml:space="preserve"> </w:t>
+            </w:r>
+            <w:r>
+              <w:rPr>
+                <w:rFonts w:ascii="Consolas" w:hAnsi="Consolas" w:cstheme="minorHAnsi"/>
+              </w:rPr>
+              <w:t xml:space="preserve">} </w:t>
+            </w:r>
+          </w:p>
+          <w:p>
+            <w:pPr>
+              <w:keepNext/>
+              <w:jc w:val="both"/>
+              <w:rPr>
+                <w:rFonts w:ascii="Consolas" w:hAnsi="Consolas" w:cstheme="minorHAnsi"/>
+              </w:rPr>
+            </w:pPr>
+          </w:p>
+          <w:p>
+            <w:pPr>
+              <w:keepNext/>
+              <w:jc w:val="both"/>
+              <w:rPr>
+                <w:rFonts w:ascii="Consolas" w:hAnsi="Consolas" w:cstheme="minorHAnsi"/>
+              </w:rPr>
+            </w:pPr>
+            <w:r>
+              <w:rPr>
+                <w:rFonts w:ascii="Consolas" w:hAnsi="Consolas" w:cstheme="minorHAnsi"/>
+              </w:rPr>
+              <w:t>else if (</w:t>
+            </w:r>
+            <w:proofErr w:type="spellStart"/>
+            <w:r>
+              <w:rPr>
+                <w:rFonts w:ascii="Consolas" w:hAnsi="Consolas" w:cstheme="minorHAnsi"/>
+              </w:rPr>
+              <w:t>gradientLength</w:t>
+            </w:r>
+            <w:proofErr w:type="spellEnd"/>
+            <w:r>
+              <w:rPr>
+                <w:rFonts w:ascii="Consolas" w:hAnsi="Consolas" w:cstheme="minorHAnsi"/>
+              </w:rPr>
+              <w:t xml:space="preserve"> &gt; 0 &amp;&amp; intensity - r * </w:t>
+            </w:r>
+            <w:proofErr w:type="spellStart"/>
+            <w:r>
+              <w:rPr>
+                <w:rFonts w:ascii="Consolas" w:hAnsi="Consolas" w:cstheme="minorHAnsi"/>
+              </w:rPr>
+              <w:t>gradientLength</w:t>
+            </w:r>
+            <w:proofErr w:type="spellEnd"/>
+            <w:r>
+              <w:rPr>
+                <w:rFonts w:ascii="Consolas" w:hAnsi="Consolas" w:cstheme="minorHAnsi"/>
+              </w:rPr>
+              <w:t xml:space="preserve"> &lt;= </w:t>
+            </w:r>
+            <w:proofErr w:type="spellStart"/>
+            <w:r>
+              <w:rPr>
+                <w:rFonts w:ascii="Consolas" w:hAnsi="Consolas" w:cstheme="minorHAnsi"/>
+              </w:rPr>
+              <w:t>baseIntensity</w:t>
+            </w:r>
+            <w:proofErr w:type="spellEnd"/>
+            <w:r>
+              <w:rPr>
+                <w:rFonts w:ascii="Consolas" w:hAnsi="Consolas" w:cstheme="minorHAnsi"/>
+              </w:rPr>
+              <w:t xml:space="preserve"> &amp;&amp; intensity + r * </w:t>
+            </w:r>
+            <w:proofErr w:type="spellStart"/>
+            <w:r>
+              <w:rPr>
+                <w:rFonts w:ascii="Consolas" w:hAnsi="Consolas" w:cstheme="minorHAnsi"/>
+              </w:rPr>
+              <w:t>gradientLength</w:t>
+            </w:r>
+            <w:proofErr w:type="spellEnd"/>
+            <w:r>
+              <w:rPr>
+                <w:rFonts w:ascii="Consolas" w:hAnsi="Consolas" w:cstheme="minorHAnsi"/>
+              </w:rPr>
+              <w:t xml:space="preserve"> &gt;= </w:t>
+            </w:r>
+            <w:proofErr w:type="spellStart"/>
+            <w:r>
+              <w:rPr>
+                <w:rFonts w:ascii="Consolas" w:hAnsi="Consolas" w:cstheme="minorHAnsi"/>
+              </w:rPr>
+              <w:t>baseIntensity</w:t>
+            </w:r>
+            <w:proofErr w:type="spellEnd"/>
+            <w:r>
+              <w:rPr>
+                <w:rFonts w:ascii="Consolas" w:hAnsi="Consolas" w:cstheme="minorHAnsi"/>
+              </w:rPr>
+              <w:t xml:space="preserve">) {                        </w:t>
+            </w:r>
+            <w:proofErr w:type="spellStart"/>
+            <w:r>
+              <w:rPr>
+                <w:rFonts w:ascii="Consolas" w:hAnsi="Consolas" w:cstheme="minorHAnsi"/>
+              </w:rPr>
+              <w:t>resultAlpha</w:t>
+            </w:r>
+            <w:proofErr w:type="spellEnd"/>
+            <w:r>
+              <w:rPr>
+                <w:rFonts w:ascii="Consolas" w:hAnsi="Consolas" w:cstheme="minorHAnsi"/>
+              </w:rPr>
+              <w:t xml:space="preserve"> = alpha * (1 - (</w:t>
+            </w:r>
+            <w:proofErr w:type="spellStart"/>
+            <w:r>
+              <w:rPr>
+                <w:rFonts w:ascii="Consolas" w:hAnsi="Consolas" w:cstheme="minorHAnsi"/>
+              </w:rPr>
+              <w:t>Math.abs</w:t>
+            </w:r>
+            <w:proofErr w:type="spellEnd"/>
+            <w:r>
+              <w:rPr>
+                <w:rFonts w:ascii="Consolas" w:hAnsi="Consolas" w:cstheme="minorHAnsi"/>
+              </w:rPr>
+              <w:t>(</w:t>
+            </w:r>
+            <w:proofErr w:type="spellStart"/>
+            <w:r>
+              <w:rPr>
+                <w:rFonts w:ascii="Consolas" w:hAnsi="Consolas" w:cstheme="minorHAnsi"/>
+              </w:rPr>
+              <w:t>baseIntensity</w:t>
+            </w:r>
+            <w:proofErr w:type="spellEnd"/>
+            <w:r>
+              <w:rPr>
+                <w:rFonts w:ascii="Consolas" w:hAnsi="Consolas" w:cstheme="minorHAnsi"/>
+              </w:rPr>
+              <w:t xml:space="preserve"> - inten</w:t>
+            </w:r>
+            <w:r>
+              <w:rPr>
+                <w:rFonts w:ascii="Consolas" w:hAnsi="Consolas" w:cstheme="minorHAnsi"/>
+              </w:rPr>
+              <w:t>sity)) / (</w:t>
+            </w:r>
+            <w:proofErr w:type="spellStart"/>
+            <w:r>
+              <w:rPr>
+                <w:rFonts w:ascii="Consolas" w:hAnsi="Consolas" w:cstheme="minorHAnsi"/>
+              </w:rPr>
+              <w:t>gradientLength</w:t>
+            </w:r>
+            <w:proofErr w:type="spellEnd"/>
+            <w:r>
+              <w:rPr>
+                <w:rFonts w:ascii="Consolas" w:hAnsi="Consolas" w:cstheme="minorHAnsi"/>
+              </w:rPr>
+              <w:t xml:space="preserve"> * r));</w:t>
+            </w:r>
+            <w:r>
+              <w:rPr>
+                <w:rFonts w:ascii="Consolas" w:hAnsi="Consolas" w:cstheme="minorHAnsi"/>
+              </w:rPr>
+              <w:t>}</w:t>
+            </w:r>
+          </w:p>
+          <w:p>
+            <w:pPr>
+              <w:keepNext/>
+              <w:jc w:val="both"/>
+              <w:rPr>
+                <w:rFonts w:ascii="Consolas" w:hAnsi="Consolas" w:cstheme="minorHAnsi"/>
+              </w:rPr>
+            </w:pPr>
+            <w:r>
+              <w:rPr>
+                <w:rFonts w:ascii="Consolas" w:hAnsi="Consolas" w:cstheme="minorHAnsi"/>
+              </w:rPr>
+              <w:t xml:space="preserve"> </w:t>
+            </w:r>
+          </w:p>
+          <w:p>
+            <w:pPr>
+              <w:keepNext/>
+              <w:jc w:val="both"/>
+              <w:rPr>
+                <w:rFonts w:ascii="Consolas" w:hAnsi="Consolas" w:cstheme="minorHAnsi"/>
+              </w:rPr>
+            </w:pPr>
+            <w:r>
+              <w:rPr>
+                <w:rFonts w:ascii="Consolas" w:hAnsi="Consolas" w:cstheme="minorHAnsi"/>
+              </w:rPr>
+              <w:t>else {</w:t>
+            </w:r>
+            <w:proofErr w:type="spellStart"/>
+            <w:r>
+              <w:rPr>
+                <w:rFonts w:ascii="Consolas" w:hAnsi="Consolas" w:cstheme="minorHAnsi"/>
+              </w:rPr>
+              <w:t>resultAlpha</w:t>
+            </w:r>
+            <w:proofErr w:type="spellEnd"/>
+            <w:r>
+              <w:rPr>
+                <w:rFonts w:ascii="Consolas" w:hAnsi="Consolas" w:cstheme="minorHAnsi"/>
+              </w:rPr>
+              <w:t xml:space="preserve"> = 0;}</w:t>
+            </w:r>
+          </w:p>
+        </w:tc>
+      </w:tr>
+      <w:tr>
+        <w:tc>
+          <w:tcPr>
+            <w:tcW w:w="2478" w:type="dxa"/>
+          </w:tcPr>
+          <w:p>
+            <w:pPr>
+              <w:keepNext/>
+              <w:jc w:val="both"/>
+              <w:rPr>
+                <w:rFonts w:cstheme="minorHAnsi"/>
+              </w:rPr>
+            </w:pPr>
+            <w:r>
+              <w:rPr>
+                <w:rFonts w:cstheme="minorHAnsi"/>
+              </w:rPr>
+              <w:t>1-α</w:t>
+            </w:r>
+            <w:r>
+              <w:rPr>
+                <w:rFonts w:cstheme="minorHAnsi"/>
+                <w:vertAlign w:val="subscript"/>
+              </w:rPr>
+              <w:t>tot</w:t>
+            </w:r>
+            <w:r>
+              <w:rPr>
+                <w:rFonts w:cstheme="minorHAnsi"/>
+              </w:rPr>
+              <w:t>(x</w:t>
+            </w:r>
+            <w:r>
+              <w:rPr>
+                <w:rFonts w:cstheme="minorHAnsi"/>
+                <w:vertAlign w:val="subscript"/>
+              </w:rPr>
+              <w:t>i</w:t>
+            </w:r>
+            <w:r>
+              <w:rPr>
+                <w:rFonts w:cstheme="minorHAnsi"/>
+              </w:rPr>
+              <w:t>)</w:t>
+            </w:r>
+          </w:p>
+        </w:tc>
+        <w:tc>
+          <w:tcPr>
+            <w:tcW w:w="2197" w:type="dxa"/>
+          </w:tcPr>
+          <w:p>
+            <w:pPr>
+              <w:keepNext/>
+              <w:jc w:val="both"/>
+              <w:rPr>
+                <w:rFonts w:cstheme="minorHAnsi"/>
+              </w:rPr>
+            </w:pPr>
+            <w:r>
+              <w:rPr>
+                <w:rFonts w:cstheme="minorHAnsi"/>
+              </w:rPr>
+              <w:t>Product of all (1-α</w:t>
+            </w:r>
+            <w:r>
+              <w:rPr>
+                <w:rFonts w:cstheme="minorHAnsi"/>
+                <w:vertAlign w:val="subscript"/>
+              </w:rPr>
+              <w:t>n</w:t>
+            </w:r>
+            <w:r>
+              <w:rPr>
+                <w:rFonts w:cstheme="minorHAnsi"/>
+              </w:rPr>
+              <w:t>(x</w:t>
+            </w:r>
+            <w:r>
+              <w:rPr>
+                <w:rFonts w:cstheme="minorHAnsi"/>
+                <w:vertAlign w:val="subscript"/>
+              </w:rPr>
+              <w:t>i</w:t>
+            </w:r>
+            <w:r>
+              <w:rPr>
+                <w:rFonts w:cstheme="minorHAnsi"/>
+                <w:vertAlign w:val="subscript"/>
+              </w:rPr>
+              <w:softHyphen/>
+            </w:r>
+            <w:r>
+              <w:rPr>
+                <w:rFonts w:cstheme="minorHAnsi"/>
+              </w:rPr>
+              <w:t>))</w:t>
+            </w:r>
+          </w:p>
+        </w:tc>
+        <w:tc>
+          <w:tcPr>
+            <w:tcW w:w="4675" w:type="dxa"/>
+          </w:tcPr>
+          <w:p>
+            <w:pPr>
+              <w:keepNext/>
+              <w:jc w:val="both"/>
+              <w:rPr>
+                <w:rFonts w:ascii="Consolas" w:hAnsi="Consolas" w:cstheme="minorHAnsi"/>
+              </w:rPr>
+            </w:pPr>
+            <w:proofErr w:type="spellStart"/>
+            <w:r>
+              <w:rPr>
+                <w:rFonts w:ascii="Consolas" w:hAnsi="Consolas" w:cstheme="minorHAnsi"/>
+              </w:rPr>
+              <w:t>alphaProduct</w:t>
+            </w:r>
+            <w:proofErr w:type="spellEnd"/>
+            <w:r>
+              <w:rPr>
+                <w:rFonts w:ascii="Consolas" w:hAnsi="Consolas" w:cstheme="minorHAnsi"/>
+              </w:rPr>
+              <w:t xml:space="preserve"> *= 1 - </w:t>
+            </w:r>
+            <w:proofErr w:type="spellStart"/>
+            <w:r>
+              <w:rPr>
+                <w:rFonts w:ascii="Consolas" w:hAnsi="Consolas" w:cstheme="minorHAnsi"/>
+              </w:rPr>
+              <w:t>resultAlpha</w:t>
+            </w:r>
+            <w:proofErr w:type="spellEnd"/>
+            <w:r>
+              <w:rPr>
+                <w:rFonts w:ascii="Consolas" w:hAnsi="Consolas" w:cstheme="minorHAnsi"/>
+              </w:rPr>
+              <w:t>;</w:t>
+            </w:r>
+          </w:p>
+        </w:tc>
+      </w:tr>
+      <w:tr>
+        <w:tc>
+          <w:tcPr>
+            <w:tcW w:w="2478" w:type="dxa"/>
+          </w:tcPr>
+          <w:p>
+            <w:pPr>
+              <w:keepNext/>
+              <w:jc w:val="both"/>
+              <w:rPr>
+                <w:rFonts w:cstheme="minorHAnsi"/>
+              </w:rPr>
+            </w:pPr>
+            <w:r>
+              <w:rPr>
+                <w:rFonts w:cstheme="minorHAnsi"/>
+              </w:rPr>
+              <w:t>α</w:t>
+            </w:r>
+            <w:r>
+              <w:rPr>
+                <w:rFonts w:cstheme="minorHAnsi"/>
+                <w:vertAlign w:val="subscript"/>
+              </w:rPr>
+              <w:t>tot</w:t>
+            </w:r>
+            <w:r>
+              <w:rPr>
+                <w:rFonts w:cstheme="minorHAnsi"/>
+              </w:rPr>
+              <w:t>(x</w:t>
+            </w:r>
+            <w:r>
+              <w:rPr>
+                <w:rFonts w:cstheme="minorHAnsi"/>
+                <w:vertAlign w:val="subscript"/>
+              </w:rPr>
+              <w:t>i</w:t>
+            </w:r>
+            <w:r>
+              <w:rPr>
+                <w:rFonts w:cstheme="minorHAnsi"/>
+              </w:rPr>
+              <w:t>)</w:t>
+            </w:r>
+          </w:p>
+        </w:tc>
+        <w:tc>
+          <w:tcPr>
+            <w:tcW w:w="2197" w:type="dxa"/>
+          </w:tcPr>
+          <w:p>
+            <w:pPr>
+              <w:keepNext/>
+              <w:jc w:val="both"/>
+              <w:rPr>
+                <w:rFonts w:cstheme="minorHAnsi"/>
+              </w:rPr>
+            </w:pPr>
+            <w:r>
+              <w:rPr>
+                <w:rFonts w:cstheme="minorHAnsi"/>
+              </w:rPr>
+              <w:t>Final value for α</w:t>
+            </w:r>
+          </w:p>
+        </w:tc>
+        <w:tc>
+          <w:tcPr>
+            <w:tcW w:w="4675" w:type="dxa"/>
+          </w:tcPr>
+          <w:p>
+            <w:pPr>
+              <w:keepNext/>
+              <w:jc w:val="both"/>
+              <w:rPr>
+                <w:rFonts w:ascii="Consolas" w:hAnsi="Consolas" w:cstheme="minorHAnsi"/>
+              </w:rPr>
+            </w:pPr>
+            <w:proofErr w:type="spellStart"/>
+            <w:r>
+              <w:rPr>
+                <w:rFonts w:ascii="Consolas" w:hAnsi="Consolas" w:cstheme="minorHAnsi"/>
+              </w:rPr>
+              <w:t>voxelColor.a</w:t>
+            </w:r>
+            <w:proofErr w:type="spellEnd"/>
+            <w:r>
+              <w:rPr>
+                <w:rFonts w:ascii="Consolas" w:hAnsi="Consolas" w:cstheme="minorHAnsi"/>
+              </w:rPr>
+              <w:t xml:space="preserve"> = 1 - </w:t>
+            </w:r>
+            <w:proofErr w:type="spellStart"/>
+            <w:r>
+              <w:rPr>
+                <w:rFonts w:ascii="Consolas" w:hAnsi="Consolas" w:cstheme="minorHAnsi"/>
+              </w:rPr>
+              <w:t>alphaProduct</w:t>
+            </w:r>
+            <w:proofErr w:type="spellEnd"/>
+            <w:r>
+              <w:rPr>
+                <w:rFonts w:ascii="Consolas" w:hAnsi="Consolas" w:cstheme="minorHAnsi"/>
+              </w:rPr>
+              <w:t>;</w:t>
+            </w:r>
+          </w:p>
+        </w:tc>
+      </w:tr>
+    </w:tbl>
+    <w:p>
+      <w:pPr>
+        <w:spacing w:after="0"/>
+        <w:jc w:val="both"/>
+        <w:rPr>
+          <w:rFonts w:cstheme="minorHAnsi"/>
+        </w:rPr>
+      </w:pPr>
+      <w:r>
+        <w:rPr>
+          <w:rFonts w:cstheme="minorHAnsi"/>
+        </w:rPr>
+        <w:t xml:space="preserve"> </w:t>
+      </w:r>
     </w:p>
     <w:p>
       <w:pPr>
@@ -4451,6 +6034,318 @@
           <w:rFonts w:cstheme="minorHAnsi"/>
         </w:rPr>
       </w:pPr>
+      <w:r>
+        <w:rPr>
+          <w:rFonts w:cstheme="minorHAnsi"/>
+        </w:rPr>
+        <w:t>Below m</w:t>
+      </w:r>
+      <w:r>
+        <w:rPr>
+          <w:rFonts w:cstheme="minorHAnsi"/>
+        </w:rPr>
+        <w:t xml:space="preserve">ultiple </w:t>
+      </w:r>
+      <w:r>
+        <w:rPr>
+          <w:rFonts w:cstheme="minorHAnsi"/>
+        </w:rPr>
+        <w:t xml:space="preserve">images are shown </w:t>
+      </w:r>
+      <w:r>
+        <w:rPr>
+          <w:rFonts w:cstheme="minorHAnsi"/>
+        </w:rPr>
+        <w:t>to illustrate the different capabilities of the 2D transfer function.</w:t>
+      </w:r>
+      <w:r>
+        <w:rPr>
+          <w:rFonts w:cstheme="minorHAnsi"/>
+        </w:rPr>
+        <w:t xml:space="preserve"> Also comparisons are made between the 2D </w:t>
+      </w:r>
+      <w:r>
+        <w:rPr>
+          <w:rFonts w:cstheme="minorHAnsi"/>
+        </w:rPr>
+        <w:t>transfer function, MIP</w:t>
+      </w:r>
+      <w:r>
+        <w:rPr>
+          <w:rFonts w:cstheme="minorHAnsi"/>
+        </w:rPr>
+        <w:t xml:space="preserve"> and compositing.</w:t>
+      </w:r>
+    </w:p>
+    <w:p>
+      <w:pPr>
+        <w:spacing w:after="0"/>
+        <w:jc w:val="both"/>
+        <w:rPr>
+          <w:rFonts w:cstheme="minorHAnsi"/>
+        </w:rPr>
+      </w:pPr>
+      <w:r>
+        <w:rPr>
+          <w:rFonts w:cstheme="minorHAnsi"/>
+        </w:rPr>
+        <w:t xml:space="preserve">Figure </w:t>
+      </w:r>
+      <w:r>
+        <w:rPr>
+          <w:rFonts w:cstheme="minorHAnsi"/>
+          <w:color w:val="FF0000"/>
+        </w:rPr>
+        <w:t>XXX</w:t>
+      </w:r>
+      <w:r>
+        <w:rPr>
+          <w:rFonts w:cstheme="minorHAnsi"/>
+        </w:rPr>
+        <w:t xml:space="preserve"> shows different images of the pig. In (a) we can see the coins at the bottom of the pig best. In (b) we see that the pig is placed on a block. Image (c) does not show the block or coins anymore, but shows the flower pattern on the pig.</w:t>
+      </w:r>
+      <w:r>
+        <w:rPr>
+          <w:rFonts w:cstheme="minorHAnsi"/>
+        </w:rPr>
+        <w:t xml:space="preserve"> If we compare this with Figure </w:t>
+      </w:r>
+      <w:r>
+        <w:rPr>
+          <w:rFonts w:cstheme="minorHAnsi"/>
+          <w:color w:val="FF0000"/>
+        </w:rPr>
+        <w:t>XXX (</w:t>
+      </w:r>
+      <w:proofErr w:type="spellStart"/>
+      <w:proofErr w:type="gramStart"/>
+      <w:r>
+        <w:rPr>
+          <w:rFonts w:cstheme="minorHAnsi"/>
+          <w:color w:val="FF0000"/>
+        </w:rPr>
+        <w:t>mip</w:t>
+      </w:r>
+      <w:proofErr w:type="spellEnd"/>
+      <w:proofErr w:type="gramEnd"/>
+      <w:r>
+        <w:rPr>
+          <w:rFonts w:cstheme="minorHAnsi"/>
+          <w:color w:val="FF0000"/>
+        </w:rPr>
+        <w:t xml:space="preserve"> and composite pig) </w:t>
+      </w:r>
+      <w:r>
+        <w:rPr>
+          <w:rFonts w:cstheme="minorHAnsi"/>
+        </w:rPr>
+        <w:t>we see that especially the coins inside the pig become much more visible when using the 2D transfer function.</w:t>
+      </w:r>
+      <w:r>
+        <w:rPr>
+          <w:rFonts w:cstheme="minorHAnsi"/>
+        </w:rPr>
+        <w:t xml:space="preserve"> The pig’s outline in Figure </w:t>
+      </w:r>
+      <w:r>
+        <w:rPr>
+          <w:rFonts w:cstheme="minorHAnsi"/>
+          <w:color w:val="FF0000"/>
+        </w:rPr>
+        <w:t>XXX (below)</w:t>
+      </w:r>
+      <w:r>
+        <w:rPr>
+          <w:rFonts w:cstheme="minorHAnsi"/>
+        </w:rPr>
+        <w:t xml:space="preserve"> (a) and (b) is blurrier than the pig’s outline in </w:t>
+      </w:r>
+      <w:r>
+        <w:rPr>
+          <w:rFonts w:cstheme="minorHAnsi"/>
+        </w:rPr>
+        <w:t xml:space="preserve">Figure </w:t>
+      </w:r>
+      <w:r>
+        <w:rPr>
+          <w:rFonts w:cstheme="minorHAnsi"/>
+          <w:color w:val="FF0000"/>
+        </w:rPr>
+        <w:t>XXX (</w:t>
+      </w:r>
+      <w:proofErr w:type="spellStart"/>
+      <w:proofErr w:type="gramStart"/>
+      <w:r>
+        <w:rPr>
+          <w:rFonts w:cstheme="minorHAnsi"/>
+          <w:color w:val="FF0000"/>
+        </w:rPr>
+        <w:t>mip</w:t>
+      </w:r>
+      <w:proofErr w:type="spellEnd"/>
+      <w:proofErr w:type="gramEnd"/>
+      <w:r>
+        <w:rPr>
+          <w:rFonts w:cstheme="minorHAnsi"/>
+          <w:color w:val="FF0000"/>
+        </w:rPr>
+        <w:t xml:space="preserve"> and composite pig)</w:t>
+      </w:r>
+      <w:r>
+        <w:rPr>
+          <w:rFonts w:cstheme="minorHAnsi"/>
+          <w:color w:val="FF0000"/>
+        </w:rPr>
+        <w:t xml:space="preserve"> </w:t>
+      </w:r>
+      <w:r>
+        <w:rPr>
+          <w:rFonts w:cstheme="minorHAnsi"/>
+        </w:rPr>
+        <w:t xml:space="preserve">(a) and (b). Figure </w:t>
+      </w:r>
+      <w:r>
+        <w:rPr>
+          <w:rFonts w:cstheme="minorHAnsi"/>
+          <w:color w:val="FF0000"/>
+        </w:rPr>
+        <w:t>XXX (below)</w:t>
+      </w:r>
+      <w:r>
+        <w:rPr>
+          <w:rFonts w:cstheme="minorHAnsi"/>
+        </w:rPr>
+        <w:t xml:space="preserve"> (c) has a sharper outline. However</w:t>
+      </w:r>
+      <w:r>
+        <w:rPr>
+          <w:rFonts w:cstheme="minorHAnsi"/>
+        </w:rPr>
+        <w:t>,</w:t>
+      </w:r>
+      <w:r>
+        <w:rPr>
+          <w:rFonts w:cstheme="minorHAnsi"/>
+        </w:rPr>
+        <w:t xml:space="preserve"> Figure </w:t>
+      </w:r>
+      <w:r>
+        <w:rPr>
+          <w:rFonts w:cstheme="minorHAnsi"/>
+          <w:color w:val="FF0000"/>
+        </w:rPr>
+        <w:t>XXX (composite pig)</w:t>
+      </w:r>
+      <w:r>
+        <w:rPr>
+          <w:rFonts w:cstheme="minorHAnsi"/>
+        </w:rPr>
+        <w:t xml:space="preserve"> (b)</w:t>
+      </w:r>
+      <w:r>
+        <w:rPr>
+          <w:rFonts w:cstheme="minorHAnsi"/>
+        </w:rPr>
+        <w:t xml:space="preserve"> still gives a slightly better view of the exterior of the pig.</w:t>
+      </w:r>
+      <w:r>
+        <w:rPr>
+          <w:rFonts w:cstheme="minorHAnsi"/>
+        </w:rPr>
+        <w:t xml:space="preserve"> </w:t>
+      </w:r>
+    </w:p>
+    <w:p>
+      <w:pPr>
+        <w:keepNext/>
+        <w:spacing w:after="0"/>
+        <w:jc w:val="both"/>
+      </w:pPr>
+      <w:r>
+        <w:rPr>
+          <w:noProof/>
+        </w:rPr>
+        <w:lastRenderedPageBreak/>
+        <w:drawing>
+          <wp:inline distT="0" distB="0" distL="0" distR="0" wp14:anchorId="4F0F6E8E" wp14:editId="7F7256A8">
+            <wp:extent cx="5943600" cy="2313305"/>
+            <wp:effectExtent l="0" t="0" r="0" b="0"/>
+            <wp:docPr id="8" name="Picture 8"/>
+            <wp:cNvGraphicFramePr>
+              <a:graphicFrameLocks xmlns:a="http://schemas.openxmlformats.org/drawingml/2006/main" noChangeAspect="1"/>
+            </wp:cNvGraphicFramePr>
+            <a:graphic xmlns:a="http://schemas.openxmlformats.org/drawingml/2006/main">
+              <a:graphicData uri="http://schemas.openxmlformats.org/drawingml/2006/picture">
+                <pic:pic xmlns:pic="http://schemas.openxmlformats.org/drawingml/2006/picture">
+                  <pic:nvPicPr>
+                    <pic:cNvPr id="1" name=""/>
+                    <pic:cNvPicPr/>
+                  </pic:nvPicPr>
+                  <pic:blipFill>
+                    <a:blip r:embed="rId17"/>
+                    <a:stretch>
+                      <a:fillRect/>
+                    </a:stretch>
+                  </pic:blipFill>
+                  <pic:spPr>
+                    <a:xfrm>
+                      <a:off x="0" y="0"/>
+                      <a:ext cx="5943600" cy="2313305"/>
+                    </a:xfrm>
+                    <a:prstGeom prst="rect">
+                      <a:avLst/>
+                    </a:prstGeom>
+                  </pic:spPr>
+                </pic:pic>
+              </a:graphicData>
+            </a:graphic>
+          </wp:inline>
+        </w:drawing>
+      </w:r>
+    </w:p>
+    <w:p>
+      <w:pPr>
+        <w:pStyle w:val="Caption"/>
+        <w:jc w:val="both"/>
+        <w:rPr>
+          <w:rFonts w:cstheme="minorHAnsi"/>
+        </w:rPr>
+      </w:pPr>
+      <w:r>
+        <w:t xml:space="preserve">Figure </w:t>
+      </w:r>
+      <w:r>
+        <w:fldChar w:fldCharType="begin"/>
+      </w:r>
+      <w:r>
+        <w:instrText xml:space="preserve"> SEQ Figure \* ARABIC </w:instrText>
+      </w:r>
+      <w:r>
+        <w:fldChar w:fldCharType="separate"/>
+      </w:r>
+      <w:r>
+        <w:rPr>
+          <w:noProof/>
+        </w:rPr>
+        <w:t>11</w:t>
+      </w:r>
+      <w:r>
+        <w:fldChar w:fldCharType="end"/>
+      </w:r>
+      <w:r>
+        <w:t xml:space="preserve"> Pig using different settings of 2D transfer function</w:t>
+      </w:r>
+    </w:p>
+    <w:p>
+      <w:pPr>
+        <w:spacing w:after="0"/>
+        <w:jc w:val="both"/>
+        <w:rPr>
+          <w:rFonts w:cstheme="minorHAnsi"/>
+        </w:rPr>
+      </w:pPr>
+      <w:bookmarkStart w:id="0" w:name="_GoBack"/>
+      <w:bookmarkEnd w:id="0"/>
     </w:p>
     <w:p>
       <w:pPr>
@@ -4681,7 +6576,6 @@
           <w:rFonts w:cstheme="minorHAnsi"/>
           <w:color w:val="FF0000"/>
         </w:rPr>
-        <w:lastRenderedPageBreak/>
         <w:t>The comparisons should clearly demonstrate the strengths and weaknesses of each of the techniques.</w:t>
       </w:r>
     </w:p>
@@ -5437,6 +7331,25 @@
       <w:contextualSpacing/>
     </w:pPr>
   </w:style>
+  <w:style w:type="table" w:styleId="TableGrid">
+    <w:name w:val="Table Grid"/>
+    <w:basedOn w:val="TableNormal"/>
+    <w:uiPriority w:val="39"/>
+    <w:rsid w:val="00EC5249"/>
+    <w:pPr>
+      <w:spacing w:after="0" w:line="240" w:lineRule="auto"/>
+    </w:pPr>
+    <w:tblPr>
+      <w:tblBorders>
+        <w:top w:val="single" w:sz="4" w:space="0" w:color="auto"/>
+        <w:left w:val="single" w:sz="4" w:space="0" w:color="auto"/>
+        <w:bottom w:val="single" w:sz="4" w:space="0" w:color="auto"/>
+        <w:right w:val="single" w:sz="4" w:space="0" w:color="auto"/>
+        <w:insideH w:val="single" w:sz="4" w:space="0" w:color="auto"/>
+        <w:insideV w:val="single" w:sz="4" w:space="0" w:color="auto"/>
+      </w:tblBorders>
+    </w:tblPr>
+  </w:style>
 </w:styles>
 </file>
 
@@ -5706,7 +7619,7 @@
 </file>
 
 <file path=customXml/itemProps1.xml><?xml version="1.0" encoding="utf-8"?>
-<ds:datastoreItem xmlns:ds="http://schemas.openxmlformats.org/officeDocument/2006/customXml" ds:itemID="{E12F7DF0-2EC0-4179-9F5A-9E63FA2F349D}">
+<ds:datastoreItem xmlns:ds="http://schemas.openxmlformats.org/officeDocument/2006/customXml" ds:itemID="{57A87068-E143-4CCF-B944-6AB8994E9DA6}">
   <ds:schemaRefs>
     <ds:schemaRef ds:uri="http://schemas.openxmlformats.org/officeDocument/2006/bibliography"/>
   </ds:schemaRefs>

</xml_diff>

<commit_message>
Added pictures and descriptions and PVT
</commit_message>
<xml_diff>
--- a/Report assignment 1.docx
+++ b/Report assignment 1.docx
@@ -1889,27 +1889,14 @@
       <w:r>
         <w:t xml:space="preserve">Figure </w:t>
       </w:r>
-      <w:r>
-        <w:fldChar w:fldCharType="begin"/>
-      </w:r>
-      <w:r>
-        <w:instrText xml:space="preserve"> SEQ Figure \* ARABIC </w:instrText>
-      </w:r>
-      <w:r>
-        <w:fldChar w:fldCharType="separate"/>
-      </w:r>
-      <w:r>
-        <w:rPr>
-          <w:noProof/>
-        </w:rPr>
-        <w:t>1</w:t>
-      </w:r>
-      <w:r>
-        <w:rPr>
-          <w:noProof/>
-        </w:rPr>
-        <w:fldChar w:fldCharType="end"/>
-      </w:r>
+      <w:fldSimple w:instr=" SEQ Figure \* ARABIC ">
+        <w:r>
+          <w:rPr>
+            <w:noProof/>
+          </w:rPr>
+          <w:t>1</w:t>
+        </w:r>
+      </w:fldSimple>
       <w:r>
         <w:rPr>
           <w:noProof/>
@@ -2016,27 +2003,14 @@
       <w:r>
         <w:t xml:space="preserve">Figure </w:t>
       </w:r>
-      <w:r>
-        <w:fldChar w:fldCharType="begin"/>
-      </w:r>
-      <w:r>
-        <w:instrText xml:space="preserve"> SEQ Figure \* ARABIC </w:instrText>
-      </w:r>
-      <w:r>
-        <w:fldChar w:fldCharType="separate"/>
-      </w:r>
-      <w:r>
-        <w:rPr>
-          <w:noProof/>
-        </w:rPr>
-        <w:t>2</w:t>
-      </w:r>
-      <w:r>
-        <w:rPr>
-          <w:noProof/>
-        </w:rPr>
-        <w:fldChar w:fldCharType="end"/>
-      </w:r>
+      <w:fldSimple w:instr=" SEQ Figure \* ARABIC ">
+        <w:r>
+          <w:rPr>
+            <w:noProof/>
+          </w:rPr>
+          <w:t>2</w:t>
+        </w:r>
+      </w:fldSimple>
       <w:r>
         <w:rPr>
           <w:noProof/>
@@ -2145,27 +2119,14 @@
       <w:r>
         <w:t xml:space="preserve">Figure </w:t>
       </w:r>
-      <w:r>
-        <w:fldChar w:fldCharType="begin"/>
-      </w:r>
-      <w:r>
-        <w:instrText xml:space="preserve"> SEQ Figure \* ARABIC </w:instrText>
-      </w:r>
-      <w:r>
-        <w:fldChar w:fldCharType="separate"/>
-      </w:r>
-      <w:r>
-        <w:rPr>
-          <w:noProof/>
-        </w:rPr>
-        <w:t>3</w:t>
-      </w:r>
-      <w:r>
-        <w:rPr>
-          <w:noProof/>
-        </w:rPr>
-        <w:fldChar w:fldCharType="end"/>
-      </w:r>
+      <w:fldSimple w:instr=" SEQ Figure \* ARABIC ">
+        <w:r>
+          <w:rPr>
+            <w:noProof/>
+          </w:rPr>
+          <w:t>3</w:t>
+        </w:r>
+      </w:fldSimple>
       <w:r>
         <w:t xml:space="preserve"> </w:t>
       </w:r>
@@ -2234,27 +2195,14 @@
       <w:r>
         <w:t xml:space="preserve">Figure </w:t>
       </w:r>
-      <w:r>
-        <w:fldChar w:fldCharType="begin"/>
-      </w:r>
-      <w:r>
-        <w:instrText xml:space="preserve"> SEQ Figure \* ARABIC </w:instrText>
-      </w:r>
-      <w:r>
-        <w:fldChar w:fldCharType="separate"/>
-      </w:r>
-      <w:r>
-        <w:rPr>
-          <w:noProof/>
-        </w:rPr>
-        <w:t>4</w:t>
-      </w:r>
-      <w:r>
-        <w:rPr>
-          <w:noProof/>
-        </w:rPr>
-        <w:fldChar w:fldCharType="end"/>
-      </w:r>
+      <w:fldSimple w:instr=" SEQ Figure \* ARABIC ">
+        <w:r>
+          <w:rPr>
+            <w:noProof/>
+          </w:rPr>
+          <w:t>4</w:t>
+        </w:r>
+      </w:fldSimple>
       <w:r>
         <w:t xml:space="preserve"> Different view backpack using (a) MIP and (b) Compositing</w:t>
       </w:r>
@@ -2332,27 +2280,14 @@
       <w:r>
         <w:t xml:space="preserve">Figure </w:t>
       </w:r>
-      <w:r>
-        <w:fldChar w:fldCharType="begin"/>
-      </w:r>
-      <w:r>
-        <w:instrText xml:space="preserve"> SEQ Figure \* ARABIC </w:instrText>
-      </w:r>
-      <w:r>
-        <w:fldChar w:fldCharType="separate"/>
-      </w:r>
-      <w:r>
-        <w:rPr>
-          <w:noProof/>
-        </w:rPr>
-        <w:t>5</w:t>
-      </w:r>
-      <w:r>
-        <w:rPr>
-          <w:noProof/>
-        </w:rPr>
-        <w:fldChar w:fldCharType="end"/>
-      </w:r>
+      <w:fldSimple w:instr=" SEQ Figure \* ARABIC ">
+        <w:r>
+          <w:rPr>
+            <w:noProof/>
+          </w:rPr>
+          <w:t>5</w:t>
+        </w:r>
+      </w:fldSimple>
       <w:r>
         <w:t xml:space="preserve"> Tooth using (a) MIP and (b) Compositing</w:t>
       </w:r>
@@ -2437,27 +2372,14 @@
       <w:r>
         <w:t xml:space="preserve">Figure </w:t>
       </w:r>
-      <w:r>
-        <w:fldChar w:fldCharType="begin"/>
-      </w:r>
-      <w:r>
-        <w:instrText xml:space="preserve"> SEQ Figure \* ARABIC </w:instrText>
-      </w:r>
-      <w:r>
-        <w:fldChar w:fldCharType="separate"/>
-      </w:r>
-      <w:r>
-        <w:rPr>
-          <w:noProof/>
-        </w:rPr>
-        <w:t>6</w:t>
-      </w:r>
-      <w:r>
-        <w:rPr>
-          <w:noProof/>
-        </w:rPr>
-        <w:fldChar w:fldCharType="end"/>
-      </w:r>
+      <w:fldSimple w:instr=" SEQ Figure \* ARABIC ">
+        <w:r>
+          <w:rPr>
+            <w:noProof/>
+          </w:rPr>
+          <w:t>6</w:t>
+        </w:r>
+      </w:fldSimple>
       <w:r>
         <w:t xml:space="preserve"> </w:t>
       </w:r>
@@ -2469,6 +2391,9 @@
       </w:r>
     </w:p>
     <w:p>
+      <w:pPr>
+        <w:jc w:val="both"/>
+      </w:pPr>
       <w:r>
         <w:br w:type="page"/>
       </w:r>
@@ -2707,27 +2632,14 @@
       <w:r>
         <w:t xml:space="preserve">Figure </w:t>
       </w:r>
-      <w:r>
-        <w:fldChar w:fldCharType="begin"/>
-      </w:r>
-      <w:r>
-        <w:instrText xml:space="preserve"> SEQ Figure \* ARABIC </w:instrText>
-      </w:r>
-      <w:r>
-        <w:fldChar w:fldCharType="separate"/>
-      </w:r>
-      <w:r>
-        <w:rPr>
-          <w:noProof/>
-        </w:rPr>
-        <w:t>7</w:t>
-      </w:r>
-      <w:r>
-        <w:rPr>
-          <w:noProof/>
-        </w:rPr>
-        <w:fldChar w:fldCharType="end"/>
-      </w:r>
+      <w:fldSimple w:instr=" SEQ Figure \* ARABIC ">
+        <w:r>
+          <w:rPr>
+            <w:noProof/>
+          </w:rPr>
+          <w:t>7</w:t>
+        </w:r>
+      </w:fldSimple>
       <w:r>
         <w:t xml:space="preserve"> </w:t>
       </w:r>
@@ -4358,27 +4270,14 @@
       <w:r>
         <w:t xml:space="preserve">Figure </w:t>
       </w:r>
-      <w:r>
-        <w:fldChar w:fldCharType="begin"/>
-      </w:r>
-      <w:r>
-        <w:instrText xml:space="preserve"> SEQ Figure \* ARABIC </w:instrText>
-      </w:r>
-      <w:r>
-        <w:fldChar w:fldCharType="separate"/>
-      </w:r>
-      <w:r>
-        <w:rPr>
-          <w:noProof/>
-        </w:rPr>
-        <w:t>8</w:t>
-      </w:r>
-      <w:r>
-        <w:rPr>
-          <w:noProof/>
-        </w:rPr>
-        <w:fldChar w:fldCharType="end"/>
-      </w:r>
+      <w:fldSimple w:instr=" SEQ Figure \* ARABIC ">
+        <w:r>
+          <w:rPr>
+            <w:noProof/>
+          </w:rPr>
+          <w:t>8</w:t>
+        </w:r>
+      </w:fldSimple>
       <w:r>
         <w:rPr>
           <w:noProof/>
@@ -4709,24 +4608,14 @@
       <w:r>
         <w:t xml:space="preserve">Figure </w:t>
       </w:r>
-      <w:r>
-        <w:fldChar w:fldCharType="begin"/>
-      </w:r>
-      <w:r>
-        <w:instrText xml:space="preserve"> SEQ Figure \* ARABIC </w:instrText>
-      </w:r>
-      <w:r>
-        <w:fldChar w:fldCharType="separate"/>
-      </w:r>
-      <w:r>
-        <w:rPr>
-          <w:noProof/>
-        </w:rPr>
-        <w:t>9</w:t>
-      </w:r>
-      <w:r>
-        <w:fldChar w:fldCharType="end"/>
-      </w:r>
+      <w:fldSimple w:instr=" SEQ Figure \* ARABIC ">
+        <w:r>
+          <w:rPr>
+            <w:noProof/>
+          </w:rPr>
+          <w:t>9</w:t>
+        </w:r>
+      </w:fldSimple>
       <w:r>
         <w:t xml:space="preserve"> </w:t>
       </w:r>
@@ -4754,24 +4643,14 @@
         <w:tab/>
         <w:t xml:space="preserve">Figure </w:t>
       </w:r>
-      <w:r>
-        <w:fldChar w:fldCharType="begin"/>
-      </w:r>
-      <w:r>
-        <w:instrText xml:space="preserve"> SEQ Figure \* ARABIC </w:instrText>
-      </w:r>
-      <w:r>
-        <w:fldChar w:fldCharType="separate"/>
-      </w:r>
-      <w:r>
-        <w:rPr>
-          <w:noProof/>
-        </w:rPr>
-        <w:t>10</w:t>
-      </w:r>
-      <w:r>
-        <w:fldChar w:fldCharType="end"/>
-      </w:r>
+      <w:fldSimple w:instr=" SEQ Figure \* ARABIC ">
+        <w:r>
+          <w:rPr>
+            <w:noProof/>
+          </w:rPr>
+          <w:t>10</w:t>
+        </w:r>
+      </w:fldSimple>
       <w:r>
         <w:t xml:space="preserve"> </w:t>
       </w:r>
@@ -4908,10 +4787,7 @@
               </w:rPr>
             </w:pPr>
             <w:r>
-              <w:t>O</w:t>
-            </w:r>
-            <w:r>
-              <w:t>pacity in the widget</w:t>
+              <w:t>Opacity in the widget</w:t>
             </w:r>
           </w:p>
         </w:tc>
@@ -5489,45 +5365,27 @@
               <w:rPr>
                 <w:rFonts w:ascii="Consolas" w:hAnsi="Consolas" w:cstheme="minorHAnsi"/>
               </w:rPr>
-              <w:t>) {</w:t>
-            </w:r>
+              <w:t xml:space="preserve">) { </w:t>
+            </w:r>
+            <w:proofErr w:type="spellStart"/>
             <w:r>
               <w:rPr>
                 <w:rFonts w:ascii="Consolas" w:hAnsi="Consolas" w:cstheme="minorHAnsi"/>
               </w:rPr>
-              <w:t xml:space="preserve"> </w:t>
-            </w:r>
-            <w:proofErr w:type="spellStart"/>
+              <w:t>resultAlpha</w:t>
+            </w:r>
+            <w:proofErr w:type="spellEnd"/>
             <w:r>
               <w:rPr>
                 <w:rFonts w:ascii="Consolas" w:hAnsi="Consolas" w:cstheme="minorHAnsi"/>
               </w:rPr>
-              <w:t>resultAlpha</w:t>
-            </w:r>
-            <w:proofErr w:type="spellEnd"/>
+              <w:t xml:space="preserve"> = alpha</w:t>
+            </w:r>
             <w:r>
               <w:rPr>
                 <w:rFonts w:ascii="Consolas" w:hAnsi="Consolas" w:cstheme="minorHAnsi"/>
               </w:rPr>
-              <w:t xml:space="preserve"> = alpha</w:t>
-            </w:r>
-            <w:r>
-              <w:rPr>
-                <w:rFonts w:ascii="Consolas" w:hAnsi="Consolas" w:cstheme="minorHAnsi"/>
-              </w:rPr>
-              <w:t>;</w:t>
-            </w:r>
-            <w:r>
-              <w:rPr>
-                <w:rFonts w:ascii="Consolas" w:hAnsi="Consolas" w:cstheme="minorHAnsi"/>
-              </w:rPr>
-              <w:t xml:space="preserve"> </w:t>
-            </w:r>
-            <w:r>
-              <w:rPr>
-                <w:rFonts w:ascii="Consolas" w:hAnsi="Consolas" w:cstheme="minorHAnsi"/>
-              </w:rPr>
-              <w:t xml:space="preserve">} </w:t>
+              <w:t xml:space="preserve">; } </w:t>
             </w:r>
           </w:p>
           <w:p>
@@ -6158,13 +6016,7 @@
         <w:rPr>
           <w:rFonts w:cstheme="minorHAnsi"/>
         </w:rPr>
-        <w:t xml:space="preserve"> (a) and (b) is blurrier than the pig’s outline in </w:t>
-      </w:r>
-      <w:r>
-        <w:rPr>
-          <w:rFonts w:cstheme="minorHAnsi"/>
-        </w:rPr>
-        <w:t xml:space="preserve">Figure </w:t>
+        <w:t xml:space="preserve"> (a) and (b) is blurrier than the pig’s outline in Figure </w:t>
       </w:r>
       <w:r>
         <w:rPr>
@@ -6189,70 +6041,51 @@
           <w:rFonts w:cstheme="minorHAnsi"/>
           <w:color w:val="FF0000"/>
         </w:rPr>
-        <w:t xml:space="preserve"> and composite pig)</w:t>
+        <w:t xml:space="preserve"> and composite pig) </w:t>
+      </w:r>
+      <w:r>
+        <w:rPr>
+          <w:rFonts w:cstheme="minorHAnsi"/>
+        </w:rPr>
+        <w:t xml:space="preserve">(a) and (b). Figure </w:t>
       </w:r>
       <w:r>
         <w:rPr>
           <w:rFonts w:cstheme="minorHAnsi"/>
           <w:color w:val="FF0000"/>
         </w:rPr>
-        <w:t xml:space="preserve"> </w:t>
-      </w:r>
-      <w:r>
-        <w:rPr>
-          <w:rFonts w:cstheme="minorHAnsi"/>
-        </w:rPr>
-        <w:t xml:space="preserve">(a) and (b). Figure </w:t>
+        <w:t>XXX (below)</w:t>
+      </w:r>
+      <w:r>
+        <w:rPr>
+          <w:rFonts w:cstheme="minorHAnsi"/>
+        </w:rPr>
+        <w:t xml:space="preserve"> (c) has a sharper outline. However</w:t>
+      </w:r>
+      <w:r>
+        <w:rPr>
+          <w:rFonts w:cstheme="minorHAnsi"/>
+        </w:rPr>
+        <w:t>,</w:t>
+      </w:r>
+      <w:r>
+        <w:rPr>
+          <w:rFonts w:cstheme="minorHAnsi"/>
+        </w:rPr>
+        <w:t xml:space="preserve"> Figure </w:t>
       </w:r>
       <w:r>
         <w:rPr>
           <w:rFonts w:cstheme="minorHAnsi"/>
           <w:color w:val="FF0000"/>
         </w:rPr>
-        <w:t>XXX (below)</w:t>
-      </w:r>
-      <w:r>
-        <w:rPr>
-          <w:rFonts w:cstheme="minorHAnsi"/>
-        </w:rPr>
-        <w:t xml:space="preserve"> (c) has a sharper outline. However</w:t>
-      </w:r>
-      <w:r>
-        <w:rPr>
-          <w:rFonts w:cstheme="minorHAnsi"/>
-        </w:rPr>
-        <w:t>,</w:t>
-      </w:r>
-      <w:r>
-        <w:rPr>
-          <w:rFonts w:cstheme="minorHAnsi"/>
-        </w:rPr>
-        <w:t xml:space="preserve"> Figure </w:t>
-      </w:r>
-      <w:r>
-        <w:rPr>
-          <w:rFonts w:cstheme="minorHAnsi"/>
-          <w:color w:val="FF0000"/>
-        </w:rPr>
         <w:t>XXX (composite pig)</w:t>
       </w:r>
       <w:r>
         <w:rPr>
           <w:rFonts w:cstheme="minorHAnsi"/>
         </w:rPr>
-        <w:t xml:space="preserve"> (b)</w:t>
-      </w:r>
-      <w:r>
-        <w:rPr>
-          <w:rFonts w:cstheme="minorHAnsi"/>
-        </w:rPr>
-        <w:t xml:space="preserve"> still gives a slightly better view of the exterior of the pig.</w:t>
-      </w:r>
-      <w:r>
-        <w:rPr>
-          <w:rFonts w:cstheme="minorHAnsi"/>
-        </w:rPr>
-        <w:t xml:space="preserve"> </w:t>
+        <w:t xml:space="preserve"> (b) still gives a slightly better view of the exterior of the pig. </w:t>
       </w:r>
     </w:p>
     <w:p>
@@ -6314,36 +6147,440 @@
       <w:r>
         <w:t xml:space="preserve">Figure </w:t>
       </w:r>
-      <w:r>
-        <w:fldChar w:fldCharType="begin"/>
-      </w:r>
-      <w:r>
-        <w:instrText xml:space="preserve"> SEQ Figure \* ARABIC </w:instrText>
-      </w:r>
-      <w:r>
-        <w:fldChar w:fldCharType="separate"/>
-      </w:r>
+      <w:fldSimple w:instr=" SEQ Figure \* ARABIC ">
+        <w:r>
+          <w:rPr>
+            <w:noProof/>
+          </w:rPr>
+          <w:t>11</w:t>
+        </w:r>
+      </w:fldSimple>
+      <w:r>
+        <w:t xml:space="preserve"> Pig using different settings of 2D transfer function</w:t>
+      </w:r>
+    </w:p>
+    <w:p>
+      <w:pPr>
+        <w:spacing w:after="0"/>
+        <w:jc w:val="both"/>
+        <w:rPr>
+          <w:rFonts w:cstheme="minorHAnsi"/>
+        </w:rPr>
+      </w:pPr>
+      <w:r>
+        <w:rPr>
+          <w:rFonts w:cstheme="minorHAnsi"/>
+        </w:rPr>
+        <w:t xml:space="preserve">In Figure </w:t>
+      </w:r>
+      <w:r>
+        <w:rPr>
+          <w:rFonts w:cstheme="minorHAnsi"/>
+          <w:color w:val="FF0000"/>
+        </w:rPr>
+        <w:t>XXX</w:t>
+      </w:r>
+      <w:r>
+        <w:rPr>
+          <w:rFonts w:cstheme="minorHAnsi"/>
+        </w:rPr>
+        <w:t xml:space="preserve"> the carp is visualized using the 2D transfer function. In (a) the skeleton of the carp can be observed. This resembles Figure </w:t>
+      </w:r>
+      <w:r>
+        <w:rPr>
+          <w:rFonts w:cstheme="minorHAnsi"/>
+          <w:color w:val="FF0000"/>
+        </w:rPr>
+        <w:t xml:space="preserve">XXX (MIP) </w:t>
+      </w:r>
+      <w:r>
+        <w:rPr>
+          <w:rFonts w:cstheme="minorHAnsi"/>
+        </w:rPr>
+        <w:t xml:space="preserve">(a) strongly, where </w:t>
+      </w:r>
+      <w:r>
+        <w:rPr>
+          <w:rFonts w:cstheme="minorHAnsi"/>
+        </w:rPr>
+        <w:t>the MIP method</w:t>
+      </w:r>
+      <w:r>
+        <w:rPr>
+          <w:rFonts w:cstheme="minorHAnsi"/>
+        </w:rPr>
+        <w:t xml:space="preserve"> is used. Figure </w:t>
+      </w:r>
+      <w:r>
+        <w:rPr>
+          <w:rFonts w:cstheme="minorHAnsi"/>
+          <w:color w:val="FF0000"/>
+        </w:rPr>
+        <w:t xml:space="preserve">XXX </w:t>
+      </w:r>
+      <w:r>
+        <w:rPr>
+          <w:rFonts w:cstheme="minorHAnsi"/>
+        </w:rPr>
+        <w:t xml:space="preserve">(b) is comparable to </w:t>
+      </w:r>
+      <w:r>
+        <w:rPr>
+          <w:rFonts w:cstheme="minorHAnsi"/>
+        </w:rPr>
+        <w:t xml:space="preserve">Figure </w:t>
+      </w:r>
+      <w:r>
+        <w:rPr>
+          <w:rFonts w:cstheme="minorHAnsi"/>
+          <w:color w:val="FF0000"/>
+        </w:rPr>
+        <w:t>XXX (compositing</w:t>
+      </w:r>
+      <w:r>
+        <w:rPr>
+          <w:rFonts w:cstheme="minorHAnsi"/>
+          <w:color w:val="FF0000"/>
+        </w:rPr>
+        <w:t xml:space="preserve">) </w:t>
+      </w:r>
+      <w:r>
+        <w:rPr>
+          <w:rFonts w:cstheme="minorHAnsi"/>
+        </w:rPr>
+        <w:t>(c)</w:t>
+      </w:r>
+      <w:r>
+        <w:rPr>
+          <w:rFonts w:cstheme="minorHAnsi"/>
+        </w:rPr>
+        <w:t xml:space="preserve">, since </w:t>
+      </w:r>
+      <w:proofErr w:type="gramStart"/>
+      <w:r>
+        <w:rPr>
+          <w:rFonts w:cstheme="minorHAnsi"/>
+        </w:rPr>
+        <w:t>they</w:t>
+      </w:r>
+      <w:proofErr w:type="gramEnd"/>
+      <w:r>
+        <w:rPr>
+          <w:rFonts w:cstheme="minorHAnsi"/>
+        </w:rPr>
+        <w:t xml:space="preserve"> both visualize the outside of the carp. When comparing these two images, we see that in </w:t>
+      </w:r>
+      <w:r>
+        <w:rPr>
+          <w:rFonts w:cstheme="minorHAnsi"/>
+        </w:rPr>
+        <w:t xml:space="preserve">Figure </w:t>
+      </w:r>
+      <w:r>
+        <w:rPr>
+          <w:rFonts w:cstheme="minorHAnsi"/>
+          <w:color w:val="FF0000"/>
+        </w:rPr>
+        <w:t>XXX (compositing</w:t>
+      </w:r>
+      <w:r>
+        <w:rPr>
+          <w:rFonts w:cstheme="minorHAnsi"/>
+          <w:color w:val="FF0000"/>
+        </w:rPr>
+        <w:t>)</w:t>
+      </w:r>
+      <w:r>
+        <w:rPr>
+          <w:rFonts w:cstheme="minorHAnsi"/>
+        </w:rPr>
+        <w:t xml:space="preserve"> (c)</w:t>
+      </w:r>
+      <w:r>
+        <w:rPr>
+          <w:rFonts w:cstheme="minorHAnsi"/>
+        </w:rPr>
+        <w:t xml:space="preserve"> the head of the carp is visualized clearer, whereas in </w:t>
+      </w:r>
+      <w:r>
+        <w:rPr>
+          <w:rFonts w:cstheme="minorHAnsi"/>
+        </w:rPr>
+        <w:t xml:space="preserve">Figure </w:t>
+      </w:r>
+      <w:r>
+        <w:rPr>
+          <w:rFonts w:cstheme="minorHAnsi"/>
+          <w:color w:val="FF0000"/>
+        </w:rPr>
+        <w:t xml:space="preserve">XXX </w:t>
+      </w:r>
+      <w:r>
+        <w:rPr>
+          <w:rFonts w:cstheme="minorHAnsi"/>
+        </w:rPr>
+        <w:t>(b)</w:t>
+      </w:r>
+      <w:r>
+        <w:rPr>
+          <w:rFonts w:cstheme="minorHAnsi"/>
+        </w:rPr>
+        <w:t xml:space="preserve"> the tail is visualized clearer. So, if we compare the 2D transfer function with both MIP and compositing for the image of the carp, we see that the 2D transfer function has more capabilities than MIP or compositing separately. Namely, because the 2D transfer function captures the skeleton of the carp as well as the outside of the carp. However, if we are only interested in the outside of the carp, then compositing might be the better alternative.</w:t>
+      </w:r>
+    </w:p>
+    <w:p>
+      <w:pPr>
+        <w:spacing w:after="0"/>
+        <w:jc w:val="both"/>
+        <w:rPr>
+          <w:rFonts w:cstheme="minorHAnsi"/>
+        </w:rPr>
+      </w:pPr>
+    </w:p>
+    <w:p>
+      <w:pPr>
+        <w:keepNext/>
+        <w:spacing w:after="0"/>
+        <w:jc w:val="both"/>
+      </w:pPr>
       <w:r>
         <w:rPr>
           <w:noProof/>
         </w:rPr>
-        <w:t>11</w:t>
-      </w:r>
-      <w:r>
-        <w:fldChar w:fldCharType="end"/>
-      </w:r>
-      <w:r>
-        <w:t xml:space="preserve"> Pig using different settings of 2D transfer function</w:t>
-      </w:r>
-    </w:p>
-    <w:p>
-      <w:pPr>
-        <w:spacing w:after="0"/>
-        <w:jc w:val="both"/>
-        <w:rPr>
-          <w:rFonts w:cstheme="minorHAnsi"/>
-        </w:rPr>
-      </w:pPr>
+        <w:drawing>
+          <wp:inline distT="0" distB="0" distL="0" distR="0" wp14:anchorId="212C8C86" wp14:editId="0AB4EAC8">
+            <wp:extent cx="5322498" cy="1750283"/>
+            <wp:effectExtent l="0" t="0" r="0" b="2540"/>
+            <wp:docPr id="5" name="Picture 5"/>
+            <wp:cNvGraphicFramePr>
+              <a:graphicFrameLocks xmlns:a="http://schemas.openxmlformats.org/drawingml/2006/main" noChangeAspect="1"/>
+            </wp:cNvGraphicFramePr>
+            <a:graphic xmlns:a="http://schemas.openxmlformats.org/drawingml/2006/main">
+              <a:graphicData uri="http://schemas.openxmlformats.org/drawingml/2006/picture">
+                <pic:pic xmlns:pic="http://schemas.openxmlformats.org/drawingml/2006/picture">
+                  <pic:nvPicPr>
+                    <pic:cNvPr id="1" name=""/>
+                    <pic:cNvPicPr/>
+                  </pic:nvPicPr>
+                  <pic:blipFill>
+                    <a:blip r:embed="rId18"/>
+                    <a:stretch>
+                      <a:fillRect/>
+                    </a:stretch>
+                  </pic:blipFill>
+                  <pic:spPr>
+                    <a:xfrm>
+                      <a:off x="0" y="0"/>
+                      <a:ext cx="5338897" cy="1755676"/>
+                    </a:xfrm>
+                    <a:prstGeom prst="rect">
+                      <a:avLst/>
+                    </a:prstGeom>
+                  </pic:spPr>
+                </pic:pic>
+              </a:graphicData>
+            </a:graphic>
+          </wp:inline>
+        </w:drawing>
+      </w:r>
+    </w:p>
+    <w:p>
+      <w:pPr>
+        <w:pStyle w:val="Caption"/>
+        <w:jc w:val="both"/>
+      </w:pPr>
+      <w:r>
+        <w:t xml:space="preserve">Figure </w:t>
+      </w:r>
+      <w:fldSimple w:instr=" SEQ Figure \* ARABIC ">
+        <w:r>
+          <w:rPr>
+            <w:noProof/>
+          </w:rPr>
+          <w:t>12</w:t>
+        </w:r>
+      </w:fldSimple>
+      <w:r>
+        <w:t xml:space="preserve"> Carp using different settings of 2D transfer function</w:t>
+      </w:r>
+    </w:p>
+    <w:p>
+      <w:pPr>
+        <w:jc w:val="both"/>
+      </w:pPr>
+      <w:r>
+        <w:t xml:space="preserve">Figure </w:t>
+      </w:r>
+      <w:r>
+        <w:rPr>
+          <w:color w:val="FF0000"/>
+        </w:rPr>
+        <w:t>XXX</w:t>
+      </w:r>
+      <w:r>
+        <w:t xml:space="preserve"> shows the visualization of an orange. In (a) we can easily distinguish the different pieces of the orange. In (b) this is somewhat more difficult, but here we can observe the </w:t>
+      </w:r>
+      <w:proofErr w:type="spellStart"/>
+      <w:r>
+        <w:rPr>
+          <w:color w:val="FF0000"/>
+        </w:rPr>
+        <w:t>schil</w:t>
+      </w:r>
+      <w:proofErr w:type="spellEnd"/>
+      <w:r>
+        <w:t xml:space="preserve"> of the orange and the seeds that are inside. As in the previous examples, the 2D transfer function shows different aspects of the image. When comparing this with the MIP and compositing image of the orange (which were already given in the assignment, and therefore not included in our report) we can conclude that we gain information by using the 2D transfer function; the seeds are not visible in the other images.</w:t>
+      </w:r>
+    </w:p>
+    <w:p>
+      <w:pPr>
+        <w:keepNext/>
+        <w:spacing w:after="0"/>
+        <w:jc w:val="both"/>
+      </w:pPr>
+      <w:r>
+        <w:rPr>
+          <w:noProof/>
+        </w:rPr>
+        <w:lastRenderedPageBreak/>
+        <w:drawing>
+          <wp:inline distT="0" distB="0" distL="0" distR="0" wp14:anchorId="2779D31B" wp14:editId="4E97CF45">
+            <wp:extent cx="3605842" cy="1975374"/>
+            <wp:effectExtent l="0" t="0" r="0" b="6350"/>
+            <wp:docPr id="6" name="Picture 6"/>
+            <wp:cNvGraphicFramePr>
+              <a:graphicFrameLocks xmlns:a="http://schemas.openxmlformats.org/drawingml/2006/main" noChangeAspect="1"/>
+            </wp:cNvGraphicFramePr>
+            <a:graphic xmlns:a="http://schemas.openxmlformats.org/drawingml/2006/main">
+              <a:graphicData uri="http://schemas.openxmlformats.org/drawingml/2006/picture">
+                <pic:pic xmlns:pic="http://schemas.openxmlformats.org/drawingml/2006/picture">
+                  <pic:nvPicPr>
+                    <pic:cNvPr id="1" name=""/>
+                    <pic:cNvPicPr/>
+                  </pic:nvPicPr>
+                  <pic:blipFill>
+                    <a:blip r:embed="rId19"/>
+                    <a:stretch>
+                      <a:fillRect/>
+                    </a:stretch>
+                  </pic:blipFill>
+                  <pic:spPr>
+                    <a:xfrm>
+                      <a:off x="0" y="0"/>
+                      <a:ext cx="3617739" cy="1981892"/>
+                    </a:xfrm>
+                    <a:prstGeom prst="rect">
+                      <a:avLst/>
+                    </a:prstGeom>
+                  </pic:spPr>
+                </pic:pic>
+              </a:graphicData>
+            </a:graphic>
+          </wp:inline>
+        </w:drawing>
+      </w:r>
+    </w:p>
+    <w:p>
+      <w:pPr>
+        <w:pStyle w:val="Caption"/>
+        <w:jc w:val="both"/>
+        <w:rPr>
+          <w:rFonts w:cstheme="minorHAnsi"/>
+        </w:rPr>
+      </w:pPr>
+      <w:r>
+        <w:t xml:space="preserve">Figure </w:t>
+      </w:r>
+      <w:fldSimple w:instr=" SEQ Figure \* ARABIC ">
+        <w:r>
+          <w:rPr>
+            <w:noProof/>
+          </w:rPr>
+          <w:t>13</w:t>
+        </w:r>
+      </w:fldSimple>
+      <w:r>
+        <w:t xml:space="preserve"> Orange using different settings of 2D transfer function</w:t>
+      </w:r>
+    </w:p>
+    <w:p>
+      <w:pPr>
+        <w:spacing w:after="0"/>
+        <w:jc w:val="both"/>
+        <w:rPr>
+          <w:rFonts w:cstheme="minorHAnsi"/>
+        </w:rPr>
+      </w:pPr>
+    </w:p>
+    <w:p>
+      <w:pPr>
+        <w:keepNext/>
+        <w:spacing w:after="0"/>
+        <w:jc w:val="both"/>
+      </w:pPr>
+      <w:r>
+        <w:rPr>
+          <w:noProof/>
+        </w:rPr>
+        <w:drawing>
+          <wp:inline distT="0" distB="0" distL="0" distR="0" wp14:anchorId="781A9F0B" wp14:editId="00ABA5E0">
+            <wp:extent cx="3554083" cy="1964300"/>
+            <wp:effectExtent l="0" t="0" r="8890" b="0"/>
+            <wp:docPr id="10" name="Picture 10"/>
+            <wp:cNvGraphicFramePr>
+              <a:graphicFrameLocks xmlns:a="http://schemas.openxmlformats.org/drawingml/2006/main" noChangeAspect="1"/>
+            </wp:cNvGraphicFramePr>
+            <a:graphic xmlns:a="http://schemas.openxmlformats.org/drawingml/2006/main">
+              <a:graphicData uri="http://schemas.openxmlformats.org/drawingml/2006/picture">
+                <pic:pic xmlns:pic="http://schemas.openxmlformats.org/drawingml/2006/picture">
+                  <pic:nvPicPr>
+                    <pic:cNvPr id="1" name=""/>
+                    <pic:cNvPicPr/>
+                  </pic:nvPicPr>
+                  <pic:blipFill>
+                    <a:blip r:embed="rId20"/>
+                    <a:stretch>
+                      <a:fillRect/>
+                    </a:stretch>
+                  </pic:blipFill>
+                  <pic:spPr>
+                    <a:xfrm>
+                      <a:off x="0" y="0"/>
+                      <a:ext cx="3568153" cy="1972077"/>
+                    </a:xfrm>
+                    <a:prstGeom prst="rect">
+                      <a:avLst/>
+                    </a:prstGeom>
+                  </pic:spPr>
+                </pic:pic>
+              </a:graphicData>
+            </a:graphic>
+          </wp:inline>
+        </w:drawing>
+      </w:r>
+    </w:p>
+    <w:p>
+      <w:pPr>
+        <w:pStyle w:val="Caption"/>
+        <w:jc w:val="both"/>
+        <w:rPr>
+          <w:rFonts w:cstheme="minorHAnsi"/>
+        </w:rPr>
+      </w:pPr>
+      <w:r>
+        <w:t xml:space="preserve">Figure </w:t>
+      </w:r>
+      <w:fldSimple w:instr=" SEQ Figure \* ARABIC ">
+        <w:r>
+          <w:rPr>
+            <w:noProof/>
+          </w:rPr>
+          <w:t>14</w:t>
+        </w:r>
+      </w:fldSimple>
+      <w:r>
+        <w:t xml:space="preserve"> Tomato using different settings of 2D transfer function</w:t>
+      </w:r>
       <w:bookmarkStart w:id="0" w:name="_GoBack"/>
       <w:bookmarkEnd w:id="0"/>
     </w:p>
@@ -6611,6 +6848,7 @@
           <w:rFonts w:cstheme="minorHAnsi"/>
           <w:color w:val="FF0000"/>
         </w:rPr>
+        <w:lastRenderedPageBreak/>
         <w:t xml:space="preserve">For </w:t>
       </w:r>
       <w:r>
@@ -6706,7 +6944,11 @@
         </w:rPr>
       </w:pPr>
     </w:p>
-    <w:p/>
+    <w:p>
+      <w:pPr>
+        <w:jc w:val="both"/>
+      </w:pPr>
+    </w:p>
     <w:sectPr>
       <w:pgSz w:w="12240" w:h="15840"/>
       <w:pgMar w:top="1440" w:right="1440" w:bottom="1440" w:left="1440" w:header="720" w:footer="720" w:gutter="0"/>
@@ -7619,7 +7861,7 @@
 </file>
 
 <file path=customXml/itemProps1.xml><?xml version="1.0" encoding="utf-8"?>
-<ds:datastoreItem xmlns:ds="http://schemas.openxmlformats.org/officeDocument/2006/customXml" ds:itemID="{57A87068-E143-4CCF-B944-6AB8994E9DA6}">
+<ds:datastoreItem xmlns:ds="http://schemas.openxmlformats.org/officeDocument/2006/customXml" ds:itemID="{4755711D-CB30-4094-B4D2-52645C632BAB}">
   <ds:schemaRefs>
     <ds:schemaRef ds:uri="http://schemas.openxmlformats.org/officeDocument/2006/bibliography"/>
   </ds:schemaRefs>

</xml_diff>

<commit_message>
Report: trilinear example, gradient example
</commit_message>
<xml_diff>
--- a/Report assignment 1.docx
+++ b/Report assignment 1.docx
@@ -1889,14 +1889,27 @@
       <w:r>
         <w:t xml:space="preserve">Figure </w:t>
       </w:r>
-      <w:fldSimple w:instr=" SEQ Figure \* ARABIC ">
-        <w:r>
-          <w:rPr>
-            <w:noProof/>
-          </w:rPr>
-          <w:t>1</w:t>
-        </w:r>
-      </w:fldSimple>
+      <w:r>
+        <w:fldChar w:fldCharType="begin"/>
+      </w:r>
+      <w:r>
+        <w:instrText xml:space="preserve"> SEQ Figure \* ARABIC </w:instrText>
+      </w:r>
+      <w:r>
+        <w:fldChar w:fldCharType="separate"/>
+      </w:r>
+      <w:r>
+        <w:rPr>
+          <w:noProof/>
+        </w:rPr>
+        <w:t>1</w:t>
+      </w:r>
+      <w:r>
+        <w:rPr>
+          <w:noProof/>
+        </w:rPr>
+        <w:fldChar w:fldCharType="end"/>
+      </w:r>
       <w:r>
         <w:rPr>
           <w:noProof/>
@@ -2003,14 +2016,27 @@
       <w:r>
         <w:t xml:space="preserve">Figure </w:t>
       </w:r>
-      <w:fldSimple w:instr=" SEQ Figure \* ARABIC ">
-        <w:r>
-          <w:rPr>
-            <w:noProof/>
-          </w:rPr>
-          <w:t>2</w:t>
-        </w:r>
-      </w:fldSimple>
+      <w:r>
+        <w:fldChar w:fldCharType="begin"/>
+      </w:r>
+      <w:r>
+        <w:instrText xml:space="preserve"> SEQ Figure \* ARABIC </w:instrText>
+      </w:r>
+      <w:r>
+        <w:fldChar w:fldCharType="separate"/>
+      </w:r>
+      <w:r>
+        <w:rPr>
+          <w:noProof/>
+        </w:rPr>
+        <w:t>2</w:t>
+      </w:r>
+      <w:r>
+        <w:rPr>
+          <w:noProof/>
+        </w:rPr>
+        <w:fldChar w:fldCharType="end"/>
+      </w:r>
       <w:r>
         <w:rPr>
           <w:noProof/>
@@ -2119,14 +2145,27 @@
       <w:r>
         <w:t xml:space="preserve">Figure </w:t>
       </w:r>
-      <w:fldSimple w:instr=" SEQ Figure \* ARABIC ">
-        <w:r>
-          <w:rPr>
-            <w:noProof/>
-          </w:rPr>
-          <w:t>3</w:t>
-        </w:r>
-      </w:fldSimple>
+      <w:r>
+        <w:fldChar w:fldCharType="begin"/>
+      </w:r>
+      <w:r>
+        <w:instrText xml:space="preserve"> SEQ Figure \* ARABIC </w:instrText>
+      </w:r>
+      <w:r>
+        <w:fldChar w:fldCharType="separate"/>
+      </w:r>
+      <w:r>
+        <w:rPr>
+          <w:noProof/>
+        </w:rPr>
+        <w:t>3</w:t>
+      </w:r>
+      <w:r>
+        <w:rPr>
+          <w:noProof/>
+        </w:rPr>
+        <w:fldChar w:fldCharType="end"/>
+      </w:r>
       <w:r>
         <w:t xml:space="preserve"> </w:t>
       </w:r>
@@ -2195,14 +2234,27 @@
       <w:r>
         <w:t xml:space="preserve">Figure </w:t>
       </w:r>
-      <w:fldSimple w:instr=" SEQ Figure \* ARABIC ">
-        <w:r>
-          <w:rPr>
-            <w:noProof/>
-          </w:rPr>
-          <w:t>4</w:t>
-        </w:r>
-      </w:fldSimple>
+      <w:r>
+        <w:fldChar w:fldCharType="begin"/>
+      </w:r>
+      <w:r>
+        <w:instrText xml:space="preserve"> SEQ Figure \* ARABIC </w:instrText>
+      </w:r>
+      <w:r>
+        <w:fldChar w:fldCharType="separate"/>
+      </w:r>
+      <w:r>
+        <w:rPr>
+          <w:noProof/>
+        </w:rPr>
+        <w:t>4</w:t>
+      </w:r>
+      <w:r>
+        <w:rPr>
+          <w:noProof/>
+        </w:rPr>
+        <w:fldChar w:fldCharType="end"/>
+      </w:r>
       <w:r>
         <w:t xml:space="preserve"> Different view backpack using (a) MIP and (b) Compositing</w:t>
       </w:r>
@@ -2280,14 +2332,27 @@
       <w:r>
         <w:t xml:space="preserve">Figure </w:t>
       </w:r>
-      <w:fldSimple w:instr=" SEQ Figure \* ARABIC ">
-        <w:r>
-          <w:rPr>
-            <w:noProof/>
-          </w:rPr>
-          <w:t>5</w:t>
-        </w:r>
-      </w:fldSimple>
+      <w:r>
+        <w:fldChar w:fldCharType="begin"/>
+      </w:r>
+      <w:r>
+        <w:instrText xml:space="preserve"> SEQ Figure \* ARABIC </w:instrText>
+      </w:r>
+      <w:r>
+        <w:fldChar w:fldCharType="separate"/>
+      </w:r>
+      <w:r>
+        <w:rPr>
+          <w:noProof/>
+        </w:rPr>
+        <w:t>5</w:t>
+      </w:r>
+      <w:r>
+        <w:rPr>
+          <w:noProof/>
+        </w:rPr>
+        <w:fldChar w:fldCharType="end"/>
+      </w:r>
       <w:r>
         <w:t xml:space="preserve"> Tooth using (a) MIP and (b) Compositing</w:t>
       </w:r>
@@ -2372,14 +2437,27 @@
       <w:r>
         <w:t xml:space="preserve">Figure </w:t>
       </w:r>
-      <w:fldSimple w:instr=" SEQ Figure \* ARABIC ">
-        <w:r>
-          <w:rPr>
-            <w:noProof/>
-          </w:rPr>
-          <w:t>6</w:t>
-        </w:r>
-      </w:fldSimple>
+      <w:r>
+        <w:fldChar w:fldCharType="begin"/>
+      </w:r>
+      <w:r>
+        <w:instrText xml:space="preserve"> SEQ Figure \* ARABIC </w:instrText>
+      </w:r>
+      <w:r>
+        <w:fldChar w:fldCharType="separate"/>
+      </w:r>
+      <w:r>
+        <w:rPr>
+          <w:noProof/>
+        </w:rPr>
+        <w:t>6</w:t>
+      </w:r>
+      <w:r>
+        <w:rPr>
+          <w:noProof/>
+        </w:rPr>
+        <w:fldChar w:fldCharType="end"/>
+      </w:r>
       <w:r>
         <w:t xml:space="preserve"> </w:t>
       </w:r>
@@ -2632,14 +2710,27 @@
       <w:r>
         <w:t xml:space="preserve">Figure </w:t>
       </w:r>
-      <w:fldSimple w:instr=" SEQ Figure \* ARABIC ">
-        <w:r>
-          <w:rPr>
-            <w:noProof/>
-          </w:rPr>
-          <w:t>7</w:t>
-        </w:r>
-      </w:fldSimple>
+      <w:r>
+        <w:fldChar w:fldCharType="begin"/>
+      </w:r>
+      <w:r>
+        <w:instrText xml:space="preserve"> SEQ Figure \* ARABIC </w:instrText>
+      </w:r>
+      <w:r>
+        <w:fldChar w:fldCharType="separate"/>
+      </w:r>
+      <w:r>
+        <w:rPr>
+          <w:noProof/>
+        </w:rPr>
+        <w:t>7</w:t>
+      </w:r>
+      <w:r>
+        <w:rPr>
+          <w:noProof/>
+        </w:rPr>
+        <w:fldChar w:fldCharType="end"/>
+      </w:r>
       <w:r>
         <w:t xml:space="preserve"> </w:t>
       </w:r>
@@ -3957,7 +4048,6 @@
           <w:rFonts w:cstheme="minorHAnsi"/>
           <w:b/>
           <w:i/>
-          <w:color w:val="FF0000"/>
         </w:rPr>
       </w:pPr>
       <w:r>
@@ -3965,69 +4055,107 @@
           <w:rFonts w:cstheme="minorHAnsi"/>
           <w:b/>
           <w:i/>
+        </w:rPr>
+        <w:t>Results</w:t>
+      </w:r>
+    </w:p>
+    <w:p>
+      <w:pPr>
+        <w:spacing w:after="0"/>
+        <w:jc w:val="both"/>
+        <w:rPr>
+          <w:rFonts w:cstheme="minorHAnsi"/>
+        </w:rPr>
+      </w:pPr>
+      <w:r>
+        <w:rPr>
+          <w:rFonts w:cstheme="minorHAnsi"/>
+        </w:rPr>
+        <w:t xml:space="preserve">In Figure </w:t>
+      </w:r>
+      <w:r>
+        <w:rPr>
+          <w:rFonts w:cstheme="minorHAnsi"/>
           <w:color w:val="FF0000"/>
         </w:rPr>
-        <w:t>Results?</w:t>
-      </w:r>
-    </w:p>
-    <w:p>
-      <w:pPr>
-        <w:spacing w:after="0"/>
-        <w:jc w:val="both"/>
-        <w:rPr>
-          <w:rFonts w:cstheme="minorHAnsi"/>
-        </w:rPr>
-      </w:pPr>
-      <w:proofErr w:type="spellStart"/>
-      <w:r>
-        <w:rPr>
-          <w:rFonts w:cstheme="minorHAnsi"/>
-        </w:rPr>
-        <w:t>Verschil</w:t>
-      </w:r>
-      <w:proofErr w:type="spellEnd"/>
-      <w:r>
-        <w:rPr>
-          <w:rFonts w:cstheme="minorHAnsi"/>
-        </w:rPr>
-        <w:t xml:space="preserve"> </w:t>
-      </w:r>
-      <w:proofErr w:type="spellStart"/>
-      <w:r>
-        <w:rPr>
-          <w:rFonts w:cstheme="minorHAnsi"/>
-        </w:rPr>
-        <w:t>getvoxel</w:t>
-      </w:r>
-      <w:proofErr w:type="spellEnd"/>
-      <w:r>
-        <w:rPr>
-          <w:rFonts w:cstheme="minorHAnsi"/>
-        </w:rPr>
-        <w:t xml:space="preserve"> </w:t>
-      </w:r>
-      <w:proofErr w:type="spellStart"/>
-      <w:r>
-        <w:rPr>
-          <w:rFonts w:cstheme="minorHAnsi"/>
-        </w:rPr>
-        <w:t>en</w:t>
-      </w:r>
-      <w:proofErr w:type="spellEnd"/>
-      <w:r>
-        <w:rPr>
-          <w:rFonts w:cstheme="minorHAnsi"/>
-        </w:rPr>
-        <w:t xml:space="preserve"> </w:t>
-      </w:r>
-      <w:proofErr w:type="spellStart"/>
-      <w:r>
-        <w:rPr>
-          <w:rFonts w:cstheme="minorHAnsi"/>
-        </w:rPr>
-        <w:t>getinterpolatedvoxel</w:t>
-      </w:r>
-      <w:proofErr w:type="spellEnd"/>
+        <w:t>XXX</w:t>
+      </w:r>
+      <w:r>
+        <w:rPr>
+          <w:rFonts w:cstheme="minorHAnsi"/>
+        </w:rPr>
+        <w:t xml:space="preserve"> two images are shown, where in (a) we do not use tri-linear interpolation and in (b) we do use it. As can be seen, there is no observable difference between these two images. This occurred for all the different images that were tested for this.</w:t>
+      </w:r>
+    </w:p>
+    <w:p>
+      <w:pPr>
+        <w:keepNext/>
+        <w:spacing w:after="0"/>
+        <w:jc w:val="both"/>
+      </w:pPr>
+      <w:r>
+        <w:rPr>
+          <w:noProof/>
+        </w:rPr>
+        <w:drawing>
+          <wp:inline distT="0" distB="0" distL="0" distR="0" wp14:anchorId="46F38015" wp14:editId="7DE4CA58">
+            <wp:extent cx="3493698" cy="1996398"/>
+            <wp:effectExtent l="0" t="0" r="0" b="4445"/>
+            <wp:docPr id="16" name="Picture 16"/>
+            <wp:cNvGraphicFramePr>
+              <a:graphicFrameLocks xmlns:a="http://schemas.openxmlformats.org/drawingml/2006/main" noChangeAspect="1"/>
+            </wp:cNvGraphicFramePr>
+            <a:graphic xmlns:a="http://schemas.openxmlformats.org/drawingml/2006/main">
+              <a:graphicData uri="http://schemas.openxmlformats.org/drawingml/2006/picture">
+                <pic:pic xmlns:pic="http://schemas.openxmlformats.org/drawingml/2006/picture">
+                  <pic:nvPicPr>
+                    <pic:cNvPr id="1" name=""/>
+                    <pic:cNvPicPr/>
+                  </pic:nvPicPr>
+                  <pic:blipFill>
+                    <a:blip r:embed="rId13"/>
+                    <a:stretch>
+                      <a:fillRect/>
+                    </a:stretch>
+                  </pic:blipFill>
+                  <pic:spPr>
+                    <a:xfrm>
+                      <a:off x="0" y="0"/>
+                      <a:ext cx="3513873" cy="2007926"/>
+                    </a:xfrm>
+                    <a:prstGeom prst="rect">
+                      <a:avLst/>
+                    </a:prstGeom>
+                  </pic:spPr>
+                </pic:pic>
+              </a:graphicData>
+            </a:graphic>
+          </wp:inline>
+        </w:drawing>
+      </w:r>
+    </w:p>
+    <w:p>
+      <w:pPr>
+        <w:pStyle w:val="Caption"/>
+        <w:jc w:val="both"/>
+        <w:rPr>
+          <w:rFonts w:cstheme="minorHAnsi"/>
+        </w:rPr>
+      </w:pPr>
+      <w:r>
+        <w:t xml:space="preserve">Figure </w:t>
+      </w:r>
+      <w:fldSimple w:instr=" SEQ Figure \* ARABIC ">
+        <w:r>
+          <w:rPr>
+            <w:noProof/>
+          </w:rPr>
+          <w:t>8</w:t>
+        </w:r>
+      </w:fldSimple>
+      <w:r>
+        <w:t xml:space="preserve"> Top view of stent, not using tri-linear interpolation in (a), and using tri-linear interpolation in (b)</w:t>
+      </w:r>
     </w:p>
     <w:p>
       <w:pPr>
@@ -4211,7 +4339,6 @@
         <w:rPr>
           <w:noProof/>
         </w:rPr>
-        <w:lastRenderedPageBreak/>
         <w:drawing>
           <wp:inline distT="0" distB="0" distL="0" distR="0" wp14:anchorId="6E7EB1D3" wp14:editId="0D78E2CB">
             <wp:extent cx="5950585" cy="2388235"/>
@@ -4230,7 +4357,7 @@
                     </pic:cNvPicPr>
                   </pic:nvPicPr>
                   <pic:blipFill>
-                    <a:blip r:embed="rId13">
+                    <a:blip r:embed="rId14">
                       <a:extLst>
                         <a:ext uri="{28A0092B-C50C-407E-A947-70E740481C1C}">
                           <a14:useLocalDpi xmlns:a14="http://schemas.microsoft.com/office/drawing/2010/main" val="0"/>
@@ -4270,14 +4397,27 @@
       <w:r>
         <w:t xml:space="preserve">Figure </w:t>
       </w:r>
-      <w:fldSimple w:instr=" SEQ Figure \* ARABIC ">
-        <w:r>
-          <w:rPr>
-            <w:noProof/>
-          </w:rPr>
-          <w:t>8</w:t>
-        </w:r>
-      </w:fldSimple>
+      <w:r>
+        <w:fldChar w:fldCharType="begin"/>
+      </w:r>
+      <w:r>
+        <w:instrText xml:space="preserve"> SEQ Figure \* ARABIC </w:instrText>
+      </w:r>
+      <w:r>
+        <w:fldChar w:fldCharType="separate"/>
+      </w:r>
+      <w:r>
+        <w:rPr>
+          <w:noProof/>
+        </w:rPr>
+        <w:t>9</w:t>
+      </w:r>
+      <w:r>
+        <w:rPr>
+          <w:noProof/>
+        </w:rPr>
+        <w:fldChar w:fldCharType="end"/>
+      </w:r>
       <w:r>
         <w:rPr>
           <w:noProof/>
@@ -4517,57 +4657,12 @@
         <w:rPr>
           <w:noProof/>
         </w:rPr>
+        <w:lastRenderedPageBreak/>
         <w:drawing>
           <wp:inline distT="0" distB="0" distL="0" distR="0" wp14:anchorId="3EC57826" wp14:editId="42D7A743">
             <wp:extent cx="3122762" cy="1298785"/>
             <wp:effectExtent l="0" t="0" r="1905" b="0"/>
             <wp:docPr id="3" name="Picture 3"/>
-            <wp:cNvGraphicFramePr>
-              <a:graphicFrameLocks xmlns:a="http://schemas.openxmlformats.org/drawingml/2006/main" noChangeAspect="1"/>
-            </wp:cNvGraphicFramePr>
-            <a:graphic xmlns:a="http://schemas.openxmlformats.org/drawingml/2006/main">
-              <a:graphicData uri="http://schemas.openxmlformats.org/drawingml/2006/picture">
-                <pic:pic xmlns:pic="http://schemas.openxmlformats.org/drawingml/2006/picture">
-                  <pic:nvPicPr>
-                    <pic:cNvPr id="1" name=""/>
-                    <pic:cNvPicPr/>
-                  </pic:nvPicPr>
-                  <pic:blipFill>
-                    <a:blip r:embed="rId14"/>
-                    <a:stretch>
-                      <a:fillRect/>
-                    </a:stretch>
-                  </pic:blipFill>
-                  <pic:spPr>
-                    <a:xfrm>
-                      <a:off x="0" y="0"/>
-                      <a:ext cx="3140038" cy="1305970"/>
-                    </a:xfrm>
-                    <a:prstGeom prst="rect">
-                      <a:avLst/>
-                    </a:prstGeom>
-                  </pic:spPr>
-                </pic:pic>
-              </a:graphicData>
-            </a:graphic>
-          </wp:inline>
-        </w:drawing>
-      </w:r>
-      <w:r>
-        <w:tab/>
-      </w:r>
-      <w:r>
-        <w:tab/>
-      </w:r>
-      <w:r>
-        <w:rPr>
-          <w:noProof/>
-        </w:rPr>
-        <w:drawing>
-          <wp:inline distT="0" distB="0" distL="0" distR="0" wp14:anchorId="3E3B5115" wp14:editId="04A2558B">
-            <wp:extent cx="1492370" cy="351568"/>
-            <wp:effectExtent l="0" t="0" r="0" b="0"/>
-            <wp:docPr id="4" name="Picture 4"/>
             <wp:cNvGraphicFramePr>
               <a:graphicFrameLocks xmlns:a="http://schemas.openxmlformats.org/drawingml/2006/main" noChangeAspect="1"/>
             </wp:cNvGraphicFramePr>
@@ -4587,6 +4682,52 @@
                   <pic:spPr>
                     <a:xfrm>
                       <a:off x="0" y="0"/>
+                      <a:ext cx="3140038" cy="1305970"/>
+                    </a:xfrm>
+                    <a:prstGeom prst="rect">
+                      <a:avLst/>
+                    </a:prstGeom>
+                  </pic:spPr>
+                </pic:pic>
+              </a:graphicData>
+            </a:graphic>
+          </wp:inline>
+        </w:drawing>
+      </w:r>
+      <w:r>
+        <w:tab/>
+      </w:r>
+      <w:r>
+        <w:tab/>
+      </w:r>
+      <w:r>
+        <w:rPr>
+          <w:noProof/>
+        </w:rPr>
+        <w:drawing>
+          <wp:inline distT="0" distB="0" distL="0" distR="0" wp14:anchorId="3E3B5115" wp14:editId="04A2558B">
+            <wp:extent cx="1492370" cy="351568"/>
+            <wp:effectExtent l="0" t="0" r="0" b="0"/>
+            <wp:docPr id="4" name="Picture 4"/>
+            <wp:cNvGraphicFramePr>
+              <a:graphicFrameLocks xmlns:a="http://schemas.openxmlformats.org/drawingml/2006/main" noChangeAspect="1"/>
+            </wp:cNvGraphicFramePr>
+            <a:graphic xmlns:a="http://schemas.openxmlformats.org/drawingml/2006/main">
+              <a:graphicData uri="http://schemas.openxmlformats.org/drawingml/2006/picture">
+                <pic:pic xmlns:pic="http://schemas.openxmlformats.org/drawingml/2006/picture">
+                  <pic:nvPicPr>
+                    <pic:cNvPr id="1" name=""/>
+                    <pic:cNvPicPr/>
+                  </pic:nvPicPr>
+                  <pic:blipFill>
+                    <a:blip r:embed="rId16"/>
+                    <a:stretch>
+                      <a:fillRect/>
+                    </a:stretch>
+                  </pic:blipFill>
+                  <pic:spPr>
+                    <a:xfrm>
+                      <a:off x="0" y="0"/>
                       <a:ext cx="1514087" cy="356684"/>
                     </a:xfrm>
                     <a:prstGeom prst="rect">
@@ -4608,14 +4749,30 @@
       <w:r>
         <w:t xml:space="preserve">Figure </w:t>
       </w:r>
-      <w:fldSimple w:instr=" SEQ Figure \* ARABIC ">
-        <w:r>
-          <w:rPr>
-            <w:noProof/>
-          </w:rPr>
-          <w:t>9</w:t>
-        </w:r>
-      </w:fldSimple>
+      <w:r>
+        <w:fldChar w:fldCharType="begin"/>
+      </w:r>
+      <w:r>
+        <w:instrText xml:space="preserve"> SEQ Figure \</w:instrText>
+      </w:r>
+      <w:r>
+        <w:instrText xml:space="preserve">* ARABIC </w:instrText>
+      </w:r>
+      <w:r>
+        <w:fldChar w:fldCharType="separate"/>
+      </w:r>
+      <w:r>
+        <w:rPr>
+          <w:noProof/>
+        </w:rPr>
+        <w:t>10</w:t>
+      </w:r>
+      <w:r>
+        <w:rPr>
+          <w:noProof/>
+        </w:rPr>
+        <w:fldChar w:fldCharType="end"/>
+      </w:r>
       <w:r>
         <w:t xml:space="preserve"> </w:t>
       </w:r>
@@ -4643,14 +4800,27 @@
         <w:tab/>
         <w:t xml:space="preserve">Figure </w:t>
       </w:r>
-      <w:fldSimple w:instr=" SEQ Figure \* ARABIC ">
-        <w:r>
-          <w:rPr>
-            <w:noProof/>
-          </w:rPr>
-          <w:t>10</w:t>
-        </w:r>
-      </w:fldSimple>
+      <w:r>
+        <w:fldChar w:fldCharType="begin"/>
+      </w:r>
+      <w:r>
+        <w:instrText xml:space="preserve"> SEQ Figure \* ARABIC </w:instrText>
+      </w:r>
+      <w:r>
+        <w:fldChar w:fldCharType="separate"/>
+      </w:r>
+      <w:r>
+        <w:rPr>
+          <w:noProof/>
+        </w:rPr>
+        <w:t>11</w:t>
+      </w:r>
+      <w:r>
+        <w:rPr>
+          <w:noProof/>
+        </w:rPr>
+        <w:fldChar w:fldCharType="end"/>
+      </w:r>
       <w:r>
         <w:t xml:space="preserve"> </w:t>
       </w:r>
@@ -4670,7 +4840,6 @@
         <w:jc w:val="both"/>
       </w:pPr>
       <w:r>
-        <w:lastRenderedPageBreak/>
         <w:t>In our program we define the variables from the formula as follows:</w:t>
       </w:r>
     </w:p>
@@ -5132,7 +5301,7 @@
                           </pic:cNvPicPr>
                         </pic:nvPicPr>
                         <pic:blipFill>
-                          <a:blip r:embed="rId16">
+                          <a:blip r:embed="rId17">
                             <a:extLst>
                               <a:ext uri="{28A0092B-C50C-407E-A947-70E740481C1C}">
                                 <a14:useLocalDpi xmlns:a14="http://schemas.microsoft.com/office/drawing/2010/main" val="0"/>
@@ -6041,7 +6210,15 @@
           <w:rFonts w:cstheme="minorHAnsi"/>
           <w:color w:val="FF0000"/>
         </w:rPr>
-        <w:t xml:space="preserve"> and composite pig) </w:t>
+        <w:t xml:space="preserve"> and </w:t>
+      </w:r>
+      <w:r>
+        <w:rPr>
+          <w:rFonts w:cstheme="minorHAnsi"/>
+          <w:color w:val="FF0000"/>
+        </w:rPr>
+        <w:lastRenderedPageBreak/>
+        <w:t xml:space="preserve">composite pig) </w:t>
       </w:r>
       <w:r>
         <w:rPr>
@@ -6098,260 +6275,11 @@
         <w:rPr>
           <w:noProof/>
         </w:rPr>
-        <w:lastRenderedPageBreak/>
         <w:drawing>
           <wp:inline distT="0" distB="0" distL="0" distR="0" wp14:anchorId="4F0F6E8E" wp14:editId="7F7256A8">
             <wp:extent cx="5943600" cy="2313305"/>
             <wp:effectExtent l="0" t="0" r="0" b="0"/>
             <wp:docPr id="8" name="Picture 8"/>
-            <wp:cNvGraphicFramePr>
-              <a:graphicFrameLocks xmlns:a="http://schemas.openxmlformats.org/drawingml/2006/main" noChangeAspect="1"/>
-            </wp:cNvGraphicFramePr>
-            <a:graphic xmlns:a="http://schemas.openxmlformats.org/drawingml/2006/main">
-              <a:graphicData uri="http://schemas.openxmlformats.org/drawingml/2006/picture">
-                <pic:pic xmlns:pic="http://schemas.openxmlformats.org/drawingml/2006/picture">
-                  <pic:nvPicPr>
-                    <pic:cNvPr id="1" name=""/>
-                    <pic:cNvPicPr/>
-                  </pic:nvPicPr>
-                  <pic:blipFill>
-                    <a:blip r:embed="rId17"/>
-                    <a:stretch>
-                      <a:fillRect/>
-                    </a:stretch>
-                  </pic:blipFill>
-                  <pic:spPr>
-                    <a:xfrm>
-                      <a:off x="0" y="0"/>
-                      <a:ext cx="5943600" cy="2313305"/>
-                    </a:xfrm>
-                    <a:prstGeom prst="rect">
-                      <a:avLst/>
-                    </a:prstGeom>
-                  </pic:spPr>
-                </pic:pic>
-              </a:graphicData>
-            </a:graphic>
-          </wp:inline>
-        </w:drawing>
-      </w:r>
-    </w:p>
-    <w:p>
-      <w:pPr>
-        <w:pStyle w:val="Caption"/>
-        <w:jc w:val="both"/>
-        <w:rPr>
-          <w:rFonts w:cstheme="minorHAnsi"/>
-        </w:rPr>
-      </w:pPr>
-      <w:r>
-        <w:t xml:space="preserve">Figure </w:t>
-      </w:r>
-      <w:fldSimple w:instr=" SEQ Figure \* ARABIC ">
-        <w:r>
-          <w:rPr>
-            <w:noProof/>
-          </w:rPr>
-          <w:t>11</w:t>
-        </w:r>
-      </w:fldSimple>
-      <w:r>
-        <w:t xml:space="preserve"> Pig using different settings of 2D transfer function</w:t>
-      </w:r>
-    </w:p>
-    <w:p>
-      <w:pPr>
-        <w:spacing w:after="0"/>
-        <w:jc w:val="both"/>
-        <w:rPr>
-          <w:rFonts w:cstheme="minorHAnsi"/>
-        </w:rPr>
-      </w:pPr>
-      <w:r>
-        <w:rPr>
-          <w:rFonts w:cstheme="minorHAnsi"/>
-        </w:rPr>
-        <w:t xml:space="preserve">In Figure </w:t>
-      </w:r>
-      <w:r>
-        <w:rPr>
-          <w:rFonts w:cstheme="minorHAnsi"/>
-          <w:color w:val="FF0000"/>
-        </w:rPr>
-        <w:t>XXX</w:t>
-      </w:r>
-      <w:r>
-        <w:rPr>
-          <w:rFonts w:cstheme="minorHAnsi"/>
-        </w:rPr>
-        <w:t xml:space="preserve"> the carp is visualized using the 2D transfer function. In (a) the skeleton of the carp can be observed. This resembles Figure </w:t>
-      </w:r>
-      <w:r>
-        <w:rPr>
-          <w:rFonts w:cstheme="minorHAnsi"/>
-          <w:color w:val="FF0000"/>
-        </w:rPr>
-        <w:t xml:space="preserve">XXX (MIP) </w:t>
-      </w:r>
-      <w:r>
-        <w:rPr>
-          <w:rFonts w:cstheme="minorHAnsi"/>
-        </w:rPr>
-        <w:t xml:space="preserve">(a) strongly, where </w:t>
-      </w:r>
-      <w:r>
-        <w:rPr>
-          <w:rFonts w:cstheme="minorHAnsi"/>
-        </w:rPr>
-        <w:t>the MIP method</w:t>
-      </w:r>
-      <w:r>
-        <w:rPr>
-          <w:rFonts w:cstheme="minorHAnsi"/>
-        </w:rPr>
-        <w:t xml:space="preserve"> is used. Figure </w:t>
-      </w:r>
-      <w:r>
-        <w:rPr>
-          <w:rFonts w:cstheme="minorHAnsi"/>
-          <w:color w:val="FF0000"/>
-        </w:rPr>
-        <w:t xml:space="preserve">XXX </w:t>
-      </w:r>
-      <w:r>
-        <w:rPr>
-          <w:rFonts w:cstheme="minorHAnsi"/>
-        </w:rPr>
-        <w:t xml:space="preserve">(b) is comparable to </w:t>
-      </w:r>
-      <w:r>
-        <w:rPr>
-          <w:rFonts w:cstheme="minorHAnsi"/>
-        </w:rPr>
-        <w:t xml:space="preserve">Figure </w:t>
-      </w:r>
-      <w:r>
-        <w:rPr>
-          <w:rFonts w:cstheme="minorHAnsi"/>
-          <w:color w:val="FF0000"/>
-        </w:rPr>
-        <w:t>XXX (compositing</w:t>
-      </w:r>
-      <w:r>
-        <w:rPr>
-          <w:rFonts w:cstheme="minorHAnsi"/>
-          <w:color w:val="FF0000"/>
-        </w:rPr>
-        <w:t xml:space="preserve">) </w:t>
-      </w:r>
-      <w:r>
-        <w:rPr>
-          <w:rFonts w:cstheme="minorHAnsi"/>
-        </w:rPr>
-        <w:t>(c)</w:t>
-      </w:r>
-      <w:r>
-        <w:rPr>
-          <w:rFonts w:cstheme="minorHAnsi"/>
-        </w:rPr>
-        <w:t xml:space="preserve">, since </w:t>
-      </w:r>
-      <w:proofErr w:type="gramStart"/>
-      <w:r>
-        <w:rPr>
-          <w:rFonts w:cstheme="minorHAnsi"/>
-        </w:rPr>
-        <w:t>they</w:t>
-      </w:r>
-      <w:proofErr w:type="gramEnd"/>
-      <w:r>
-        <w:rPr>
-          <w:rFonts w:cstheme="minorHAnsi"/>
-        </w:rPr>
-        <w:t xml:space="preserve"> both visualize the outside of the carp. When comparing these two images, we see that in </w:t>
-      </w:r>
-      <w:r>
-        <w:rPr>
-          <w:rFonts w:cstheme="minorHAnsi"/>
-        </w:rPr>
-        <w:t xml:space="preserve">Figure </w:t>
-      </w:r>
-      <w:r>
-        <w:rPr>
-          <w:rFonts w:cstheme="minorHAnsi"/>
-          <w:color w:val="FF0000"/>
-        </w:rPr>
-        <w:t>XXX (compositing</w:t>
-      </w:r>
-      <w:r>
-        <w:rPr>
-          <w:rFonts w:cstheme="minorHAnsi"/>
-          <w:color w:val="FF0000"/>
-        </w:rPr>
-        <w:t>)</w:t>
-      </w:r>
-      <w:r>
-        <w:rPr>
-          <w:rFonts w:cstheme="minorHAnsi"/>
-        </w:rPr>
-        <w:t xml:space="preserve"> (c)</w:t>
-      </w:r>
-      <w:r>
-        <w:rPr>
-          <w:rFonts w:cstheme="minorHAnsi"/>
-        </w:rPr>
-        <w:t xml:space="preserve"> the head of the carp is visualized clearer, whereas in </w:t>
-      </w:r>
-      <w:r>
-        <w:rPr>
-          <w:rFonts w:cstheme="minorHAnsi"/>
-        </w:rPr>
-        <w:t xml:space="preserve">Figure </w:t>
-      </w:r>
-      <w:r>
-        <w:rPr>
-          <w:rFonts w:cstheme="minorHAnsi"/>
-          <w:color w:val="FF0000"/>
-        </w:rPr>
-        <w:t xml:space="preserve">XXX </w:t>
-      </w:r>
-      <w:r>
-        <w:rPr>
-          <w:rFonts w:cstheme="minorHAnsi"/>
-        </w:rPr>
-        <w:t>(b)</w:t>
-      </w:r>
-      <w:r>
-        <w:rPr>
-          <w:rFonts w:cstheme="minorHAnsi"/>
-        </w:rPr>
-        <w:t xml:space="preserve"> the tail is visualized clearer. So, if we compare the 2D transfer function with both MIP and compositing for the image of the carp, we see that the 2D transfer function has more capabilities than MIP or compositing separately. Namely, because the 2D transfer function captures the skeleton of the carp as well as the outside of the carp. However, if we are only interested in the outside of the carp, then compositing might be the better alternative.</w:t>
-      </w:r>
-    </w:p>
-    <w:p>
-      <w:pPr>
-        <w:spacing w:after="0"/>
-        <w:jc w:val="both"/>
-        <w:rPr>
-          <w:rFonts w:cstheme="minorHAnsi"/>
-        </w:rPr>
-      </w:pPr>
-    </w:p>
-    <w:p>
-      <w:pPr>
-        <w:keepNext/>
-        <w:spacing w:after="0"/>
-        <w:jc w:val="both"/>
-      </w:pPr>
-      <w:r>
-        <w:rPr>
-          <w:noProof/>
-        </w:rPr>
-        <w:drawing>
-          <wp:inline distT="0" distB="0" distL="0" distR="0" wp14:anchorId="212C8C86" wp14:editId="0AB4EAC8">
-            <wp:extent cx="5322498" cy="1750283"/>
-            <wp:effectExtent l="0" t="0" r="0" b="2540"/>
-            <wp:docPr id="5" name="Picture 5"/>
             <wp:cNvGraphicFramePr>
               <a:graphicFrameLocks xmlns:a="http://schemas.openxmlformats.org/drawingml/2006/main" noChangeAspect="1"/>
             </wp:cNvGraphicFramePr>
@@ -6371,7 +6299,7 @@
                   <pic:spPr>
                     <a:xfrm>
                       <a:off x="0" y="0"/>
-                      <a:ext cx="5338897" cy="1755676"/>
+                      <a:ext cx="5943600" cy="2313305"/>
                     </a:xfrm>
                     <a:prstGeom prst="rect">
                       <a:avLst/>
@@ -6388,49 +6316,166 @@
       <w:pPr>
         <w:pStyle w:val="Caption"/>
         <w:jc w:val="both"/>
+        <w:rPr>
+          <w:rFonts w:cstheme="minorHAnsi"/>
+        </w:rPr>
       </w:pPr>
       <w:r>
         <w:t xml:space="preserve">Figure </w:t>
       </w:r>
-      <w:fldSimple w:instr=" SEQ Figure \* ARABIC ">
-        <w:r>
-          <w:rPr>
-            <w:noProof/>
-          </w:rPr>
-          <w:t>12</w:t>
-        </w:r>
-      </w:fldSimple>
-      <w:r>
-        <w:t xml:space="preserve"> Carp using different settings of 2D transfer function</w:t>
-      </w:r>
-    </w:p>
-    <w:p>
-      <w:pPr>
-        <w:jc w:val="both"/>
-      </w:pPr>
-      <w:r>
-        <w:t xml:space="preserve">Figure </w:t>
-      </w:r>
-      <w:r>
-        <w:rPr>
+      <w:r>
+        <w:fldChar w:fldCharType="begin"/>
+      </w:r>
+      <w:r>
+        <w:instrText xml:space="preserve"> SEQ Figure \* ARABIC </w:instrText>
+      </w:r>
+      <w:r>
+        <w:fldChar w:fldCharType="separate"/>
+      </w:r>
+      <w:r>
+        <w:rPr>
+          <w:noProof/>
+        </w:rPr>
+        <w:t>12</w:t>
+      </w:r>
+      <w:r>
+        <w:rPr>
+          <w:noProof/>
+        </w:rPr>
+        <w:fldChar w:fldCharType="end"/>
+      </w:r>
+      <w:r>
+        <w:t xml:space="preserve"> Pig using different settings of 2D transfer function</w:t>
+      </w:r>
+    </w:p>
+    <w:p>
+      <w:pPr>
+        <w:spacing w:after="0"/>
+        <w:jc w:val="both"/>
+        <w:rPr>
+          <w:rFonts w:cstheme="minorHAnsi"/>
+        </w:rPr>
+      </w:pPr>
+      <w:r>
+        <w:rPr>
+          <w:rFonts w:cstheme="minorHAnsi"/>
+        </w:rPr>
+        <w:t xml:space="preserve">In Figure </w:t>
+      </w:r>
+      <w:r>
+        <w:rPr>
+          <w:rFonts w:cstheme="minorHAnsi"/>
           <w:color w:val="FF0000"/>
         </w:rPr>
         <w:t>XXX</w:t>
       </w:r>
       <w:r>
-        <w:t xml:space="preserve"> shows the visualization of an orange. In (a) we can easily distinguish the different pieces of the orange. In (b) this is somewhat more difficult, but here we can observe the </w:t>
-      </w:r>
-      <w:proofErr w:type="spellStart"/>
-      <w:r>
-        <w:rPr>
+        <w:rPr>
+          <w:rFonts w:cstheme="minorHAnsi"/>
+        </w:rPr>
+        <w:t xml:space="preserve"> the carp is visualized using the 2D transfer function. In (a) the skeleton of the carp can be observed. This resembles Figure </w:t>
+      </w:r>
+      <w:r>
+        <w:rPr>
+          <w:rFonts w:cstheme="minorHAnsi"/>
           <w:color w:val="FF0000"/>
         </w:rPr>
-        <w:t>schil</w:t>
-      </w:r>
-      <w:proofErr w:type="spellEnd"/>
-      <w:r>
-        <w:t xml:space="preserve"> of the orange and the seeds that are inside. As in the previous examples, the 2D transfer function shows different aspects of the image. When comparing this with the MIP and compositing image of the orange (which were already given in the assignment, and therefore not included in our report) we can conclude that we gain information by using the 2D transfer function; the seeds are not visible in the other images.</w:t>
-      </w:r>
+        <w:t xml:space="preserve">XXX (MIP) </w:t>
+      </w:r>
+      <w:r>
+        <w:rPr>
+          <w:rFonts w:cstheme="minorHAnsi"/>
+        </w:rPr>
+        <w:t xml:space="preserve">(a) strongly, where the MIP method is used. Figure </w:t>
+      </w:r>
+      <w:r>
+        <w:rPr>
+          <w:rFonts w:cstheme="minorHAnsi"/>
+          <w:color w:val="FF0000"/>
+        </w:rPr>
+        <w:t xml:space="preserve">XXX </w:t>
+      </w:r>
+      <w:r>
+        <w:rPr>
+          <w:rFonts w:cstheme="minorHAnsi"/>
+        </w:rPr>
+        <w:t xml:space="preserve">(b) is comparable to Figure </w:t>
+      </w:r>
+      <w:r>
+        <w:rPr>
+          <w:rFonts w:cstheme="minorHAnsi"/>
+          <w:color w:val="FF0000"/>
+        </w:rPr>
+        <w:t>XXX (compositing</w:t>
+      </w:r>
+      <w:r>
+        <w:rPr>
+          <w:rFonts w:cstheme="minorHAnsi"/>
+          <w:color w:val="FF0000"/>
+        </w:rPr>
+        <w:t xml:space="preserve">) </w:t>
+      </w:r>
+      <w:r>
+        <w:rPr>
+          <w:rFonts w:cstheme="minorHAnsi"/>
+        </w:rPr>
+        <w:t>(c)</w:t>
+      </w:r>
+      <w:r>
+        <w:rPr>
+          <w:rFonts w:cstheme="minorHAnsi"/>
+        </w:rPr>
+        <w:t xml:space="preserve">, since </w:t>
+      </w:r>
+      <w:proofErr w:type="gramStart"/>
+      <w:r>
+        <w:rPr>
+          <w:rFonts w:cstheme="minorHAnsi"/>
+        </w:rPr>
+        <w:t>they</w:t>
+      </w:r>
+      <w:proofErr w:type="gramEnd"/>
+      <w:r>
+        <w:rPr>
+          <w:rFonts w:cstheme="minorHAnsi"/>
+        </w:rPr>
+        <w:t xml:space="preserve"> both visualize the outside of the carp. When comparing these two images, we see that in Figure </w:t>
+      </w:r>
+      <w:r>
+        <w:rPr>
+          <w:rFonts w:cstheme="minorHAnsi"/>
+          <w:color w:val="FF0000"/>
+        </w:rPr>
+        <w:t>XXX (compositing)</w:t>
+      </w:r>
+      <w:r>
+        <w:rPr>
+          <w:rFonts w:cstheme="minorHAnsi"/>
+        </w:rPr>
+        <w:t xml:space="preserve"> (c) the head of the carp is visualized clearer, whereas in Figure </w:t>
+      </w:r>
+      <w:r>
+        <w:rPr>
+          <w:rFonts w:cstheme="minorHAnsi"/>
+          <w:color w:val="FF0000"/>
+        </w:rPr>
+        <w:t xml:space="preserve">XXX </w:t>
+      </w:r>
+      <w:r>
+        <w:rPr>
+          <w:rFonts w:cstheme="minorHAnsi"/>
+        </w:rPr>
+        <w:t>(b) the tail is visualized clearer. So, if we compare the 2D transfer function with both MIP and compositing for the image of the carp, we see that the 2D transfer function has more capabilities than MIP or compositing separately. Namely, because the 2D transfer function captures the skeleton of the carp as well as the outside of the carp. However, if we are only interested in the outside of the carp, then compositing might be the better alternative.</w:t>
+      </w:r>
+    </w:p>
+    <w:p>
+      <w:pPr>
+        <w:spacing w:after="0"/>
+        <w:jc w:val="both"/>
+        <w:rPr>
+          <w:rFonts w:cstheme="minorHAnsi"/>
+        </w:rPr>
+      </w:pPr>
     </w:p>
     <w:p>
       <w:pPr>
@@ -6442,12 +6487,11 @@
         <w:rPr>
           <w:noProof/>
         </w:rPr>
-        <w:lastRenderedPageBreak/>
         <w:drawing>
-          <wp:inline distT="0" distB="0" distL="0" distR="0" wp14:anchorId="2779D31B" wp14:editId="4E97CF45">
-            <wp:extent cx="3605842" cy="1975374"/>
-            <wp:effectExtent l="0" t="0" r="0" b="6350"/>
-            <wp:docPr id="6" name="Picture 6"/>
+          <wp:inline distT="0" distB="0" distL="0" distR="0" wp14:anchorId="212C8C86" wp14:editId="0AB4EAC8">
+            <wp:extent cx="5322498" cy="1750283"/>
+            <wp:effectExtent l="0" t="0" r="0" b="2540"/>
+            <wp:docPr id="5" name="Picture 5"/>
             <wp:cNvGraphicFramePr>
               <a:graphicFrameLocks xmlns:a="http://schemas.openxmlformats.org/drawingml/2006/main" noChangeAspect="1"/>
             </wp:cNvGraphicFramePr>
@@ -6467,7 +6511,7 @@
                   <pic:spPr>
                     <a:xfrm>
                       <a:off x="0" y="0"/>
-                      <a:ext cx="3617739" cy="1981892"/>
+                      <a:ext cx="5338897" cy="1755676"/>
                     </a:xfrm>
                     <a:prstGeom prst="rect">
                       <a:avLst/>
@@ -6484,33 +6528,62 @@
       <w:pPr>
         <w:pStyle w:val="Caption"/>
         <w:jc w:val="both"/>
-        <w:rPr>
-          <w:rFonts w:cstheme="minorHAnsi"/>
-        </w:rPr>
       </w:pPr>
       <w:r>
         <w:t xml:space="preserve">Figure </w:t>
       </w:r>
-      <w:fldSimple w:instr=" SEQ Figure \* ARABIC ">
-        <w:r>
-          <w:rPr>
-            <w:noProof/>
-          </w:rPr>
-          <w:t>13</w:t>
-        </w:r>
-      </w:fldSimple>
-      <w:r>
-        <w:t xml:space="preserve"> Orange using different settings of 2D transfer function</w:t>
-      </w:r>
-    </w:p>
-    <w:p>
-      <w:pPr>
-        <w:spacing w:after="0"/>
-        <w:jc w:val="both"/>
-        <w:rPr>
-          <w:rFonts w:cstheme="minorHAnsi"/>
-        </w:rPr>
-      </w:pPr>
+      <w:r>
+        <w:fldChar w:fldCharType="begin"/>
+      </w:r>
+      <w:r>
+        <w:instrText xml:space="preserve"> SEQ Figure \* ARABIC </w:instrText>
+      </w:r>
+      <w:r>
+        <w:fldChar w:fldCharType="separate"/>
+      </w:r>
+      <w:r>
+        <w:rPr>
+          <w:noProof/>
+        </w:rPr>
+        <w:t>13</w:t>
+      </w:r>
+      <w:r>
+        <w:rPr>
+          <w:noProof/>
+        </w:rPr>
+        <w:fldChar w:fldCharType="end"/>
+      </w:r>
+      <w:r>
+        <w:t xml:space="preserve"> Carp using different settings of 2D transfer function</w:t>
+      </w:r>
+    </w:p>
+    <w:p>
+      <w:pPr>
+        <w:jc w:val="both"/>
+      </w:pPr>
+      <w:r>
+        <w:t xml:space="preserve">Figure </w:t>
+      </w:r>
+      <w:r>
+        <w:rPr>
+          <w:color w:val="FF0000"/>
+        </w:rPr>
+        <w:t>XXX</w:t>
+      </w:r>
+      <w:r>
+        <w:t xml:space="preserve"> shows the visualization of an orange. In (a) we can easily distinguish the different pieces of the orange. In (b) this is somewhat more difficult, but here we can observe the </w:t>
+      </w:r>
+      <w:proofErr w:type="spellStart"/>
+      <w:r>
+        <w:rPr>
+          <w:color w:val="FF0000"/>
+        </w:rPr>
+        <w:t>schil</w:t>
+      </w:r>
+      <w:proofErr w:type="spellEnd"/>
+      <w:r>
+        <w:t xml:space="preserve"> of the orange and the seeds that are inside. As in the previous examples, the 2D transfer function shows different aspects of the image. When comparing this with the MIP and compositing image of the orange (which were already given in the assignment, and therefore not included in our report) we can conclude that we gain information by using the 2D transfer function; the seeds are not visible in the other images.</w:t>
+      </w:r>
     </w:p>
     <w:p>
       <w:pPr>
@@ -6522,11 +6595,12 @@
         <w:rPr>
           <w:noProof/>
         </w:rPr>
+        <w:lastRenderedPageBreak/>
         <w:drawing>
-          <wp:inline distT="0" distB="0" distL="0" distR="0" wp14:anchorId="781A9F0B" wp14:editId="00ABA5E0">
-            <wp:extent cx="3554083" cy="1964300"/>
-            <wp:effectExtent l="0" t="0" r="8890" b="0"/>
-            <wp:docPr id="10" name="Picture 10"/>
+          <wp:inline distT="0" distB="0" distL="0" distR="0" wp14:anchorId="2779D31B" wp14:editId="4E97CF45">
+            <wp:extent cx="3605842" cy="1975374"/>
+            <wp:effectExtent l="0" t="0" r="0" b="6350"/>
+            <wp:docPr id="6" name="Picture 6"/>
             <wp:cNvGraphicFramePr>
               <a:graphicFrameLocks xmlns:a="http://schemas.openxmlformats.org/drawingml/2006/main" noChangeAspect="1"/>
             </wp:cNvGraphicFramePr>
@@ -6546,6 +6620,219 @@
                   <pic:spPr>
                     <a:xfrm>
                       <a:off x="0" y="0"/>
+                      <a:ext cx="3617739" cy="1981892"/>
+                    </a:xfrm>
+                    <a:prstGeom prst="rect">
+                      <a:avLst/>
+                    </a:prstGeom>
+                  </pic:spPr>
+                </pic:pic>
+              </a:graphicData>
+            </a:graphic>
+          </wp:inline>
+        </w:drawing>
+      </w:r>
+    </w:p>
+    <w:p>
+      <w:pPr>
+        <w:pStyle w:val="Caption"/>
+        <w:jc w:val="both"/>
+        <w:rPr>
+          <w:rFonts w:cstheme="minorHAnsi"/>
+        </w:rPr>
+      </w:pPr>
+      <w:r>
+        <w:t xml:space="preserve">Figure </w:t>
+      </w:r>
+      <w:r>
+        <w:fldChar w:fldCharType="begin"/>
+      </w:r>
+      <w:r>
+        <w:instrText xml:space="preserve"> SEQ Figure \* ARABIC </w:instrText>
+      </w:r>
+      <w:r>
+        <w:fldChar w:fldCharType="separate"/>
+      </w:r>
+      <w:r>
+        <w:rPr>
+          <w:noProof/>
+        </w:rPr>
+        <w:t>14</w:t>
+      </w:r>
+      <w:r>
+        <w:rPr>
+          <w:noProof/>
+        </w:rPr>
+        <w:fldChar w:fldCharType="end"/>
+      </w:r>
+      <w:r>
+        <w:t xml:space="preserve"> Orange using different settings of 2D transfer function</w:t>
+      </w:r>
+    </w:p>
+    <w:p>
+      <w:pPr>
+        <w:spacing w:after="0"/>
+        <w:jc w:val="both"/>
+        <w:rPr>
+          <w:rFonts w:cstheme="minorHAnsi"/>
+        </w:rPr>
+      </w:pPr>
+      <w:r>
+        <w:rPr>
+          <w:rFonts w:cstheme="minorHAnsi"/>
+        </w:rPr>
+        <w:t xml:space="preserve">In Figure </w:t>
+      </w:r>
+      <w:r>
+        <w:rPr>
+          <w:rFonts w:cstheme="minorHAnsi"/>
+          <w:color w:val="FF0000"/>
+        </w:rPr>
+        <w:t xml:space="preserve">XXX </w:t>
+      </w:r>
+      <w:r>
+        <w:rPr>
+          <w:rFonts w:cstheme="minorHAnsi"/>
+        </w:rPr>
+        <w:t>two images of the tomato are displayed. In (a) we can clearly see the inside</w:t>
+      </w:r>
+      <w:r>
+        <w:rPr>
+          <w:rFonts w:cstheme="minorHAnsi"/>
+        </w:rPr>
+        <w:t>, such as the seeds,</w:t>
+      </w:r>
+      <w:r>
+        <w:rPr>
+          <w:rFonts w:cstheme="minorHAnsi"/>
+        </w:rPr>
+        <w:t xml:space="preserve"> of </w:t>
+      </w:r>
+      <w:r>
+        <w:rPr>
+          <w:rFonts w:cstheme="minorHAnsi"/>
+        </w:rPr>
+        <w:t xml:space="preserve">the tomato. If we compare this to MIP and compositing, as seen in Figure </w:t>
+      </w:r>
+      <w:r>
+        <w:rPr>
+          <w:rFonts w:cstheme="minorHAnsi"/>
+          <w:color w:val="FF0000"/>
+        </w:rPr>
+        <w:t>XXX (MIP, compositing)</w:t>
+      </w:r>
+      <w:r>
+        <w:rPr>
+          <w:rFonts w:cstheme="minorHAnsi"/>
+        </w:rPr>
+        <w:t xml:space="preserve">, then we observe that these seeds etc. cannot be seen when using MIP or compositing. Regarding this, Figure </w:t>
+      </w:r>
+      <w:r>
+        <w:rPr>
+          <w:rFonts w:cstheme="minorHAnsi"/>
+          <w:color w:val="FF0000"/>
+        </w:rPr>
+        <w:t xml:space="preserve">XXX </w:t>
+      </w:r>
+      <w:r>
+        <w:rPr>
+          <w:rFonts w:cstheme="minorHAnsi"/>
+        </w:rPr>
+        <w:t xml:space="preserve">(a) more clearly shows that a tomato is visualized, so in this aspect the 2D transfer function gives the viewer more information. If we look at Figure </w:t>
+      </w:r>
+      <w:r>
+        <w:rPr>
+          <w:rFonts w:cstheme="minorHAnsi"/>
+          <w:color w:val="FF0000"/>
+        </w:rPr>
+        <w:t>XXX</w:t>
+      </w:r>
+      <w:r>
+        <w:rPr>
+          <w:rFonts w:cstheme="minorHAnsi"/>
+        </w:rPr>
+        <w:t xml:space="preserve"> (b), then we can see the outside of the tomato. When comparing this with Figure </w:t>
+      </w:r>
+      <w:r>
+        <w:rPr>
+          <w:rFonts w:cstheme="minorHAnsi"/>
+          <w:color w:val="FF0000"/>
+        </w:rPr>
+        <w:t>XXX (MIP, compositing)</w:t>
+      </w:r>
+      <w:r>
+        <w:rPr>
+          <w:rFonts w:cstheme="minorHAnsi"/>
+          <w:color w:val="FF0000"/>
+        </w:rPr>
+        <w:t xml:space="preserve"> </w:t>
+      </w:r>
+      <w:r>
+        <w:rPr>
+          <w:rFonts w:cstheme="minorHAnsi"/>
+        </w:rPr>
+        <w:t xml:space="preserve">(c), we conclude that </w:t>
+      </w:r>
+      <w:r>
+        <w:rPr>
+          <w:rFonts w:cstheme="minorHAnsi"/>
+        </w:rPr>
+        <w:t xml:space="preserve">Figure </w:t>
+      </w:r>
+      <w:r>
+        <w:rPr>
+          <w:rFonts w:cstheme="minorHAnsi"/>
+          <w:color w:val="FF0000"/>
+        </w:rPr>
+        <w:t xml:space="preserve">XXX (MIP, compositing) </w:t>
+      </w:r>
+      <w:r>
+        <w:rPr>
+          <w:rFonts w:cstheme="minorHAnsi"/>
+        </w:rPr>
+        <w:t>(c)</w:t>
+      </w:r>
+      <w:r>
+        <w:rPr>
+          <w:rFonts w:cstheme="minorHAnsi"/>
+        </w:rPr>
+        <w:t xml:space="preserve"> visualizes this more clearly. </w:t>
+      </w:r>
+    </w:p>
+    <w:p>
+      <w:pPr>
+        <w:keepNext/>
+        <w:spacing w:after="0"/>
+        <w:jc w:val="both"/>
+      </w:pPr>
+      <w:r>
+        <w:rPr>
+          <w:noProof/>
+        </w:rPr>
+        <w:drawing>
+          <wp:inline distT="0" distB="0" distL="0" distR="0" wp14:anchorId="781A9F0B" wp14:editId="00ABA5E0">
+            <wp:extent cx="3554083" cy="1964300"/>
+            <wp:effectExtent l="0" t="0" r="8890" b="0"/>
+            <wp:docPr id="10" name="Picture 10"/>
+            <wp:cNvGraphicFramePr>
+              <a:graphicFrameLocks xmlns:a="http://schemas.openxmlformats.org/drawingml/2006/main" noChangeAspect="1"/>
+            </wp:cNvGraphicFramePr>
+            <a:graphic xmlns:a="http://schemas.openxmlformats.org/drawingml/2006/main">
+              <a:graphicData uri="http://schemas.openxmlformats.org/drawingml/2006/picture">
+                <pic:pic xmlns:pic="http://schemas.openxmlformats.org/drawingml/2006/picture">
+                  <pic:nvPicPr>
+                    <pic:cNvPr id="1" name=""/>
+                    <pic:cNvPicPr/>
+                  </pic:nvPicPr>
+                  <pic:blipFill>
+                    <a:blip r:embed="rId21"/>
+                    <a:stretch>
+                      <a:fillRect/>
+                    </a:stretch>
+                  </pic:blipFill>
+                  <pic:spPr>
+                    <a:xfrm>
+                      <a:off x="0" y="0"/>
                       <a:ext cx="3568153" cy="1972077"/>
                     </a:xfrm>
                     <a:prstGeom prst="rect">
@@ -6570,19 +6857,30 @@
       <w:r>
         <w:t xml:space="preserve">Figure </w:t>
       </w:r>
-      <w:fldSimple w:instr=" SEQ Figure \* ARABIC ">
-        <w:r>
-          <w:rPr>
-            <w:noProof/>
-          </w:rPr>
-          <w:t>14</w:t>
-        </w:r>
-      </w:fldSimple>
+      <w:r>
+        <w:fldChar w:fldCharType="begin"/>
+      </w:r>
+      <w:r>
+        <w:instrText xml:space="preserve"> SEQ Figure \* ARABIC </w:instrText>
+      </w:r>
+      <w:r>
+        <w:fldChar w:fldCharType="separate"/>
+      </w:r>
+      <w:r>
+        <w:rPr>
+          <w:noProof/>
+        </w:rPr>
+        <w:t>15</w:t>
+      </w:r>
+      <w:r>
+        <w:rPr>
+          <w:noProof/>
+        </w:rPr>
+        <w:fldChar w:fldCharType="end"/>
+      </w:r>
       <w:r>
         <w:t xml:space="preserve"> Tomato using different settings of 2D transfer function</w:t>
       </w:r>
-      <w:bookmarkStart w:id="0" w:name="_GoBack"/>
-      <w:bookmarkEnd w:id="0"/>
     </w:p>
     <w:p>
       <w:pPr>
@@ -6779,6 +7077,7 @@
           <w:sz w:val="28"/>
           <w:u w:val="single"/>
         </w:rPr>
+        <w:lastRenderedPageBreak/>
         <w:t>Comparison of techniques</w:t>
       </w:r>
     </w:p>
@@ -6788,14 +7087,337 @@
         <w:jc w:val="both"/>
         <w:rPr>
           <w:rFonts w:cstheme="minorHAnsi"/>
+        </w:rPr>
+      </w:pPr>
+      <w:r>
+        <w:rPr>
+          <w:rFonts w:cstheme="minorHAnsi"/>
+        </w:rPr>
+        <w:t>(</w:t>
+      </w:r>
+      <w:proofErr w:type="spellStart"/>
+      <w:r>
+        <w:rPr>
+          <w:rFonts w:cstheme="minorHAnsi"/>
+        </w:rPr>
+        <w:t>Ik</w:t>
+      </w:r>
+      <w:proofErr w:type="spellEnd"/>
+      <w:r>
+        <w:rPr>
+          <w:rFonts w:cstheme="minorHAnsi"/>
+        </w:rPr>
+        <w:t xml:space="preserve"> </w:t>
+      </w:r>
+      <w:proofErr w:type="spellStart"/>
+      <w:r>
+        <w:rPr>
+          <w:rFonts w:cstheme="minorHAnsi"/>
+        </w:rPr>
+        <w:t>doe</w:t>
+      </w:r>
+      <w:proofErr w:type="spellEnd"/>
+      <w:r>
+        <w:rPr>
+          <w:rFonts w:cstheme="minorHAnsi"/>
+        </w:rPr>
+        <w:t xml:space="preserve"> </w:t>
+      </w:r>
+      <w:proofErr w:type="spellStart"/>
+      <w:r>
+        <w:rPr>
+          <w:rFonts w:cstheme="minorHAnsi"/>
+        </w:rPr>
+        <w:t>dit</w:t>
+      </w:r>
+      <w:proofErr w:type="spellEnd"/>
+      <w:r>
+        <w:rPr>
+          <w:rFonts w:cstheme="minorHAnsi"/>
+        </w:rPr>
+        <w:t xml:space="preserve"> nu </w:t>
+      </w:r>
+      <w:proofErr w:type="spellStart"/>
+      <w:r>
+        <w:rPr>
+          <w:rFonts w:cstheme="minorHAnsi"/>
+        </w:rPr>
+        <w:t>overal</w:t>
+      </w:r>
+      <w:proofErr w:type="spellEnd"/>
+      <w:r>
+        <w:rPr>
+          <w:rFonts w:cstheme="minorHAnsi"/>
+        </w:rPr>
+        <w:t xml:space="preserve"> </w:t>
+      </w:r>
+      <w:proofErr w:type="spellStart"/>
+      <w:r>
+        <w:rPr>
+          <w:rFonts w:cstheme="minorHAnsi"/>
+        </w:rPr>
+        <w:t>tussendoor</w:t>
+      </w:r>
+      <w:proofErr w:type="spellEnd"/>
+      <w:r>
+        <w:rPr>
+          <w:rFonts w:cstheme="minorHAnsi"/>
+        </w:rPr>
+        <w:t xml:space="preserve"> al, </w:t>
+      </w:r>
+      <w:proofErr w:type="spellStart"/>
+      <w:r>
+        <w:rPr>
+          <w:rFonts w:cstheme="minorHAnsi"/>
+        </w:rPr>
+        <w:t>dus</w:t>
+      </w:r>
+      <w:proofErr w:type="spellEnd"/>
+      <w:r>
+        <w:rPr>
+          <w:rFonts w:cstheme="minorHAnsi"/>
+        </w:rPr>
+        <w:t xml:space="preserve"> </w:t>
+      </w:r>
+      <w:proofErr w:type="spellStart"/>
+      <w:r>
+        <w:rPr>
+          <w:rFonts w:cstheme="minorHAnsi"/>
+        </w:rPr>
+        <w:t>dan</w:t>
+      </w:r>
+      <w:proofErr w:type="spellEnd"/>
+      <w:r>
+        <w:rPr>
+          <w:rFonts w:cstheme="minorHAnsi"/>
+        </w:rPr>
+        <w:t xml:space="preserve"> </w:t>
+      </w:r>
+      <w:proofErr w:type="spellStart"/>
+      <w:r>
+        <w:rPr>
+          <w:rFonts w:cstheme="minorHAnsi"/>
+        </w:rPr>
+        <w:t>hoeft</w:t>
+      </w:r>
+      <w:proofErr w:type="spellEnd"/>
+      <w:r>
+        <w:rPr>
+          <w:rFonts w:cstheme="minorHAnsi"/>
+        </w:rPr>
+        <w:t xml:space="preserve"> </w:t>
+      </w:r>
+      <w:proofErr w:type="spellStart"/>
+      <w:r>
+        <w:rPr>
+          <w:rFonts w:cstheme="minorHAnsi"/>
+        </w:rPr>
+        <w:t>dit</w:t>
+      </w:r>
+      <w:proofErr w:type="spellEnd"/>
+      <w:r>
+        <w:rPr>
+          <w:rFonts w:cstheme="minorHAnsi"/>
+        </w:rPr>
+        <w:t xml:space="preserve"> </w:t>
+      </w:r>
+      <w:proofErr w:type="spellStart"/>
+      <w:r>
+        <w:rPr>
+          <w:rFonts w:cstheme="minorHAnsi"/>
+        </w:rPr>
+        <w:t>stukje</w:t>
+      </w:r>
+      <w:proofErr w:type="spellEnd"/>
+      <w:r>
+        <w:rPr>
+          <w:rFonts w:cstheme="minorHAnsi"/>
+        </w:rPr>
+        <w:t xml:space="preserve"> </w:t>
+      </w:r>
+      <w:proofErr w:type="spellStart"/>
+      <w:r>
+        <w:rPr>
+          <w:rFonts w:cstheme="minorHAnsi"/>
+        </w:rPr>
+        <w:t>niet</w:t>
+      </w:r>
+      <w:proofErr w:type="spellEnd"/>
+      <w:r>
+        <w:rPr>
+          <w:rFonts w:cstheme="minorHAnsi"/>
+        </w:rPr>
+        <w:t xml:space="preserve"> </w:t>
+      </w:r>
+      <w:proofErr w:type="spellStart"/>
+      <w:proofErr w:type="gramStart"/>
+      <w:r>
+        <w:rPr>
+          <w:rFonts w:cstheme="minorHAnsi"/>
+        </w:rPr>
+        <w:t>meer</w:t>
+      </w:r>
+      <w:proofErr w:type="spellEnd"/>
+      <w:proofErr w:type="gramEnd"/>
+      <w:r>
+        <w:rPr>
+          <w:rFonts w:cstheme="minorHAnsi"/>
+        </w:rPr>
+        <w:t xml:space="preserve"> </w:t>
+      </w:r>
+      <w:proofErr w:type="spellStart"/>
+      <w:r>
+        <w:rPr>
+          <w:rFonts w:cstheme="minorHAnsi"/>
+        </w:rPr>
+        <w:t>denk</w:t>
+      </w:r>
+      <w:proofErr w:type="spellEnd"/>
+      <w:r>
+        <w:rPr>
+          <w:rFonts w:cstheme="minorHAnsi"/>
+        </w:rPr>
+        <w:t xml:space="preserve"> </w:t>
+      </w:r>
+      <w:proofErr w:type="spellStart"/>
+      <w:r>
+        <w:rPr>
+          <w:rFonts w:cstheme="minorHAnsi"/>
+        </w:rPr>
+        <w:t>ik</w:t>
+      </w:r>
+      <w:proofErr w:type="spellEnd"/>
+      <w:r>
+        <w:rPr>
+          <w:rFonts w:cstheme="minorHAnsi"/>
+        </w:rPr>
+        <w:t xml:space="preserve">. We </w:t>
+      </w:r>
+      <w:proofErr w:type="spellStart"/>
+      <w:r>
+        <w:rPr>
+          <w:rFonts w:cstheme="minorHAnsi"/>
+        </w:rPr>
+        <w:t>kunnen</w:t>
+      </w:r>
+      <w:proofErr w:type="spellEnd"/>
+      <w:r>
+        <w:rPr>
+          <w:rFonts w:cstheme="minorHAnsi"/>
+        </w:rPr>
+        <w:t xml:space="preserve"> </w:t>
+      </w:r>
+      <w:proofErr w:type="spellStart"/>
+      <w:r>
+        <w:rPr>
+          <w:rFonts w:cstheme="minorHAnsi"/>
+        </w:rPr>
+        <w:t>hier</w:t>
+      </w:r>
+      <w:proofErr w:type="spellEnd"/>
+      <w:r>
+        <w:rPr>
+          <w:rFonts w:cstheme="minorHAnsi"/>
+        </w:rPr>
+        <w:t xml:space="preserve"> </w:t>
+      </w:r>
+      <w:proofErr w:type="spellStart"/>
+      <w:r>
+        <w:rPr>
+          <w:rFonts w:cstheme="minorHAnsi"/>
+        </w:rPr>
+        <w:t>eventueel</w:t>
+      </w:r>
+      <w:proofErr w:type="spellEnd"/>
+      <w:r>
+        <w:rPr>
+          <w:rFonts w:cstheme="minorHAnsi"/>
+        </w:rPr>
+        <w:t xml:space="preserve"> </w:t>
+      </w:r>
+      <w:proofErr w:type="spellStart"/>
+      <w:r>
+        <w:rPr>
+          <w:rFonts w:cstheme="minorHAnsi"/>
+        </w:rPr>
+        <w:t>wel</w:t>
+      </w:r>
+      <w:proofErr w:type="spellEnd"/>
+      <w:r>
+        <w:rPr>
+          <w:rFonts w:cstheme="minorHAnsi"/>
+        </w:rPr>
+        <w:t xml:space="preserve"> nog </w:t>
+      </w:r>
+      <w:proofErr w:type="spellStart"/>
+      <w:r>
+        <w:rPr>
+          <w:rFonts w:cstheme="minorHAnsi"/>
+        </w:rPr>
+        <w:t>een</w:t>
+      </w:r>
+      <w:proofErr w:type="spellEnd"/>
+      <w:r>
+        <w:rPr>
+          <w:rFonts w:cstheme="minorHAnsi"/>
+        </w:rPr>
+        <w:t xml:space="preserve"> </w:t>
+      </w:r>
+      <w:proofErr w:type="spellStart"/>
+      <w:r>
+        <w:rPr>
+          <w:rFonts w:cstheme="minorHAnsi"/>
+        </w:rPr>
+        <w:t>opsomming</w:t>
+      </w:r>
+      <w:proofErr w:type="spellEnd"/>
+      <w:r>
+        <w:rPr>
+          <w:rFonts w:cstheme="minorHAnsi"/>
+        </w:rPr>
+        <w:t xml:space="preserve"> </w:t>
+      </w:r>
+      <w:proofErr w:type="spellStart"/>
+      <w:r>
+        <w:rPr>
+          <w:rFonts w:cstheme="minorHAnsi"/>
+        </w:rPr>
+        <w:t>geven</w:t>
+      </w:r>
+      <w:proofErr w:type="spellEnd"/>
+      <w:r>
+        <w:rPr>
+          <w:rFonts w:cstheme="minorHAnsi"/>
+        </w:rPr>
+        <w:t xml:space="preserve"> van strong and weak points)</w:t>
+      </w:r>
+    </w:p>
+    <w:p>
+      <w:pPr>
+        <w:spacing w:after="0"/>
+        <w:jc w:val="both"/>
+        <w:rPr>
+          <w:rFonts w:cstheme="minorHAnsi"/>
           <w:color w:val="FF0000"/>
         </w:rPr>
       </w:pPr>
-      <w:r>
+      <w:bookmarkStart w:id="0" w:name="_GoBack"/>
+      <w:bookmarkEnd w:id="0"/>
+    </w:p>
+    <w:p>
+      <w:pPr>
+        <w:spacing w:after="0"/>
+        <w:jc w:val="both"/>
         <w:rPr>
           <w:rFonts w:cstheme="minorHAnsi"/>
           <w:color w:val="FF0000"/>
         </w:rPr>
+      </w:pPr>
+      <w:r>
+        <w:rPr>
+          <w:rFonts w:cstheme="minorHAnsi"/>
+          <w:color w:val="FF0000"/>
+        </w:rPr>
         <w:t>Compare the results obtained from various data sets of the different approaches</w:t>
       </w:r>
     </w:p>
@@ -6848,7 +7470,6 @@
           <w:rFonts w:cstheme="minorHAnsi"/>
           <w:color w:val="FF0000"/>
         </w:rPr>
-        <w:lastRenderedPageBreak/>
         <w:t xml:space="preserve">For </w:t>
       </w:r>
       <w:r>
@@ -7861,7 +8482,7 @@
 </file>
 
 <file path=customXml/itemProps1.xml><?xml version="1.0" encoding="utf-8"?>
-<ds:datastoreItem xmlns:ds="http://schemas.openxmlformats.org/officeDocument/2006/customXml" ds:itemID="{4755711D-CB30-4094-B4D2-52645C632BAB}">
+<ds:datastoreItem xmlns:ds="http://schemas.openxmlformats.org/officeDocument/2006/customXml" ds:itemID="{95B00538-1274-41AE-829C-16BB1287642F}">
   <ds:schemaRefs>
     <ds:schemaRef ds:uri="http://schemas.openxmlformats.org/officeDocument/2006/bibliography"/>
   </ds:schemaRefs>

</xml_diff>

<commit_message>
changed step to 4, some changes in the report
</commit_message>
<xml_diff>
--- a/Report assignment 1.docx
+++ b/Report assignment 1.docx
@@ -495,178 +495,93 @@
         <w:spacing w:after="0"/>
         <w:jc w:val="both"/>
         <w:rPr>
-          <w:rFonts w:cstheme="minorHAnsi"/>
-        </w:rPr>
-      </w:pPr>
-      <w:r>
-        <w:rPr>
-          <w:rFonts w:cstheme="minorHAnsi"/>
-        </w:rPr>
-        <w:t xml:space="preserve">Another difference with slicer is that the RGB of the image is set slightly differently. Namely, we use a loop with variable </w:t>
-      </w:r>
-      <w:r>
-        <w:rPr>
-          <w:rFonts w:ascii="Consolas" w:hAnsi="Consolas" w:cstheme="minorHAnsi"/>
-        </w:rPr>
-        <w:t>k</w:t>
-      </w:r>
-      <w:r>
-        <w:rPr>
-          <w:rFonts w:cstheme="minorHAnsi"/>
-        </w:rPr>
-        <w:t xml:space="preserve"> that goes from 0 to </w:t>
-      </w:r>
-      <w:r>
-        <w:rPr>
-          <w:rFonts w:ascii="Consolas" w:hAnsi="Consolas" w:cstheme="minorHAnsi"/>
-        </w:rPr>
-        <w:t>step</w:t>
-      </w:r>
-      <w:r>
-        <w:rPr>
-          <w:rFonts w:cstheme="minorHAnsi"/>
-        </w:rPr>
-        <w:t xml:space="preserve"> (described in Section Responsiveness) and we use a nested loop with variable </w:t>
-      </w:r>
-      <w:r>
-        <w:rPr>
-          <w:rFonts w:ascii="Consolas" w:hAnsi="Consolas" w:cstheme="minorHAnsi"/>
-        </w:rPr>
-        <w:t>g</w:t>
-      </w:r>
-      <w:r>
-        <w:rPr>
-          <w:rFonts w:cstheme="minorHAnsi"/>
-        </w:rPr>
-        <w:t xml:space="preserve"> that goes from 0 to </w:t>
-      </w:r>
-      <w:r>
-        <w:rPr>
-          <w:rFonts w:ascii="Consolas" w:hAnsi="Consolas" w:cstheme="minorHAnsi"/>
-        </w:rPr>
-        <w:t>step</w:t>
-      </w:r>
-      <w:r>
-        <w:rPr>
-          <w:rFonts w:cstheme="minorHAnsi"/>
-        </w:rPr>
-        <w:t xml:space="preserve">. We then do </w:t>
-      </w:r>
-      <w:proofErr w:type="spellStart"/>
-      <w:proofErr w:type="gramStart"/>
-      <w:r>
-        <w:rPr>
-          <w:rFonts w:ascii="Consolas" w:hAnsi="Consolas"/>
-        </w:rPr>
-        <w:t>image.setRGB</w:t>
-      </w:r>
-      <w:proofErr w:type="spellEnd"/>
-      <w:r>
-        <w:rPr>
-          <w:rFonts w:ascii="Consolas" w:hAnsi="Consolas"/>
-        </w:rPr>
-        <w:t>(</w:t>
-      </w:r>
-      <w:proofErr w:type="spellStart"/>
-      <w:proofErr w:type="gramEnd"/>
-      <w:r>
-        <w:rPr>
-          <w:rFonts w:ascii="Consolas" w:hAnsi="Consolas"/>
-        </w:rPr>
-        <w:t>i</w:t>
-      </w:r>
-      <w:proofErr w:type="spellEnd"/>
-      <w:r>
-        <w:rPr>
-          <w:rFonts w:ascii="Consolas" w:hAnsi="Consolas"/>
-        </w:rPr>
-        <w:t xml:space="preserve"> + k, j + g, </w:t>
-      </w:r>
-      <w:proofErr w:type="spellStart"/>
-      <w:r>
-        <w:rPr>
-          <w:rFonts w:ascii="Consolas" w:hAnsi="Consolas"/>
-        </w:rPr>
-        <w:t>pixelColor</w:t>
-      </w:r>
-      <w:proofErr w:type="spellEnd"/>
-      <w:r>
-        <w:rPr>
-          <w:rFonts w:ascii="Consolas" w:hAnsi="Consolas"/>
-        </w:rPr>
-        <w:t>)</w:t>
-      </w:r>
-      <w:r>
-        <w:t xml:space="preserve">. </w:t>
-      </w:r>
-      <w:r>
-        <w:rPr>
-          <w:rFonts w:cstheme="minorHAnsi"/>
-        </w:rPr>
-        <w:t xml:space="preserve">This way we give every pixel along all the vectors their corresponding color. We only do this </w:t>
-      </w:r>
-      <w:r>
-        <w:rPr>
-          <w:rFonts w:ascii="Consolas" w:hAnsi="Consolas"/>
-        </w:rPr>
-        <w:t>if (</w:t>
-      </w:r>
-      <w:proofErr w:type="spellStart"/>
-      <w:r>
-        <w:rPr>
-          <w:rFonts w:ascii="Consolas" w:hAnsi="Consolas"/>
-        </w:rPr>
-        <w:t>i</w:t>
-      </w:r>
-      <w:proofErr w:type="spellEnd"/>
-      <w:r>
-        <w:rPr>
-          <w:rFonts w:ascii="Consolas" w:hAnsi="Consolas"/>
-        </w:rPr>
-        <w:t xml:space="preserve"> + k &lt; </w:t>
-      </w:r>
-      <w:proofErr w:type="spellStart"/>
-      <w:proofErr w:type="gramStart"/>
-      <w:r>
-        <w:rPr>
-          <w:rFonts w:ascii="Consolas" w:hAnsi="Consolas"/>
-        </w:rPr>
-        <w:t>image.getWidth</w:t>
-      </w:r>
-      <w:proofErr w:type="spellEnd"/>
-      <w:r>
-        <w:rPr>
-          <w:rFonts w:ascii="Consolas" w:hAnsi="Consolas"/>
-        </w:rPr>
-        <w:t>(</w:t>
-      </w:r>
-      <w:proofErr w:type="gramEnd"/>
-      <w:r>
-        <w:rPr>
-          <w:rFonts w:ascii="Consolas" w:hAnsi="Consolas"/>
-        </w:rPr>
-        <w:t xml:space="preserve">) &amp;&amp; j + g &lt; </w:t>
-      </w:r>
-      <w:proofErr w:type="spellStart"/>
-      <w:r>
-        <w:rPr>
-          <w:rFonts w:ascii="Consolas" w:hAnsi="Consolas"/>
-        </w:rPr>
-        <w:t>image.getHeight</w:t>
-      </w:r>
-      <w:proofErr w:type="spellEnd"/>
-      <w:r>
-        <w:rPr>
-          <w:rFonts w:ascii="Consolas" w:hAnsi="Consolas"/>
-        </w:rPr>
-        <w:t>())</w:t>
-      </w:r>
-      <w:r>
-        <w:rPr>
-          <w:rFonts w:cstheme="minorHAnsi"/>
-        </w:rPr>
-        <w:t>, so that we do not exceed the image width or height.</w:t>
-      </w:r>
+          <w:del w:id="0" w:author="Pieterse, J." w:date="2016-12-10T15:30:00Z"/>
+          <w:rFonts w:cstheme="minorHAnsi"/>
+        </w:rPr>
+      </w:pPr>
+      <w:del w:id="1" w:author="Pieterse, J." w:date="2016-12-10T15:30:00Z">
+        <w:r>
+          <w:rPr>
+            <w:rFonts w:cstheme="minorHAnsi"/>
+          </w:rPr>
+          <w:delText xml:space="preserve">Another difference with slicer is that the RGB of the image is set slightly differently. Namely, we use a loop with variable </w:delText>
+        </w:r>
+        <w:r>
+          <w:rPr>
+            <w:rFonts w:ascii="Consolas" w:hAnsi="Consolas" w:cstheme="minorHAnsi"/>
+          </w:rPr>
+          <w:delText>k</w:delText>
+        </w:r>
+        <w:r>
+          <w:rPr>
+            <w:rFonts w:cstheme="minorHAnsi"/>
+          </w:rPr>
+          <w:delText xml:space="preserve"> that goes from 0 to </w:delText>
+        </w:r>
+        <w:r>
+          <w:rPr>
+            <w:rFonts w:ascii="Consolas" w:hAnsi="Consolas" w:cstheme="minorHAnsi"/>
+          </w:rPr>
+          <w:delText>step</w:delText>
+        </w:r>
+        <w:r>
+          <w:rPr>
+            <w:rFonts w:cstheme="minorHAnsi"/>
+          </w:rPr>
+          <w:delText xml:space="preserve"> (described in Section Responsiveness) and we use a nested loop with variable </w:delText>
+        </w:r>
+        <w:r>
+          <w:rPr>
+            <w:rFonts w:ascii="Consolas" w:hAnsi="Consolas" w:cstheme="minorHAnsi"/>
+          </w:rPr>
+          <w:delText>g</w:delText>
+        </w:r>
+        <w:r>
+          <w:rPr>
+            <w:rFonts w:cstheme="minorHAnsi"/>
+          </w:rPr>
+          <w:delText xml:space="preserve"> that goes from 0 to </w:delText>
+        </w:r>
+        <w:r>
+          <w:rPr>
+            <w:rFonts w:ascii="Consolas" w:hAnsi="Consolas" w:cstheme="minorHAnsi"/>
+          </w:rPr>
+          <w:delText>step</w:delText>
+        </w:r>
+        <w:r>
+          <w:rPr>
+            <w:rFonts w:cstheme="minorHAnsi"/>
+          </w:rPr>
+          <w:delText xml:space="preserve">. We then do </w:delText>
+        </w:r>
+        <w:r>
+          <w:rPr>
+            <w:rFonts w:ascii="Consolas" w:hAnsi="Consolas"/>
+          </w:rPr>
+          <w:delText>image.setRGB(i + k, j + g, pixelColor)</w:delText>
+        </w:r>
+        <w:r>
+          <w:delText xml:space="preserve">. </w:delText>
+        </w:r>
+        <w:r>
+          <w:rPr>
+            <w:rFonts w:cstheme="minorHAnsi"/>
+          </w:rPr>
+          <w:delText xml:space="preserve">This way we give every pixel along all the vectors their corresponding color. We only do this </w:delText>
+        </w:r>
+        <w:r>
+          <w:rPr>
+            <w:rFonts w:ascii="Consolas" w:hAnsi="Consolas"/>
+          </w:rPr>
+          <w:delText>if (i + k &lt; image.getWidth() &amp;&amp; j + g &lt; image.getHeight())</w:delText>
+        </w:r>
+        <w:r>
+          <w:rPr>
+            <w:rFonts w:cstheme="minorHAnsi"/>
+          </w:rPr>
+          <w:delText>, so that we do not exceed the image width or height.</w:delText>
+        </w:r>
+      </w:del>
     </w:p>
     <w:p>
       <w:pPr>
@@ -1395,7 +1310,6 @@
         <w:rPr>
           <w:rFonts w:cstheme="minorHAnsi"/>
         </w:rPr>
-        <w:lastRenderedPageBreak/>
         <w:t xml:space="preserve">For </w:t>
       </w:r>
       <w:r>
@@ -1705,6 +1619,7 @@
         <w:rPr>
           <w:rFonts w:cstheme="minorHAnsi"/>
         </w:rPr>
+        <w:lastRenderedPageBreak/>
         <w:t>A pro of MIP is that it displays the “inside” of the image. As an example, take the visualization of a skull. Using MIP, you will be able to clearly see the bone structure and teeth for example. So, because of this property the visualization of particular objects is very clear.</w:t>
       </w:r>
     </w:p>
@@ -1827,6 +1742,7 @@
       <w:r>
         <w:rPr>
           <w:noProof/>
+          <w:lang w:val="nl-NL" w:eastAsia="nl-NL"/>
         </w:rPr>
         <w:drawing>
           <wp:inline distT="0" distB="0" distL="0" distR="0" wp14:anchorId="0BD110FB" wp14:editId="6E85205B">
@@ -1889,32 +1805,63 @@
       <w:r>
         <w:t xml:space="preserve">Figure </w:t>
       </w:r>
-      <w:r>
-        <w:fldChar w:fldCharType="begin"/>
-      </w:r>
-      <w:r>
-        <w:instrText xml:space="preserve"> SEQ Figure \* ARABIC </w:instrText>
-      </w:r>
-      <w:r>
-        <w:fldChar w:fldCharType="separate"/>
-      </w:r>
+      <w:fldSimple w:instr=" SEQ Figure \* ARABIC ">
+        <w:r>
+          <w:rPr>
+            <w:noProof/>
+          </w:rPr>
+          <w:t>1</w:t>
+        </w:r>
+      </w:fldSimple>
       <w:r>
         <w:rPr>
           <w:noProof/>
         </w:rPr>
-        <w:t>1</w:t>
-      </w:r>
-      <w:r>
+        <w:t xml:space="preserve"> Pig using (a) MIP and (b) Compositing</w:t>
+      </w:r>
+    </w:p>
+    <w:p>
+      <w:pPr>
+        <w:keepNext/>
+        <w:spacing w:after="0"/>
+        <w:jc w:val="both"/>
         <w:rPr>
           <w:noProof/>
         </w:rPr>
-        <w:fldChar w:fldCharType="end"/>
+      </w:pPr>
+      <w:r>
+        <w:t xml:space="preserve">Figure </w:t>
+      </w:r>
+      <w:r>
+        <w:rPr>
+          <w:color w:val="FF0000"/>
+        </w:rPr>
+        <w:t xml:space="preserve">XXX </w:t>
+      </w:r>
+      <w:r>
+        <w:t>shows</w:t>
       </w:r>
       <w:r>
         <w:rPr>
           <w:noProof/>
         </w:rPr>
-        <w:t xml:space="preserve"> Pig using (a) MIP and (b) Compositing</w:t>
+        <w:t xml:space="preserve"> the difference between using MIP and compositing for the carp. These different techniques show different aspects of the carp. </w:t>
+      </w:r>
+      <w:r>
+        <w:t xml:space="preserve">Figure </w:t>
+      </w:r>
+      <w:r>
+        <w:rPr>
+          <w:color w:val="FF0000"/>
+        </w:rPr>
+        <w:t xml:space="preserve">XXX </w:t>
+      </w:r>
+      <w:r>
+        <w:t xml:space="preserve">(a) visualizes the skeleton of the carp, whereas (b) and (c) visualize the outside of the carp. This illustrates the previously mentioned pro of MIP; it shows </w:t>
+      </w:r>
+      <w:r>
+        <w:lastRenderedPageBreak/>
+        <w:t xml:space="preserve">the “inside” of the carp. However, the outside of the fish, such as the head of the fish becomes less visible using MIP. In (b) and (c), the pro of compositing is shown; the outline of the carp is clearer. </w:t>
       </w:r>
     </w:p>
     <w:p>
@@ -1922,51 +1869,11 @@
         <w:keepNext/>
         <w:spacing w:after="0"/>
         <w:jc w:val="both"/>
+      </w:pPr>
+      <w:r>
         <w:rPr>
           <w:noProof/>
-        </w:rPr>
-      </w:pPr>
-      <w:r>
-        <w:lastRenderedPageBreak/>
-        <w:t xml:space="preserve">Figure </w:t>
-      </w:r>
-      <w:r>
-        <w:rPr>
-          <w:color w:val="FF0000"/>
-        </w:rPr>
-        <w:t xml:space="preserve">XXX </w:t>
-      </w:r>
-      <w:r>
-        <w:t>shows</w:t>
-      </w:r>
-      <w:r>
-        <w:rPr>
-          <w:noProof/>
-        </w:rPr>
-        <w:t xml:space="preserve"> the difference between using MIP and compositing for the carp. These different techniques show different aspects of the carp. </w:t>
-      </w:r>
-      <w:r>
-        <w:t xml:space="preserve">Figure </w:t>
-      </w:r>
-      <w:r>
-        <w:rPr>
-          <w:color w:val="FF0000"/>
-        </w:rPr>
-        <w:t xml:space="preserve">XXX </w:t>
-      </w:r>
-      <w:r>
-        <w:t xml:space="preserve">(a) visualizes the skeleton of the carp, whereas (b) and (c) visualize the outside of the carp. This illustrates the previously mentioned pro of MIP; it shows the “inside” of the carp. However, the outside of the fish, such as the head of the fish becomes less visible using MIP. In (b) and (c), the pro of compositing is shown; the outline of the carp is clearer. </w:t>
-      </w:r>
-    </w:p>
-    <w:p>
-      <w:pPr>
-        <w:keepNext/>
-        <w:spacing w:after="0"/>
-        <w:jc w:val="both"/>
-      </w:pPr>
-      <w:r>
-        <w:rPr>
-          <w:noProof/>
+          <w:lang w:val="nl-NL" w:eastAsia="nl-NL"/>
         </w:rPr>
         <w:drawing>
           <wp:inline distT="0" distB="0" distL="0" distR="0" wp14:anchorId="04374596" wp14:editId="57754F27">
@@ -2016,86 +1923,74 @@
       <w:r>
         <w:t xml:space="preserve">Figure </w:t>
       </w:r>
-      <w:r>
-        <w:fldChar w:fldCharType="begin"/>
-      </w:r>
-      <w:r>
-        <w:instrText xml:space="preserve"> SEQ Figure \* ARABIC </w:instrText>
-      </w:r>
-      <w:r>
-        <w:fldChar w:fldCharType="separate"/>
-      </w:r>
+      <w:fldSimple w:instr=" SEQ Figure \* ARABIC ">
+        <w:r>
+          <w:rPr>
+            <w:noProof/>
+          </w:rPr>
+          <w:t>2</w:t>
+        </w:r>
+      </w:fldSimple>
       <w:r>
         <w:rPr>
           <w:noProof/>
         </w:rPr>
-        <w:t>2</w:t>
-      </w:r>
+        <w:t xml:space="preserve"> Carp using (a) MIP, (b) Compositing, and (c) Compositing with colors</w:t>
+      </w:r>
+    </w:p>
+    <w:p>
+      <w:pPr>
+        <w:jc w:val="both"/>
+      </w:pPr>
+      <w:r>
+        <w:t xml:space="preserve">Figure </w:t>
+      </w:r>
+      <w:r>
+        <w:rPr>
+          <w:color w:val="FF0000"/>
+        </w:rPr>
+        <w:t xml:space="preserve">XXX </w:t>
+      </w:r>
+      <w:r>
+        <w:t xml:space="preserve">shows the top view of a backpack filled with different items. The difference between (a), (b) and (c) is not very large. In (a) the different items can be distinguished better than in (b) and (c). The items that are placed at the left, bottom and right sides are very similarly visualized. </w:t>
+      </w:r>
+      <w:r>
+        <w:t>T</w:t>
+      </w:r>
+      <w:r>
+        <w:t>he items that are in the middle of the image become more blurry when using compositing instead of MIP.</w:t>
+      </w:r>
+      <w:r>
+        <w:t xml:space="preserve"> However, this does not happen when we use another angle to view the backpack, as can be seen in Figure </w:t>
+      </w:r>
+      <w:r>
+        <w:rPr>
+          <w:color w:val="FF0000"/>
+        </w:rPr>
+        <w:t>XXX</w:t>
+      </w:r>
+      <w:r>
+        <w:t xml:space="preserve">. This could indicate that some part of the backpack is blocking the view to the middle objects in Figure </w:t>
+      </w:r>
+      <w:r>
+        <w:rPr>
+          <w:color w:val="FF0000"/>
+        </w:rPr>
+        <w:t xml:space="preserve">XXX </w:t>
+      </w:r>
+      <w:r>
+        <w:t>(b).</w:t>
+      </w:r>
+    </w:p>
+    <w:p>
+      <w:pPr>
+        <w:keepNext/>
+        <w:jc w:val="both"/>
+      </w:pPr>
       <w:r>
         <w:rPr>
           <w:noProof/>
-        </w:rPr>
-        <w:fldChar w:fldCharType="end"/>
-      </w:r>
-      <w:r>
-        <w:rPr>
-          <w:noProof/>
-        </w:rPr>
-        <w:t xml:space="preserve"> Carp using (a) MIP, (b) Compositing, and (c) Compositing with colors</w:t>
-      </w:r>
-    </w:p>
-    <w:p>
-      <w:pPr>
-        <w:jc w:val="both"/>
-      </w:pPr>
-      <w:r>
-        <w:t xml:space="preserve">Figure </w:t>
-      </w:r>
-      <w:r>
-        <w:rPr>
-          <w:color w:val="FF0000"/>
-        </w:rPr>
-        <w:t xml:space="preserve">XXX </w:t>
-      </w:r>
-      <w:r>
-        <w:t xml:space="preserve">shows the top view of a backpack filled with different items. The difference between (a), (b) and (c) is not very large. In (a) the different items can be distinguished better than in (b) and (c). The items that are placed at the left, bottom and right sides are very similarly visualized. </w:t>
-      </w:r>
-      <w:r>
-        <w:t>T</w:t>
-      </w:r>
-      <w:r>
-        <w:t>he items that are in the middle of the image become more blurry when using compositing instead of MIP.</w:t>
-      </w:r>
-      <w:r>
-        <w:t xml:space="preserve"> However, this does not happen when we use another angle to view the backpack, as can be seen in Figure </w:t>
-      </w:r>
-      <w:r>
-        <w:rPr>
-          <w:color w:val="FF0000"/>
-        </w:rPr>
-        <w:t>XXX</w:t>
-      </w:r>
-      <w:r>
-        <w:t xml:space="preserve">. This could indicate that some part of the backpack is blocking the view to the middle objects in Figure </w:t>
-      </w:r>
-      <w:r>
-        <w:rPr>
-          <w:color w:val="FF0000"/>
-        </w:rPr>
-        <w:t xml:space="preserve">XXX </w:t>
-      </w:r>
-      <w:r>
-        <w:t>(b).</w:t>
-      </w:r>
-    </w:p>
-    <w:p>
-      <w:pPr>
-        <w:keepNext/>
-        <w:jc w:val="both"/>
-      </w:pPr>
-      <w:r>
-        <w:rPr>
-          <w:noProof/>
+          <w:lang w:val="nl-NL" w:eastAsia="nl-NL"/>
         </w:rPr>
         <w:drawing>
           <wp:inline distT="0" distB="0" distL="0" distR="0" wp14:anchorId="4A6A65D5" wp14:editId="6ED16DF9">
@@ -2145,27 +2040,14 @@
       <w:r>
         <w:t xml:space="preserve">Figure </w:t>
       </w:r>
-      <w:r>
-        <w:fldChar w:fldCharType="begin"/>
-      </w:r>
-      <w:r>
-        <w:instrText xml:space="preserve"> SEQ Figure \* ARABIC </w:instrText>
-      </w:r>
-      <w:r>
-        <w:fldChar w:fldCharType="separate"/>
-      </w:r>
-      <w:r>
-        <w:rPr>
-          <w:noProof/>
-        </w:rPr>
-        <w:t>3</w:t>
-      </w:r>
-      <w:r>
-        <w:rPr>
-          <w:noProof/>
-        </w:rPr>
-        <w:fldChar w:fldCharType="end"/>
-      </w:r>
+      <w:fldSimple w:instr=" SEQ Figure \* ARABIC ">
+        <w:r>
+          <w:rPr>
+            <w:noProof/>
+          </w:rPr>
+          <w:t>3</w:t>
+        </w:r>
+      </w:fldSimple>
       <w:r>
         <w:t xml:space="preserve"> </w:t>
       </w:r>
@@ -2188,6 +2070,7 @@
       <w:r>
         <w:rPr>
           <w:noProof/>
+          <w:lang w:val="nl-NL" w:eastAsia="nl-NL"/>
         </w:rPr>
         <w:drawing>
           <wp:inline distT="0" distB="0" distL="0" distR="0" wp14:anchorId="00CA83CF" wp14:editId="5F745826">
@@ -2234,58 +2117,49 @@
       <w:r>
         <w:t xml:space="preserve">Figure </w:t>
       </w:r>
-      <w:r>
-        <w:fldChar w:fldCharType="begin"/>
-      </w:r>
-      <w:r>
-        <w:instrText xml:space="preserve"> SEQ Figure \* ARABIC </w:instrText>
-      </w:r>
-      <w:r>
-        <w:fldChar w:fldCharType="separate"/>
-      </w:r>
+      <w:fldSimple w:instr=" SEQ Figure \* ARABIC ">
+        <w:r>
+          <w:rPr>
+            <w:noProof/>
+          </w:rPr>
+          <w:t>4</w:t>
+        </w:r>
+      </w:fldSimple>
+      <w:r>
+        <w:t xml:space="preserve"> Different view backpack using (a) MIP and (b) Compositing</w:t>
+      </w:r>
+    </w:p>
+    <w:p>
+      <w:pPr>
+        <w:jc w:val="both"/>
+      </w:pPr>
+      <w:r>
+        <w:t xml:space="preserve">Figure </w:t>
+      </w:r>
+      <w:r>
+        <w:rPr>
+          <w:color w:val="FF0000"/>
+        </w:rPr>
+        <w:t xml:space="preserve">XXX </w:t>
+      </w:r>
+      <w:r>
+        <w:t xml:space="preserve">visualizes a tooth. In (a) the tooth’s shape is clearly illustrated. The tooth appears to be in some kind of box; in (a) we see a grey box around the tooth. Remarkably (b) does not show any hint of what </w:t>
+      </w:r>
+      <w:r>
+        <w:lastRenderedPageBreak/>
+        <w:t>object is hidden in the grey box. This strongly illustrates the weak point of compositing, namely that some details of the image can get lost. In this particular case, the “detail” that gets lost is actually the most important part of the image.</w:t>
+      </w:r>
+    </w:p>
+    <w:p>
+      <w:pPr>
+        <w:keepNext/>
+        <w:spacing w:after="0"/>
+        <w:jc w:val="both"/>
+      </w:pPr>
       <w:r>
         <w:rPr>
           <w:noProof/>
-        </w:rPr>
-        <w:t>4</w:t>
-      </w:r>
-      <w:r>
-        <w:rPr>
-          <w:noProof/>
-        </w:rPr>
-        <w:fldChar w:fldCharType="end"/>
-      </w:r>
-      <w:r>
-        <w:t xml:space="preserve"> Different view backpack using (a) MIP and (b) Compositing</w:t>
-      </w:r>
-    </w:p>
-    <w:p>
-      <w:pPr>
-        <w:jc w:val="both"/>
-      </w:pPr>
-      <w:r>
-        <w:lastRenderedPageBreak/>
-        <w:t xml:space="preserve">Figure </w:t>
-      </w:r>
-      <w:r>
-        <w:rPr>
-          <w:color w:val="FF0000"/>
-        </w:rPr>
-        <w:t xml:space="preserve">XXX </w:t>
-      </w:r>
-      <w:r>
-        <w:t>visualizes a tooth. In (a) the tooth’s shape is clearly illustrated. The tooth appears to be in some kind of box; in (a) we see a grey box around the tooth. Remarkably (b) does not show any hint of what object is hidden in the grey box. This strongly illustrates the weak point of compositing, namely that some details of the image can get lost. In this particular case, the “detail” that gets lost is actually the most important part of the image.</w:t>
-      </w:r>
-    </w:p>
-    <w:p>
-      <w:pPr>
-        <w:keepNext/>
-        <w:spacing w:after="0"/>
-        <w:jc w:val="both"/>
-      </w:pPr>
-      <w:r>
-        <w:rPr>
-          <w:noProof/>
+          <w:lang w:val="nl-NL" w:eastAsia="nl-NL"/>
         </w:rPr>
         <w:drawing>
           <wp:inline distT="0" distB="0" distL="0" distR="0" wp14:anchorId="7374E23D" wp14:editId="661836DE">
@@ -2332,65 +2206,53 @@
       <w:r>
         <w:t xml:space="preserve">Figure </w:t>
       </w:r>
-      <w:r>
-        <w:fldChar w:fldCharType="begin"/>
-      </w:r>
-      <w:r>
-        <w:instrText xml:space="preserve"> SEQ Figure \* ARABIC </w:instrText>
-      </w:r>
-      <w:r>
-        <w:fldChar w:fldCharType="separate"/>
-      </w:r>
+      <w:fldSimple w:instr=" SEQ Figure \* ARABIC ">
+        <w:r>
+          <w:rPr>
+            <w:noProof/>
+          </w:rPr>
+          <w:t>5</w:t>
+        </w:r>
+      </w:fldSimple>
+      <w:r>
+        <w:t xml:space="preserve"> Tooth using (a) MIP and (b) Compositing</w:t>
+      </w:r>
+    </w:p>
+    <w:p>
+      <w:pPr>
+        <w:jc w:val="both"/>
+      </w:pPr>
+      <w:r>
+        <w:t xml:space="preserve">Figure </w:t>
+      </w:r>
+      <w:r>
+        <w:rPr>
+          <w:color w:val="FF0000"/>
+        </w:rPr>
+        <w:t xml:space="preserve">XXX </w:t>
+      </w:r>
+      <w:r>
+        <w:t xml:space="preserve">visualizes a tomato. These visualizations show different aspects of the tomato. In (a) a cross section of the tomato can be seen.  Figure </w:t>
+      </w:r>
+      <w:r>
+        <w:rPr>
+          <w:color w:val="FF0000"/>
+        </w:rPr>
+        <w:t>XXX</w:t>
+      </w:r>
+      <w:r>
+        <w:t xml:space="preserve"> (b) and (c) display the outside of the tomato. The colored tomato illustrates the strong point of compositing mentioned above. Namely, the use of coloring can make it much clearer what is seen. For example, when you see (a) you will probably not immediately see that it is a cross section of a tomato. However, if you see (c) it is much more obvious that a tomato is shown.</w:t>
+      </w:r>
+    </w:p>
+    <w:p>
+      <w:pPr>
+        <w:keepNext/>
+        <w:jc w:val="both"/>
+      </w:pPr>
       <w:r>
         <w:rPr>
           <w:noProof/>
-        </w:rPr>
-        <w:t>5</w:t>
-      </w:r>
-      <w:r>
-        <w:rPr>
-          <w:noProof/>
-        </w:rPr>
-        <w:fldChar w:fldCharType="end"/>
-      </w:r>
-      <w:r>
-        <w:t xml:space="preserve"> Tooth using (a) MIP and (b) Compositing</w:t>
-      </w:r>
-    </w:p>
-    <w:p>
-      <w:pPr>
-        <w:jc w:val="both"/>
-      </w:pPr>
-      <w:r>
-        <w:t xml:space="preserve">Figure </w:t>
-      </w:r>
-      <w:r>
-        <w:rPr>
-          <w:color w:val="FF0000"/>
-        </w:rPr>
-        <w:t xml:space="preserve">XXX </w:t>
-      </w:r>
-      <w:r>
-        <w:t xml:space="preserve">visualizes a tomato. These visualizations show different aspects of the tomato. In (a) a cross section of the tomato can be seen.  Figure </w:t>
-      </w:r>
-      <w:r>
-        <w:rPr>
-          <w:color w:val="FF0000"/>
-        </w:rPr>
-        <w:t>XXX</w:t>
-      </w:r>
-      <w:r>
-        <w:t xml:space="preserve"> (b) and (c) display the outside of the tomato. The colored tomato illustrates the strong point of compositing mentioned above. Namely, the use of coloring can make it much clearer what is seen. For example, when you see (a) you will probably not immediately see that it is a cross section of a tomato. However, if you see (c) it is much more obvious that a tomato is shown.</w:t>
-      </w:r>
-    </w:p>
-    <w:p>
-      <w:pPr>
-        <w:keepNext/>
-        <w:jc w:val="both"/>
-      </w:pPr>
-      <w:r>
-        <w:rPr>
-          <w:noProof/>
+          <w:lang w:val="nl-NL" w:eastAsia="nl-NL"/>
         </w:rPr>
         <w:drawing>
           <wp:inline distT="0" distB="0" distL="0" distR="0" wp14:anchorId="49FDD477" wp14:editId="29CCAFB3">
@@ -2437,27 +2299,14 @@
       <w:r>
         <w:t xml:space="preserve">Figure </w:t>
       </w:r>
-      <w:r>
-        <w:fldChar w:fldCharType="begin"/>
-      </w:r>
-      <w:r>
-        <w:instrText xml:space="preserve"> SEQ Figure \* ARABIC </w:instrText>
-      </w:r>
-      <w:r>
-        <w:fldChar w:fldCharType="separate"/>
-      </w:r>
-      <w:r>
-        <w:rPr>
-          <w:noProof/>
-        </w:rPr>
-        <w:t>6</w:t>
-      </w:r>
-      <w:r>
-        <w:rPr>
-          <w:noProof/>
-        </w:rPr>
-        <w:fldChar w:fldCharType="end"/>
-      </w:r>
+      <w:fldSimple w:instr=" SEQ Figure \* ARABIC ">
+        <w:r>
+          <w:rPr>
+            <w:noProof/>
+          </w:rPr>
+          <w:t>6</w:t>
+        </w:r>
+      </w:fldSimple>
       <w:r>
         <w:t xml:space="preserve"> </w:t>
       </w:r>
@@ -2664,6 +2513,7 @@
       <w:r>
         <w:rPr>
           <w:noProof/>
+          <w:lang w:val="nl-NL" w:eastAsia="nl-NL"/>
         </w:rPr>
         <w:drawing>
           <wp:inline distT="0" distB="0" distL="0" distR="0" wp14:anchorId="2C7D3108" wp14:editId="59CED2ED">
@@ -2710,27 +2560,14 @@
       <w:r>
         <w:t xml:space="preserve">Figure </w:t>
       </w:r>
-      <w:r>
-        <w:fldChar w:fldCharType="begin"/>
-      </w:r>
-      <w:r>
-        <w:instrText xml:space="preserve"> SEQ Figure \* ARABIC </w:instrText>
-      </w:r>
-      <w:r>
-        <w:fldChar w:fldCharType="separate"/>
-      </w:r>
-      <w:r>
-        <w:rPr>
-          <w:noProof/>
-        </w:rPr>
-        <w:t>7</w:t>
-      </w:r>
-      <w:r>
-        <w:rPr>
-          <w:noProof/>
-        </w:rPr>
-        <w:fldChar w:fldCharType="end"/>
-      </w:r>
+      <w:fldSimple w:instr=" SEQ Figure \* ARABIC ">
+        <w:r>
+          <w:rPr>
+            <w:noProof/>
+          </w:rPr>
+          <w:t>7</w:t>
+        </w:r>
+      </w:fldSimple>
       <w:r>
         <w:t xml:space="preserve"> </w:t>
       </w:r>
@@ -4096,6 +3933,7 @@
       <w:r>
         <w:rPr>
           <w:noProof/>
+          <w:lang w:val="nl-NL" w:eastAsia="nl-NL"/>
         </w:rPr>
         <w:drawing>
           <wp:inline distT="0" distB="0" distL="0" distR="0" wp14:anchorId="46F38015" wp14:editId="7DE4CA58">
@@ -4145,73 +3983,144 @@
       <w:r>
         <w:t xml:space="preserve">Figure </w:t>
       </w:r>
-      <w:fldSimple w:instr=" SEQ Figure \* ARABIC ">
+      <w:r>
+        <w:fldChar w:fldCharType="begin"/>
+      </w:r>
+      <w:r>
+        <w:instrText xml:space="preserve"> SEQ Figure \* ARABIC </w:instrText>
+      </w:r>
+      <w:r>
+        <w:fldChar w:fldCharType="separate"/>
+      </w:r>
+      <w:r>
+        <w:rPr>
+          <w:noProof/>
+        </w:rPr>
+        <w:t>8</w:t>
+      </w:r>
+      <w:r>
+        <w:rPr>
+          <w:noProof/>
+        </w:rPr>
+        <w:fldChar w:fldCharType="end"/>
+      </w:r>
+      <w:r>
+        <w:t xml:space="preserve"> Top view of stent, not using tri-linear interpolation in (a), and using tri-linear interpolation in (b)</w:t>
+      </w:r>
+    </w:p>
+    <w:p>
+      <w:pPr>
+        <w:spacing w:after="0"/>
+        <w:jc w:val="both"/>
+        <w:rPr>
+          <w:rFonts w:cstheme="minorHAnsi"/>
+        </w:rPr>
+      </w:pPr>
+    </w:p>
+    <w:p>
+      <w:pPr>
+        <w:spacing w:after="0"/>
+        <w:jc w:val="both"/>
+        <w:rPr>
+          <w:rFonts w:cstheme="minorHAnsi"/>
+          <w:b/>
+          <w:sz w:val="24"/>
+        </w:rPr>
+      </w:pPr>
+      <w:r>
+        <w:rPr>
+          <w:rFonts w:cstheme="minorHAnsi"/>
+          <w:b/>
+          <w:sz w:val="24"/>
+        </w:rPr>
+        <w:t>Responsiveness</w:t>
+      </w:r>
+    </w:p>
+    <w:p>
+      <w:pPr>
+        <w:spacing w:after="0"/>
+        <w:jc w:val="both"/>
+        <w:rPr>
+          <w:rFonts w:cstheme="minorHAnsi"/>
+        </w:rPr>
+      </w:pPr>
+      <w:r>
+        <w:rPr>
+          <w:rFonts w:cstheme="minorHAnsi"/>
+        </w:rPr>
+        <w:t xml:space="preserve">The </w:t>
+      </w:r>
+      <w:proofErr w:type="spellStart"/>
+      <w:r>
+        <w:rPr>
+          <w:rFonts w:cstheme="minorHAnsi"/>
+        </w:rPr>
+        <w:t>raycaster</w:t>
+      </w:r>
+      <w:proofErr w:type="spellEnd"/>
+      <w:r>
+        <w:rPr>
+          <w:rFonts w:cstheme="minorHAnsi"/>
+        </w:rPr>
+        <w:t xml:space="preserve"> becomes quite slow when using the application. To increase responsiveness during user interaction we </w:t>
+      </w:r>
+      <w:ins w:id="2" w:author="Pieterse, J." w:date="2016-12-10T15:31:00Z">
         <w:r>
           <w:rPr>
-            <w:noProof/>
+            <w:rFonts w:cstheme="minorHAnsi"/>
           </w:rPr>
-          <w:t>8</w:t>
+          <w:t>use</w:t>
         </w:r>
-      </w:fldSimple>
-      <w:r>
-        <w:t xml:space="preserve"> Top view of stent, not using tri-linear interpolation in (a), and using tri-linear interpolation in (b)</w:t>
-      </w:r>
-    </w:p>
-    <w:p>
-      <w:pPr>
-        <w:spacing w:after="0"/>
-        <w:jc w:val="both"/>
-        <w:rPr>
-          <w:rFonts w:cstheme="minorHAnsi"/>
-        </w:rPr>
-      </w:pPr>
-    </w:p>
-    <w:p>
-      <w:pPr>
-        <w:spacing w:after="0"/>
-        <w:jc w:val="both"/>
-        <w:rPr>
-          <w:rFonts w:cstheme="minorHAnsi"/>
-          <w:b/>
-          <w:sz w:val="24"/>
-        </w:rPr>
-      </w:pPr>
-      <w:r>
-        <w:rPr>
-          <w:rFonts w:cstheme="minorHAnsi"/>
-          <w:b/>
-          <w:sz w:val="24"/>
-        </w:rPr>
-        <w:t>Responsiveness</w:t>
-      </w:r>
-    </w:p>
-    <w:p>
-      <w:pPr>
-        <w:spacing w:after="0"/>
-        <w:jc w:val="both"/>
-        <w:rPr>
-          <w:rFonts w:cstheme="minorHAnsi"/>
-        </w:rPr>
-      </w:pPr>
-      <w:r>
-        <w:rPr>
-          <w:rFonts w:cstheme="minorHAnsi"/>
-        </w:rPr>
-        <w:t xml:space="preserve">The </w:t>
+      </w:ins>
+      <w:del w:id="3" w:author="Pieterse, J." w:date="2016-12-10T15:30:00Z">
+        <w:r>
+          <w:rPr>
+            <w:rFonts w:cstheme="minorHAnsi"/>
+          </w:rPr>
+          <w:delText>introduced</w:delText>
+        </w:r>
+      </w:del>
+      <w:r>
+        <w:rPr>
+          <w:rFonts w:cstheme="minorHAnsi"/>
+        </w:rPr>
+        <w:t xml:space="preserve"> the</w:t>
+      </w:r>
+      <w:ins w:id="4" w:author="Pieterse, J." w:date="2016-12-10T15:31:00Z">
+        <w:r>
+          <w:rPr>
+            <w:rFonts w:cstheme="minorHAnsi"/>
+          </w:rPr>
+          <w:t xml:space="preserve"> provided variable</w:t>
+        </w:r>
+      </w:ins>
+      <w:del w:id="5" w:author="Pieterse, J." w:date="2016-12-10T15:31:00Z">
+        <w:r>
+          <w:rPr>
+            <w:rFonts w:cstheme="minorHAnsi"/>
+          </w:rPr>
+          <w:delText xml:space="preserve"> so-called</w:delText>
+        </w:r>
+      </w:del>
+      <w:r>
+        <w:rPr>
+          <w:rFonts w:cstheme="minorHAnsi"/>
+        </w:rPr>
+        <w:t xml:space="preserve"> </w:t>
       </w:r>
       <w:proofErr w:type="spellStart"/>
       <w:r>
         <w:rPr>
-          <w:rFonts w:cstheme="minorHAnsi"/>
-        </w:rPr>
-        <w:t>raycaster</w:t>
+          <w:rFonts w:ascii="Consolas" w:hAnsi="Consolas" w:cstheme="minorHAnsi"/>
+        </w:rPr>
+        <w:t>interactiveMode</w:t>
       </w:r>
       <w:proofErr w:type="spellEnd"/>
       <w:r>
         <w:rPr>
           <w:rFonts w:cstheme="minorHAnsi"/>
         </w:rPr>
-        <w:t xml:space="preserve"> becomes quite slow when using the application. To increase responsiveness during user interaction we introduced the so-called </w:t>
+        <w:t xml:space="preserve">. This indicates whether there is a lot of user interaction. We check if this is the case, so if </w:t>
       </w:r>
       <w:proofErr w:type="spellStart"/>
       <w:r>
@@ -4223,20 +4132,6 @@
       <w:proofErr w:type="spellEnd"/>
       <w:r>
         <w:rPr>
-          <w:rFonts w:cstheme="minorHAnsi"/>
-        </w:rPr>
-        <w:t xml:space="preserve">. This indicates whether there is a lot of user interaction. We check if this is the case, so if </w:t>
-      </w:r>
-      <w:proofErr w:type="spellStart"/>
-      <w:r>
-        <w:rPr>
-          <w:rFonts w:ascii="Consolas" w:hAnsi="Consolas" w:cstheme="minorHAnsi"/>
-        </w:rPr>
-        <w:t>interactiveMode</w:t>
-      </w:r>
-      <w:proofErr w:type="spellEnd"/>
-      <w:r>
-        <w:rPr>
           <w:rFonts w:ascii="Consolas" w:hAnsi="Consolas" w:cstheme="minorHAnsi"/>
         </w:rPr>
         <w:t xml:space="preserve"> = true</w:t>
@@ -4281,7 +4176,72 @@
         <w:rPr>
           <w:rFonts w:cstheme="minorHAnsi"/>
         </w:rPr>
-        <w:t xml:space="preserve"> only 1 in each </w:t>
+        <w:t xml:space="preserve"> </w:t>
+      </w:r>
+      <w:del w:id="6" w:author="Pieterse, J." w:date="2016-12-10T15:31:00Z">
+        <w:r>
+          <w:rPr>
+            <w:rFonts w:cstheme="minorHAnsi"/>
+          </w:rPr>
+          <w:delText xml:space="preserve">only 1 in each </w:delText>
+        </w:r>
+        <w:r>
+          <w:rPr>
+            <w:rFonts w:ascii="Consolas" w:hAnsi="Consolas" w:cstheme="minorHAnsi"/>
+          </w:rPr>
+          <w:delText>n</w:delText>
+        </w:r>
+        <w:r>
+          <w:rPr>
+            <w:rFonts w:cstheme="minorHAnsi"/>
+          </w:rPr>
+          <w:delText xml:space="preserve"> values of a vector is read.</w:delText>
+        </w:r>
+      </w:del>
+      <w:ins w:id="7" w:author="Pieterse, J." w:date="2016-12-10T15:31:00Z">
+        <w:r>
+          <w:rPr>
+            <w:rFonts w:cstheme="minorHAnsi"/>
+          </w:rPr>
+          <w:t>we lower the resolution by n</w:t>
+        </w:r>
+        <w:r>
+          <w:rPr>
+            <w:rFonts w:cstheme="minorHAnsi"/>
+            <w:vertAlign w:val="superscript"/>
+          </w:rPr>
+          <w:t>2</w:t>
+        </w:r>
+      </w:ins>
+      <w:ins w:id="8" w:author="Pieterse, J." w:date="2016-12-10T15:32:00Z">
+        <w:r>
+          <w:rPr>
+            <w:rFonts w:cstheme="minorHAnsi"/>
+          </w:rPr>
+          <w:t>, so if n=2</w:t>
+        </w:r>
+      </w:ins>
+      <w:ins w:id="9" w:author="Pieterse, J." w:date="2016-12-10T15:33:00Z">
+        <w:r>
+          <w:rPr>
+            <w:rFonts w:cstheme="minorHAnsi"/>
+          </w:rPr>
+          <w:t>,</w:t>
+        </w:r>
+      </w:ins>
+      <w:ins w:id="10" w:author="Pieterse, J." w:date="2016-12-10T15:32:00Z">
+        <w:r>
+          <w:rPr>
+            <w:rFonts w:cstheme="minorHAnsi"/>
+          </w:rPr>
+          <w:t xml:space="preserve"> groups of 4 pixels have the same color.</w:t>
+        </w:r>
+      </w:ins>
+      <w:r>
+        <w:rPr>
+          <w:rFonts w:cstheme="minorHAnsi"/>
+        </w:rPr>
+        <w:t xml:space="preserve"> This significantly increases responsiveness. However, since we now only look at one </w:t>
       </w:r>
       <w:r>
         <w:rPr>
@@ -4289,18 +4249,17 @@
         </w:rPr>
         <w:t>n</w:t>
       </w:r>
-      <w:r>
-        <w:rPr>
-          <w:rFonts w:cstheme="minorHAnsi"/>
-        </w:rPr>
-        <w:t xml:space="preserve"> values of a vector is read. This significantly increases responsiveness. However, since we now only look at one </w:t>
-      </w:r>
-      <w:r>
-        <w:rPr>
-          <w:rFonts w:ascii="Consolas" w:hAnsi="Consolas" w:cstheme="minorHAnsi"/>
-        </w:rPr>
-        <w:t>n</w:t>
-      </w:r>
+      <w:ins w:id="11" w:author="Pieterse, J." w:date="2016-12-10T15:33:00Z">
+        <w:r>
+          <w:rPr>
+            <w:rFonts w:ascii="Consolas" w:hAnsi="Consolas" w:cstheme="minorHAnsi"/>
+            <w:vertAlign w:val="superscript"/>
+          </w:rPr>
+          <w:t>2</w:t>
+        </w:r>
+      </w:ins>
+      <w:bookmarkStart w:id="12" w:name="_GoBack"/>
+      <w:bookmarkEnd w:id="12"/>
       <w:r>
         <w:rPr>
           <w:rFonts w:cstheme="minorHAnsi"/>
@@ -4338,6 +4297,7 @@
       <w:r>
         <w:rPr>
           <w:noProof/>
+          <w:lang w:val="nl-NL" w:eastAsia="nl-NL"/>
         </w:rPr>
         <w:drawing>
           <wp:inline distT="0" distB="0" distL="0" distR="0" wp14:anchorId="6E7EB1D3" wp14:editId="0D78E2CB">
@@ -4397,27 +4357,14 @@
       <w:r>
         <w:t xml:space="preserve">Figure </w:t>
       </w:r>
-      <w:r>
-        <w:fldChar w:fldCharType="begin"/>
-      </w:r>
-      <w:r>
-        <w:instrText xml:space="preserve"> SEQ Figure \* ARABIC </w:instrText>
-      </w:r>
-      <w:r>
-        <w:fldChar w:fldCharType="separate"/>
-      </w:r>
-      <w:r>
-        <w:rPr>
-          <w:noProof/>
-        </w:rPr>
-        <w:t>9</w:t>
-      </w:r>
-      <w:r>
-        <w:rPr>
-          <w:noProof/>
-        </w:rPr>
-        <w:fldChar w:fldCharType="end"/>
-      </w:r>
+      <w:fldSimple w:instr=" SEQ Figure \* ARABIC ">
+        <w:r>
+          <w:rPr>
+            <w:noProof/>
+          </w:rPr>
+          <w:t>9</w:t>
+        </w:r>
+      </w:fldSimple>
       <w:r>
         <w:rPr>
           <w:noProof/>
@@ -4656,6 +4603,7 @@
       <w:r>
         <w:rPr>
           <w:noProof/>
+          <w:lang w:val="nl-NL" w:eastAsia="nl-NL"/>
         </w:rPr>
         <w:lastRenderedPageBreak/>
         <w:drawing>
@@ -4703,6 +4651,7 @@
       <w:r>
         <w:rPr>
           <w:noProof/>
+          <w:lang w:val="nl-NL" w:eastAsia="nl-NL"/>
         </w:rPr>
         <w:drawing>
           <wp:inline distT="0" distB="0" distL="0" distR="0" wp14:anchorId="3E3B5115" wp14:editId="04A2558B">
@@ -4749,30 +4698,14 @@
       <w:r>
         <w:t xml:space="preserve">Figure </w:t>
       </w:r>
-      <w:r>
-        <w:fldChar w:fldCharType="begin"/>
-      </w:r>
-      <w:r>
-        <w:instrText xml:space="preserve"> SEQ Figure \</w:instrText>
-      </w:r>
-      <w:r>
-        <w:instrText xml:space="preserve">* ARABIC </w:instrText>
-      </w:r>
-      <w:r>
-        <w:fldChar w:fldCharType="separate"/>
-      </w:r>
-      <w:r>
-        <w:rPr>
-          <w:noProof/>
-        </w:rPr>
-        <w:t>10</w:t>
-      </w:r>
-      <w:r>
-        <w:rPr>
-          <w:noProof/>
-        </w:rPr>
-        <w:fldChar w:fldCharType="end"/>
-      </w:r>
+      <w:fldSimple w:instr=" SEQ Figure \* ARABIC ">
+        <w:r>
+          <w:rPr>
+            <w:noProof/>
+          </w:rPr>
+          <w:t>10</w:t>
+        </w:r>
+      </w:fldSimple>
       <w:r>
         <w:t xml:space="preserve"> </w:t>
       </w:r>
@@ -4800,27 +4733,14 @@
         <w:tab/>
         <w:t xml:space="preserve">Figure </w:t>
       </w:r>
-      <w:r>
-        <w:fldChar w:fldCharType="begin"/>
-      </w:r>
-      <w:r>
-        <w:instrText xml:space="preserve"> SEQ Figure \* ARABIC </w:instrText>
-      </w:r>
-      <w:r>
-        <w:fldChar w:fldCharType="separate"/>
-      </w:r>
-      <w:r>
-        <w:rPr>
-          <w:noProof/>
-        </w:rPr>
-        <w:t>11</w:t>
-      </w:r>
-      <w:r>
-        <w:rPr>
-          <w:noProof/>
-        </w:rPr>
-        <w:fldChar w:fldCharType="end"/>
-      </w:r>
+      <w:fldSimple w:instr=" SEQ Figure \* ARABIC ">
+        <w:r>
+          <w:rPr>
+            <w:noProof/>
+          </w:rPr>
+          <w:t>11</w:t>
+        </w:r>
+      </w:fldSimple>
       <w:r>
         <w:t xml:space="preserve"> </w:t>
       </w:r>
@@ -5282,6 +5202,7 @@
             <w:r>
               <w:rPr>
                 <w:noProof/>
+                <w:lang w:val="nl-NL" w:eastAsia="nl-NL"/>
               </w:rPr>
               <w:drawing>
                 <wp:inline distT="0" distB="0" distL="0" distR="0">
@@ -6274,6 +6195,7 @@
       <w:r>
         <w:rPr>
           <w:noProof/>
+          <w:lang w:val="nl-NL" w:eastAsia="nl-NL"/>
         </w:rPr>
         <w:drawing>
           <wp:inline distT="0" distB="0" distL="0" distR="0" wp14:anchorId="4F0F6E8E" wp14:editId="7F7256A8">
@@ -6323,169 +6245,157 @@
       <w:r>
         <w:t xml:space="preserve">Figure </w:t>
       </w:r>
-      <w:r>
-        <w:fldChar w:fldCharType="begin"/>
-      </w:r>
-      <w:r>
-        <w:instrText xml:space="preserve"> SEQ Figure \* ARABIC </w:instrText>
-      </w:r>
-      <w:r>
-        <w:fldChar w:fldCharType="separate"/>
-      </w:r>
+      <w:fldSimple w:instr=" SEQ Figure \* ARABIC ">
+        <w:r>
+          <w:rPr>
+            <w:noProof/>
+          </w:rPr>
+          <w:t>12</w:t>
+        </w:r>
+      </w:fldSimple>
+      <w:r>
+        <w:t xml:space="preserve"> Pig using different settings of 2D transfer function</w:t>
+      </w:r>
+    </w:p>
+    <w:p>
+      <w:pPr>
+        <w:spacing w:after="0"/>
+        <w:jc w:val="both"/>
+        <w:rPr>
+          <w:rFonts w:cstheme="minorHAnsi"/>
+        </w:rPr>
+      </w:pPr>
+      <w:r>
+        <w:rPr>
+          <w:rFonts w:cstheme="minorHAnsi"/>
+        </w:rPr>
+        <w:t xml:space="preserve">In Figure </w:t>
+      </w:r>
+      <w:r>
+        <w:rPr>
+          <w:rFonts w:cstheme="minorHAnsi"/>
+          <w:color w:val="FF0000"/>
+        </w:rPr>
+        <w:t>XXX</w:t>
+      </w:r>
+      <w:r>
+        <w:rPr>
+          <w:rFonts w:cstheme="minorHAnsi"/>
+        </w:rPr>
+        <w:t xml:space="preserve"> the carp is visualized using the 2D transfer function. In (a) the skeleton of the carp can be observed. This resembles Figure </w:t>
+      </w:r>
+      <w:r>
+        <w:rPr>
+          <w:rFonts w:cstheme="minorHAnsi"/>
+          <w:color w:val="FF0000"/>
+        </w:rPr>
+        <w:t xml:space="preserve">XXX (MIP) </w:t>
+      </w:r>
+      <w:r>
+        <w:rPr>
+          <w:rFonts w:cstheme="minorHAnsi"/>
+        </w:rPr>
+        <w:t xml:space="preserve">(a) strongly, where the MIP method is used. Figure </w:t>
+      </w:r>
+      <w:r>
+        <w:rPr>
+          <w:rFonts w:cstheme="minorHAnsi"/>
+          <w:color w:val="FF0000"/>
+        </w:rPr>
+        <w:t xml:space="preserve">XXX </w:t>
+      </w:r>
+      <w:r>
+        <w:rPr>
+          <w:rFonts w:cstheme="minorHAnsi"/>
+        </w:rPr>
+        <w:t xml:space="preserve">(b) is comparable to Figure </w:t>
+      </w:r>
+      <w:r>
+        <w:rPr>
+          <w:rFonts w:cstheme="minorHAnsi"/>
+          <w:color w:val="FF0000"/>
+        </w:rPr>
+        <w:t>XXX (compositing</w:t>
+      </w:r>
+      <w:r>
+        <w:rPr>
+          <w:rFonts w:cstheme="minorHAnsi"/>
+          <w:color w:val="FF0000"/>
+        </w:rPr>
+        <w:t xml:space="preserve">) </w:t>
+      </w:r>
+      <w:r>
+        <w:rPr>
+          <w:rFonts w:cstheme="minorHAnsi"/>
+        </w:rPr>
+        <w:t>(c)</w:t>
+      </w:r>
+      <w:r>
+        <w:rPr>
+          <w:rFonts w:cstheme="minorHAnsi"/>
+        </w:rPr>
+        <w:t xml:space="preserve">, since </w:t>
+      </w:r>
+      <w:proofErr w:type="gramStart"/>
+      <w:r>
+        <w:rPr>
+          <w:rFonts w:cstheme="minorHAnsi"/>
+        </w:rPr>
+        <w:t>they</w:t>
+      </w:r>
+      <w:proofErr w:type="gramEnd"/>
+      <w:r>
+        <w:rPr>
+          <w:rFonts w:cstheme="minorHAnsi"/>
+        </w:rPr>
+        <w:t xml:space="preserve"> both visualize the outside of the carp. When comparing these two images, we see that in Figure </w:t>
+      </w:r>
+      <w:r>
+        <w:rPr>
+          <w:rFonts w:cstheme="minorHAnsi"/>
+          <w:color w:val="FF0000"/>
+        </w:rPr>
+        <w:t>XXX (compositing)</w:t>
+      </w:r>
+      <w:r>
+        <w:rPr>
+          <w:rFonts w:cstheme="minorHAnsi"/>
+        </w:rPr>
+        <w:t xml:space="preserve"> (c) the head of the carp is visualized clearer, whereas in Figure </w:t>
+      </w:r>
+      <w:r>
+        <w:rPr>
+          <w:rFonts w:cstheme="minorHAnsi"/>
+          <w:color w:val="FF0000"/>
+        </w:rPr>
+        <w:t xml:space="preserve">XXX </w:t>
+      </w:r>
+      <w:r>
+        <w:rPr>
+          <w:rFonts w:cstheme="minorHAnsi"/>
+        </w:rPr>
+        <w:t>(b) the tail is visualized clearer. So, if we compare the 2D transfer function with both MIP and compositing for the image of the carp, we see that the 2D transfer function has more capabilities than MIP or compositing separately. Namely, because the 2D transfer function captures the skeleton of the carp as well as the outside of the carp. However, if we are only interested in the outside of the carp, then compositing might be the better alternative.</w:t>
+      </w:r>
+    </w:p>
+    <w:p>
+      <w:pPr>
+        <w:spacing w:after="0"/>
+        <w:jc w:val="both"/>
+        <w:rPr>
+          <w:rFonts w:cstheme="minorHAnsi"/>
+        </w:rPr>
+      </w:pPr>
+    </w:p>
+    <w:p>
+      <w:pPr>
+        <w:keepNext/>
+        <w:spacing w:after="0"/>
+        <w:jc w:val="both"/>
+      </w:pPr>
       <w:r>
         <w:rPr>
           <w:noProof/>
-        </w:rPr>
-        <w:t>12</w:t>
-      </w:r>
-      <w:r>
-        <w:rPr>
-          <w:noProof/>
-        </w:rPr>
-        <w:fldChar w:fldCharType="end"/>
-      </w:r>
-      <w:r>
-        <w:t xml:space="preserve"> Pig using different settings of 2D transfer function</w:t>
-      </w:r>
-    </w:p>
-    <w:p>
-      <w:pPr>
-        <w:spacing w:after="0"/>
-        <w:jc w:val="both"/>
-        <w:rPr>
-          <w:rFonts w:cstheme="minorHAnsi"/>
-        </w:rPr>
-      </w:pPr>
-      <w:r>
-        <w:rPr>
-          <w:rFonts w:cstheme="minorHAnsi"/>
-        </w:rPr>
-        <w:t xml:space="preserve">In Figure </w:t>
-      </w:r>
-      <w:r>
-        <w:rPr>
-          <w:rFonts w:cstheme="minorHAnsi"/>
-          <w:color w:val="FF0000"/>
-        </w:rPr>
-        <w:t>XXX</w:t>
-      </w:r>
-      <w:r>
-        <w:rPr>
-          <w:rFonts w:cstheme="minorHAnsi"/>
-        </w:rPr>
-        <w:t xml:space="preserve"> the carp is visualized using the 2D transfer function. In (a) the skeleton of the carp can be observed. This resembles Figure </w:t>
-      </w:r>
-      <w:r>
-        <w:rPr>
-          <w:rFonts w:cstheme="minorHAnsi"/>
-          <w:color w:val="FF0000"/>
-        </w:rPr>
-        <w:t xml:space="preserve">XXX (MIP) </w:t>
-      </w:r>
-      <w:r>
-        <w:rPr>
-          <w:rFonts w:cstheme="minorHAnsi"/>
-        </w:rPr>
-        <w:t xml:space="preserve">(a) strongly, where the MIP method is used. Figure </w:t>
-      </w:r>
-      <w:r>
-        <w:rPr>
-          <w:rFonts w:cstheme="minorHAnsi"/>
-          <w:color w:val="FF0000"/>
-        </w:rPr>
-        <w:t xml:space="preserve">XXX </w:t>
-      </w:r>
-      <w:r>
-        <w:rPr>
-          <w:rFonts w:cstheme="minorHAnsi"/>
-        </w:rPr>
-        <w:t xml:space="preserve">(b) is comparable to Figure </w:t>
-      </w:r>
-      <w:r>
-        <w:rPr>
-          <w:rFonts w:cstheme="minorHAnsi"/>
-          <w:color w:val="FF0000"/>
-        </w:rPr>
-        <w:t>XXX (compositing</w:t>
-      </w:r>
-      <w:r>
-        <w:rPr>
-          <w:rFonts w:cstheme="minorHAnsi"/>
-          <w:color w:val="FF0000"/>
-        </w:rPr>
-        <w:t xml:space="preserve">) </w:t>
-      </w:r>
-      <w:r>
-        <w:rPr>
-          <w:rFonts w:cstheme="minorHAnsi"/>
-        </w:rPr>
-        <w:t>(c)</w:t>
-      </w:r>
-      <w:r>
-        <w:rPr>
-          <w:rFonts w:cstheme="minorHAnsi"/>
-        </w:rPr>
-        <w:t xml:space="preserve">, since </w:t>
-      </w:r>
-      <w:proofErr w:type="gramStart"/>
-      <w:r>
-        <w:rPr>
-          <w:rFonts w:cstheme="minorHAnsi"/>
-        </w:rPr>
-        <w:t>they</w:t>
-      </w:r>
-      <w:proofErr w:type="gramEnd"/>
-      <w:r>
-        <w:rPr>
-          <w:rFonts w:cstheme="minorHAnsi"/>
-        </w:rPr>
-        <w:t xml:space="preserve"> both visualize the outside of the carp. When comparing these two images, we see that in Figure </w:t>
-      </w:r>
-      <w:r>
-        <w:rPr>
-          <w:rFonts w:cstheme="minorHAnsi"/>
-          <w:color w:val="FF0000"/>
-        </w:rPr>
-        <w:t>XXX (compositing)</w:t>
-      </w:r>
-      <w:r>
-        <w:rPr>
-          <w:rFonts w:cstheme="minorHAnsi"/>
-        </w:rPr>
-        <w:t xml:space="preserve"> (c) the head of the carp is visualized clearer, whereas in Figure </w:t>
-      </w:r>
-      <w:r>
-        <w:rPr>
-          <w:rFonts w:cstheme="minorHAnsi"/>
-          <w:color w:val="FF0000"/>
-        </w:rPr>
-        <w:t xml:space="preserve">XXX </w:t>
-      </w:r>
-      <w:r>
-        <w:rPr>
-          <w:rFonts w:cstheme="minorHAnsi"/>
-        </w:rPr>
-        <w:t>(b) the tail is visualized clearer. So, if we compare the 2D transfer function with both MIP and compositing for the image of the carp, we see that the 2D transfer function has more capabilities than MIP or compositing separately. Namely, because the 2D transfer function captures the skeleton of the carp as well as the outside of the carp. However, if we are only interested in the outside of the carp, then compositing might be the better alternative.</w:t>
-      </w:r>
-    </w:p>
-    <w:p>
-      <w:pPr>
-        <w:spacing w:after="0"/>
-        <w:jc w:val="both"/>
-        <w:rPr>
-          <w:rFonts w:cstheme="minorHAnsi"/>
-        </w:rPr>
-      </w:pPr>
-    </w:p>
-    <w:p>
-      <w:pPr>
-        <w:keepNext/>
-        <w:spacing w:after="0"/>
-        <w:jc w:val="both"/>
-      </w:pPr>
-      <w:r>
-        <w:rPr>
-          <w:noProof/>
+          <w:lang w:val="nl-NL" w:eastAsia="nl-NL"/>
         </w:rPr>
         <w:drawing>
           <wp:inline distT="0" distB="0" distL="0" distR="0" wp14:anchorId="212C8C86" wp14:editId="0AB4EAC8">
@@ -6532,68 +6442,56 @@
       <w:r>
         <w:t xml:space="preserve">Figure </w:t>
       </w:r>
-      <w:r>
-        <w:fldChar w:fldCharType="begin"/>
-      </w:r>
-      <w:r>
-        <w:instrText xml:space="preserve"> SEQ Figure \* ARABIC </w:instrText>
-      </w:r>
-      <w:r>
-        <w:fldChar w:fldCharType="separate"/>
-      </w:r>
+      <w:fldSimple w:instr=" SEQ Figure \* ARABIC ">
+        <w:r>
+          <w:rPr>
+            <w:noProof/>
+          </w:rPr>
+          <w:t>13</w:t>
+        </w:r>
+      </w:fldSimple>
+      <w:r>
+        <w:t xml:space="preserve"> Carp using different settings of 2D transfer function</w:t>
+      </w:r>
+    </w:p>
+    <w:p>
+      <w:pPr>
+        <w:jc w:val="both"/>
+      </w:pPr>
+      <w:r>
+        <w:t xml:space="preserve">Figure </w:t>
+      </w:r>
+      <w:r>
+        <w:rPr>
+          <w:color w:val="FF0000"/>
+        </w:rPr>
+        <w:t>XXX</w:t>
+      </w:r>
+      <w:r>
+        <w:t xml:space="preserve"> shows the visualization of an orange. In (a) we can easily distinguish the different pieces of the orange. In (b) this is somewhat more difficult, but here we can observe the </w:t>
+      </w:r>
+      <w:proofErr w:type="spellStart"/>
+      <w:r>
+        <w:rPr>
+          <w:color w:val="FF0000"/>
+        </w:rPr>
+        <w:t>schil</w:t>
+      </w:r>
+      <w:proofErr w:type="spellEnd"/>
+      <w:r>
+        <w:t xml:space="preserve"> of the orange and the seeds that are inside. As in the previous examples, the 2D transfer function shows different aspects of the image. When comparing this with the MIP and compositing image of the orange (which were already given in the assignment, and therefore not included in our report) we can conclude that we gain information by using the 2D transfer function; the seeds are not visible in the other images.</w:t>
+      </w:r>
+    </w:p>
+    <w:p>
+      <w:pPr>
+        <w:keepNext/>
+        <w:spacing w:after="0"/>
+        <w:jc w:val="both"/>
+      </w:pPr>
       <w:r>
         <w:rPr>
           <w:noProof/>
-        </w:rPr>
-        <w:t>13</w:t>
-      </w:r>
-      <w:r>
-        <w:rPr>
-          <w:noProof/>
-        </w:rPr>
-        <w:fldChar w:fldCharType="end"/>
-      </w:r>
-      <w:r>
-        <w:t xml:space="preserve"> Carp using different settings of 2D transfer function</w:t>
-      </w:r>
-    </w:p>
-    <w:p>
-      <w:pPr>
-        <w:jc w:val="both"/>
-      </w:pPr>
-      <w:r>
-        <w:t xml:space="preserve">Figure </w:t>
-      </w:r>
-      <w:r>
-        <w:rPr>
-          <w:color w:val="FF0000"/>
-        </w:rPr>
-        <w:t>XXX</w:t>
-      </w:r>
-      <w:r>
-        <w:t xml:space="preserve"> shows the visualization of an orange. In (a) we can easily distinguish the different pieces of the orange. In (b) this is somewhat more difficult, but here we can observe the </w:t>
-      </w:r>
-      <w:proofErr w:type="spellStart"/>
-      <w:r>
-        <w:rPr>
-          <w:color w:val="FF0000"/>
-        </w:rPr>
-        <w:t>schil</w:t>
-      </w:r>
-      <w:proofErr w:type="spellEnd"/>
-      <w:r>
-        <w:t xml:space="preserve"> of the orange and the seeds that are inside. As in the previous examples, the 2D transfer function shows different aspects of the image. When comparing this with the MIP and compositing image of the orange (which were already given in the assignment, and therefore not included in our report) we can conclude that we gain information by using the 2D transfer function; the seeds are not visible in the other images.</w:t>
-      </w:r>
-    </w:p>
-    <w:p>
-      <w:pPr>
-        <w:keepNext/>
-        <w:spacing w:after="0"/>
-        <w:jc w:val="both"/>
-      </w:pPr>
-      <w:r>
-        <w:rPr>
-          <w:noProof/>
+          <w:lang w:val="nl-NL" w:eastAsia="nl-NL"/>
         </w:rPr>
         <w:lastRenderedPageBreak/>
         <w:drawing>
@@ -6644,170 +6542,139 @@
       <w:r>
         <w:t xml:space="preserve">Figure </w:t>
       </w:r>
-      <w:r>
-        <w:fldChar w:fldCharType="begin"/>
-      </w:r>
-      <w:r>
-        <w:instrText xml:space="preserve"> SEQ Figure \* ARABIC </w:instrText>
-      </w:r>
-      <w:r>
-        <w:fldChar w:fldCharType="separate"/>
-      </w:r>
+      <w:fldSimple w:instr=" SEQ Figure \* ARABIC ">
+        <w:r>
+          <w:rPr>
+            <w:noProof/>
+          </w:rPr>
+          <w:t>14</w:t>
+        </w:r>
+      </w:fldSimple>
+      <w:r>
+        <w:t xml:space="preserve"> Orange using different settings of 2D transfer function</w:t>
+      </w:r>
+    </w:p>
+    <w:p>
+      <w:pPr>
+        <w:spacing w:after="0"/>
+        <w:jc w:val="both"/>
+        <w:rPr>
+          <w:rFonts w:cstheme="minorHAnsi"/>
+        </w:rPr>
+      </w:pPr>
+      <w:r>
+        <w:rPr>
+          <w:rFonts w:cstheme="minorHAnsi"/>
+        </w:rPr>
+        <w:t xml:space="preserve">In Figure </w:t>
+      </w:r>
+      <w:r>
+        <w:rPr>
+          <w:rFonts w:cstheme="minorHAnsi"/>
+          <w:color w:val="FF0000"/>
+        </w:rPr>
+        <w:t xml:space="preserve">XXX </w:t>
+      </w:r>
+      <w:r>
+        <w:rPr>
+          <w:rFonts w:cstheme="minorHAnsi"/>
+        </w:rPr>
+        <w:t>two images of the tomato are displayed. In (a) we can clearly see the inside</w:t>
+      </w:r>
+      <w:r>
+        <w:rPr>
+          <w:rFonts w:cstheme="minorHAnsi"/>
+        </w:rPr>
+        <w:t>, such as the seeds,</w:t>
+      </w:r>
+      <w:r>
+        <w:rPr>
+          <w:rFonts w:cstheme="minorHAnsi"/>
+        </w:rPr>
+        <w:t xml:space="preserve"> of </w:t>
+      </w:r>
+      <w:r>
+        <w:rPr>
+          <w:rFonts w:cstheme="minorHAnsi"/>
+        </w:rPr>
+        <w:t xml:space="preserve">the tomato. If we compare this to MIP and compositing, as seen in Figure </w:t>
+      </w:r>
+      <w:r>
+        <w:rPr>
+          <w:rFonts w:cstheme="minorHAnsi"/>
+          <w:color w:val="FF0000"/>
+        </w:rPr>
+        <w:t>XXX (MIP, compositing)</w:t>
+      </w:r>
+      <w:r>
+        <w:rPr>
+          <w:rFonts w:cstheme="minorHAnsi"/>
+        </w:rPr>
+        <w:t xml:space="preserve">, then we observe that these seeds etc. cannot be seen when using MIP or compositing. Regarding this, Figure </w:t>
+      </w:r>
+      <w:r>
+        <w:rPr>
+          <w:rFonts w:cstheme="minorHAnsi"/>
+          <w:color w:val="FF0000"/>
+        </w:rPr>
+        <w:t xml:space="preserve">XXX </w:t>
+      </w:r>
+      <w:r>
+        <w:rPr>
+          <w:rFonts w:cstheme="minorHAnsi"/>
+        </w:rPr>
+        <w:t xml:space="preserve">(a) more clearly shows that a tomato is visualized, so in this aspect the 2D transfer function gives the viewer more information. If we look at Figure </w:t>
+      </w:r>
+      <w:r>
+        <w:rPr>
+          <w:rFonts w:cstheme="minorHAnsi"/>
+          <w:color w:val="FF0000"/>
+        </w:rPr>
+        <w:t>XXX</w:t>
+      </w:r>
+      <w:r>
+        <w:rPr>
+          <w:rFonts w:cstheme="minorHAnsi"/>
+        </w:rPr>
+        <w:t xml:space="preserve"> (b), then we can see the outside of the tomato. When comparing this with Figure </w:t>
+      </w:r>
+      <w:r>
+        <w:rPr>
+          <w:rFonts w:cstheme="minorHAnsi"/>
+          <w:color w:val="FF0000"/>
+        </w:rPr>
+        <w:t xml:space="preserve">XXX (MIP, compositing) </w:t>
+      </w:r>
+      <w:r>
+        <w:rPr>
+          <w:rFonts w:cstheme="minorHAnsi"/>
+        </w:rPr>
+        <w:t xml:space="preserve">(c), we conclude that Figure </w:t>
+      </w:r>
+      <w:r>
+        <w:rPr>
+          <w:rFonts w:cstheme="minorHAnsi"/>
+          <w:color w:val="FF0000"/>
+        </w:rPr>
+        <w:t xml:space="preserve">XXX (MIP, compositing) </w:t>
+      </w:r>
+      <w:r>
+        <w:rPr>
+          <w:rFonts w:cstheme="minorHAnsi"/>
+        </w:rPr>
+        <w:t xml:space="preserve">(c) visualizes this more clearly. </w:t>
+      </w:r>
+    </w:p>
+    <w:p>
+      <w:pPr>
+        <w:keepNext/>
+        <w:spacing w:after="0"/>
+        <w:jc w:val="both"/>
+      </w:pPr>
       <w:r>
         <w:rPr>
           <w:noProof/>
-        </w:rPr>
-        <w:t>14</w:t>
-      </w:r>
-      <w:r>
-        <w:rPr>
-          <w:noProof/>
-        </w:rPr>
-        <w:fldChar w:fldCharType="end"/>
-      </w:r>
-      <w:r>
-        <w:t xml:space="preserve"> Orange using different settings of 2D transfer function</w:t>
-      </w:r>
-    </w:p>
-    <w:p>
-      <w:pPr>
-        <w:spacing w:after="0"/>
-        <w:jc w:val="both"/>
-        <w:rPr>
-          <w:rFonts w:cstheme="minorHAnsi"/>
-        </w:rPr>
-      </w:pPr>
-      <w:r>
-        <w:rPr>
-          <w:rFonts w:cstheme="minorHAnsi"/>
-        </w:rPr>
-        <w:t xml:space="preserve">In Figure </w:t>
-      </w:r>
-      <w:r>
-        <w:rPr>
-          <w:rFonts w:cstheme="minorHAnsi"/>
-          <w:color w:val="FF0000"/>
-        </w:rPr>
-        <w:t xml:space="preserve">XXX </w:t>
-      </w:r>
-      <w:r>
-        <w:rPr>
-          <w:rFonts w:cstheme="minorHAnsi"/>
-        </w:rPr>
-        <w:t>two images of the tomato are displayed. In (a) we can clearly see the inside</w:t>
-      </w:r>
-      <w:r>
-        <w:rPr>
-          <w:rFonts w:cstheme="minorHAnsi"/>
-        </w:rPr>
-        <w:t>, such as the seeds,</w:t>
-      </w:r>
-      <w:r>
-        <w:rPr>
-          <w:rFonts w:cstheme="minorHAnsi"/>
-        </w:rPr>
-        <w:t xml:space="preserve"> of </w:t>
-      </w:r>
-      <w:r>
-        <w:rPr>
-          <w:rFonts w:cstheme="minorHAnsi"/>
-        </w:rPr>
-        <w:t xml:space="preserve">the tomato. If we compare this to MIP and compositing, as seen in Figure </w:t>
-      </w:r>
-      <w:r>
-        <w:rPr>
-          <w:rFonts w:cstheme="minorHAnsi"/>
-          <w:color w:val="FF0000"/>
-        </w:rPr>
-        <w:t>XXX (MIP, compositing)</w:t>
-      </w:r>
-      <w:r>
-        <w:rPr>
-          <w:rFonts w:cstheme="minorHAnsi"/>
-        </w:rPr>
-        <w:t xml:space="preserve">, then we observe that these seeds etc. cannot be seen when using MIP or compositing. Regarding this, Figure </w:t>
-      </w:r>
-      <w:r>
-        <w:rPr>
-          <w:rFonts w:cstheme="minorHAnsi"/>
-          <w:color w:val="FF0000"/>
-        </w:rPr>
-        <w:t xml:space="preserve">XXX </w:t>
-      </w:r>
-      <w:r>
-        <w:rPr>
-          <w:rFonts w:cstheme="minorHAnsi"/>
-        </w:rPr>
-        <w:t xml:space="preserve">(a) more clearly shows that a tomato is visualized, so in this aspect the 2D transfer function gives the viewer more information. If we look at Figure </w:t>
-      </w:r>
-      <w:r>
-        <w:rPr>
-          <w:rFonts w:cstheme="minorHAnsi"/>
-          <w:color w:val="FF0000"/>
-        </w:rPr>
-        <w:t>XXX</w:t>
-      </w:r>
-      <w:r>
-        <w:rPr>
-          <w:rFonts w:cstheme="minorHAnsi"/>
-        </w:rPr>
-        <w:t xml:space="preserve"> (b), then we can see the outside of the tomato. When comparing this with Figure </w:t>
-      </w:r>
-      <w:r>
-        <w:rPr>
-          <w:rFonts w:cstheme="minorHAnsi"/>
-          <w:color w:val="FF0000"/>
-        </w:rPr>
-        <w:t>XXX (MIP, compositing)</w:t>
-      </w:r>
-      <w:r>
-        <w:rPr>
-          <w:rFonts w:cstheme="minorHAnsi"/>
-          <w:color w:val="FF0000"/>
-        </w:rPr>
-        <w:t xml:space="preserve"> </w:t>
-      </w:r>
-      <w:r>
-        <w:rPr>
-          <w:rFonts w:cstheme="minorHAnsi"/>
-        </w:rPr>
-        <w:t xml:space="preserve">(c), we conclude that </w:t>
-      </w:r>
-      <w:r>
-        <w:rPr>
-          <w:rFonts w:cstheme="minorHAnsi"/>
-        </w:rPr>
-        <w:t xml:space="preserve">Figure </w:t>
-      </w:r>
-      <w:r>
-        <w:rPr>
-          <w:rFonts w:cstheme="minorHAnsi"/>
-          <w:color w:val="FF0000"/>
-        </w:rPr>
-        <w:t xml:space="preserve">XXX (MIP, compositing) </w:t>
-      </w:r>
-      <w:r>
-        <w:rPr>
-          <w:rFonts w:cstheme="minorHAnsi"/>
-        </w:rPr>
-        <w:t>(c)</w:t>
-      </w:r>
-      <w:r>
-        <w:rPr>
-          <w:rFonts w:cstheme="minorHAnsi"/>
-        </w:rPr>
-        <w:t xml:space="preserve"> visualizes this more clearly. </w:t>
-      </w:r>
-    </w:p>
-    <w:p>
-      <w:pPr>
-        <w:keepNext/>
-        <w:spacing w:after="0"/>
-        <w:jc w:val="both"/>
-      </w:pPr>
-      <w:r>
-        <w:rPr>
-          <w:noProof/>
+          <w:lang w:val="nl-NL" w:eastAsia="nl-NL"/>
         </w:rPr>
         <w:drawing>
           <wp:inline distT="0" distB="0" distL="0" distR="0" wp14:anchorId="781A9F0B" wp14:editId="00ABA5E0">
@@ -6857,27 +6724,14 @@
       <w:r>
         <w:t xml:space="preserve">Figure </w:t>
       </w:r>
-      <w:r>
-        <w:fldChar w:fldCharType="begin"/>
-      </w:r>
-      <w:r>
-        <w:instrText xml:space="preserve"> SEQ Figure \* ARABIC </w:instrText>
-      </w:r>
-      <w:r>
-        <w:fldChar w:fldCharType="separate"/>
-      </w:r>
-      <w:r>
-        <w:rPr>
-          <w:noProof/>
-        </w:rPr>
-        <w:t>15</w:t>
-      </w:r>
-      <w:r>
-        <w:rPr>
-          <w:noProof/>
-        </w:rPr>
-        <w:fldChar w:fldCharType="end"/>
-      </w:r>
+      <w:fldSimple w:instr=" SEQ Figure \* ARABIC ">
+        <w:r>
+          <w:rPr>
+            <w:noProof/>
+          </w:rPr>
+          <w:t>15</w:t>
+        </w:r>
+      </w:fldSimple>
       <w:r>
         <w:t xml:space="preserve"> Tomato using different settings of 2D transfer function</w:t>
       </w:r>
@@ -7087,309 +6941,32 @@
         <w:jc w:val="both"/>
         <w:rPr>
           <w:rFonts w:cstheme="minorHAnsi"/>
-        </w:rPr>
-      </w:pPr>
-      <w:r>
-        <w:rPr>
-          <w:rFonts w:cstheme="minorHAnsi"/>
-        </w:rPr>
-        <w:t>(</w:t>
-      </w:r>
-      <w:proofErr w:type="spellStart"/>
-      <w:r>
-        <w:rPr>
-          <w:rFonts w:cstheme="minorHAnsi"/>
-        </w:rPr>
-        <w:t>Ik</w:t>
-      </w:r>
-      <w:proofErr w:type="spellEnd"/>
-      <w:r>
-        <w:rPr>
-          <w:rFonts w:cstheme="minorHAnsi"/>
-        </w:rPr>
-        <w:t xml:space="preserve"> </w:t>
-      </w:r>
-      <w:proofErr w:type="spellStart"/>
-      <w:r>
-        <w:rPr>
-          <w:rFonts w:cstheme="minorHAnsi"/>
-        </w:rPr>
-        <w:t>doe</w:t>
-      </w:r>
-      <w:proofErr w:type="spellEnd"/>
-      <w:r>
-        <w:rPr>
-          <w:rFonts w:cstheme="minorHAnsi"/>
-        </w:rPr>
-        <w:t xml:space="preserve"> </w:t>
-      </w:r>
-      <w:proofErr w:type="spellStart"/>
-      <w:r>
-        <w:rPr>
-          <w:rFonts w:cstheme="minorHAnsi"/>
-        </w:rPr>
-        <w:t>dit</w:t>
-      </w:r>
-      <w:proofErr w:type="spellEnd"/>
-      <w:r>
-        <w:rPr>
-          <w:rFonts w:cstheme="minorHAnsi"/>
-        </w:rPr>
-        <w:t xml:space="preserve"> nu </w:t>
-      </w:r>
-      <w:proofErr w:type="spellStart"/>
-      <w:r>
-        <w:rPr>
-          <w:rFonts w:cstheme="minorHAnsi"/>
-        </w:rPr>
-        <w:t>overal</w:t>
-      </w:r>
-      <w:proofErr w:type="spellEnd"/>
-      <w:r>
-        <w:rPr>
-          <w:rFonts w:cstheme="minorHAnsi"/>
-        </w:rPr>
-        <w:t xml:space="preserve"> </w:t>
-      </w:r>
-      <w:proofErr w:type="spellStart"/>
-      <w:r>
-        <w:rPr>
-          <w:rFonts w:cstheme="minorHAnsi"/>
-        </w:rPr>
-        <w:t>tussendoor</w:t>
-      </w:r>
-      <w:proofErr w:type="spellEnd"/>
-      <w:r>
-        <w:rPr>
-          <w:rFonts w:cstheme="minorHAnsi"/>
-        </w:rPr>
-        <w:t xml:space="preserve"> al, </w:t>
-      </w:r>
-      <w:proofErr w:type="spellStart"/>
-      <w:r>
-        <w:rPr>
-          <w:rFonts w:cstheme="minorHAnsi"/>
-        </w:rPr>
-        <w:t>dus</w:t>
-      </w:r>
-      <w:proofErr w:type="spellEnd"/>
-      <w:r>
-        <w:rPr>
-          <w:rFonts w:cstheme="minorHAnsi"/>
-        </w:rPr>
-        <w:t xml:space="preserve"> </w:t>
-      </w:r>
-      <w:proofErr w:type="spellStart"/>
-      <w:r>
-        <w:rPr>
-          <w:rFonts w:cstheme="minorHAnsi"/>
-        </w:rPr>
-        <w:t>dan</w:t>
-      </w:r>
-      <w:proofErr w:type="spellEnd"/>
-      <w:r>
-        <w:rPr>
-          <w:rFonts w:cstheme="minorHAnsi"/>
-        </w:rPr>
-        <w:t xml:space="preserve"> </w:t>
-      </w:r>
-      <w:proofErr w:type="spellStart"/>
-      <w:r>
-        <w:rPr>
-          <w:rFonts w:cstheme="minorHAnsi"/>
-        </w:rPr>
-        <w:t>hoeft</w:t>
-      </w:r>
-      <w:proofErr w:type="spellEnd"/>
-      <w:r>
-        <w:rPr>
-          <w:rFonts w:cstheme="minorHAnsi"/>
-        </w:rPr>
-        <w:t xml:space="preserve"> </w:t>
-      </w:r>
-      <w:proofErr w:type="spellStart"/>
-      <w:r>
-        <w:rPr>
-          <w:rFonts w:cstheme="minorHAnsi"/>
-        </w:rPr>
-        <w:t>dit</w:t>
-      </w:r>
-      <w:proofErr w:type="spellEnd"/>
-      <w:r>
-        <w:rPr>
-          <w:rFonts w:cstheme="minorHAnsi"/>
-        </w:rPr>
-        <w:t xml:space="preserve"> </w:t>
-      </w:r>
-      <w:proofErr w:type="spellStart"/>
-      <w:r>
-        <w:rPr>
-          <w:rFonts w:cstheme="minorHAnsi"/>
-        </w:rPr>
-        <w:t>stukje</w:t>
-      </w:r>
-      <w:proofErr w:type="spellEnd"/>
-      <w:r>
-        <w:rPr>
-          <w:rFonts w:cstheme="minorHAnsi"/>
-        </w:rPr>
-        <w:t xml:space="preserve"> </w:t>
-      </w:r>
-      <w:proofErr w:type="spellStart"/>
-      <w:r>
-        <w:rPr>
-          <w:rFonts w:cstheme="minorHAnsi"/>
-        </w:rPr>
-        <w:t>niet</w:t>
-      </w:r>
-      <w:proofErr w:type="spellEnd"/>
-      <w:r>
-        <w:rPr>
-          <w:rFonts w:cstheme="minorHAnsi"/>
-        </w:rPr>
-        <w:t xml:space="preserve"> </w:t>
-      </w:r>
-      <w:proofErr w:type="spellStart"/>
-      <w:proofErr w:type="gramStart"/>
-      <w:r>
-        <w:rPr>
-          <w:rFonts w:cstheme="minorHAnsi"/>
-        </w:rPr>
-        <w:t>meer</w:t>
-      </w:r>
-      <w:proofErr w:type="spellEnd"/>
-      <w:proofErr w:type="gramEnd"/>
-      <w:r>
-        <w:rPr>
-          <w:rFonts w:cstheme="minorHAnsi"/>
-        </w:rPr>
-        <w:t xml:space="preserve"> </w:t>
-      </w:r>
-      <w:proofErr w:type="spellStart"/>
-      <w:r>
-        <w:rPr>
-          <w:rFonts w:cstheme="minorHAnsi"/>
-        </w:rPr>
-        <w:t>denk</w:t>
-      </w:r>
-      <w:proofErr w:type="spellEnd"/>
-      <w:r>
-        <w:rPr>
-          <w:rFonts w:cstheme="minorHAnsi"/>
-        </w:rPr>
-        <w:t xml:space="preserve"> </w:t>
-      </w:r>
-      <w:proofErr w:type="spellStart"/>
-      <w:r>
-        <w:rPr>
-          <w:rFonts w:cstheme="minorHAnsi"/>
-        </w:rPr>
-        <w:t>ik</w:t>
-      </w:r>
-      <w:proofErr w:type="spellEnd"/>
-      <w:r>
-        <w:rPr>
-          <w:rFonts w:cstheme="minorHAnsi"/>
-        </w:rPr>
-        <w:t xml:space="preserve">. We </w:t>
-      </w:r>
-      <w:proofErr w:type="spellStart"/>
-      <w:r>
-        <w:rPr>
-          <w:rFonts w:cstheme="minorHAnsi"/>
-        </w:rPr>
-        <w:t>kunnen</w:t>
-      </w:r>
-      <w:proofErr w:type="spellEnd"/>
-      <w:r>
-        <w:rPr>
-          <w:rFonts w:cstheme="minorHAnsi"/>
-        </w:rPr>
-        <w:t xml:space="preserve"> </w:t>
-      </w:r>
-      <w:proofErr w:type="spellStart"/>
-      <w:r>
-        <w:rPr>
-          <w:rFonts w:cstheme="minorHAnsi"/>
-        </w:rPr>
-        <w:t>hier</w:t>
-      </w:r>
-      <w:proofErr w:type="spellEnd"/>
-      <w:r>
-        <w:rPr>
-          <w:rFonts w:cstheme="minorHAnsi"/>
-        </w:rPr>
-        <w:t xml:space="preserve"> </w:t>
-      </w:r>
-      <w:proofErr w:type="spellStart"/>
-      <w:r>
-        <w:rPr>
-          <w:rFonts w:cstheme="minorHAnsi"/>
-        </w:rPr>
-        <w:t>eventueel</w:t>
-      </w:r>
-      <w:proofErr w:type="spellEnd"/>
-      <w:r>
-        <w:rPr>
-          <w:rFonts w:cstheme="minorHAnsi"/>
-        </w:rPr>
-        <w:t xml:space="preserve"> </w:t>
-      </w:r>
-      <w:proofErr w:type="spellStart"/>
-      <w:r>
-        <w:rPr>
-          <w:rFonts w:cstheme="minorHAnsi"/>
-        </w:rPr>
-        <w:t>wel</w:t>
-      </w:r>
-      <w:proofErr w:type="spellEnd"/>
-      <w:r>
-        <w:rPr>
-          <w:rFonts w:cstheme="minorHAnsi"/>
-        </w:rPr>
-        <w:t xml:space="preserve"> nog </w:t>
-      </w:r>
-      <w:proofErr w:type="spellStart"/>
-      <w:r>
-        <w:rPr>
-          <w:rFonts w:cstheme="minorHAnsi"/>
-        </w:rPr>
-        <w:t>een</w:t>
-      </w:r>
-      <w:proofErr w:type="spellEnd"/>
-      <w:r>
-        <w:rPr>
-          <w:rFonts w:cstheme="minorHAnsi"/>
-        </w:rPr>
-        <w:t xml:space="preserve"> </w:t>
-      </w:r>
-      <w:proofErr w:type="spellStart"/>
-      <w:r>
-        <w:rPr>
-          <w:rFonts w:cstheme="minorHAnsi"/>
-        </w:rPr>
-        <w:t>opsomming</w:t>
-      </w:r>
-      <w:proofErr w:type="spellEnd"/>
-      <w:r>
-        <w:rPr>
-          <w:rFonts w:cstheme="minorHAnsi"/>
-        </w:rPr>
-        <w:t xml:space="preserve"> </w:t>
-      </w:r>
-      <w:proofErr w:type="spellStart"/>
-      <w:r>
-        <w:rPr>
-          <w:rFonts w:cstheme="minorHAnsi"/>
-        </w:rPr>
-        <w:t>geven</w:t>
-      </w:r>
-      <w:proofErr w:type="spellEnd"/>
-      <w:r>
-        <w:rPr>
-          <w:rFonts w:cstheme="minorHAnsi"/>
-        </w:rPr>
-        <w:t xml:space="preserve"> van strong and weak points)</w:t>
+          <w:lang w:val="nl-NL"/>
+          <w:rPrChange w:id="13" w:author="Pieterse, J." w:date="2016-12-10T15:30:00Z">
+            <w:rPr>
+              <w:rFonts w:cstheme="minorHAnsi"/>
+            </w:rPr>
+          </w:rPrChange>
+        </w:rPr>
+      </w:pPr>
+      <w:r>
+        <w:rPr>
+          <w:rFonts w:cstheme="minorHAnsi"/>
+          <w:lang w:val="nl-NL"/>
+        </w:rPr>
+        <w:t xml:space="preserve">(Ik doe dit nu overal tussendoor al, dus dan hoeft dit stukje niet meer denk ik. </w:t>
+      </w:r>
+      <w:r>
+        <w:rPr>
+          <w:rFonts w:cstheme="minorHAnsi"/>
+          <w:lang w:val="nl-NL"/>
+          <w:rPrChange w:id="14" w:author="Pieterse, J." w:date="2016-12-10T15:30:00Z">
+            <w:rPr>
+              <w:rFonts w:cstheme="minorHAnsi"/>
+            </w:rPr>
+          </w:rPrChange>
+        </w:rPr>
+        <w:t>We kunnen hier eventueel wel nog een opsomming geven van strong and weak points)</w:t>
       </w:r>
     </w:p>
     <w:p>
@@ -7399,10 +6976,15 @@
         <w:rPr>
           <w:rFonts w:cstheme="minorHAnsi"/>
           <w:color w:val="FF0000"/>
-        </w:rPr>
-      </w:pPr>
-      <w:bookmarkStart w:id="0" w:name="_GoBack"/>
-      <w:bookmarkEnd w:id="0"/>
+          <w:lang w:val="nl-NL"/>
+          <w:rPrChange w:id="15" w:author="Pieterse, J." w:date="2016-12-10T15:30:00Z">
+            <w:rPr>
+              <w:rFonts w:cstheme="minorHAnsi"/>
+              <w:color w:val="FF0000"/>
+            </w:rPr>
+          </w:rPrChange>
+        </w:rPr>
+      </w:pPr>
     </w:p>
     <w:p>
       <w:pPr>
@@ -7675,6 +7257,14 @@
     <w:abstractNumId w:val="0"/>
   </w:num>
 </w:numbering>
+</file>
+
+<file path=word/people.xml><?xml version="1.0" encoding="utf-8"?>
+<w15:people xmlns:wpc="http://schemas.microsoft.com/office/word/2010/wordprocessingCanvas" xmlns:mc="http://schemas.openxmlformats.org/markup-compatibility/2006" xmlns:o="urn:schemas-microsoft-com:office:office" xmlns:r="http://schemas.openxmlformats.org/officeDocument/2006/relationships" xmlns:m="http://schemas.openxmlformats.org/officeDocument/2006/math" xmlns:v="urn:schemas-microsoft-com:vml" xmlns:wp14="http://schemas.microsoft.com/office/word/2010/wordprocessingDrawing" xmlns:wp="http://schemas.openxmlformats.org/drawingml/2006/wordprocessingDrawing" xmlns:w10="urn:schemas-microsoft-com:office:word" xmlns:w="http://schemas.openxmlformats.org/wordprocessingml/2006/main" xmlns:w14="http://schemas.microsoft.com/office/word/2010/wordml" xmlns:w15="http://schemas.microsoft.com/office/word/2012/wordml" xmlns:wpg="http://schemas.microsoft.com/office/word/2010/wordprocessingGroup" xmlns:wpi="http://schemas.microsoft.com/office/word/2010/wordprocessingInk" xmlns:wne="http://schemas.microsoft.com/office/word/2006/wordml" xmlns:wps="http://schemas.microsoft.com/office/word/2010/wordprocessingShape" mc:Ignorable="w14 w15 wp14">
+  <w15:person w15:author="Pieterse, J.">
+    <w15:presenceInfo w15:providerId="AD" w15:userId="S-1-5-21-1895577662-1677200029-1617787245-834136"/>
+  </w15:person>
+</w15:people>
 </file>
 
 <file path=word/styles.xml><?xml version="1.0" encoding="utf-8"?>
@@ -8482,7 +8072,7 @@
 </file>
 
 <file path=customXml/itemProps1.xml><?xml version="1.0" encoding="utf-8"?>
-<ds:datastoreItem xmlns:ds="http://schemas.openxmlformats.org/officeDocument/2006/customXml" ds:itemID="{95B00538-1274-41AE-829C-16BB1287642F}">
+<ds:datastoreItem xmlns:ds="http://schemas.openxmlformats.org/officeDocument/2006/customXml" ds:itemID="{36E2DD93-9126-4872-9790-4487474DC78E}">
   <ds:schemaRefs>
     <ds:schemaRef ds:uri="http://schemas.openxmlformats.org/officeDocument/2006/bibliography"/>
   </ds:schemaRefs>

</xml_diff>

<commit_message>
Report: illumination model "implementation"
</commit_message>
<xml_diff>
--- a/Report assignment 1.docx
+++ b/Report assignment 1.docx
@@ -17,31 +17,7 @@
         <w:jc w:val="both"/>
       </w:pPr>
       <w:r>
-        <w:t xml:space="preserve">Lois </w:t>
-      </w:r>
-      <w:proofErr w:type="spellStart"/>
-      <w:r>
-        <w:t>Nijland</w:t>
-      </w:r>
-      <w:proofErr w:type="spellEnd"/>
-      <w:r>
-        <w:t xml:space="preserve"> (0860184), </w:t>
-      </w:r>
-      <w:proofErr w:type="spellStart"/>
-      <w:r>
-        <w:t>Joost</w:t>
-      </w:r>
-      <w:proofErr w:type="spellEnd"/>
-      <w:r>
-        <w:t xml:space="preserve"> </w:t>
-      </w:r>
-      <w:proofErr w:type="spellStart"/>
-      <w:r>
-        <w:t>Pieterse</w:t>
-      </w:r>
-      <w:proofErr w:type="spellEnd"/>
-      <w:r>
-        <w:t xml:space="preserve"> (0848231)</w:t>
+        <w:t>Lois Nijland (0860184), Joost Pieterse (0848231)</w:t>
       </w:r>
     </w:p>
     <w:p>
@@ -133,269 +109,79 @@
           <w:rFonts w:ascii="Consolas" w:hAnsi="Consolas"/>
         </w:rPr>
       </w:pPr>
-      <w:proofErr w:type="spellStart"/>
-      <w:proofErr w:type="gramStart"/>
       <w:r>
         <w:rPr>
           <w:rFonts w:ascii="Consolas" w:hAnsi="Consolas"/>
         </w:rPr>
-        <w:t>pixelCoord</w:t>
-      </w:r>
-      <w:proofErr w:type="spellEnd"/>
+        <w:t>pixelCoord[0] = uVec[0] * (i - imageCenter) + vVec[0] * (j - imageCenter) + volumeCenter[0] + (k - maxRayLength / 2) * viewVec[0];</w:t>
+      </w:r>
+    </w:p>
+    <w:p>
+      <w:pPr>
+        <w:spacing w:after="0"/>
+        <w:jc w:val="both"/>
+        <w:rPr>
+          <w:rFonts w:cstheme="minorHAnsi"/>
+        </w:rPr>
+      </w:pPr>
+      <w:r>
+        <w:rPr>
+          <w:rFonts w:cstheme="minorHAnsi"/>
+        </w:rPr>
+        <w:t xml:space="preserve">The part that is different from the slicer’s implementation is the last part: </w:t>
+      </w:r>
       <w:r>
         <w:rPr>
           <w:rFonts w:ascii="Consolas" w:hAnsi="Consolas"/>
         </w:rPr>
-        <w:t>[</w:t>
-      </w:r>
-      <w:proofErr w:type="gramEnd"/>
+        <w:t>+ (k - maxRayLength</w:t>
+      </w:r>
       <w:r>
         <w:rPr>
           <w:rFonts w:ascii="Consolas" w:hAnsi="Consolas"/>
         </w:rPr>
-        <w:t xml:space="preserve">0] = </w:t>
-      </w:r>
-      <w:proofErr w:type="spellStart"/>
+        <w:t xml:space="preserve"> / 2) * viewVec[0]</w:t>
+      </w:r>
+      <w:r>
+        <w:rPr>
+          <w:rFonts w:cstheme="minorHAnsi"/>
+        </w:rPr>
+        <w:t xml:space="preserve">. We use this to obtain the entire vector (all the points along the vector), whereas before, in the slicer, you only had one point. A similar implementation is done for </w:t>
+      </w:r>
       <w:r>
         <w:rPr>
           <w:rFonts w:ascii="Consolas" w:hAnsi="Consolas"/>
         </w:rPr>
-        <w:t>uVec</w:t>
-      </w:r>
-      <w:proofErr w:type="spellEnd"/>
+        <w:t>pixelCoord[1</w:t>
+      </w:r>
       <w:r>
         <w:rPr>
           <w:rFonts w:ascii="Consolas" w:hAnsi="Consolas"/>
         </w:rPr>
-        <w:t>[0] * (</w:t>
-      </w:r>
-      <w:proofErr w:type="spellStart"/>
+        <w:t>]</w:t>
+      </w:r>
+      <w:r>
+        <w:rPr>
+          <w:rFonts w:cstheme="minorHAnsi"/>
+        </w:rPr>
+        <w:t xml:space="preserve"> and </w:t>
+      </w:r>
       <w:r>
         <w:rPr>
           <w:rFonts w:ascii="Consolas" w:hAnsi="Consolas"/>
         </w:rPr>
-        <w:t>i</w:t>
-      </w:r>
-      <w:proofErr w:type="spellEnd"/>
+        <w:t>pixelCoord[2</w:t>
+      </w:r>
       <w:r>
         <w:rPr>
           <w:rFonts w:ascii="Consolas" w:hAnsi="Consolas"/>
         </w:rPr>
-        <w:t xml:space="preserve"> - </w:t>
-      </w:r>
-      <w:proofErr w:type="spellStart"/>
-      <w:r>
-        <w:rPr>
-          <w:rFonts w:ascii="Consolas" w:hAnsi="Consolas"/>
-        </w:rPr>
-        <w:t>imageCenter</w:t>
-      </w:r>
-      <w:proofErr w:type="spellEnd"/>
-      <w:r>
-        <w:rPr>
-          <w:rFonts w:ascii="Consolas" w:hAnsi="Consolas"/>
-        </w:rPr>
-        <w:t xml:space="preserve">) + </w:t>
-      </w:r>
-      <w:proofErr w:type="spellStart"/>
-      <w:r>
-        <w:rPr>
-          <w:rFonts w:ascii="Consolas" w:hAnsi="Consolas"/>
-        </w:rPr>
-        <w:t>vVec</w:t>
-      </w:r>
-      <w:proofErr w:type="spellEnd"/>
-      <w:r>
-        <w:rPr>
-          <w:rFonts w:ascii="Consolas" w:hAnsi="Consolas"/>
-        </w:rPr>
-        <w:t xml:space="preserve">[0] * (j - </w:t>
-      </w:r>
-      <w:proofErr w:type="spellStart"/>
-      <w:r>
-        <w:rPr>
-          <w:rFonts w:ascii="Consolas" w:hAnsi="Consolas"/>
-        </w:rPr>
-        <w:t>imageCenter</w:t>
-      </w:r>
-      <w:proofErr w:type="spellEnd"/>
-      <w:r>
-        <w:rPr>
-          <w:rFonts w:ascii="Consolas" w:hAnsi="Consolas"/>
-        </w:rPr>
-        <w:t xml:space="preserve">) + </w:t>
-      </w:r>
-      <w:proofErr w:type="spellStart"/>
-      <w:r>
-        <w:rPr>
-          <w:rFonts w:ascii="Consolas" w:hAnsi="Consolas"/>
-        </w:rPr>
-        <w:t>volumeCenter</w:t>
-      </w:r>
-      <w:proofErr w:type="spellEnd"/>
-      <w:r>
-        <w:rPr>
-          <w:rFonts w:ascii="Consolas" w:hAnsi="Consolas"/>
-        </w:rPr>
-        <w:t xml:space="preserve">[0] + (k - </w:t>
-      </w:r>
-      <w:proofErr w:type="spellStart"/>
-      <w:r>
-        <w:rPr>
-          <w:rFonts w:ascii="Consolas" w:hAnsi="Consolas"/>
-        </w:rPr>
-        <w:t>maxRayLength</w:t>
-      </w:r>
-      <w:proofErr w:type="spellEnd"/>
-      <w:r>
-        <w:rPr>
-          <w:rFonts w:ascii="Consolas" w:hAnsi="Consolas"/>
-        </w:rPr>
-        <w:t xml:space="preserve"> / 2) * </w:t>
-      </w:r>
-      <w:proofErr w:type="spellStart"/>
-      <w:r>
-        <w:rPr>
-          <w:rFonts w:ascii="Consolas" w:hAnsi="Consolas"/>
-        </w:rPr>
-        <w:t>viewVec</w:t>
-      </w:r>
-      <w:proofErr w:type="spellEnd"/>
-      <w:r>
-        <w:rPr>
-          <w:rFonts w:ascii="Consolas" w:hAnsi="Consolas"/>
-        </w:rPr>
-        <w:t>[0];</w:t>
-      </w:r>
-    </w:p>
-    <w:p>
-      <w:pPr>
-        <w:spacing w:after="0"/>
-        <w:jc w:val="both"/>
-        <w:rPr>
-          <w:rFonts w:cstheme="minorHAnsi"/>
-        </w:rPr>
-      </w:pPr>
-      <w:r>
-        <w:rPr>
-          <w:rFonts w:cstheme="minorHAnsi"/>
-        </w:rPr>
-        <w:t>The part that is different from the slicer’s implementatio</w:t>
-      </w:r>
-      <w:bookmarkStart w:id="0" w:name="_GoBack"/>
-      <w:bookmarkEnd w:id="0"/>
-      <w:r>
-        <w:rPr>
-          <w:rFonts w:cstheme="minorHAnsi"/>
-        </w:rPr>
-        <w:t xml:space="preserve">n is the last part: </w:t>
-      </w:r>
-      <w:r>
-        <w:rPr>
-          <w:rFonts w:ascii="Consolas" w:hAnsi="Consolas"/>
-        </w:rPr>
-        <w:t xml:space="preserve">+ (k - </w:t>
-      </w:r>
-      <w:proofErr w:type="spellStart"/>
-      <w:r>
-        <w:rPr>
-          <w:rFonts w:ascii="Consolas" w:hAnsi="Consolas"/>
-        </w:rPr>
-        <w:t>maxRayLength</w:t>
-      </w:r>
-      <w:proofErr w:type="spellEnd"/>
-      <w:r>
-        <w:rPr>
-          <w:rFonts w:ascii="Consolas" w:hAnsi="Consolas"/>
-        </w:rPr>
-        <w:t xml:space="preserve"> / 2) * </w:t>
-      </w:r>
-      <w:proofErr w:type="spellStart"/>
-      <w:proofErr w:type="gramStart"/>
-      <w:r>
-        <w:rPr>
-          <w:rFonts w:ascii="Consolas" w:hAnsi="Consolas"/>
-        </w:rPr>
-        <w:t>viewVec</w:t>
-      </w:r>
-      <w:proofErr w:type="spellEnd"/>
-      <w:r>
-        <w:rPr>
-          <w:rFonts w:ascii="Consolas" w:hAnsi="Consolas"/>
-        </w:rPr>
-        <w:t>[</w:t>
-      </w:r>
-      <w:proofErr w:type="gramEnd"/>
-      <w:r>
-        <w:rPr>
-          <w:rFonts w:ascii="Consolas" w:hAnsi="Consolas"/>
-        </w:rPr>
-        <w:t>0]</w:t>
-      </w:r>
-      <w:r>
-        <w:rPr>
-          <w:rFonts w:cstheme="minorHAnsi"/>
-        </w:rPr>
-        <w:t xml:space="preserve">. We use this to obtain the entire vector (all the points along the vector), whereas before, in the slicer, you only had one point. A similar implementation is done for </w:t>
-      </w:r>
-      <w:proofErr w:type="spellStart"/>
-      <w:proofErr w:type="gramStart"/>
-      <w:r>
-        <w:rPr>
-          <w:rFonts w:ascii="Consolas" w:hAnsi="Consolas"/>
-        </w:rPr>
-        <w:t>pixelCoord</w:t>
-      </w:r>
-      <w:proofErr w:type="spellEnd"/>
-      <w:r>
-        <w:rPr>
-          <w:rFonts w:ascii="Consolas" w:hAnsi="Consolas"/>
-        </w:rPr>
-        <w:t>[</w:t>
-      </w:r>
-      <w:proofErr w:type="gramEnd"/>
-      <w:r>
-        <w:rPr>
-          <w:rFonts w:ascii="Consolas" w:hAnsi="Consolas"/>
-        </w:rPr>
-        <w:t>1</w:t>
-      </w:r>
-      <w:r>
-        <w:rPr>
-          <w:rFonts w:ascii="Consolas" w:hAnsi="Consolas"/>
-        </w:rPr>
         <w:t>]</w:t>
       </w:r>
       <w:r>
         <w:rPr>
           <w:rFonts w:cstheme="minorHAnsi"/>
         </w:rPr>
-        <w:t xml:space="preserve"> and </w:t>
-      </w:r>
-      <w:proofErr w:type="spellStart"/>
-      <w:r>
-        <w:rPr>
-          <w:rFonts w:ascii="Consolas" w:hAnsi="Consolas"/>
-        </w:rPr>
-        <w:t>pixelCoord</w:t>
-      </w:r>
-      <w:proofErr w:type="spellEnd"/>
-      <w:r>
-        <w:rPr>
-          <w:rFonts w:ascii="Consolas" w:hAnsi="Consolas"/>
-        </w:rPr>
-        <w:t>[2</w:t>
-      </w:r>
-      <w:r>
-        <w:rPr>
-          <w:rFonts w:ascii="Consolas" w:hAnsi="Consolas"/>
-        </w:rPr>
-        <w:t>]</w:t>
-      </w:r>
-      <w:r>
-        <w:rPr>
-          <w:rFonts w:cstheme="minorHAnsi"/>
-        </w:rPr>
         <w:t>.</w:t>
       </w:r>
     </w:p>
@@ -413,83 +199,35 @@
         </w:rPr>
         <w:t xml:space="preserve">The variable </w:t>
       </w:r>
-      <w:proofErr w:type="spellStart"/>
       <w:r>
         <w:rPr>
           <w:rFonts w:ascii="Consolas" w:hAnsi="Consolas" w:cstheme="minorHAnsi"/>
         </w:rPr>
         <w:t>val</w:t>
       </w:r>
-      <w:proofErr w:type="spellEnd"/>
       <w:r>
         <w:rPr>
           <w:rFonts w:cstheme="minorHAnsi"/>
         </w:rPr>
         <w:t xml:space="preserve"> is computed to be the maximum of all </w:t>
       </w:r>
-      <w:proofErr w:type="spellStart"/>
-      <w:proofErr w:type="gramStart"/>
       <w:r>
         <w:rPr>
           <w:rFonts w:ascii="Consolas" w:hAnsi="Consolas" w:cstheme="minorHAnsi"/>
         </w:rPr>
-        <w:t>getVoxel</w:t>
-      </w:r>
-      <w:proofErr w:type="spellEnd"/>
+        <w:t>getVoxel(pixelCoord)</w:t>
+      </w:r>
+      <w:r>
+        <w:rPr>
+          <w:rFonts w:cstheme="minorHAnsi"/>
+        </w:rPr>
+        <w:t xml:space="preserve"> or </w:t>
+      </w:r>
       <w:r>
         <w:rPr>
           <w:rFonts w:ascii="Consolas" w:hAnsi="Consolas" w:cstheme="minorHAnsi"/>
         </w:rPr>
-        <w:t>(</w:t>
-      </w:r>
-      <w:proofErr w:type="spellStart"/>
-      <w:proofErr w:type="gramEnd"/>
-      <w:r>
-        <w:rPr>
-          <w:rFonts w:ascii="Consolas" w:hAnsi="Consolas" w:cstheme="minorHAnsi"/>
-        </w:rPr>
-        <w:t>pixelCoord</w:t>
-      </w:r>
-      <w:proofErr w:type="spellEnd"/>
-      <w:r>
-        <w:rPr>
-          <w:rFonts w:ascii="Consolas" w:hAnsi="Consolas" w:cstheme="minorHAnsi"/>
-        </w:rPr>
-        <w:t>)</w:t>
-      </w:r>
-      <w:r>
-        <w:rPr>
-          <w:rFonts w:cstheme="minorHAnsi"/>
-        </w:rPr>
-        <w:t xml:space="preserve"> or </w:t>
-      </w:r>
-      <w:proofErr w:type="spellStart"/>
-      <w:r>
-        <w:rPr>
-          <w:rFonts w:ascii="Consolas" w:hAnsi="Consolas" w:cstheme="minorHAnsi"/>
-        </w:rPr>
-        <w:t>getInterpolatedVoxel</w:t>
-      </w:r>
-      <w:proofErr w:type="spellEnd"/>
-      <w:r>
-        <w:rPr>
-          <w:rFonts w:ascii="Consolas" w:hAnsi="Consolas" w:cstheme="minorHAnsi"/>
-        </w:rPr>
-        <w:t>(</w:t>
-      </w:r>
-      <w:proofErr w:type="spellStart"/>
-      <w:r>
-        <w:rPr>
-          <w:rFonts w:ascii="Consolas" w:hAnsi="Consolas" w:cstheme="minorHAnsi"/>
-        </w:rPr>
-        <w:t>pixelCoord</w:t>
-      </w:r>
-      <w:proofErr w:type="spellEnd"/>
-      <w:r>
-        <w:rPr>
-          <w:rFonts w:ascii="Consolas" w:hAnsi="Consolas" w:cstheme="minorHAnsi"/>
-        </w:rPr>
-        <w:t>)</w:t>
+        <w:t>getInterpolatedVoxel(pixelCoord)</w:t>
       </w:r>
       <w:r>
         <w:rPr>
@@ -503,11 +241,11 @@
         <w:spacing w:after="0"/>
         <w:jc w:val="both"/>
         <w:rPr>
-          <w:del w:id="1" w:author="Pieterse, J." w:date="2016-12-10T15:30:00Z"/>
-          <w:rFonts w:cstheme="minorHAnsi"/>
-        </w:rPr>
-      </w:pPr>
-      <w:del w:id="2" w:author="Pieterse, J." w:date="2016-12-10T15:30:00Z">
+          <w:del w:id="0" w:author="Pieterse, J." w:date="2016-12-10T15:30:00Z"/>
+          <w:rFonts w:cstheme="minorHAnsi"/>
+        </w:rPr>
+      </w:pPr>
+      <w:del w:id="1" w:author="Pieterse, J." w:date="2016-12-10T15:30:00Z">
         <w:r>
           <w:rPr>
             <w:rFonts w:cstheme="minorHAnsi"/>
@@ -654,143 +392,71 @@
         </w:rPr>
         <w:t xml:space="preserve">The implementation of compositing has only a few differences with MIP. We add a variable </w:t>
       </w:r>
-      <w:proofErr w:type="spellStart"/>
       <w:r>
         <w:rPr>
           <w:rFonts w:ascii="Consolas" w:hAnsi="Consolas" w:cstheme="minorHAnsi"/>
         </w:rPr>
         <w:t>previousColor</w:t>
       </w:r>
-      <w:proofErr w:type="spellEnd"/>
       <w:r>
         <w:rPr>
           <w:rFonts w:cstheme="minorHAnsi"/>
         </w:rPr>
         <w:t xml:space="preserve">, which is initialized to be </w:t>
       </w:r>
-      <w:proofErr w:type="spellStart"/>
-      <w:proofErr w:type="gramStart"/>
       <w:r>
         <w:rPr>
           <w:rFonts w:ascii="Consolas" w:hAnsi="Consolas" w:cstheme="minorHAnsi"/>
         </w:rPr>
-        <w:t>TFColor</w:t>
-      </w:r>
-      <w:proofErr w:type="spellEnd"/>
+        <w:t>TFColor(0, 0, 0, 0)</w:t>
+      </w:r>
+      <w:r>
+        <w:rPr>
+          <w:rFonts w:cstheme="minorHAnsi"/>
+        </w:rPr>
+        <w:t xml:space="preserve">. We do not use variable </w:t>
+      </w:r>
       <w:r>
         <w:rPr>
           <w:rFonts w:ascii="Consolas" w:hAnsi="Consolas" w:cstheme="minorHAnsi"/>
         </w:rPr>
-        <w:t>(</w:t>
-      </w:r>
-      <w:proofErr w:type="gramEnd"/>
+        <w:t xml:space="preserve">val </w:t>
+      </w:r>
+      <w:r>
+        <w:rPr>
+          <w:rFonts w:cstheme="minorHAnsi"/>
+        </w:rPr>
+        <w:t xml:space="preserve">anymore, instead we use variable </w:t>
+      </w:r>
       <w:r>
         <w:rPr>
           <w:rFonts w:ascii="Consolas" w:hAnsi="Consolas" w:cstheme="minorHAnsi"/>
         </w:rPr>
-        <w:t>0, 0, 0, 0)</w:t>
-      </w:r>
-      <w:r>
-        <w:rPr>
-          <w:rFonts w:cstheme="minorHAnsi"/>
-        </w:rPr>
-        <w:t xml:space="preserve">. We do not use variable </w:t>
-      </w:r>
-      <w:proofErr w:type="spellStart"/>
+        <w:t>alpha</w:t>
+      </w:r>
+      <w:r>
+        <w:rPr>
+          <w:rFonts w:cstheme="minorHAnsi"/>
+        </w:rPr>
+        <w:t xml:space="preserve">, which simply computes </w:t>
+      </w:r>
       <w:r>
         <w:rPr>
           <w:rFonts w:ascii="Consolas" w:hAnsi="Consolas" w:cstheme="minorHAnsi"/>
         </w:rPr>
-        <w:t>val</w:t>
-      </w:r>
-      <w:proofErr w:type="spellEnd"/>
+        <w:t>getVoxel(pixelCoord)</w:t>
+      </w:r>
+      <w:r>
+        <w:rPr>
+          <w:rFonts w:cstheme="minorHAnsi"/>
+        </w:rPr>
+        <w:t xml:space="preserve"> or </w:t>
+      </w:r>
       <w:r>
         <w:rPr>
           <w:rFonts w:ascii="Consolas" w:hAnsi="Consolas" w:cstheme="minorHAnsi"/>
         </w:rPr>
-        <w:t xml:space="preserve"> </w:t>
-      </w:r>
-      <w:r>
-        <w:rPr>
-          <w:rFonts w:cstheme="minorHAnsi"/>
-        </w:rPr>
-        <w:t xml:space="preserve">anymore, instead we use variable </w:t>
-      </w:r>
-      <w:r>
-        <w:rPr>
-          <w:rFonts w:ascii="Consolas" w:hAnsi="Consolas" w:cstheme="minorHAnsi"/>
-        </w:rPr>
-        <w:t>alpha</w:t>
-      </w:r>
-      <w:r>
-        <w:rPr>
-          <w:rFonts w:cstheme="minorHAnsi"/>
-        </w:rPr>
-        <w:t xml:space="preserve">, which simply computes </w:t>
-      </w:r>
-      <w:proofErr w:type="spellStart"/>
-      <w:proofErr w:type="gramStart"/>
-      <w:r>
-        <w:rPr>
-          <w:rFonts w:ascii="Consolas" w:hAnsi="Consolas" w:cstheme="minorHAnsi"/>
-        </w:rPr>
-        <w:t>getVoxel</w:t>
-      </w:r>
-      <w:proofErr w:type="spellEnd"/>
-      <w:r>
-        <w:rPr>
-          <w:rFonts w:ascii="Consolas" w:hAnsi="Consolas" w:cstheme="minorHAnsi"/>
-        </w:rPr>
-        <w:t>(</w:t>
-      </w:r>
-      <w:proofErr w:type="spellStart"/>
-      <w:proofErr w:type="gramEnd"/>
-      <w:r>
-        <w:rPr>
-          <w:rFonts w:ascii="Consolas" w:hAnsi="Consolas" w:cstheme="minorHAnsi"/>
-        </w:rPr>
-        <w:t>pixelCoord</w:t>
-      </w:r>
-      <w:proofErr w:type="spellEnd"/>
-      <w:r>
-        <w:rPr>
-          <w:rFonts w:ascii="Consolas" w:hAnsi="Consolas" w:cstheme="minorHAnsi"/>
-        </w:rPr>
-        <w:t>)</w:t>
-      </w:r>
-      <w:r>
-        <w:rPr>
-          <w:rFonts w:cstheme="minorHAnsi"/>
-        </w:rPr>
-        <w:t xml:space="preserve"> or </w:t>
-      </w:r>
-      <w:proofErr w:type="spellStart"/>
-      <w:r>
-        <w:rPr>
-          <w:rFonts w:ascii="Consolas" w:hAnsi="Consolas" w:cstheme="minorHAnsi"/>
-        </w:rPr>
-        <w:t>getInterpolatedVoxel</w:t>
-      </w:r>
-      <w:proofErr w:type="spellEnd"/>
-      <w:r>
-        <w:rPr>
-          <w:rFonts w:ascii="Consolas" w:hAnsi="Consolas" w:cstheme="minorHAnsi"/>
-        </w:rPr>
-        <w:t>(</w:t>
-      </w:r>
-      <w:proofErr w:type="spellStart"/>
-      <w:r>
-        <w:rPr>
-          <w:rFonts w:ascii="Consolas" w:hAnsi="Consolas" w:cstheme="minorHAnsi"/>
-        </w:rPr>
-        <w:t>pixelCoord</w:t>
-      </w:r>
-      <w:proofErr w:type="spellEnd"/>
-      <w:r>
-        <w:rPr>
-          <w:rFonts w:ascii="Consolas" w:hAnsi="Consolas" w:cstheme="minorHAnsi"/>
-        </w:rPr>
-        <w:t>)</w:t>
+        <w:t>getInterpolatedVoxel(pixelCoord)</w:t>
       </w:r>
       <w:r>
         <w:rPr>
@@ -1127,7 +793,6 @@
           <w:rFonts w:ascii="Consolas" w:hAnsi="Consolas" w:cstheme="minorHAnsi"/>
         </w:rPr>
       </w:pPr>
-      <w:proofErr w:type="spellStart"/>
       <w:r>
         <w:rPr>
           <w:rFonts w:ascii="Consolas" w:hAnsi="Consolas" w:cstheme="minorHAnsi"/>
@@ -1138,70 +803,188 @@
         <w:rPr>
           <w:rFonts w:ascii="Consolas" w:hAnsi="Consolas" w:cstheme="minorHAnsi"/>
         </w:rPr>
-        <w:t>r</w:t>
-      </w:r>
-      <w:proofErr w:type="spellEnd"/>
+        <w:t>r color = tFunc.getColor(alpha)</w:t>
+      </w:r>
+    </w:p>
+    <w:p>
+      <w:pPr>
+        <w:spacing w:after="0"/>
+        <w:jc w:val="both"/>
+        <w:rPr>
+          <w:rFonts w:cstheme="minorHAnsi"/>
+        </w:rPr>
+      </w:pPr>
+      <w:r>
+        <w:rPr>
+          <w:rFonts w:cstheme="minorHAnsi"/>
+        </w:rPr>
+        <w:t xml:space="preserve">And we do for variable </w:t>
+      </w:r>
       <w:r>
         <w:rPr>
           <w:rFonts w:ascii="Consolas" w:hAnsi="Consolas" w:cstheme="minorHAnsi"/>
         </w:rPr>
-        <w:t xml:space="preserve"> color = </w:t>
-      </w:r>
-      <w:proofErr w:type="spellStart"/>
-      <w:proofErr w:type="gramStart"/>
-      <w:r>
+        <w:t>red</w:t>
+      </w:r>
+      <w:r>
+        <w:rPr>
+          <w:rFonts w:cstheme="minorHAnsi"/>
+        </w:rPr>
+        <w:t xml:space="preserve"> the following (using the C</w:t>
+      </w:r>
+      <w:r>
+        <w:rPr>
+          <w:rFonts w:cstheme="minorHAnsi"/>
+          <w:vertAlign w:val="subscript"/>
+        </w:rPr>
+        <w:t>out</w:t>
+      </w:r>
+      <w:r>
+        <w:rPr>
+          <w:rFonts w:cstheme="minorHAnsi"/>
+        </w:rPr>
+        <w:t xml:space="preserve"> formula above with our variables):</w:t>
+      </w:r>
+    </w:p>
+    <w:p>
+      <w:pPr>
+        <w:spacing w:after="0"/>
+        <w:jc w:val="both"/>
         <w:rPr>
           <w:rFonts w:ascii="Consolas" w:hAnsi="Consolas" w:cstheme="minorHAnsi"/>
         </w:rPr>
-        <w:t>tFunc.getColor</w:t>
-      </w:r>
-      <w:proofErr w:type="spellEnd"/>
+      </w:pPr>
       <w:r>
         <w:rPr>
           <w:rFonts w:ascii="Consolas" w:hAnsi="Consolas" w:cstheme="minorHAnsi"/>
         </w:rPr>
-        <w:t>(</w:t>
-      </w:r>
-      <w:proofErr w:type="gramEnd"/>
+        <w:t xml:space="preserve">double red = previousColor.r + color.r * alpha / max * (1 - </w:t>
+      </w:r>
       <w:r>
         <w:rPr>
           <w:rFonts w:ascii="Consolas" w:hAnsi="Consolas" w:cstheme="minorHAnsi"/>
         </w:rPr>
-        <w:t>alpha)</w:t>
-      </w:r>
-    </w:p>
-    <w:p>
-      <w:pPr>
-        <w:spacing w:after="0"/>
-        <w:jc w:val="both"/>
-        <w:rPr>
-          <w:rFonts w:cstheme="minorHAnsi"/>
-        </w:rPr>
-      </w:pPr>
-      <w:r>
-        <w:rPr>
-          <w:rFonts w:cstheme="minorHAnsi"/>
-        </w:rPr>
-        <w:t xml:space="preserve">And we do for variable </w:t>
-      </w:r>
-      <w:r>
+        <w:t>previousColor.a)</w:t>
+      </w:r>
+    </w:p>
+    <w:p>
+      <w:pPr>
+        <w:spacing w:after="0"/>
+        <w:jc w:val="both"/>
         <w:rPr>
           <w:rFonts w:ascii="Consolas" w:hAnsi="Consolas" w:cstheme="minorHAnsi"/>
         </w:rPr>
-        <w:t>red</w:t>
-      </w:r>
-      <w:r>
-        <w:rPr>
-          <w:rFonts w:cstheme="minorHAnsi"/>
-        </w:rPr>
-        <w:t xml:space="preserve"> the following (using the </w:t>
-      </w:r>
-      <w:proofErr w:type="spellStart"/>
-      <w:r>
-        <w:rPr>
-          <w:rFonts w:cstheme="minorHAnsi"/>
-        </w:rPr>
-        <w:t>C</w:t>
+      </w:pPr>
+      <w:r>
+        <w:rPr>
+          <w:rFonts w:ascii="Consolas" w:hAnsi="Consolas" w:cstheme="minorHAnsi"/>
+        </w:rPr>
+        <w:t>previousColor.r = red</w:t>
+      </w:r>
+    </w:p>
+    <w:p>
+      <w:pPr>
+        <w:spacing w:after="0"/>
+        <w:jc w:val="both"/>
+        <w:rPr>
+          <w:rFonts w:cstheme="minorHAnsi"/>
+        </w:rPr>
+      </w:pPr>
+      <w:r>
+        <w:rPr>
+          <w:rFonts w:cstheme="minorHAnsi"/>
+        </w:rPr>
+        <w:t xml:space="preserve">For </w:t>
+      </w:r>
+      <w:r>
+        <w:rPr>
+          <w:rFonts w:ascii="Consolas" w:hAnsi="Consolas" w:cstheme="minorHAnsi"/>
+        </w:rPr>
+        <w:t>green</w:t>
+      </w:r>
+      <w:r>
+        <w:rPr>
+          <w:rFonts w:cstheme="minorHAnsi"/>
+        </w:rPr>
+        <w:t xml:space="preserve"> and </w:t>
+      </w:r>
+      <w:r>
+        <w:rPr>
+          <w:rFonts w:ascii="Consolas" w:hAnsi="Consolas" w:cstheme="minorHAnsi"/>
+        </w:rPr>
+        <w:t xml:space="preserve">blue </w:t>
+      </w:r>
+      <w:r>
+        <w:rPr>
+          <w:rFonts w:cstheme="minorHAnsi"/>
+        </w:rPr>
+        <w:t xml:space="preserve">we do the same with </w:t>
+      </w:r>
+      <w:r>
+        <w:rPr>
+          <w:rFonts w:ascii="Consolas" w:hAnsi="Consolas" w:cstheme="minorHAnsi"/>
+        </w:rPr>
+        <w:t>previousColor.g, color.g</w:t>
+      </w:r>
+      <w:r>
+        <w:rPr>
+          <w:rFonts w:cstheme="minorHAnsi"/>
+        </w:rPr>
+        <w:t xml:space="preserve"> and </w:t>
+      </w:r>
+      <w:r>
+        <w:rPr>
+          <w:rFonts w:ascii="Consolas" w:hAnsi="Consolas" w:cstheme="minorHAnsi"/>
+        </w:rPr>
+        <w:t>previousColor.b, color.b</w:t>
+      </w:r>
+      <w:r>
+        <w:rPr>
+          <w:rFonts w:cstheme="minorHAnsi"/>
+        </w:rPr>
+        <w:t xml:space="preserve"> respectively. For newA</w:t>
+      </w:r>
+      <w:r>
+        <w:rPr>
+          <w:rFonts w:ascii="Consolas" w:hAnsi="Consolas" w:cstheme="minorHAnsi"/>
+        </w:rPr>
+        <w:t>lpha</w:t>
+      </w:r>
+      <w:r>
+        <w:rPr>
+          <w:rFonts w:cstheme="minorHAnsi"/>
+        </w:rPr>
+        <w:t xml:space="preserve">, we also do the same with </w:t>
+      </w:r>
+      <w:r>
+        <w:rPr>
+          <w:rFonts w:ascii="Consolas" w:hAnsi="Consolas" w:cstheme="minorHAnsi"/>
+        </w:rPr>
+        <w:t>previousColor.a</w:t>
+      </w:r>
+      <w:r>
+        <w:rPr>
+          <w:rFonts w:cstheme="minorHAnsi"/>
+        </w:rPr>
+        <w:t>, but here we do not use the “</w:t>
+      </w:r>
+      <w:r>
+        <w:rPr>
+          <w:rFonts w:ascii="Consolas" w:hAnsi="Consolas" w:cstheme="minorHAnsi"/>
+        </w:rPr>
+        <w:t>color.</w:t>
+      </w:r>
+      <w:r>
+        <w:rPr>
+          <w:rFonts w:ascii="Consolas" w:hAnsi="Consolas" w:cstheme="minorHAnsi"/>
+        </w:rPr>
+        <w:t>x</w:t>
+      </w:r>
+      <w:r>
+        <w:rPr>
+          <w:rFonts w:cstheme="minorHAnsi"/>
+        </w:rPr>
+        <w:t>” (using the α</w:t>
       </w:r>
       <w:r>
         <w:rPr>
@@ -1210,376 +993,99 @@
         </w:rPr>
         <w:t>out</w:t>
       </w:r>
-      <w:proofErr w:type="spellEnd"/>
-      <w:r>
-        <w:rPr>
-          <w:rFonts w:cstheme="minorHAnsi"/>
-        </w:rPr>
-        <w:t xml:space="preserve"> formula above with our variables):</w:t>
-      </w:r>
-    </w:p>
-    <w:p>
-      <w:pPr>
-        <w:spacing w:after="0"/>
-        <w:jc w:val="both"/>
+      <w:r>
+        <w:rPr>
+          <w:rFonts w:cstheme="minorHAnsi"/>
+        </w:rPr>
+        <w:t xml:space="preserve"> formula above with our variables).</w:t>
+      </w:r>
+    </w:p>
+    <w:p>
+      <w:pPr>
+        <w:spacing w:after="0"/>
+        <w:jc w:val="both"/>
+        <w:rPr>
+          <w:rFonts w:cstheme="minorHAnsi"/>
+        </w:rPr>
+      </w:pPr>
+      <w:r>
+        <w:rPr>
+          <w:rFonts w:cstheme="minorHAnsi"/>
+        </w:rPr>
+        <w:t>Now we set the “</w:t>
+      </w:r>
+      <w:r>
         <w:rPr>
           <w:rFonts w:ascii="Consolas" w:hAnsi="Consolas" w:cstheme="minorHAnsi"/>
         </w:rPr>
-      </w:pPr>
-      <w:proofErr w:type="gramStart"/>
+        <w:t>voxelColor.x</w:t>
+      </w:r>
+      <w:r>
+        <w:rPr>
+          <w:rFonts w:cstheme="minorHAnsi"/>
+        </w:rPr>
+        <w:t>” to be the computed “</w:t>
+      </w:r>
       <w:r>
         <w:rPr>
           <w:rFonts w:ascii="Consolas" w:hAnsi="Consolas" w:cstheme="minorHAnsi"/>
         </w:rPr>
-        <w:t>double</w:t>
-      </w:r>
-      <w:proofErr w:type="gramEnd"/>
+        <w:t>previousColor.x</w:t>
+      </w:r>
+      <w:r>
+        <w:rPr>
+          <w:rFonts w:cstheme="minorHAnsi"/>
+        </w:rPr>
+        <w:t xml:space="preserve">”. So </w:t>
+      </w:r>
       <w:r>
         <w:rPr>
           <w:rFonts w:ascii="Consolas" w:hAnsi="Consolas" w:cstheme="minorHAnsi"/>
         </w:rPr>
-        <w:t xml:space="preserve"> red = </w:t>
-      </w:r>
-      <w:proofErr w:type="spellStart"/>
+        <w:t>voxelColor.r = previousColor.r</w:t>
+      </w:r>
+      <w:r>
+        <w:rPr>
+          <w:rFonts w:cstheme="minorHAnsi"/>
+        </w:rPr>
+        <w:t xml:space="preserve">, and similarly for </w:t>
+      </w:r>
       <w:r>
         <w:rPr>
           <w:rFonts w:ascii="Consolas" w:hAnsi="Consolas" w:cstheme="minorHAnsi"/>
         </w:rPr>
-        <w:t>previousColor.r</w:t>
-      </w:r>
-      <w:proofErr w:type="spellEnd"/>
+        <w:t>voxelColor.g</w:t>
+      </w:r>
+      <w:r>
+        <w:rPr>
+          <w:rFonts w:cstheme="minorHAnsi"/>
+        </w:rPr>
+        <w:t xml:space="preserve">, </w:t>
+      </w:r>
       <w:r>
         <w:rPr>
           <w:rFonts w:ascii="Consolas" w:hAnsi="Consolas" w:cstheme="minorHAnsi"/>
         </w:rPr>
-        <w:t xml:space="preserve"> + </w:t>
-      </w:r>
-      <w:proofErr w:type="spellStart"/>
+        <w:t>voxelColor.b</w:t>
+      </w:r>
+      <w:r>
+        <w:rPr>
+          <w:rFonts w:cstheme="minorHAnsi"/>
+        </w:rPr>
+        <w:t xml:space="preserve"> and </w:t>
+      </w:r>
       <w:r>
         <w:rPr>
           <w:rFonts w:ascii="Consolas" w:hAnsi="Consolas" w:cstheme="minorHAnsi"/>
         </w:rPr>
-        <w:t>color.r</w:t>
-      </w:r>
-      <w:proofErr w:type="spellEnd"/>
+        <w:t>voxelColor.</w:t>
+      </w:r>
       <w:r>
         <w:rPr>
           <w:rFonts w:ascii="Consolas" w:hAnsi="Consolas" w:cstheme="minorHAnsi"/>
         </w:rPr>
-        <w:t xml:space="preserve"> * alpha / max * (1 - </w:t>
-      </w:r>
-      <w:proofErr w:type="spellStart"/>
-      <w:r>
-        <w:rPr>
-          <w:rFonts w:ascii="Consolas" w:hAnsi="Consolas" w:cstheme="minorHAnsi"/>
-        </w:rPr>
-        <w:t>previousColor.a</w:t>
-      </w:r>
-      <w:proofErr w:type="spellEnd"/>
-      <w:r>
-        <w:rPr>
-          <w:rFonts w:ascii="Consolas" w:hAnsi="Consolas" w:cstheme="minorHAnsi"/>
-        </w:rPr>
-        <w:t>)</w:t>
-      </w:r>
-    </w:p>
-    <w:p>
-      <w:pPr>
-        <w:spacing w:after="0"/>
-        <w:jc w:val="both"/>
-        <w:rPr>
-          <w:rFonts w:ascii="Consolas" w:hAnsi="Consolas" w:cstheme="minorHAnsi"/>
-        </w:rPr>
-      </w:pPr>
-      <w:proofErr w:type="spellStart"/>
-      <w:r>
-        <w:rPr>
-          <w:rFonts w:ascii="Consolas" w:hAnsi="Consolas" w:cstheme="minorHAnsi"/>
-        </w:rPr>
-        <w:t>previousColor.r</w:t>
-      </w:r>
-      <w:proofErr w:type="spellEnd"/>
-      <w:r>
-        <w:rPr>
-          <w:rFonts w:ascii="Consolas" w:hAnsi="Consolas" w:cstheme="minorHAnsi"/>
-        </w:rPr>
-        <w:t xml:space="preserve"> = red</w:t>
-      </w:r>
-    </w:p>
-    <w:p>
-      <w:pPr>
-        <w:spacing w:after="0"/>
-        <w:jc w:val="both"/>
-        <w:rPr>
-          <w:rFonts w:cstheme="minorHAnsi"/>
-        </w:rPr>
-      </w:pPr>
-      <w:r>
-        <w:rPr>
-          <w:rFonts w:cstheme="minorHAnsi"/>
-        </w:rPr>
-        <w:t xml:space="preserve">For </w:t>
-      </w:r>
-      <w:r>
-        <w:rPr>
-          <w:rFonts w:ascii="Consolas" w:hAnsi="Consolas" w:cstheme="minorHAnsi"/>
-        </w:rPr>
-        <w:t>green</w:t>
-      </w:r>
-      <w:r>
-        <w:rPr>
-          <w:rFonts w:cstheme="minorHAnsi"/>
-        </w:rPr>
-        <w:t xml:space="preserve"> and </w:t>
-      </w:r>
-      <w:r>
-        <w:rPr>
-          <w:rFonts w:ascii="Consolas" w:hAnsi="Consolas" w:cstheme="minorHAnsi"/>
-        </w:rPr>
-        <w:t xml:space="preserve">blue </w:t>
-      </w:r>
-      <w:r>
-        <w:rPr>
-          <w:rFonts w:cstheme="minorHAnsi"/>
-        </w:rPr>
-        <w:t xml:space="preserve">we do the same with </w:t>
-      </w:r>
-      <w:proofErr w:type="spellStart"/>
-      <w:r>
-        <w:rPr>
-          <w:rFonts w:ascii="Consolas" w:hAnsi="Consolas" w:cstheme="minorHAnsi"/>
-        </w:rPr>
-        <w:t>previousColor.g</w:t>
-      </w:r>
-      <w:proofErr w:type="spellEnd"/>
-      <w:r>
-        <w:rPr>
-          <w:rFonts w:ascii="Consolas" w:hAnsi="Consolas" w:cstheme="minorHAnsi"/>
-        </w:rPr>
-        <w:t xml:space="preserve">, </w:t>
-      </w:r>
-      <w:proofErr w:type="spellStart"/>
-      <w:r>
-        <w:rPr>
-          <w:rFonts w:ascii="Consolas" w:hAnsi="Consolas" w:cstheme="minorHAnsi"/>
-        </w:rPr>
-        <w:t>color.g</w:t>
-      </w:r>
-      <w:proofErr w:type="spellEnd"/>
-      <w:r>
-        <w:rPr>
-          <w:rFonts w:cstheme="minorHAnsi"/>
-        </w:rPr>
-        <w:t xml:space="preserve"> and </w:t>
-      </w:r>
-      <w:proofErr w:type="spellStart"/>
-      <w:r>
-        <w:rPr>
-          <w:rFonts w:ascii="Consolas" w:hAnsi="Consolas" w:cstheme="minorHAnsi"/>
-        </w:rPr>
-        <w:t>previousColor.b</w:t>
-      </w:r>
-      <w:proofErr w:type="spellEnd"/>
-      <w:r>
-        <w:rPr>
-          <w:rFonts w:ascii="Consolas" w:hAnsi="Consolas" w:cstheme="minorHAnsi"/>
-        </w:rPr>
-        <w:t xml:space="preserve">, </w:t>
-      </w:r>
-      <w:proofErr w:type="spellStart"/>
-      <w:r>
-        <w:rPr>
-          <w:rFonts w:ascii="Consolas" w:hAnsi="Consolas" w:cstheme="minorHAnsi"/>
-        </w:rPr>
-        <w:t>color.b</w:t>
-      </w:r>
-      <w:proofErr w:type="spellEnd"/>
-      <w:r>
-        <w:rPr>
-          <w:rFonts w:cstheme="minorHAnsi"/>
-        </w:rPr>
-        <w:t xml:space="preserve"> respectively. For </w:t>
-      </w:r>
-      <w:proofErr w:type="spellStart"/>
-      <w:r>
-        <w:rPr>
-          <w:rFonts w:cstheme="minorHAnsi"/>
-        </w:rPr>
-        <w:t>newA</w:t>
-      </w:r>
-      <w:r>
-        <w:rPr>
-          <w:rFonts w:ascii="Consolas" w:hAnsi="Consolas" w:cstheme="minorHAnsi"/>
-        </w:rPr>
-        <w:t>lpha</w:t>
-      </w:r>
-      <w:proofErr w:type="spellEnd"/>
-      <w:r>
-        <w:rPr>
-          <w:rFonts w:cstheme="minorHAnsi"/>
-        </w:rPr>
-        <w:t xml:space="preserve">, we also do the same with </w:t>
-      </w:r>
-      <w:proofErr w:type="spellStart"/>
-      <w:r>
-        <w:rPr>
-          <w:rFonts w:ascii="Consolas" w:hAnsi="Consolas" w:cstheme="minorHAnsi"/>
-        </w:rPr>
-        <w:t>previousColor.a</w:t>
-      </w:r>
-      <w:proofErr w:type="spellEnd"/>
-      <w:r>
-        <w:rPr>
-          <w:rFonts w:cstheme="minorHAnsi"/>
-        </w:rPr>
-        <w:t>, but here we do not use the “</w:t>
-      </w:r>
-      <w:proofErr w:type="spellStart"/>
-      <w:r>
-        <w:rPr>
-          <w:rFonts w:ascii="Consolas" w:hAnsi="Consolas" w:cstheme="minorHAnsi"/>
-        </w:rPr>
-        <w:t>color.</w:t>
-      </w:r>
-      <w:r>
-        <w:rPr>
-          <w:rFonts w:ascii="Consolas" w:hAnsi="Consolas" w:cstheme="minorHAnsi"/>
-        </w:rPr>
-        <w:t>x</w:t>
-      </w:r>
-      <w:proofErr w:type="spellEnd"/>
-      <w:r>
-        <w:rPr>
-          <w:rFonts w:cstheme="minorHAnsi"/>
-        </w:rPr>
-        <w:t>” (using the α</w:t>
-      </w:r>
-      <w:r>
-        <w:rPr>
-          <w:rFonts w:cstheme="minorHAnsi"/>
-          <w:vertAlign w:val="subscript"/>
-        </w:rPr>
-        <w:t>out</w:t>
-      </w:r>
-      <w:r>
-        <w:rPr>
-          <w:rFonts w:cstheme="minorHAnsi"/>
-        </w:rPr>
-        <w:t xml:space="preserve"> formula above with our variables).</w:t>
-      </w:r>
-    </w:p>
-    <w:p>
-      <w:pPr>
-        <w:spacing w:after="0"/>
-        <w:jc w:val="both"/>
-        <w:rPr>
-          <w:rFonts w:cstheme="minorHAnsi"/>
-        </w:rPr>
-      </w:pPr>
-      <w:r>
-        <w:rPr>
-          <w:rFonts w:cstheme="minorHAnsi"/>
-        </w:rPr>
-        <w:t>Now we set the “</w:t>
-      </w:r>
-      <w:proofErr w:type="spellStart"/>
-      <w:r>
-        <w:rPr>
-          <w:rFonts w:ascii="Consolas" w:hAnsi="Consolas" w:cstheme="minorHAnsi"/>
-        </w:rPr>
-        <w:t>voxelColor.x</w:t>
-      </w:r>
-      <w:proofErr w:type="spellEnd"/>
-      <w:r>
-        <w:rPr>
-          <w:rFonts w:cstheme="minorHAnsi"/>
-        </w:rPr>
-        <w:t>” to be the computed “</w:t>
-      </w:r>
-      <w:proofErr w:type="spellStart"/>
-      <w:r>
-        <w:rPr>
-          <w:rFonts w:ascii="Consolas" w:hAnsi="Consolas" w:cstheme="minorHAnsi"/>
-        </w:rPr>
-        <w:t>previousColor.x</w:t>
-      </w:r>
-      <w:proofErr w:type="spellEnd"/>
-      <w:r>
-        <w:rPr>
-          <w:rFonts w:cstheme="minorHAnsi"/>
-        </w:rPr>
-        <w:t xml:space="preserve">”. So </w:t>
-      </w:r>
-      <w:proofErr w:type="spellStart"/>
-      <w:r>
-        <w:rPr>
-          <w:rFonts w:ascii="Consolas" w:hAnsi="Consolas" w:cstheme="minorHAnsi"/>
-        </w:rPr>
-        <w:t>voxelColor.r</w:t>
-      </w:r>
-      <w:proofErr w:type="spellEnd"/>
-      <w:r>
-        <w:rPr>
-          <w:rFonts w:ascii="Consolas" w:hAnsi="Consolas" w:cstheme="minorHAnsi"/>
-        </w:rPr>
-        <w:t xml:space="preserve"> = </w:t>
-      </w:r>
-      <w:proofErr w:type="spellStart"/>
-      <w:r>
-        <w:rPr>
-          <w:rFonts w:ascii="Consolas" w:hAnsi="Consolas" w:cstheme="minorHAnsi"/>
-        </w:rPr>
-        <w:t>previousColor.r</w:t>
-      </w:r>
-      <w:proofErr w:type="spellEnd"/>
-      <w:r>
-        <w:rPr>
-          <w:rFonts w:cstheme="minorHAnsi"/>
-        </w:rPr>
-        <w:t xml:space="preserve">, and similarly for </w:t>
-      </w:r>
-      <w:proofErr w:type="spellStart"/>
-      <w:r>
-        <w:rPr>
-          <w:rFonts w:ascii="Consolas" w:hAnsi="Consolas" w:cstheme="minorHAnsi"/>
-        </w:rPr>
-        <w:t>voxelColor.g</w:t>
-      </w:r>
-      <w:proofErr w:type="spellEnd"/>
-      <w:r>
-        <w:rPr>
-          <w:rFonts w:cstheme="minorHAnsi"/>
-        </w:rPr>
-        <w:t xml:space="preserve">, </w:t>
-      </w:r>
-      <w:proofErr w:type="spellStart"/>
-      <w:r>
-        <w:rPr>
-          <w:rFonts w:ascii="Consolas" w:hAnsi="Consolas" w:cstheme="minorHAnsi"/>
-        </w:rPr>
-        <w:t>voxelColor.b</w:t>
-      </w:r>
-      <w:proofErr w:type="spellEnd"/>
-      <w:r>
-        <w:rPr>
-          <w:rFonts w:cstheme="minorHAnsi"/>
-        </w:rPr>
-        <w:t xml:space="preserve"> and </w:t>
-      </w:r>
-      <w:proofErr w:type="spellStart"/>
-      <w:r>
-        <w:rPr>
-          <w:rFonts w:ascii="Consolas" w:hAnsi="Consolas" w:cstheme="minorHAnsi"/>
-        </w:rPr>
-        <w:t>voxelColor.</w:t>
-      </w:r>
-      <w:r>
-        <w:rPr>
-          <w:rFonts w:ascii="Consolas" w:hAnsi="Consolas" w:cstheme="minorHAnsi"/>
-        </w:rPr>
         <w:t>a</w:t>
       </w:r>
-      <w:proofErr w:type="spellEnd"/>
       <w:r>
         <w:rPr>
           <w:rFonts w:cstheme="minorHAnsi"/>
@@ -1730,15 +1236,7 @@
         <w:t xml:space="preserve">XXX </w:t>
       </w:r>
       <w:r>
-        <w:t xml:space="preserve">shows that the visualization of the pig is clearer when using compositing. The pig’s ears and snout can be distinguished much better from the rest of the pig when compositing is used. Also the flower pattern on the pig’s body can be observed better. This confirms the weak point of MIP; when the intensity is approximately the same everywhere, it becomes difficult to distinguish between the various </w:t>
-      </w:r>
-      <w:proofErr w:type="gramStart"/>
-      <w:r>
-        <w:t>part</w:t>
-      </w:r>
-      <w:proofErr w:type="gramEnd"/>
-      <w:r>
-        <w:t xml:space="preserve"> of the image. However, the compositing method is not better than the MIP method on all aspects. Namely, (a) reveals some lighter parts (coins) at the bottom of the pig. This cannot be seen in (b).</w:t>
+        <w:t>shows that the visualization of the pig is clearer when using compositing. The pig’s ears and snout can be distinguished much better from the rest of the pig when compositing is used. Also the flower pattern on the pig’s body can be observed better. This confirms the weak point of MIP; when the intensity is approximately the same everywhere, it becomes difficult to distinguish between the various part of the image. However, the compositing method is not better than the MIP method on all aspects. Namely, (a) reveals some lighter parts (coins) at the bottom of the pig. This cannot be seen in (b).</w:t>
       </w:r>
     </w:p>
     <w:p>
@@ -1812,27 +1310,14 @@
       <w:r>
         <w:t xml:space="preserve">Figure </w:t>
       </w:r>
-      <w:r>
-        <w:fldChar w:fldCharType="begin"/>
-      </w:r>
-      <w:r>
-        <w:instrText xml:space="preserve"> SEQ Figure \* ARABIC </w:instrText>
-      </w:r>
-      <w:r>
-        <w:fldChar w:fldCharType="separate"/>
-      </w:r>
-      <w:r>
-        <w:rPr>
-          <w:noProof/>
-        </w:rPr>
-        <w:t>1</w:t>
-      </w:r>
-      <w:r>
-        <w:rPr>
-          <w:noProof/>
-        </w:rPr>
-        <w:fldChar w:fldCharType="end"/>
-      </w:r>
+      <w:fldSimple w:instr=" SEQ Figure \* ARABIC ">
+        <w:r>
+          <w:rPr>
+            <w:noProof/>
+          </w:rPr>
+          <w:t>1</w:t>
+        </w:r>
+      </w:fldSimple>
       <w:r>
         <w:rPr>
           <w:noProof/>
@@ -1942,27 +1427,14 @@
       <w:r>
         <w:t xml:space="preserve">Figure </w:t>
       </w:r>
-      <w:r>
-        <w:fldChar w:fldCharType="begin"/>
-      </w:r>
-      <w:r>
-        <w:instrText xml:space="preserve"> SEQ Figure \* ARABIC </w:instrText>
-      </w:r>
-      <w:r>
-        <w:fldChar w:fldCharType="separate"/>
-      </w:r>
-      <w:r>
-        <w:rPr>
-          <w:noProof/>
-        </w:rPr>
-        <w:t>2</w:t>
-      </w:r>
-      <w:r>
-        <w:rPr>
-          <w:noProof/>
-        </w:rPr>
-        <w:fldChar w:fldCharType="end"/>
-      </w:r>
+      <w:fldSimple w:instr=" SEQ Figure \* ARABIC ">
+        <w:r>
+          <w:rPr>
+            <w:noProof/>
+          </w:rPr>
+          <w:t>2</w:t>
+        </w:r>
+      </w:fldSimple>
       <w:r>
         <w:rPr>
           <w:noProof/>
@@ -2071,27 +1543,14 @@
       <w:r>
         <w:t xml:space="preserve">Figure </w:t>
       </w:r>
-      <w:r>
-        <w:fldChar w:fldCharType="begin"/>
-      </w:r>
-      <w:r>
-        <w:instrText xml:space="preserve"> SEQ Figure \* ARABIC </w:instrText>
-      </w:r>
-      <w:r>
-        <w:fldChar w:fldCharType="separate"/>
-      </w:r>
-      <w:r>
-        <w:rPr>
-          <w:noProof/>
-        </w:rPr>
-        <w:t>3</w:t>
-      </w:r>
-      <w:r>
-        <w:rPr>
-          <w:noProof/>
-        </w:rPr>
-        <w:fldChar w:fldCharType="end"/>
-      </w:r>
+      <w:fldSimple w:instr=" SEQ Figure \* ARABIC ">
+        <w:r>
+          <w:rPr>
+            <w:noProof/>
+          </w:rPr>
+          <w:t>3</w:t>
+        </w:r>
+      </w:fldSimple>
       <w:r>
         <w:t xml:space="preserve"> </w:t>
       </w:r>
@@ -2160,27 +1619,14 @@
       <w:r>
         <w:t xml:space="preserve">Figure </w:t>
       </w:r>
-      <w:r>
-        <w:fldChar w:fldCharType="begin"/>
-      </w:r>
-      <w:r>
-        <w:instrText xml:space="preserve"> SEQ Figure \* ARABIC </w:instrText>
-      </w:r>
-      <w:r>
-        <w:fldChar w:fldCharType="separate"/>
-      </w:r>
-      <w:r>
-        <w:rPr>
-          <w:noProof/>
-        </w:rPr>
-        <w:t>4</w:t>
-      </w:r>
-      <w:r>
-        <w:rPr>
-          <w:noProof/>
-        </w:rPr>
-        <w:fldChar w:fldCharType="end"/>
-      </w:r>
+      <w:fldSimple w:instr=" SEQ Figure \* ARABIC ">
+        <w:r>
+          <w:rPr>
+            <w:noProof/>
+          </w:rPr>
+          <w:t>4</w:t>
+        </w:r>
+      </w:fldSimple>
       <w:r>
         <w:t xml:space="preserve"> Different view backpack using (a) MIP and (b) Compositing</w:t>
       </w:r>
@@ -2261,27 +1707,14 @@
       <w:r>
         <w:t xml:space="preserve">Figure </w:t>
       </w:r>
-      <w:r>
-        <w:fldChar w:fldCharType="begin"/>
-      </w:r>
-      <w:r>
-        <w:instrText xml:space="preserve"> SEQ Figure \* ARABIC </w:instrText>
-      </w:r>
-      <w:r>
-        <w:fldChar w:fldCharType="separate"/>
-      </w:r>
-      <w:r>
-        <w:rPr>
-          <w:noProof/>
-        </w:rPr>
-        <w:t>5</w:t>
-      </w:r>
-      <w:r>
-        <w:rPr>
-          <w:noProof/>
-        </w:rPr>
-        <w:fldChar w:fldCharType="end"/>
-      </w:r>
+      <w:fldSimple w:instr=" SEQ Figure \* ARABIC ">
+        <w:r>
+          <w:rPr>
+            <w:noProof/>
+          </w:rPr>
+          <w:t>5</w:t>
+        </w:r>
+      </w:fldSimple>
       <w:r>
         <w:t xml:space="preserve"> Tooth using (a) MIP and (b) Compositing</w:t>
       </w:r>
@@ -2366,27 +1799,14 @@
       <w:r>
         <w:t xml:space="preserve">Figure </w:t>
       </w:r>
-      <w:r>
-        <w:fldChar w:fldCharType="begin"/>
-      </w:r>
-      <w:r>
-        <w:instrText xml:space="preserve"> SEQ Figure \* ARABIC </w:instrText>
-      </w:r>
-      <w:r>
-        <w:fldChar w:fldCharType="separate"/>
-      </w:r>
-      <w:r>
-        <w:rPr>
-          <w:noProof/>
-        </w:rPr>
-        <w:t>6</w:t>
-      </w:r>
-      <w:r>
-        <w:rPr>
-          <w:noProof/>
-        </w:rPr>
-        <w:fldChar w:fldCharType="end"/>
-      </w:r>
+      <w:fldSimple w:instr=" SEQ Figure \* ARABIC ">
+        <w:r>
+          <w:rPr>
+            <w:noProof/>
+          </w:rPr>
+          <w:t>6</w:t>
+        </w:r>
+      </w:fldSimple>
       <w:r>
         <w:t xml:space="preserve"> </w:t>
       </w:r>
@@ -2547,14 +1967,7 @@
         <w:rPr>
           <w:rFonts w:cstheme="minorHAnsi"/>
         </w:rPr>
-        <w:t xml:space="preserve">, </w:t>
-      </w:r>
-      <w:proofErr w:type="gramStart"/>
-      <w:r>
-        <w:rPr>
-          <w:rFonts w:cstheme="minorHAnsi"/>
-        </w:rPr>
-        <w:t>x</w:t>
+        <w:t>, x</w:t>
       </w:r>
       <w:r>
         <w:rPr>
@@ -2563,7 +1976,6 @@
         </w:rPr>
         <w:t>7</w:t>
       </w:r>
-      <w:proofErr w:type="gramEnd"/>
       <w:r>
         <w:rPr>
           <w:rFonts w:cstheme="minorHAnsi"/>
@@ -2639,27 +2051,14 @@
       <w:r>
         <w:t xml:space="preserve">Figure </w:t>
       </w:r>
-      <w:r>
-        <w:fldChar w:fldCharType="begin"/>
-      </w:r>
-      <w:r>
-        <w:instrText xml:space="preserve"> SEQ Figure \* ARABIC </w:instrText>
-      </w:r>
-      <w:r>
-        <w:fldChar w:fldCharType="separate"/>
-      </w:r>
-      <w:r>
-        <w:rPr>
-          <w:noProof/>
-        </w:rPr>
-        <w:t>7</w:t>
-      </w:r>
-      <w:r>
-        <w:rPr>
-          <w:noProof/>
-        </w:rPr>
-        <w:fldChar w:fldCharType="end"/>
-      </w:r>
+      <w:fldSimple w:instr=" SEQ Figure \* ARABIC ">
+        <w:r>
+          <w:rPr>
+            <w:noProof/>
+          </w:rPr>
+          <w:t>7</w:t>
+        </w:r>
+      </w:fldSimple>
       <w:r>
         <w:t xml:space="preserve"> </w:t>
       </w:r>
@@ -2703,353 +2102,203 @@
           <w:rFonts w:cstheme="minorHAnsi"/>
         </w:rPr>
       </w:pPr>
-      <w:proofErr w:type="spellStart"/>
-      <w:proofErr w:type="gramStart"/>
       <w:r>
         <w:rPr>
           <w:rFonts w:ascii="Consolas" w:hAnsi="Consolas" w:cstheme="minorHAnsi"/>
         </w:rPr>
-        <w:t>int</w:t>
-      </w:r>
-      <w:proofErr w:type="spellEnd"/>
-      <w:proofErr w:type="gramEnd"/>
+        <w:t>int x5 = getVoxel(new double[]{pixelCoord[0] + 1, pixelCoord[1], pixelCoord[2] + 1})</w:t>
+      </w:r>
+    </w:p>
+    <w:p>
+      <w:pPr>
+        <w:spacing w:after="0"/>
+        <w:jc w:val="both"/>
+        <w:rPr>
+          <w:rFonts w:cstheme="minorHAnsi"/>
+        </w:rPr>
+      </w:pPr>
+      <w:r>
+        <w:rPr>
+          <w:rFonts w:cstheme="minorHAnsi"/>
+        </w:rPr>
+        <w:t xml:space="preserve">The other points are computed similarly. </w:t>
+      </w:r>
+    </w:p>
+    <w:p>
+      <w:pPr>
+        <w:spacing w:after="0"/>
+        <w:jc w:val="both"/>
+        <w:rPr>
+          <w:rFonts w:cstheme="minorHAnsi"/>
+        </w:rPr>
+      </w:pPr>
+      <w:r>
+        <w:rPr>
+          <w:rFonts w:cstheme="minorHAnsi"/>
+        </w:rPr>
+        <w:t xml:space="preserve">Then we compute </w:t>
+      </w:r>
       <w:r>
         <w:rPr>
           <w:rFonts w:ascii="Consolas" w:hAnsi="Consolas" w:cstheme="minorHAnsi"/>
         </w:rPr>
-        <w:t xml:space="preserve"> x5 = </w:t>
-      </w:r>
-      <w:proofErr w:type="spellStart"/>
+        <w:t>alpha</w:t>
+      </w:r>
+      <w:r>
+        <w:rPr>
+          <w:rFonts w:cstheme="minorHAnsi"/>
+        </w:rPr>
+        <w:t xml:space="preserve">, </w:t>
+      </w:r>
       <w:r>
         <w:rPr>
           <w:rFonts w:ascii="Consolas" w:hAnsi="Consolas" w:cstheme="minorHAnsi"/>
         </w:rPr>
-        <w:t>getVoxel</w:t>
-      </w:r>
-      <w:proofErr w:type="spellEnd"/>
+        <w:t>beta</w:t>
+      </w:r>
+      <w:r>
+        <w:rPr>
+          <w:rFonts w:cstheme="minorHAnsi"/>
+        </w:rPr>
+        <w:t xml:space="preserve"> and </w:t>
+      </w:r>
       <w:r>
         <w:rPr>
           <w:rFonts w:ascii="Consolas" w:hAnsi="Consolas" w:cstheme="minorHAnsi"/>
         </w:rPr>
-        <w:t>(new double[]{</w:t>
-      </w:r>
-      <w:proofErr w:type="spellStart"/>
-      <w:r>
+        <w:t>gamma</w:t>
+      </w:r>
+      <w:r>
+        <w:rPr>
+          <w:rFonts w:cstheme="minorHAnsi"/>
+        </w:rPr>
+        <w:t>. We do this as follows:</w:t>
+      </w:r>
+    </w:p>
+    <w:p>
+      <w:pPr>
+        <w:spacing w:after="0"/>
+        <w:jc w:val="both"/>
         <w:rPr>
           <w:rFonts w:ascii="Consolas" w:hAnsi="Consolas" w:cstheme="minorHAnsi"/>
         </w:rPr>
-        <w:t>pixelCoord</w:t>
-      </w:r>
-      <w:proofErr w:type="spellEnd"/>
+      </w:pPr>
       <w:r>
         <w:rPr>
           <w:rFonts w:ascii="Consolas" w:hAnsi="Consolas" w:cstheme="minorHAnsi"/>
         </w:rPr>
-        <w:t xml:space="preserve">[0] + 1, </w:t>
-      </w:r>
-      <w:proofErr w:type="spellStart"/>
+        <w:t>double alpha = pixelCoord</w:t>
+      </w:r>
       <w:r>
         <w:rPr>
           <w:rFonts w:ascii="Consolas" w:hAnsi="Consolas" w:cstheme="minorHAnsi"/>
         </w:rPr>
-        <w:t>pixelCoord</w:t>
-      </w:r>
-      <w:proofErr w:type="spellEnd"/>
+        <w:t>[0] - Math.floor(pixelCoord[0])</w:t>
+      </w:r>
+    </w:p>
+    <w:p>
+      <w:pPr>
+        <w:spacing w:after="0"/>
+        <w:jc w:val="both"/>
+        <w:rPr>
+          <w:rFonts w:cstheme="minorHAnsi"/>
+        </w:rPr>
+      </w:pPr>
+      <w:r>
+        <w:rPr>
+          <w:rFonts w:cstheme="minorHAnsi"/>
+        </w:rPr>
+        <w:t xml:space="preserve">This sets </w:t>
+      </w:r>
       <w:r>
         <w:rPr>
           <w:rFonts w:ascii="Consolas" w:hAnsi="Consolas" w:cstheme="minorHAnsi"/>
         </w:rPr>
-        <w:t xml:space="preserve">[1], </w:t>
-      </w:r>
-      <w:proofErr w:type="spellStart"/>
+        <w:t>alpha</w:t>
+      </w:r>
+      <w:r>
+        <w:rPr>
+          <w:rFonts w:cstheme="minorHAnsi"/>
+        </w:rPr>
+        <w:t xml:space="preserve"> to be the value after the decimal point of </w:t>
+      </w:r>
       <w:r>
         <w:rPr>
           <w:rFonts w:ascii="Consolas" w:hAnsi="Consolas" w:cstheme="minorHAnsi"/>
         </w:rPr>
-        <w:t>pixelCoord</w:t>
-      </w:r>
-      <w:proofErr w:type="spellEnd"/>
+        <w:t>pixelCoord[0]</w:t>
+      </w:r>
+      <w:r>
+        <w:rPr>
+          <w:rFonts w:cstheme="minorHAnsi"/>
+        </w:rPr>
+        <w:t xml:space="preserve">.For </w:t>
+      </w:r>
       <w:r>
         <w:rPr>
           <w:rFonts w:ascii="Consolas" w:hAnsi="Consolas" w:cstheme="minorHAnsi"/>
         </w:rPr>
-        <w:t>[2] + 1})</w:t>
-      </w:r>
-    </w:p>
-    <w:p>
-      <w:pPr>
-        <w:spacing w:after="0"/>
-        <w:jc w:val="both"/>
-        <w:rPr>
-          <w:rFonts w:cstheme="minorHAnsi"/>
-        </w:rPr>
-      </w:pPr>
-      <w:r>
-        <w:rPr>
-          <w:rFonts w:cstheme="minorHAnsi"/>
-        </w:rPr>
-        <w:t xml:space="preserve">The other points are computed similarly. </w:t>
-      </w:r>
-    </w:p>
-    <w:p>
-      <w:pPr>
-        <w:spacing w:after="0"/>
-        <w:jc w:val="both"/>
-        <w:rPr>
-          <w:rFonts w:cstheme="minorHAnsi"/>
-        </w:rPr>
-      </w:pPr>
-      <w:r>
-        <w:rPr>
-          <w:rFonts w:cstheme="minorHAnsi"/>
-        </w:rPr>
-        <w:t xml:space="preserve">Then we compute </w:t>
+        <w:t>beta</w:t>
+      </w:r>
+      <w:r>
+        <w:rPr>
+          <w:rFonts w:cstheme="minorHAnsi"/>
+        </w:rPr>
+        <w:t xml:space="preserve"> and </w:t>
       </w:r>
       <w:r>
         <w:rPr>
           <w:rFonts w:ascii="Consolas" w:hAnsi="Consolas" w:cstheme="minorHAnsi"/>
         </w:rPr>
-        <w:t>alpha</w:t>
-      </w:r>
-      <w:r>
-        <w:rPr>
-          <w:rFonts w:cstheme="minorHAnsi"/>
-        </w:rPr>
-        <w:t xml:space="preserve">, </w:t>
+        <w:t>gamma</w:t>
+      </w:r>
+      <w:r>
+        <w:rPr>
+          <w:rFonts w:cstheme="minorHAnsi"/>
+        </w:rPr>
+        <w:t xml:space="preserve"> we use the same computation but instead of </w:t>
       </w:r>
       <w:r>
         <w:rPr>
           <w:rFonts w:ascii="Consolas" w:hAnsi="Consolas" w:cstheme="minorHAnsi"/>
         </w:rPr>
-        <w:t>beta</w:t>
-      </w:r>
-      <w:r>
-        <w:rPr>
-          <w:rFonts w:cstheme="minorHAnsi"/>
-        </w:rPr>
-        <w:t xml:space="preserve"> and </w:t>
+        <w:t>pixelCoord[0]</w:t>
+      </w:r>
+      <w:r>
+        <w:rPr>
+          <w:rFonts w:cstheme="minorHAnsi"/>
+        </w:rPr>
+        <w:t xml:space="preserve"> we use </w:t>
       </w:r>
       <w:r>
         <w:rPr>
           <w:rFonts w:ascii="Consolas" w:hAnsi="Consolas" w:cstheme="minorHAnsi"/>
         </w:rPr>
-        <w:t>gamma</w:t>
-      </w:r>
-      <w:r>
-        <w:rPr>
-          <w:rFonts w:cstheme="minorHAnsi"/>
-        </w:rPr>
-        <w:t>. We do this as follows:</w:t>
-      </w:r>
-    </w:p>
-    <w:p>
-      <w:pPr>
-        <w:spacing w:after="0"/>
-        <w:jc w:val="both"/>
+        <w:t>pixelCoord[1</w:t>
+      </w:r>
+      <w:r>
         <w:rPr>
           <w:rFonts w:ascii="Consolas" w:hAnsi="Consolas" w:cstheme="minorHAnsi"/>
         </w:rPr>
-      </w:pPr>
-      <w:proofErr w:type="gramStart"/>
+        <w:t>]</w:t>
+      </w:r>
       <w:r>
         <w:rPr>
           <w:rFonts w:ascii="Consolas" w:hAnsi="Consolas" w:cstheme="minorHAnsi"/>
         </w:rPr>
-        <w:t>double</w:t>
-      </w:r>
-      <w:proofErr w:type="gramEnd"/>
+        <w:t xml:space="preserve"> </w:t>
+      </w:r>
+      <w:r>
+        <w:rPr>
+          <w:rFonts w:cstheme="minorHAnsi"/>
+        </w:rPr>
+        <w:t xml:space="preserve">and </w:t>
+      </w:r>
       <w:r>
         <w:rPr>
           <w:rFonts w:ascii="Consolas" w:hAnsi="Consolas" w:cstheme="minorHAnsi"/>
         </w:rPr>
-        <w:t xml:space="preserve"> alpha = </w:t>
-      </w:r>
-      <w:proofErr w:type="spellStart"/>
-      <w:r>
-        <w:rPr>
-          <w:rFonts w:ascii="Consolas" w:hAnsi="Consolas" w:cstheme="minorHAnsi"/>
-        </w:rPr>
-        <w:t>pixelCoord</w:t>
-      </w:r>
-      <w:proofErr w:type="spellEnd"/>
-      <w:r>
-        <w:rPr>
-          <w:rFonts w:ascii="Consolas" w:hAnsi="Consolas" w:cstheme="minorHAnsi"/>
-        </w:rPr>
-        <w:t xml:space="preserve">[0] - </w:t>
-      </w:r>
-      <w:proofErr w:type="spellStart"/>
-      <w:r>
-        <w:rPr>
-          <w:rFonts w:ascii="Consolas" w:hAnsi="Consolas" w:cstheme="minorHAnsi"/>
-        </w:rPr>
-        <w:t>Math.floor</w:t>
-      </w:r>
-      <w:proofErr w:type="spellEnd"/>
-      <w:r>
-        <w:rPr>
-          <w:rFonts w:ascii="Consolas" w:hAnsi="Consolas" w:cstheme="minorHAnsi"/>
-        </w:rPr>
-        <w:t>(</w:t>
-      </w:r>
-      <w:proofErr w:type="spellStart"/>
-      <w:r>
-        <w:rPr>
-          <w:rFonts w:ascii="Consolas" w:hAnsi="Consolas" w:cstheme="minorHAnsi"/>
-        </w:rPr>
-        <w:t>pixelCoord</w:t>
-      </w:r>
-      <w:proofErr w:type="spellEnd"/>
-      <w:r>
-        <w:rPr>
-          <w:rFonts w:ascii="Consolas" w:hAnsi="Consolas" w:cstheme="minorHAnsi"/>
-        </w:rPr>
-        <w:t>[0])</w:t>
-      </w:r>
-    </w:p>
-    <w:p>
-      <w:pPr>
-        <w:spacing w:after="0"/>
-        <w:jc w:val="both"/>
-        <w:rPr>
-          <w:rFonts w:cstheme="minorHAnsi"/>
-        </w:rPr>
-      </w:pPr>
-      <w:r>
-        <w:rPr>
-          <w:rFonts w:cstheme="minorHAnsi"/>
-        </w:rPr>
-        <w:t xml:space="preserve">This sets </w:t>
-      </w:r>
-      <w:r>
-        <w:rPr>
-          <w:rFonts w:ascii="Consolas" w:hAnsi="Consolas" w:cstheme="minorHAnsi"/>
-        </w:rPr>
-        <w:t>alpha</w:t>
-      </w:r>
-      <w:r>
-        <w:rPr>
-          <w:rFonts w:cstheme="minorHAnsi"/>
-        </w:rPr>
-        <w:t xml:space="preserve"> to be the value after the decimal point of </w:t>
-      </w:r>
-      <w:proofErr w:type="spellStart"/>
-      <w:proofErr w:type="gramStart"/>
-      <w:r>
-        <w:rPr>
-          <w:rFonts w:ascii="Consolas" w:hAnsi="Consolas" w:cstheme="minorHAnsi"/>
-        </w:rPr>
-        <w:t>pixelCoord</w:t>
-      </w:r>
-      <w:proofErr w:type="spellEnd"/>
-      <w:r>
-        <w:rPr>
-          <w:rFonts w:ascii="Consolas" w:hAnsi="Consolas" w:cstheme="minorHAnsi"/>
-        </w:rPr>
-        <w:t>[</w:t>
-      </w:r>
-      <w:proofErr w:type="gramEnd"/>
-      <w:r>
-        <w:rPr>
-          <w:rFonts w:ascii="Consolas" w:hAnsi="Consolas" w:cstheme="minorHAnsi"/>
-        </w:rPr>
-        <w:t>0]</w:t>
-      </w:r>
-      <w:r>
-        <w:rPr>
-          <w:rFonts w:cstheme="minorHAnsi"/>
-        </w:rPr>
-        <w:t xml:space="preserve">.For </w:t>
-      </w:r>
-      <w:r>
-        <w:rPr>
-          <w:rFonts w:ascii="Consolas" w:hAnsi="Consolas" w:cstheme="minorHAnsi"/>
-        </w:rPr>
-        <w:t>beta</w:t>
-      </w:r>
-      <w:r>
-        <w:rPr>
-          <w:rFonts w:cstheme="minorHAnsi"/>
-        </w:rPr>
-        <w:t xml:space="preserve"> and </w:t>
-      </w:r>
-      <w:r>
-        <w:rPr>
-          <w:rFonts w:ascii="Consolas" w:hAnsi="Consolas" w:cstheme="minorHAnsi"/>
-        </w:rPr>
-        <w:t>gamma</w:t>
-      </w:r>
-      <w:r>
-        <w:rPr>
-          <w:rFonts w:cstheme="minorHAnsi"/>
-        </w:rPr>
-        <w:t xml:space="preserve"> we use the same computation but instead of </w:t>
-      </w:r>
-      <w:proofErr w:type="spellStart"/>
-      <w:r>
-        <w:rPr>
-          <w:rFonts w:ascii="Consolas" w:hAnsi="Consolas" w:cstheme="minorHAnsi"/>
-        </w:rPr>
-        <w:t>pixelCoord</w:t>
-      </w:r>
-      <w:proofErr w:type="spellEnd"/>
-      <w:r>
-        <w:rPr>
-          <w:rFonts w:ascii="Consolas" w:hAnsi="Consolas" w:cstheme="minorHAnsi"/>
-        </w:rPr>
-        <w:t>[0]</w:t>
-      </w:r>
-      <w:r>
-        <w:rPr>
-          <w:rFonts w:cstheme="minorHAnsi"/>
-        </w:rPr>
-        <w:t xml:space="preserve"> we use </w:t>
-      </w:r>
-      <w:proofErr w:type="spellStart"/>
-      <w:r>
-        <w:rPr>
-          <w:rFonts w:ascii="Consolas" w:hAnsi="Consolas" w:cstheme="minorHAnsi"/>
-        </w:rPr>
-        <w:t>pixelCoord</w:t>
-      </w:r>
-      <w:proofErr w:type="spellEnd"/>
-      <w:r>
-        <w:rPr>
-          <w:rFonts w:ascii="Consolas" w:hAnsi="Consolas" w:cstheme="minorHAnsi"/>
-        </w:rPr>
-        <w:t>[1</w:t>
-      </w:r>
-      <w:r>
-        <w:rPr>
-          <w:rFonts w:ascii="Consolas" w:hAnsi="Consolas" w:cstheme="minorHAnsi"/>
-        </w:rPr>
-        <w:t>]</w:t>
-      </w:r>
-      <w:r>
-        <w:rPr>
-          <w:rFonts w:ascii="Consolas" w:hAnsi="Consolas" w:cstheme="minorHAnsi"/>
-        </w:rPr>
-        <w:t xml:space="preserve"> </w:t>
-      </w:r>
-      <w:r>
-        <w:rPr>
-          <w:rFonts w:cstheme="minorHAnsi"/>
-        </w:rPr>
-        <w:t xml:space="preserve">and </w:t>
-      </w:r>
-      <w:proofErr w:type="spellStart"/>
-      <w:r>
-        <w:rPr>
-          <w:rFonts w:ascii="Consolas" w:hAnsi="Consolas" w:cstheme="minorHAnsi"/>
-        </w:rPr>
-        <w:t>pixelCoord</w:t>
-      </w:r>
-      <w:proofErr w:type="spellEnd"/>
-      <w:r>
-        <w:rPr>
-          <w:rFonts w:ascii="Consolas" w:hAnsi="Consolas" w:cstheme="minorHAnsi"/>
-        </w:rPr>
-        <w:t>[2</w:t>
+        <w:t>pixelCoord[2</w:t>
       </w:r>
       <w:r>
         <w:rPr>
@@ -3855,7 +3104,6 @@
         </w:rPr>
         <w:t xml:space="preserve">, </w:t>
       </w:r>
-      <w:proofErr w:type="gramStart"/>
       <w:r>
         <w:rPr>
           <w:rFonts w:ascii="Consolas" w:hAnsi="Consolas" w:cstheme="minorHAnsi"/>
@@ -3866,14 +3114,7 @@
         <w:rPr>
           <w:rFonts w:cstheme="minorHAnsi"/>
         </w:rPr>
-        <w:t xml:space="preserve"> ,</w:t>
-      </w:r>
-      <w:proofErr w:type="gramEnd"/>
-      <w:r>
-        <w:rPr>
-          <w:rFonts w:cstheme="minorHAnsi"/>
-        </w:rPr>
-        <w:t xml:space="preserve"> </w:t>
+        <w:t xml:space="preserve"> , </w:t>
       </w:r>
       <w:r>
         <w:rPr>
@@ -4074,27 +3315,14 @@
       <w:r>
         <w:t xml:space="preserve">Figure </w:t>
       </w:r>
-      <w:r>
-        <w:fldChar w:fldCharType="begin"/>
-      </w:r>
-      <w:r>
-        <w:instrText xml:space="preserve"> SEQ Figure \* ARABIC </w:instrText>
-      </w:r>
-      <w:r>
-        <w:fldChar w:fldCharType="separate"/>
-      </w:r>
-      <w:r>
-        <w:rPr>
-          <w:noProof/>
-        </w:rPr>
-        <w:t>8</w:t>
-      </w:r>
-      <w:r>
-        <w:rPr>
-          <w:noProof/>
-        </w:rPr>
-        <w:fldChar w:fldCharType="end"/>
-      </w:r>
+      <w:fldSimple w:instr=" SEQ Figure \* ARABIC ">
+        <w:r>
+          <w:rPr>
+            <w:noProof/>
+          </w:rPr>
+          <w:t>8</w:t>
+        </w:r>
+      </w:fldSimple>
       <w:r>
         <w:t xml:space="preserve"> Top view of stent, not using tri-linear interpolation in (a), and using tri-linear interpolation in (b)</w:t>
       </w:r>
@@ -4139,23 +3367,9 @@
         <w:rPr>
           <w:rFonts w:cstheme="minorHAnsi"/>
         </w:rPr>
-        <w:t xml:space="preserve">The </w:t>
-      </w:r>
-      <w:proofErr w:type="spellStart"/>
-      <w:r>
-        <w:rPr>
-          <w:rFonts w:cstheme="minorHAnsi"/>
-        </w:rPr>
-        <w:t>raycaster</w:t>
-      </w:r>
-      <w:proofErr w:type="spellEnd"/>
-      <w:r>
-        <w:rPr>
-          <w:rFonts w:cstheme="minorHAnsi"/>
-        </w:rPr>
-        <w:t xml:space="preserve"> becomes quite slow when using the application. To increase responsiveness during user interaction we </w:t>
-      </w:r>
-      <w:ins w:id="3" w:author="Pieterse, J." w:date="2016-12-10T15:31:00Z">
+        <w:t xml:space="preserve">The raycaster becomes quite slow when using the application. To increase responsiveness during user interaction we </w:t>
+      </w:r>
+      <w:ins w:id="2" w:author="Pieterse, J." w:date="2016-12-10T15:31:00Z">
         <w:r>
           <w:rPr>
             <w:rFonts w:cstheme="minorHAnsi"/>
@@ -4163,7 +3377,7 @@
           <w:t>use</w:t>
         </w:r>
       </w:ins>
-      <w:del w:id="4" w:author="Pieterse, J." w:date="2016-12-10T15:30:00Z">
+      <w:del w:id="3" w:author="Pieterse, J." w:date="2016-12-10T15:30:00Z">
         <w:r>
           <w:rPr>
             <w:rFonts w:cstheme="minorHAnsi"/>
@@ -4177,7 +3391,7 @@
         </w:rPr>
         <w:t xml:space="preserve"> the</w:t>
       </w:r>
-      <w:ins w:id="5" w:author="Pieterse, J." w:date="2016-12-10T15:31:00Z">
+      <w:ins w:id="4" w:author="Pieterse, J." w:date="2016-12-10T15:31:00Z">
         <w:r>
           <w:rPr>
             <w:rFonts w:cstheme="minorHAnsi"/>
@@ -4185,7 +3399,7 @@
           <w:t xml:space="preserve"> provided variable</w:t>
         </w:r>
       </w:ins>
-      <w:del w:id="6" w:author="Pieterse, J." w:date="2016-12-10T15:31:00Z">
+      <w:del w:id="5" w:author="Pieterse, J." w:date="2016-12-10T15:31:00Z">
         <w:r>
           <w:rPr>
             <w:rFonts w:cstheme="minorHAnsi"/>
@@ -4199,51 +3413,53 @@
         </w:rPr>
         <w:t xml:space="preserve"> </w:t>
       </w:r>
-      <w:proofErr w:type="spellStart"/>
       <w:r>
         <w:rPr>
           <w:rFonts w:ascii="Consolas" w:hAnsi="Consolas" w:cstheme="minorHAnsi"/>
         </w:rPr>
         <w:t>interactiveMode</w:t>
       </w:r>
-      <w:proofErr w:type="spellEnd"/>
       <w:r>
         <w:rPr>
           <w:rFonts w:cstheme="minorHAnsi"/>
         </w:rPr>
         <w:t xml:space="preserve">. This indicates whether there is a lot of user interaction. We check if this is the case, so if </w:t>
       </w:r>
-      <w:proofErr w:type="spellStart"/>
       <w:r>
         <w:rPr>
           <w:rFonts w:ascii="Consolas" w:hAnsi="Consolas" w:cstheme="minorHAnsi"/>
         </w:rPr>
-        <w:t>interactiveMode</w:t>
-      </w:r>
-      <w:proofErr w:type="spellEnd"/>
+        <w:t>interactiveMode = true</w:t>
+      </w:r>
+      <w:r>
+        <w:rPr>
+          <w:rFonts w:cstheme="minorHAnsi"/>
+        </w:rPr>
+        <w:t xml:space="preserve">. If so, we will not use the tri-linear interpolation method and we increase the variable </w:t>
+      </w:r>
       <w:r>
         <w:rPr>
           <w:rFonts w:ascii="Consolas" w:hAnsi="Consolas" w:cstheme="minorHAnsi"/>
         </w:rPr>
-        <w:t xml:space="preserve"> = true</w:t>
-      </w:r>
-      <w:r>
-        <w:rPr>
-          <w:rFonts w:cstheme="minorHAnsi"/>
-        </w:rPr>
-        <w:t xml:space="preserve">. If so, we will not use the tri-linear interpolation method and we increase the variable </w:t>
+        <w:t xml:space="preserve">step </w:t>
+      </w:r>
+      <w:r>
+        <w:rPr>
+          <w:rFonts w:cstheme="minorHAnsi"/>
+        </w:rPr>
+        <w:t xml:space="preserve">to </w:t>
       </w:r>
       <w:r>
         <w:rPr>
           <w:rFonts w:ascii="Consolas" w:hAnsi="Consolas" w:cstheme="minorHAnsi"/>
         </w:rPr>
-        <w:t xml:space="preserve">step </w:t>
-      </w:r>
-      <w:r>
-        <w:rPr>
-          <w:rFonts w:cstheme="minorHAnsi"/>
-        </w:rPr>
-        <w:t xml:space="preserve">to </w:t>
+        <w:t>n</w:t>
+      </w:r>
+      <w:r>
+        <w:rPr>
+          <w:rFonts w:cstheme="minorHAnsi"/>
+        </w:rPr>
+        <w:t xml:space="preserve">, whereas before this was 1. By increasing it to </w:t>
       </w:r>
       <w:r>
         <w:rPr>
@@ -4255,21 +3471,9 @@
         <w:rPr>
           <w:rFonts w:cstheme="minorHAnsi"/>
         </w:rPr>
-        <w:t xml:space="preserve">, whereas before this was 1. By increasing it to </w:t>
-      </w:r>
-      <w:r>
-        <w:rPr>
-          <w:rFonts w:ascii="Consolas" w:hAnsi="Consolas" w:cstheme="minorHAnsi"/>
-        </w:rPr>
-        <w:t>n</w:t>
-      </w:r>
-      <w:r>
-        <w:rPr>
-          <w:rFonts w:cstheme="minorHAnsi"/>
-        </w:rPr>
         <w:t xml:space="preserve"> </w:t>
       </w:r>
-      <w:del w:id="7" w:author="Pieterse, J." w:date="2016-12-10T15:31:00Z">
+      <w:del w:id="6" w:author="Pieterse, J." w:date="2016-12-10T15:31:00Z">
         <w:r>
           <w:rPr>
             <w:rFonts w:cstheme="minorHAnsi"/>
@@ -4289,7 +3493,7 @@
           <w:delText xml:space="preserve"> values of a vector is read.</w:delText>
         </w:r>
       </w:del>
-      <w:ins w:id="8" w:author="Pieterse, J." w:date="2016-12-10T15:31:00Z">
+      <w:ins w:id="7" w:author="Pieterse, J." w:date="2016-12-10T15:31:00Z">
         <w:r>
           <w:rPr>
             <w:rFonts w:cstheme="minorHAnsi"/>
@@ -4304,7 +3508,7 @@
           <w:t>2</w:t>
         </w:r>
       </w:ins>
-      <w:ins w:id="9" w:author="Pieterse, J." w:date="2016-12-10T15:32:00Z">
+      <w:ins w:id="8" w:author="Pieterse, J." w:date="2016-12-10T15:32:00Z">
         <w:r>
           <w:rPr>
             <w:rFonts w:cstheme="minorHAnsi"/>
@@ -4312,7 +3516,7 @@
           <w:t>, so if n=2</w:t>
         </w:r>
       </w:ins>
-      <w:ins w:id="10" w:author="Pieterse, J." w:date="2016-12-10T15:33:00Z">
+      <w:ins w:id="9" w:author="Pieterse, J." w:date="2016-12-10T15:33:00Z">
         <w:r>
           <w:rPr>
             <w:rFonts w:cstheme="minorHAnsi"/>
@@ -4320,7 +3524,7 @@
           <w:t>,</w:t>
         </w:r>
       </w:ins>
-      <w:ins w:id="11" w:author="Pieterse, J." w:date="2016-12-10T15:32:00Z">
+      <w:ins w:id="10" w:author="Pieterse, J." w:date="2016-12-10T15:32:00Z">
         <w:r>
           <w:rPr>
             <w:rFonts w:cstheme="minorHAnsi"/>
@@ -4340,7 +3544,7 @@
         </w:rPr>
         <w:t>n</w:t>
       </w:r>
-      <w:ins w:id="12" w:author="Pieterse, J." w:date="2016-12-10T15:33:00Z">
+      <w:ins w:id="11" w:author="Pieterse, J." w:date="2016-12-10T15:33:00Z">
         <w:r>
           <w:rPr>
             <w:rFonts w:ascii="Consolas" w:hAnsi="Consolas" w:cstheme="minorHAnsi"/>
@@ -4445,37 +3649,24 @@
       <w:r>
         <w:t xml:space="preserve">Figure </w:t>
       </w:r>
-      <w:r>
-        <w:fldChar w:fldCharType="begin"/>
-      </w:r>
-      <w:r>
-        <w:instrText xml:space="preserve"> SEQ Figure \* ARABIC </w:instrText>
-      </w:r>
-      <w:r>
-        <w:fldChar w:fldCharType="separate"/>
-      </w:r>
+      <w:fldSimple w:instr=" SEQ Figure \* ARABIC ">
+        <w:r>
+          <w:rPr>
+            <w:noProof/>
+          </w:rPr>
+          <w:t>9</w:t>
+        </w:r>
+      </w:fldSimple>
       <w:r>
         <w:rPr>
           <w:noProof/>
         </w:rPr>
-        <w:t>9</w:t>
+        <w:t xml:space="preserve"> </w:t>
       </w:r>
       <w:r>
         <w:rPr>
           <w:noProof/>
         </w:rPr>
-        <w:fldChar w:fldCharType="end"/>
-      </w:r>
-      <w:r>
-        <w:rPr>
-          <w:noProof/>
-        </w:rPr>
-        <w:t xml:space="preserve"> </w:t>
-      </w:r>
-      <w:r>
-        <w:rPr>
-          <w:noProof/>
-        </w:rPr>
         <w:t>In (a) step is 1, in (b) step is 4, in (c) step is 8</w:t>
       </w:r>
     </w:p>
@@ -4493,7 +3684,6 @@
         </w:rPr>
         <w:t xml:space="preserve">As can be seen in Figure </w:t>
       </w:r>
-      <w:proofErr w:type="gramStart"/>
       <w:r>
         <w:rPr>
           <w:rFonts w:cstheme="minorHAnsi"/>
@@ -4505,14 +3695,7 @@
         <w:rPr>
           <w:rFonts w:cstheme="minorHAnsi"/>
         </w:rPr>
-        <w:t>,</w:t>
-      </w:r>
-      <w:proofErr w:type="gramEnd"/>
-      <w:r>
-        <w:rPr>
-          <w:rFonts w:cstheme="minorHAnsi"/>
-        </w:rPr>
-        <w:t xml:space="preserve"> the quality of images (a) and (b) does not differ very much, whereas image (c) differs significantly from image (a), particularly visible in the smaller branches of the tree at the top.</w:t>
+        <w:t>, the quality of images (a) and (b) does not differ very much, whereas image (c) differs significantly from image (a), particularly visible in the smaller branches of the tree at the top.</w:t>
       </w:r>
     </w:p>
     <w:p>
@@ -4652,21 +3835,7 @@
         <w:rPr>
           <w:rFonts w:cstheme="minorHAnsi"/>
         </w:rPr>
-        <w:t xml:space="preserve">We implemented the gradient-based opacity weighting using </w:t>
-      </w:r>
-      <w:proofErr w:type="spellStart"/>
-      <w:r>
-        <w:rPr>
-          <w:rFonts w:cstheme="minorHAnsi"/>
-        </w:rPr>
-        <w:t>Levoy’s</w:t>
-      </w:r>
-      <w:proofErr w:type="spellEnd"/>
-      <w:r>
-        <w:rPr>
-          <w:rFonts w:cstheme="minorHAnsi"/>
-        </w:rPr>
-        <w:t xml:space="preserve"> formula. Figure </w:t>
+        <w:t xml:space="preserve">We implemented the gradient-based opacity weighting using Levoy’s formula. Figure </w:t>
       </w:r>
       <w:r>
         <w:rPr>
@@ -4797,37 +3966,19 @@
       <w:r>
         <w:t xml:space="preserve">Figure </w:t>
       </w:r>
-      <w:r>
-        <w:fldChar w:fldCharType="begin"/>
-      </w:r>
-      <w:r>
-        <w:instrText xml:space="preserve"> SEQ Figure \* ARABIC </w:instrText>
-      </w:r>
-      <w:r>
-        <w:fldChar w:fldCharType="separate"/>
-      </w:r>
-      <w:r>
-        <w:rPr>
-          <w:noProof/>
-        </w:rPr>
-        <w:t>10</w:t>
-      </w:r>
-      <w:r>
-        <w:rPr>
-          <w:noProof/>
-        </w:rPr>
-        <w:fldChar w:fldCharType="end"/>
-      </w:r>
+      <w:fldSimple w:instr=" SEQ Figure \* ARABIC ">
+        <w:r>
+          <w:rPr>
+            <w:noProof/>
+          </w:rPr>
+          <w:t>10</w:t>
+        </w:r>
+      </w:fldSimple>
       <w:r>
         <w:t xml:space="preserve"> </w:t>
       </w:r>
-      <w:proofErr w:type="spellStart"/>
-      <w:r>
-        <w:t>Levoy's</w:t>
-      </w:r>
-      <w:proofErr w:type="spellEnd"/>
-      <w:r>
-        <w:t xml:space="preserve"> formula part 1</w:t>
+      <w:r>
+        <w:t>Levoy's formula part 1</w:t>
       </w:r>
       <w:r>
         <w:tab/>
@@ -4845,37 +3996,16 @@
         <w:tab/>
         <w:t xml:space="preserve">Figure </w:t>
       </w:r>
-      <w:r>
-        <w:fldChar w:fldCharType="begin"/>
-      </w:r>
-      <w:r>
-        <w:instrText xml:space="preserve"> SEQ Figure \* ARABIC </w:instrText>
-      </w:r>
-      <w:r>
-        <w:fldChar w:fldCharType="separate"/>
-      </w:r>
-      <w:r>
-        <w:rPr>
-          <w:noProof/>
-        </w:rPr>
-        <w:t>11</w:t>
-      </w:r>
-      <w:r>
-        <w:rPr>
-          <w:noProof/>
-        </w:rPr>
-        <w:fldChar w:fldCharType="end"/>
-      </w:r>
-      <w:r>
-        <w:t xml:space="preserve"> </w:t>
-      </w:r>
-      <w:proofErr w:type="spellStart"/>
-      <w:r>
-        <w:t>Levoy's</w:t>
-      </w:r>
-      <w:proofErr w:type="spellEnd"/>
-      <w:r>
-        <w:t xml:space="preserve"> formula part 2</w:t>
+      <w:fldSimple w:instr=" SEQ Figure \* ARABIC ">
+        <w:r>
+          <w:rPr>
+            <w:noProof/>
+          </w:rPr>
+          <w:t>11</w:t>
+        </w:r>
+      </w:fldSimple>
+      <w:r>
+        <w:t xml:space="preserve"> Levoy's formula part 2</w:t>
       </w:r>
     </w:p>
     <w:p>
@@ -5102,7 +4232,6 @@
                 <w:vertAlign w:val="subscript"/>
               </w:rPr>
             </w:pPr>
-            <w:proofErr w:type="spellStart"/>
             <w:r>
               <w:rPr>
                 <w:rFonts w:cstheme="minorHAnsi"/>
@@ -5116,7 +4245,6 @@
               </w:rPr>
               <w:t>v</w:t>
             </w:r>
-            <w:proofErr w:type="spellEnd"/>
           </w:p>
         </w:tc>
         <w:tc>
@@ -5155,21 +4283,7 @@
               <w:rPr>
                 <w:rFonts w:ascii="Consolas" w:hAnsi="Consolas" w:cstheme="minorHAnsi"/>
               </w:rPr>
-              <w:t xml:space="preserve">double </w:t>
-            </w:r>
-            <w:proofErr w:type="spellStart"/>
-            <w:r>
-              <w:rPr>
-                <w:rFonts w:ascii="Consolas" w:hAnsi="Consolas" w:cstheme="minorHAnsi"/>
-              </w:rPr>
-              <w:t>baseIntensity</w:t>
-            </w:r>
-            <w:proofErr w:type="spellEnd"/>
-            <w:r>
-              <w:rPr>
-                <w:rFonts w:ascii="Consolas" w:hAnsi="Consolas" w:cstheme="minorHAnsi"/>
-              </w:rPr>
-              <w:t xml:space="preserve"> = tfEditor2D.triangleWidget.baseIntensity / max;</w:t>
+              <w:t>double baseIntensity = tfEditor2D.triangleWidget.baseIntensity / max;</w:t>
             </w:r>
           </w:p>
         </w:tc>
@@ -5224,35 +4338,7 @@
               <w:rPr>
                 <w:rFonts w:cstheme="minorHAnsi"/>
               </w:rPr>
-              <w:t xml:space="preserve">Result of </w:t>
-            </w:r>
-            <w:proofErr w:type="spellStart"/>
-            <w:r>
-              <w:rPr>
-                <w:rFonts w:cstheme="minorHAnsi"/>
-              </w:rPr>
-              <w:t>getVoxel</w:t>
-            </w:r>
-            <w:proofErr w:type="spellEnd"/>
-            <w:r>
-              <w:rPr>
-                <w:rFonts w:cstheme="minorHAnsi"/>
-              </w:rPr>
-              <w:t xml:space="preserve"> (or </w:t>
-            </w:r>
-            <w:proofErr w:type="spellStart"/>
-            <w:r>
-              <w:rPr>
-                <w:rFonts w:cstheme="minorHAnsi"/>
-              </w:rPr>
-              <w:t>getInterpolatedVoxel</w:t>
-            </w:r>
-            <w:proofErr w:type="spellEnd"/>
-            <w:r>
-              <w:rPr>
-                <w:rFonts w:cstheme="minorHAnsi"/>
-              </w:rPr>
-              <w:t>)</w:t>
+              <w:t>Result of getVoxel (or getInterpolatedVoxel)</w:t>
             </w:r>
           </w:p>
         </w:tc>
@@ -5272,35 +4358,7 @@
               <w:rPr>
                 <w:rFonts w:ascii="Consolas" w:hAnsi="Consolas" w:cstheme="minorHAnsi"/>
               </w:rPr>
-              <w:t xml:space="preserve">intensity = </w:t>
-            </w:r>
-            <w:proofErr w:type="spellStart"/>
-            <w:r>
-              <w:rPr>
-                <w:rFonts w:ascii="Consolas" w:hAnsi="Consolas" w:cstheme="minorHAnsi"/>
-              </w:rPr>
-              <w:t>getVoxel</w:t>
-            </w:r>
-            <w:proofErr w:type="spellEnd"/>
-            <w:r>
-              <w:rPr>
-                <w:rFonts w:ascii="Consolas" w:hAnsi="Consolas" w:cstheme="minorHAnsi"/>
-              </w:rPr>
-              <w:t>(</w:t>
-            </w:r>
-            <w:proofErr w:type="spellStart"/>
-            <w:r>
-              <w:rPr>
-                <w:rFonts w:ascii="Consolas" w:hAnsi="Consolas" w:cstheme="minorHAnsi"/>
-              </w:rPr>
-              <w:t>pixelCoord</w:t>
-            </w:r>
-            <w:proofErr w:type="spellEnd"/>
-            <w:r>
-              <w:rPr>
-                <w:rFonts w:ascii="Consolas" w:hAnsi="Consolas" w:cstheme="minorHAnsi"/>
-              </w:rPr>
-              <w:t>)</w:t>
+              <w:t>intensity = getVoxel(pixelCoord)</w:t>
             </w:r>
           </w:p>
         </w:tc>
@@ -5434,35 +4492,7 @@
               <w:rPr>
                 <w:rFonts w:ascii="Consolas" w:hAnsi="Consolas" w:cstheme="minorHAnsi"/>
               </w:rPr>
-              <w:t xml:space="preserve">float </w:t>
-            </w:r>
-            <w:proofErr w:type="spellStart"/>
-            <w:r>
-              <w:rPr>
-                <w:rFonts w:ascii="Consolas" w:hAnsi="Consolas" w:cstheme="minorHAnsi"/>
-              </w:rPr>
-              <w:t>gradientLength</w:t>
-            </w:r>
-            <w:proofErr w:type="spellEnd"/>
-            <w:r>
-              <w:rPr>
-                <w:rFonts w:ascii="Consolas" w:hAnsi="Consolas" w:cstheme="minorHAnsi"/>
-              </w:rPr>
-              <w:t xml:space="preserve"> = </w:t>
-            </w:r>
-            <w:proofErr w:type="spellStart"/>
-            <w:r>
-              <w:rPr>
-                <w:rFonts w:ascii="Consolas" w:hAnsi="Consolas" w:cstheme="minorHAnsi"/>
-              </w:rPr>
-              <w:t>gradient.mag</w:t>
-            </w:r>
-            <w:proofErr w:type="spellEnd"/>
-            <w:r>
-              <w:rPr>
-                <w:rFonts w:ascii="Consolas" w:hAnsi="Consolas" w:cstheme="minorHAnsi"/>
-              </w:rPr>
-              <w:t xml:space="preserve"> / (float) max;</w:t>
+              <w:t>float gradientLength = gradient.mag / (float) max;</w:t>
             </w:r>
           </w:p>
         </w:tc>
@@ -5551,49 +4581,13 @@
               <w:rPr>
                 <w:rFonts w:ascii="Consolas" w:hAnsi="Consolas" w:cstheme="minorHAnsi"/>
               </w:rPr>
-              <w:t>if (</w:t>
+              <w:t xml:space="preserve">if (gradientLength == 0 &amp;&amp; intensity == baseIntensity) { </w:t>
             </w:r>
-            <w:proofErr w:type="spellStart"/>
             <w:r>
               <w:rPr>
                 <w:rFonts w:ascii="Consolas" w:hAnsi="Consolas" w:cstheme="minorHAnsi"/>
               </w:rPr>
-              <w:t>gradientLength</w:t>
-            </w:r>
-            <w:proofErr w:type="spellEnd"/>
-            <w:r>
-              <w:rPr>
-                <w:rFonts w:ascii="Consolas" w:hAnsi="Consolas" w:cstheme="minorHAnsi"/>
-              </w:rPr>
-              <w:t xml:space="preserve"> == 0 &amp;&amp; intensity == </w:t>
-            </w:r>
-            <w:proofErr w:type="spellStart"/>
-            <w:r>
-              <w:rPr>
-                <w:rFonts w:ascii="Consolas" w:hAnsi="Consolas" w:cstheme="minorHAnsi"/>
-              </w:rPr>
-              <w:t>baseIntensity</w:t>
-            </w:r>
-            <w:proofErr w:type="spellEnd"/>
-            <w:r>
-              <w:rPr>
-                <w:rFonts w:ascii="Consolas" w:hAnsi="Consolas" w:cstheme="minorHAnsi"/>
-              </w:rPr>
-              <w:t xml:space="preserve">) { </w:t>
-            </w:r>
-            <w:proofErr w:type="spellStart"/>
-            <w:r>
-              <w:rPr>
-                <w:rFonts w:ascii="Consolas" w:hAnsi="Consolas" w:cstheme="minorHAnsi"/>
-              </w:rPr>
-              <w:t>resultAlpha</w:t>
-            </w:r>
-            <w:proofErr w:type="spellEnd"/>
-            <w:r>
-              <w:rPr>
-                <w:rFonts w:ascii="Consolas" w:hAnsi="Consolas" w:cstheme="minorHAnsi"/>
-              </w:rPr>
-              <w:t xml:space="preserve"> = alpha</w:t>
+              <w:t>resultAlpha = alpha</w:t>
             </w:r>
             <w:r>
               <w:rPr>
@@ -5623,139 +4617,13 @@
               <w:rPr>
                 <w:rFonts w:ascii="Consolas" w:hAnsi="Consolas" w:cstheme="minorHAnsi"/>
               </w:rPr>
-              <w:t>else if (</w:t>
-            </w:r>
-            <w:proofErr w:type="spellStart"/>
-            <w:r>
-              <w:rPr>
-                <w:rFonts w:ascii="Consolas" w:hAnsi="Consolas" w:cstheme="minorHAnsi"/>
-              </w:rPr>
-              <w:t>gradientLength</w:t>
-            </w:r>
-            <w:proofErr w:type="spellEnd"/>
-            <w:r>
-              <w:rPr>
-                <w:rFonts w:ascii="Consolas" w:hAnsi="Consolas" w:cstheme="minorHAnsi"/>
-              </w:rPr>
-              <w:t xml:space="preserve"> &gt; 0 &amp;&amp; intensity - r * </w:t>
-            </w:r>
-            <w:proofErr w:type="spellStart"/>
-            <w:r>
-              <w:rPr>
-                <w:rFonts w:ascii="Consolas" w:hAnsi="Consolas" w:cstheme="minorHAnsi"/>
-              </w:rPr>
-              <w:t>gradientLength</w:t>
-            </w:r>
-            <w:proofErr w:type="spellEnd"/>
-            <w:r>
-              <w:rPr>
-                <w:rFonts w:ascii="Consolas" w:hAnsi="Consolas" w:cstheme="minorHAnsi"/>
-              </w:rPr>
-              <w:t xml:space="preserve"> &lt;= </w:t>
-            </w:r>
-            <w:proofErr w:type="spellStart"/>
-            <w:r>
-              <w:rPr>
-                <w:rFonts w:ascii="Consolas" w:hAnsi="Consolas" w:cstheme="minorHAnsi"/>
-              </w:rPr>
-              <w:t>baseIntensity</w:t>
-            </w:r>
-            <w:proofErr w:type="spellEnd"/>
-            <w:r>
-              <w:rPr>
-                <w:rFonts w:ascii="Consolas" w:hAnsi="Consolas" w:cstheme="minorHAnsi"/>
-              </w:rPr>
-              <w:t xml:space="preserve"> &amp;&amp; intensity + r * </w:t>
-            </w:r>
-            <w:proofErr w:type="spellStart"/>
-            <w:r>
-              <w:rPr>
-                <w:rFonts w:ascii="Consolas" w:hAnsi="Consolas" w:cstheme="minorHAnsi"/>
-              </w:rPr>
-              <w:t>gradientLength</w:t>
-            </w:r>
-            <w:proofErr w:type="spellEnd"/>
-            <w:r>
-              <w:rPr>
-                <w:rFonts w:ascii="Consolas" w:hAnsi="Consolas" w:cstheme="minorHAnsi"/>
-              </w:rPr>
-              <w:t xml:space="preserve"> &gt;= </w:t>
-            </w:r>
-            <w:proofErr w:type="spellStart"/>
-            <w:r>
-              <w:rPr>
-                <w:rFonts w:ascii="Consolas" w:hAnsi="Consolas" w:cstheme="minorHAnsi"/>
-              </w:rPr>
-              <w:t>baseIntensity</w:t>
-            </w:r>
-            <w:proofErr w:type="spellEnd"/>
-            <w:r>
-              <w:rPr>
-                <w:rFonts w:ascii="Consolas" w:hAnsi="Consolas" w:cstheme="minorHAnsi"/>
-              </w:rPr>
-              <w:t xml:space="preserve">) {                        </w:t>
-            </w:r>
-            <w:proofErr w:type="spellStart"/>
-            <w:r>
-              <w:rPr>
-                <w:rFonts w:ascii="Consolas" w:hAnsi="Consolas" w:cstheme="minorHAnsi"/>
-              </w:rPr>
-              <w:t>resultAlpha</w:t>
-            </w:r>
-            <w:proofErr w:type="spellEnd"/>
-            <w:r>
-              <w:rPr>
-                <w:rFonts w:ascii="Consolas" w:hAnsi="Consolas" w:cstheme="minorHAnsi"/>
-              </w:rPr>
-              <w:t xml:space="preserve"> = alpha * (1 - (</w:t>
-            </w:r>
-            <w:proofErr w:type="spellStart"/>
-            <w:r>
-              <w:rPr>
-                <w:rFonts w:ascii="Consolas" w:hAnsi="Consolas" w:cstheme="minorHAnsi"/>
-              </w:rPr>
-              <w:t>Math.abs</w:t>
-            </w:r>
-            <w:proofErr w:type="spellEnd"/>
-            <w:r>
-              <w:rPr>
-                <w:rFonts w:ascii="Consolas" w:hAnsi="Consolas" w:cstheme="minorHAnsi"/>
-              </w:rPr>
-              <w:t>(</w:t>
-            </w:r>
-            <w:proofErr w:type="spellStart"/>
-            <w:r>
-              <w:rPr>
-                <w:rFonts w:ascii="Consolas" w:hAnsi="Consolas" w:cstheme="minorHAnsi"/>
-              </w:rPr>
-              <w:t>baseIntensity</w:t>
-            </w:r>
-            <w:proofErr w:type="spellEnd"/>
-            <w:r>
-              <w:rPr>
-                <w:rFonts w:ascii="Consolas" w:hAnsi="Consolas" w:cstheme="minorHAnsi"/>
-              </w:rPr>
-              <w:t xml:space="preserve"> - inten</w:t>
+              <w:t>else if (gradientLength &gt; 0 &amp;&amp; intensity - r * gradientLength &lt;= baseIntensity &amp;&amp; intensity + r * gradientLength &gt;= baseIntensity) {                        resultAlpha = alpha * (1 - (Math.abs(baseIntensity - inten</w:t>
             </w:r>
             <w:r>
               <w:rPr>
                 <w:rFonts w:ascii="Consolas" w:hAnsi="Consolas" w:cstheme="minorHAnsi"/>
               </w:rPr>
-              <w:t>sity)) / (</w:t>
-            </w:r>
-            <w:proofErr w:type="spellStart"/>
-            <w:r>
-              <w:rPr>
-                <w:rFonts w:ascii="Consolas" w:hAnsi="Consolas" w:cstheme="minorHAnsi"/>
-              </w:rPr>
-              <w:t>gradientLength</w:t>
-            </w:r>
-            <w:proofErr w:type="spellEnd"/>
-            <w:r>
-              <w:rPr>
-                <w:rFonts w:ascii="Consolas" w:hAnsi="Consolas" w:cstheme="minorHAnsi"/>
-              </w:rPr>
-              <w:t xml:space="preserve"> * r));</w:t>
+              <w:t>sity)) / (gradientLength * r));</w:t>
             </w:r>
             <w:r>
               <w:rPr>
@@ -5793,19 +4661,11 @@
               </w:rPr>
               <w:t>else {</w:t>
             </w:r>
-            <w:proofErr w:type="spellStart"/>
             <w:r>
               <w:rPr>
                 <w:rFonts w:ascii="Consolas" w:hAnsi="Consolas" w:cstheme="minorHAnsi"/>
               </w:rPr>
-              <w:t>resultAlpha</w:t>
-            </w:r>
-            <w:proofErr w:type="spellEnd"/>
-            <w:r>
-              <w:rPr>
-                <w:rFonts w:ascii="Consolas" w:hAnsi="Consolas" w:cstheme="minorHAnsi"/>
-              </w:rPr>
-              <w:t xml:space="preserve"> = 0;}</w:t>
+              <w:t>resultAlpha = 0;}</w:t>
             </w:r>
           </w:p>
         </w:tc>
@@ -5922,33 +4782,11 @@
                 <w:rFonts w:ascii="Consolas" w:hAnsi="Consolas" w:cstheme="minorHAnsi"/>
               </w:rPr>
             </w:pPr>
-            <w:proofErr w:type="spellStart"/>
             <w:r>
               <w:rPr>
                 <w:rFonts w:ascii="Consolas" w:hAnsi="Consolas" w:cstheme="minorHAnsi"/>
               </w:rPr>
-              <w:t>alphaProduct</w:t>
-            </w:r>
-            <w:proofErr w:type="spellEnd"/>
-            <w:r>
-              <w:rPr>
-                <w:rFonts w:ascii="Consolas" w:hAnsi="Consolas" w:cstheme="minorHAnsi"/>
-              </w:rPr>
-              <w:t xml:space="preserve"> *= 1 - </w:t>
-            </w:r>
-            <w:proofErr w:type="spellStart"/>
-            <w:r>
-              <w:rPr>
-                <w:rFonts w:ascii="Consolas" w:hAnsi="Consolas" w:cstheme="minorHAnsi"/>
-              </w:rPr>
-              <w:t>resultAlpha</w:t>
-            </w:r>
-            <w:proofErr w:type="spellEnd"/>
-            <w:r>
-              <w:rPr>
-                <w:rFonts w:ascii="Consolas" w:hAnsi="Consolas" w:cstheme="minorHAnsi"/>
-              </w:rPr>
-              <w:t>;</w:t>
+              <w:t>alphaProduct *= 1 - resultAlpha;</w:t>
             </w:r>
           </w:p>
         </w:tc>
@@ -6032,33 +4870,11 @@
                 <w:rFonts w:ascii="Consolas" w:hAnsi="Consolas" w:cstheme="minorHAnsi"/>
               </w:rPr>
             </w:pPr>
-            <w:proofErr w:type="spellStart"/>
             <w:r>
               <w:rPr>
                 <w:rFonts w:ascii="Consolas" w:hAnsi="Consolas" w:cstheme="minorHAnsi"/>
               </w:rPr>
-              <w:t>voxelColor.a</w:t>
-            </w:r>
-            <w:proofErr w:type="spellEnd"/>
-            <w:r>
-              <w:rPr>
-                <w:rFonts w:ascii="Consolas" w:hAnsi="Consolas" w:cstheme="minorHAnsi"/>
-              </w:rPr>
-              <w:t xml:space="preserve"> = 1 - </w:t>
-            </w:r>
-            <w:proofErr w:type="spellStart"/>
-            <w:r>
-              <w:rPr>
-                <w:rFonts w:ascii="Consolas" w:hAnsi="Consolas" w:cstheme="minorHAnsi"/>
-              </w:rPr>
-              <w:t>alphaProduct</w:t>
-            </w:r>
-            <w:proofErr w:type="spellEnd"/>
-            <w:r>
-              <w:rPr>
-                <w:rFonts w:ascii="Consolas" w:hAnsi="Consolas" w:cstheme="minorHAnsi"/>
-              </w:rPr>
-              <w:t>;</w:t>
+              <w:t>voxelColor.a = 1 - alphaProduct;</w:t>
             </w:r>
           </w:p>
         </w:tc>
@@ -6187,75 +5003,39 @@
           <w:rFonts w:cstheme="minorHAnsi"/>
           <w:color w:val="FF0000"/>
         </w:rPr>
-        <w:t>XXX (</w:t>
-      </w:r>
-      <w:proofErr w:type="spellStart"/>
-      <w:proofErr w:type="gramStart"/>
+        <w:t xml:space="preserve">XXX (mip and composite pig) </w:t>
+      </w:r>
+      <w:r>
+        <w:rPr>
+          <w:rFonts w:cstheme="minorHAnsi"/>
+        </w:rPr>
+        <w:t>we see that especially the coins inside the pig become much more visible when using the 2D transfer function.</w:t>
+      </w:r>
+      <w:r>
+        <w:rPr>
+          <w:rFonts w:cstheme="minorHAnsi"/>
+        </w:rPr>
+        <w:t xml:space="preserve"> The pig’s outline in Figure </w:t>
+      </w:r>
       <w:r>
         <w:rPr>
           <w:rFonts w:cstheme="minorHAnsi"/>
           <w:color w:val="FF0000"/>
         </w:rPr>
-        <w:t>mip</w:t>
-      </w:r>
-      <w:proofErr w:type="spellEnd"/>
-      <w:proofErr w:type="gramEnd"/>
+        <w:t>XXX (below)</w:t>
+      </w:r>
+      <w:r>
+        <w:rPr>
+          <w:rFonts w:cstheme="minorHAnsi"/>
+        </w:rPr>
+        <w:t xml:space="preserve"> (a) and (b) is blurrier than the pig’s outline in Figure </w:t>
+      </w:r>
       <w:r>
         <w:rPr>
           <w:rFonts w:cstheme="minorHAnsi"/>
           <w:color w:val="FF0000"/>
         </w:rPr>
-        <w:t xml:space="preserve"> and composite pig) </w:t>
-      </w:r>
-      <w:r>
-        <w:rPr>
-          <w:rFonts w:cstheme="minorHAnsi"/>
-        </w:rPr>
-        <w:t>we see that especially the coins inside the pig become much more visible when using the 2D transfer function.</w:t>
-      </w:r>
-      <w:r>
-        <w:rPr>
-          <w:rFonts w:cstheme="minorHAnsi"/>
-        </w:rPr>
-        <w:t xml:space="preserve"> The pig’s outline in Figure </w:t>
-      </w:r>
-      <w:r>
-        <w:rPr>
-          <w:rFonts w:cstheme="minorHAnsi"/>
-          <w:color w:val="FF0000"/>
-        </w:rPr>
-        <w:t>XXX (below)</w:t>
-      </w:r>
-      <w:r>
-        <w:rPr>
-          <w:rFonts w:cstheme="minorHAnsi"/>
-        </w:rPr>
-        <w:t xml:space="preserve"> (a) and (b) is blurrier than the pig’s outline in Figure </w:t>
-      </w:r>
-      <w:r>
-        <w:rPr>
-          <w:rFonts w:cstheme="minorHAnsi"/>
-          <w:color w:val="FF0000"/>
-        </w:rPr>
-        <w:t>XXX (</w:t>
-      </w:r>
-      <w:proofErr w:type="spellStart"/>
-      <w:proofErr w:type="gramStart"/>
-      <w:r>
-        <w:rPr>
-          <w:rFonts w:cstheme="minorHAnsi"/>
-          <w:color w:val="FF0000"/>
-        </w:rPr>
-        <w:t>mip</w:t>
-      </w:r>
-      <w:proofErr w:type="spellEnd"/>
-      <w:proofErr w:type="gramEnd"/>
-      <w:r>
-        <w:rPr>
-          <w:rFonts w:cstheme="minorHAnsi"/>
-          <w:color w:val="FF0000"/>
-        </w:rPr>
-        <w:t xml:space="preserve"> and </w:t>
+        <w:t xml:space="preserve">XXX (mip and </w:t>
       </w:r>
       <w:r>
         <w:rPr>
@@ -6316,7 +5096,7 @@
         <w:spacing w:after="0"/>
         <w:jc w:val="both"/>
       </w:pPr>
-      <w:del w:id="13" w:author="lois" w:date="2016-12-10T16:40:00Z">
+      <w:del w:id="12" w:author="lois" w:date="2016-12-10T16:40:00Z">
         <w:r>
           <w:rPr>
             <w:noProof/>
@@ -6358,7 +5138,7 @@
           </w:drawing>
         </w:r>
       </w:del>
-      <w:ins w:id="14" w:author="lois" w:date="2016-12-10T16:40:00Z">
+      <w:ins w:id="13" w:author="lois" w:date="2016-12-10T16:40:00Z">
         <w:r>
           <w:rPr>
             <w:noProof/>
@@ -6412,27 +5192,14 @@
       <w:r>
         <w:t xml:space="preserve">Figure </w:t>
       </w:r>
-      <w:r>
-        <w:fldChar w:fldCharType="begin"/>
-      </w:r>
-      <w:r>
-        <w:instrText xml:space="preserve"> SEQ Figure \* ARABIC </w:instrText>
-      </w:r>
-      <w:r>
-        <w:fldChar w:fldCharType="separate"/>
-      </w:r>
-      <w:r>
-        <w:rPr>
-          <w:noProof/>
-        </w:rPr>
-        <w:t>12</w:t>
-      </w:r>
-      <w:r>
-        <w:rPr>
-          <w:noProof/>
-        </w:rPr>
-        <w:fldChar w:fldCharType="end"/>
-      </w:r>
+      <w:fldSimple w:instr=" SEQ Figure \* ARABIC ">
+        <w:r>
+          <w:rPr>
+            <w:noProof/>
+          </w:rPr>
+          <w:t>12</w:t>
+        </w:r>
+      </w:fldSimple>
       <w:r>
         <w:t xml:space="preserve"> Pig using different settings of 2D transfer function</w:t>
       </w:r>
@@ -6514,21 +5281,7 @@
         <w:rPr>
           <w:rFonts w:cstheme="minorHAnsi"/>
         </w:rPr>
-        <w:t xml:space="preserve">, since </w:t>
-      </w:r>
-      <w:proofErr w:type="gramStart"/>
-      <w:r>
-        <w:rPr>
-          <w:rFonts w:cstheme="minorHAnsi"/>
-        </w:rPr>
-        <w:t>they</w:t>
-      </w:r>
-      <w:proofErr w:type="gramEnd"/>
-      <w:r>
-        <w:rPr>
-          <w:rFonts w:cstheme="minorHAnsi"/>
-        </w:rPr>
-        <w:t xml:space="preserve"> both visualize the outside of the carp. When comparing these two images, we see that in Figure </w:t>
+        <w:t xml:space="preserve">, since they both visualize the outside of the carp. When comparing these two images, we see that in Figure </w:t>
       </w:r>
       <w:r>
         <w:rPr>
@@ -6621,27 +5374,14 @@
       <w:r>
         <w:t xml:space="preserve">Figure </w:t>
       </w:r>
-      <w:r>
-        <w:fldChar w:fldCharType="begin"/>
-      </w:r>
-      <w:r>
-        <w:instrText xml:space="preserve"> SEQ Figure \* ARABIC </w:instrText>
-      </w:r>
-      <w:r>
-        <w:fldChar w:fldCharType="separate"/>
-      </w:r>
-      <w:r>
-        <w:rPr>
-          <w:noProof/>
-        </w:rPr>
-        <w:t>13</w:t>
-      </w:r>
-      <w:r>
-        <w:rPr>
-          <w:noProof/>
-        </w:rPr>
-        <w:fldChar w:fldCharType="end"/>
-      </w:r>
+      <w:fldSimple w:instr=" SEQ Figure \* ARABIC ">
+        <w:r>
+          <w:rPr>
+            <w:noProof/>
+          </w:rPr>
+          <w:t>13</w:t>
+        </w:r>
+      </w:fldSimple>
       <w:r>
         <w:t xml:space="preserve"> Carp using different settings of 2D transfer function</w:t>
       </w:r>
@@ -6662,12 +5402,12 @@
       <w:r>
         <w:t xml:space="preserve"> shows the visualization of an orange. In (a) we can easily distinguish the different pieces of the orange. In (b) this is somewhat more difficult, but here we can observe the</w:t>
       </w:r>
-      <w:ins w:id="15" w:author="lois" w:date="2016-12-10T16:12:00Z">
+      <w:ins w:id="14" w:author="lois" w:date="2016-12-10T16:12:00Z">
         <w:r>
           <w:t xml:space="preserve"> peel</w:t>
         </w:r>
       </w:ins>
-      <w:del w:id="16" w:author="lois" w:date="2016-12-10T16:12:00Z">
+      <w:del w:id="15" w:author="lois" w:date="2016-12-10T16:12:00Z">
         <w:r>
           <w:delText xml:space="preserve"> </w:delText>
         </w:r>
@@ -6741,27 +5481,14 @@
       <w:r>
         <w:t xml:space="preserve">Figure </w:t>
       </w:r>
-      <w:r>
-        <w:fldChar w:fldCharType="begin"/>
-      </w:r>
-      <w:r>
-        <w:instrText xml:space="preserve"> SEQ Figure \* ARABIC </w:instrText>
-      </w:r>
-      <w:r>
-        <w:fldChar w:fldCharType="separate"/>
-      </w:r>
-      <w:r>
-        <w:rPr>
-          <w:noProof/>
-        </w:rPr>
-        <w:t>14</w:t>
-      </w:r>
-      <w:r>
-        <w:rPr>
-          <w:noProof/>
-        </w:rPr>
-        <w:fldChar w:fldCharType="end"/>
-      </w:r>
+      <w:fldSimple w:instr=" SEQ Figure \* ARABIC ">
+        <w:r>
+          <w:rPr>
+            <w:noProof/>
+          </w:rPr>
+          <w:t>14</w:t>
+        </w:r>
+      </w:fldSimple>
       <w:r>
         <w:t xml:space="preserve"> Orange using different settings of 2D transfer function</w:t>
       </w:r>
@@ -6935,27 +5662,14 @@
       <w:r>
         <w:t xml:space="preserve">Figure </w:t>
       </w:r>
-      <w:r>
-        <w:fldChar w:fldCharType="begin"/>
-      </w:r>
-      <w:r>
-        <w:instrText xml:space="preserve"> SEQ Figure \* ARABIC </w:instrText>
-      </w:r>
-      <w:r>
-        <w:fldChar w:fldCharType="separate"/>
-      </w:r>
-      <w:r>
-        <w:rPr>
-          <w:noProof/>
-        </w:rPr>
-        <w:t>15</w:t>
-      </w:r>
-      <w:r>
-        <w:rPr>
-          <w:noProof/>
-        </w:rPr>
-        <w:fldChar w:fldCharType="end"/>
-      </w:r>
+      <w:fldSimple w:instr=" SEQ Figure \* ARABIC ">
+        <w:r>
+          <w:rPr>
+            <w:noProof/>
+          </w:rPr>
+          <w:t>15</w:t>
+        </w:r>
+      </w:fldSimple>
       <w:r>
         <w:t xml:space="preserve"> Tomato using different settings of 2D transfer function</w:t>
       </w:r>
@@ -7096,9 +5810,1130 @@
         <w:spacing w:after="0"/>
         <w:jc w:val="both"/>
         <w:rPr>
-          <w:rFonts w:cstheme="minorHAnsi"/>
-        </w:rPr>
-      </w:pPr>
+          <w:ins w:id="16" w:author="lois" w:date="2016-12-11T13:14:00Z"/>
+          <w:rFonts w:cstheme="minorHAnsi"/>
+        </w:rPr>
+      </w:pPr>
+      <w:ins w:id="17" w:author="lois" w:date="2016-12-11T13:14:00Z">
+        <w:r>
+          <w:rPr>
+            <w:rFonts w:cstheme="minorHAnsi"/>
+          </w:rPr>
+          <w:t xml:space="preserve">Our implementation of the shading function is based on the simplified Phong model. This uses a halfway vector: </w:t>
+        </w:r>
+      </w:ins>
+    </w:p>
+    <w:p>
+      <w:pPr>
+        <w:spacing w:after="0"/>
+        <w:jc w:val="both"/>
+        <w:rPr>
+          <w:ins w:id="18" w:author="lois" w:date="2016-12-11T13:14:00Z"/>
+          <w:rFonts w:cstheme="minorHAnsi"/>
+        </w:rPr>
+      </w:pPr>
+      <m:oMathPara>
+        <m:oMath>
+          <m:r>
+            <w:ins w:id="19" w:author="lois" w:date="2016-12-11T13:14:00Z">
+              <w:rPr>
+                <w:rFonts w:ascii="Cambria Math" w:hAnsi="Cambria Math" w:cstheme="minorHAnsi"/>
+              </w:rPr>
+              <m:t xml:space="preserve">H= </m:t>
+            </w:ins>
+          </m:r>
+          <m:f>
+            <m:fPr>
+              <m:ctrlPr>
+                <w:ins w:id="20" w:author="lois" w:date="2016-12-11T13:14:00Z">
+                  <w:rPr>
+                    <w:rFonts w:ascii="Cambria Math" w:hAnsi="Cambria Math" w:cstheme="minorHAnsi"/>
+                    <w:i/>
+                  </w:rPr>
+                </w:ins>
+              </m:ctrlPr>
+            </m:fPr>
+            <m:num>
+              <m:r>
+                <w:ins w:id="21" w:author="lois" w:date="2016-12-11T13:14:00Z">
+                  <w:rPr>
+                    <w:rFonts w:ascii="Cambria Math" w:hAnsi="Cambria Math" w:cstheme="minorHAnsi"/>
+                  </w:rPr>
+                  <m:t>L+V</m:t>
+                </w:ins>
+              </m:r>
+            </m:num>
+            <m:den>
+              <m:r>
+                <w:ins w:id="22" w:author="lois" w:date="2016-12-11T13:14:00Z">
+                  <w:rPr>
+                    <w:rFonts w:ascii="Cambria Math" w:hAnsi="Cambria Math" w:cstheme="minorHAnsi"/>
+                  </w:rPr>
+                  <m:t>|L+V|</m:t>
+                </w:ins>
+              </m:r>
+            </m:den>
+          </m:f>
+        </m:oMath>
+      </m:oMathPara>
+    </w:p>
+    <w:p>
+      <w:pPr>
+        <w:spacing w:after="0"/>
+        <w:jc w:val="both"/>
+        <w:rPr>
+          <w:ins w:id="23" w:author="lois" w:date="2016-12-11T13:14:00Z"/>
+          <w:rFonts w:cstheme="minorHAnsi"/>
+        </w:rPr>
+      </w:pPr>
+      <w:ins w:id="24" w:author="lois" w:date="2016-12-11T13:14:00Z">
+        <w:r>
+          <w:rPr>
+            <w:rFonts w:cstheme="minorHAnsi"/>
+          </w:rPr>
+          <w:lastRenderedPageBreak/>
+          <w:t>It uses the following formula:</w:t>
+        </w:r>
+      </w:ins>
+    </w:p>
+    <w:p>
+      <w:pPr>
+        <w:spacing w:after="0"/>
+        <w:jc w:val="both"/>
+        <w:rPr>
+          <w:ins w:id="25" w:author="lois" w:date="2016-12-11T13:14:00Z"/>
+          <w:rFonts w:eastAsiaTheme="minorEastAsia" w:cstheme="minorHAnsi"/>
+        </w:rPr>
+      </w:pPr>
+      <m:oMathPara>
+        <m:oMath>
+          <m:r>
+            <w:ins w:id="26" w:author="lois" w:date="2016-12-11T13:14:00Z">
+              <w:rPr>
+                <w:rFonts w:ascii="Cambria Math" w:hAnsi="Cambria Math" w:cstheme="minorHAnsi"/>
+              </w:rPr>
+              <m:t>I=</m:t>
+            </w:ins>
+          </m:r>
+          <m:sSub>
+            <m:sSubPr>
+              <m:ctrlPr>
+                <w:ins w:id="27" w:author="lois" w:date="2016-12-11T13:14:00Z">
+                  <w:rPr>
+                    <w:rFonts w:ascii="Cambria Math" w:hAnsi="Cambria Math" w:cstheme="minorHAnsi"/>
+                    <w:i/>
+                  </w:rPr>
+                </w:ins>
+              </m:ctrlPr>
+            </m:sSubPr>
+            <m:e>
+              <m:r>
+                <w:ins w:id="28" w:author="lois" w:date="2016-12-11T13:14:00Z">
+                  <w:rPr>
+                    <w:rFonts w:ascii="Cambria Math" w:hAnsi="Cambria Math" w:cstheme="minorHAnsi"/>
+                  </w:rPr>
+                  <m:t>I</m:t>
+                </w:ins>
+              </m:r>
+            </m:e>
+            <m:sub>
+              <m:r>
+                <w:ins w:id="29" w:author="lois" w:date="2016-12-11T13:14:00Z">
+                  <w:rPr>
+                    <w:rFonts w:ascii="Cambria Math" w:hAnsi="Cambria Math" w:cstheme="minorHAnsi"/>
+                  </w:rPr>
+                  <m:t>a</m:t>
+                </w:ins>
+              </m:r>
+            </m:sub>
+          </m:sSub>
+          <m:r>
+            <w:ins w:id="30" w:author="lois" w:date="2016-12-11T13:14:00Z">
+              <w:rPr>
+                <w:rFonts w:ascii="Cambria Math" w:hAnsi="Cambria Math" w:cstheme="minorHAnsi"/>
+              </w:rPr>
+              <m:t>+</m:t>
+            </w:ins>
+          </m:r>
+          <m:sSub>
+            <m:sSubPr>
+              <m:ctrlPr>
+                <w:ins w:id="31" w:author="lois" w:date="2016-12-11T13:14:00Z">
+                  <w:rPr>
+                    <w:rFonts w:ascii="Cambria Math" w:hAnsi="Cambria Math" w:cstheme="minorHAnsi"/>
+                    <w:i/>
+                  </w:rPr>
+                </w:ins>
+              </m:ctrlPr>
+            </m:sSubPr>
+            <m:e>
+              <m:r>
+                <w:ins w:id="32" w:author="lois" w:date="2016-12-11T13:14:00Z">
+                  <w:rPr>
+                    <w:rFonts w:ascii="Cambria Math" w:hAnsi="Cambria Math" w:cstheme="minorHAnsi"/>
+                  </w:rPr>
+                  <m:t>I</m:t>
+                </w:ins>
+              </m:r>
+            </m:e>
+            <m:sub>
+              <m:r>
+                <w:ins w:id="33" w:author="lois" w:date="2016-12-11T13:14:00Z">
+                  <w:rPr>
+                    <w:rFonts w:ascii="Cambria Math" w:hAnsi="Cambria Math" w:cstheme="minorHAnsi"/>
+                  </w:rPr>
+                  <m:t>d</m:t>
+                </w:ins>
+              </m:r>
+            </m:sub>
+          </m:sSub>
+          <m:sSub>
+            <m:sSubPr>
+              <m:ctrlPr>
+                <w:ins w:id="34" w:author="lois" w:date="2016-12-11T13:14:00Z">
+                  <w:rPr>
+                    <w:rFonts w:ascii="Cambria Math" w:hAnsi="Cambria Math" w:cstheme="minorHAnsi"/>
+                    <w:i/>
+                  </w:rPr>
+                </w:ins>
+              </m:ctrlPr>
+            </m:sSubPr>
+            <m:e>
+              <m:r>
+                <w:ins w:id="35" w:author="lois" w:date="2016-12-11T13:14:00Z">
+                  <w:rPr>
+                    <w:rFonts w:ascii="Cambria Math" w:hAnsi="Cambria Math" w:cstheme="minorHAnsi"/>
+                  </w:rPr>
+                  <m:t>k</m:t>
+                </w:ins>
+              </m:r>
+            </m:e>
+            <m:sub>
+              <m:r>
+                <w:ins w:id="36" w:author="lois" w:date="2016-12-11T13:14:00Z">
+                  <w:rPr>
+                    <w:rFonts w:ascii="Cambria Math" w:hAnsi="Cambria Math" w:cstheme="minorHAnsi"/>
+                  </w:rPr>
+                  <m:t>diff</m:t>
+                </w:ins>
+              </m:r>
+            </m:sub>
+          </m:sSub>
+          <m:d>
+            <m:dPr>
+              <m:ctrlPr>
+                <w:ins w:id="37" w:author="lois" w:date="2016-12-11T13:14:00Z">
+                  <w:rPr>
+                    <w:rFonts w:ascii="Cambria Math" w:hAnsi="Cambria Math" w:cstheme="minorHAnsi"/>
+                    <w:i/>
+                  </w:rPr>
+                </w:ins>
+              </m:ctrlPr>
+            </m:dPr>
+            <m:e>
+              <m:r>
+                <w:ins w:id="38" w:author="lois" w:date="2016-12-11T13:14:00Z">
+                  <w:rPr>
+                    <w:rFonts w:ascii="Cambria Math" w:hAnsi="Cambria Math" w:cstheme="minorHAnsi"/>
+                  </w:rPr>
+                  <m:t>L*N</m:t>
+                </w:ins>
+              </m:r>
+            </m:e>
+          </m:d>
+          <m:r>
+            <w:ins w:id="39" w:author="lois" w:date="2016-12-11T13:14:00Z">
+              <w:rPr>
+                <w:rFonts w:ascii="Cambria Math" w:hAnsi="Cambria Math" w:cstheme="minorHAnsi"/>
+              </w:rPr>
+              <m:t>+</m:t>
+            </w:ins>
+          </m:r>
+          <m:sSub>
+            <m:sSubPr>
+              <m:ctrlPr>
+                <w:ins w:id="40" w:author="lois" w:date="2016-12-11T13:14:00Z">
+                  <w:rPr>
+                    <w:rFonts w:ascii="Cambria Math" w:hAnsi="Cambria Math" w:cstheme="minorHAnsi"/>
+                    <w:i/>
+                  </w:rPr>
+                </w:ins>
+              </m:ctrlPr>
+            </m:sSubPr>
+            <m:e>
+              <m:r>
+                <w:ins w:id="41" w:author="lois" w:date="2016-12-11T13:14:00Z">
+                  <w:rPr>
+                    <w:rFonts w:ascii="Cambria Math" w:hAnsi="Cambria Math" w:cstheme="minorHAnsi"/>
+                  </w:rPr>
+                  <m:t>k</m:t>
+                </w:ins>
+              </m:r>
+            </m:e>
+            <m:sub>
+              <m:r>
+                <w:ins w:id="42" w:author="lois" w:date="2016-12-11T13:14:00Z">
+                  <w:rPr>
+                    <w:rFonts w:ascii="Cambria Math" w:hAnsi="Cambria Math" w:cstheme="minorHAnsi"/>
+                  </w:rPr>
+                  <m:t>spec</m:t>
+                </w:ins>
+              </m:r>
+            </m:sub>
+          </m:sSub>
+          <m:sSup>
+            <m:sSupPr>
+              <m:ctrlPr>
+                <w:ins w:id="43" w:author="lois" w:date="2016-12-11T13:14:00Z">
+                  <w:rPr>
+                    <w:rFonts w:ascii="Cambria Math" w:hAnsi="Cambria Math" w:cstheme="minorHAnsi"/>
+                    <w:i/>
+                  </w:rPr>
+                </w:ins>
+              </m:ctrlPr>
+            </m:sSupPr>
+            <m:e>
+              <m:r>
+                <w:ins w:id="44" w:author="lois" w:date="2016-12-11T13:14:00Z">
+                  <w:rPr>
+                    <w:rFonts w:ascii="Cambria Math" w:hAnsi="Cambria Math" w:cstheme="minorHAnsi"/>
+                  </w:rPr>
+                  <m:t>(N*H)</m:t>
+                </w:ins>
+              </m:r>
+            </m:e>
+            <m:sup>
+              <m:r>
+                <w:ins w:id="45" w:author="lois" w:date="2016-12-11T13:14:00Z">
+                  <w:rPr>
+                    <w:rFonts w:ascii="Cambria Math" w:hAnsi="Cambria Math" w:cstheme="minorHAnsi"/>
+                  </w:rPr>
+                  <m:t>α</m:t>
+                </w:ins>
+              </m:r>
+            </m:sup>
+          </m:sSup>
+        </m:oMath>
+      </m:oMathPara>
+    </w:p>
+    <w:p>
+      <w:pPr>
+        <w:spacing w:after="0"/>
+        <w:jc w:val="both"/>
+        <w:rPr>
+          <w:ins w:id="46" w:author="lois" w:date="2016-12-11T13:14:00Z"/>
+          <w:rFonts w:eastAsiaTheme="minorEastAsia" w:cstheme="minorHAnsi"/>
+        </w:rPr>
+      </w:pPr>
+      <w:ins w:id="47" w:author="lois" w:date="2016-12-11T13:14:00Z">
+        <w:r>
+          <w:rPr>
+            <w:rFonts w:eastAsiaTheme="minorEastAsia" w:cstheme="minorHAnsi"/>
+          </w:rPr>
+          <w:t>We initialize the following variables:</w:t>
+        </w:r>
+      </w:ins>
+    </w:p>
+    <w:p>
+      <w:pPr>
+        <w:spacing w:after="0"/>
+        <w:jc w:val="both"/>
+        <w:rPr>
+          <w:ins w:id="48" w:author="lois" w:date="2016-12-11T13:14:00Z"/>
+          <w:rFonts w:ascii="Consolas" w:eastAsiaTheme="minorEastAsia" w:hAnsi="Consolas" w:cstheme="minorHAnsi"/>
+        </w:rPr>
+      </w:pPr>
+      <w:ins w:id="49" w:author="lois" w:date="2016-12-11T13:14:00Z">
+        <w:r>
+          <w:rPr>
+            <w:rFonts w:ascii="Consolas" w:eastAsiaTheme="minorEastAsia" w:hAnsi="Consolas" w:cstheme="minorHAnsi"/>
+          </w:rPr>
+          <w:t>double kAmbient = 0.1</w:t>
+        </w:r>
+      </w:ins>
+    </w:p>
+    <w:p>
+      <w:pPr>
+        <w:spacing w:after="0"/>
+        <w:jc w:val="both"/>
+        <w:rPr>
+          <w:ins w:id="50" w:author="lois" w:date="2016-12-11T13:14:00Z"/>
+          <w:rFonts w:ascii="Consolas" w:eastAsiaTheme="minorEastAsia" w:hAnsi="Consolas" w:cstheme="minorHAnsi"/>
+        </w:rPr>
+      </w:pPr>
+      <w:ins w:id="51" w:author="lois" w:date="2016-12-11T13:14:00Z">
+        <w:r>
+          <w:rPr>
+            <w:rFonts w:ascii="Consolas" w:eastAsiaTheme="minorEastAsia" w:hAnsi="Consolas" w:cstheme="minorHAnsi"/>
+          </w:rPr>
+          <w:t>double kDiff = 0.7</w:t>
+        </w:r>
+      </w:ins>
+    </w:p>
+    <w:p>
+      <w:pPr>
+        <w:spacing w:after="0"/>
+        <w:jc w:val="both"/>
+        <w:rPr>
+          <w:ins w:id="52" w:author="lois" w:date="2016-12-11T13:14:00Z"/>
+          <w:rFonts w:ascii="Consolas" w:eastAsiaTheme="minorEastAsia" w:hAnsi="Consolas" w:cstheme="minorHAnsi"/>
+        </w:rPr>
+      </w:pPr>
+      <w:ins w:id="53" w:author="lois" w:date="2016-12-11T13:14:00Z">
+        <w:r>
+          <w:rPr>
+            <w:rFonts w:ascii="Consolas" w:eastAsiaTheme="minorEastAsia" w:hAnsi="Consolas" w:cstheme="minorHAnsi"/>
+          </w:rPr>
+          <w:t>double kSpec = 0.2</w:t>
+        </w:r>
+      </w:ins>
+    </w:p>
+    <w:p>
+      <w:pPr>
+        <w:spacing w:after="0"/>
+        <w:jc w:val="both"/>
+        <w:rPr>
+          <w:ins w:id="54" w:author="lois" w:date="2016-12-11T13:14:00Z"/>
+          <w:rFonts w:ascii="Consolas" w:eastAsiaTheme="minorEastAsia" w:hAnsi="Consolas" w:cstheme="minorHAnsi"/>
+        </w:rPr>
+      </w:pPr>
+      <w:ins w:id="55" w:author="lois" w:date="2016-12-11T13:14:00Z">
+        <w:r>
+          <w:rPr>
+            <w:rFonts w:ascii="Consolas" w:eastAsiaTheme="minorEastAsia" w:hAnsi="Consolas" w:cstheme="minorHAnsi"/>
+          </w:rPr>
+          <w:t>int power = 10</w:t>
+        </w:r>
+      </w:ins>
+    </w:p>
+    <w:p>
+      <w:pPr>
+        <w:spacing w:after="0"/>
+        <w:jc w:val="both"/>
+        <w:rPr>
+          <w:ins w:id="56" w:author="lois" w:date="2016-12-11T13:14:00Z"/>
+          <w:rFonts w:eastAsiaTheme="minorEastAsia" w:cstheme="minorHAnsi"/>
+        </w:rPr>
+      </w:pPr>
+      <w:ins w:id="57" w:author="lois" w:date="2016-12-11T13:14:00Z">
+        <w:r>
+          <w:rPr>
+            <w:rFonts w:eastAsiaTheme="minorEastAsia" w:cstheme="minorHAnsi"/>
+          </w:rPr>
+          <w:t>We implemented the formula as follows:</w:t>
+        </w:r>
+      </w:ins>
+    </w:p>
+    <w:tbl>
+      <w:tblPr>
+        <w:tblStyle w:val="TableGrid"/>
+        <w:tblW w:w="0" w:type="auto"/>
+        <w:tblLook w:val="04A0" w:firstRow="1" w:lastRow="0" w:firstColumn="1" w:lastColumn="0" w:noHBand="0" w:noVBand="1"/>
+      </w:tblPr>
+      <w:tblGrid>
+        <w:gridCol w:w="1975"/>
+        <w:gridCol w:w="7375"/>
+      </w:tblGrid>
+      <w:tr>
+        <w:trPr>
+          <w:ins w:id="58" w:author="lois" w:date="2016-12-11T13:14:00Z"/>
+        </w:trPr>
+        <w:tc>
+          <w:tcPr>
+            <w:tcW w:w="1975" w:type="dxa"/>
+          </w:tcPr>
+          <w:p>
+            <w:pPr>
+              <w:jc w:val="both"/>
+              <w:rPr>
+                <w:ins w:id="59" w:author="lois" w:date="2016-12-11T13:14:00Z"/>
+                <w:rFonts w:eastAsiaTheme="minorEastAsia" w:cstheme="minorHAnsi"/>
+              </w:rPr>
+            </w:pPr>
+            <w:ins w:id="60" w:author="lois" w:date="2016-12-11T13:14:00Z">
+              <w:r>
+                <w:rPr>
+                  <w:rFonts w:eastAsiaTheme="minorEastAsia" w:cstheme="minorHAnsi"/>
+                </w:rPr>
+                <w:t>Part of the formula</w:t>
+              </w:r>
+            </w:ins>
+          </w:p>
+        </w:tc>
+        <w:tc>
+          <w:tcPr>
+            <w:tcW w:w="7375" w:type="dxa"/>
+          </w:tcPr>
+          <w:p>
+            <w:pPr>
+              <w:jc w:val="both"/>
+              <w:rPr>
+                <w:ins w:id="61" w:author="lois" w:date="2016-12-11T13:14:00Z"/>
+                <w:rFonts w:eastAsiaTheme="minorEastAsia" w:cstheme="minorHAnsi"/>
+              </w:rPr>
+            </w:pPr>
+            <w:ins w:id="62" w:author="lois" w:date="2016-12-11T13:14:00Z">
+              <w:r>
+                <w:rPr>
+                  <w:rFonts w:cstheme="minorHAnsi"/>
+                </w:rPr>
+                <w:t>How it is used in our program</w:t>
+              </w:r>
+            </w:ins>
+          </w:p>
+        </w:tc>
+      </w:tr>
+      <w:tr>
+        <w:trPr>
+          <w:ins w:id="63" w:author="lois" w:date="2016-12-11T13:14:00Z"/>
+        </w:trPr>
+        <w:tc>
+          <w:tcPr>
+            <w:tcW w:w="1975" w:type="dxa"/>
+          </w:tcPr>
+          <w:p>
+            <w:pPr>
+              <w:jc w:val="both"/>
+              <w:rPr>
+                <w:ins w:id="64" w:author="lois" w:date="2016-12-11T13:14:00Z"/>
+                <w:rFonts w:eastAsiaTheme="minorEastAsia" w:cstheme="minorHAnsi"/>
+              </w:rPr>
+            </w:pPr>
+            <w:ins w:id="65" w:author="lois" w:date="2016-12-11T13:14:00Z">
+              <w:r>
+                <w:rPr>
+                  <w:rFonts w:eastAsiaTheme="minorEastAsia" w:cstheme="minorHAnsi"/>
+                </w:rPr>
+                <w:t>N</w:t>
+              </w:r>
+            </w:ins>
+          </w:p>
+        </w:tc>
+        <w:tc>
+          <w:tcPr>
+            <w:tcW w:w="7375" w:type="dxa"/>
+          </w:tcPr>
+          <w:p>
+            <w:pPr>
+              <w:jc w:val="both"/>
+              <w:rPr>
+                <w:ins w:id="66" w:author="lois" w:date="2016-12-11T13:14:00Z"/>
+                <w:rFonts w:eastAsiaTheme="minorEastAsia" w:cstheme="minorHAnsi"/>
+              </w:rPr>
+            </w:pPr>
+            <w:ins w:id="67" w:author="lois" w:date="2016-12-11T13:14:00Z">
+              <w:r>
+                <w:rPr>
+                  <w:rFonts w:ascii="Consolas" w:hAnsi="Consolas" w:cstheme="minorHAnsi"/>
+                </w:rPr>
+                <w:t>double[] normal = {gradient.x / gradient.mag, gradient.y / gradient.mag, gradient.z / gradient.mag};</w:t>
+              </w:r>
+            </w:ins>
+          </w:p>
+        </w:tc>
+      </w:tr>
+      <w:tr>
+        <w:trPr>
+          <w:ins w:id="68" w:author="lois" w:date="2016-12-11T13:14:00Z"/>
+        </w:trPr>
+        <w:tc>
+          <w:tcPr>
+            <w:tcW w:w="1975" w:type="dxa"/>
+          </w:tcPr>
+          <w:p>
+            <w:pPr>
+              <w:jc w:val="both"/>
+              <w:rPr>
+                <w:ins w:id="69" w:author="lois" w:date="2016-12-11T13:14:00Z"/>
+                <w:rFonts w:eastAsiaTheme="minorEastAsia" w:cstheme="minorHAnsi"/>
+              </w:rPr>
+            </w:pPr>
+            <w:ins w:id="70" w:author="lois" w:date="2016-12-11T13:14:00Z">
+              <w:r>
+                <w:rPr>
+                  <w:rFonts w:eastAsiaTheme="minorEastAsia" w:cstheme="minorHAnsi"/>
+                </w:rPr>
+                <w:t>|L+V|</w:t>
+              </w:r>
+            </w:ins>
+          </w:p>
+        </w:tc>
+        <w:tc>
+          <w:tcPr>
+            <w:tcW w:w="7375" w:type="dxa"/>
+          </w:tcPr>
+          <w:p>
+            <w:pPr>
+              <w:jc w:val="both"/>
+              <w:rPr>
+                <w:ins w:id="71" w:author="lois" w:date="2016-12-11T13:14:00Z"/>
+                <w:rFonts w:eastAsiaTheme="minorEastAsia" w:cstheme="minorHAnsi"/>
+              </w:rPr>
+            </w:pPr>
+            <w:ins w:id="72" w:author="lois" w:date="2016-12-11T13:14:00Z">
+              <w:r>
+                <w:rPr>
+                  <w:rFonts w:ascii="Consolas" w:hAnsi="Consolas" w:cstheme="minorHAnsi"/>
+                </w:rPr>
+                <w:t>d</w:t>
+              </w:r>
+              <w:r>
+                <w:rPr>
+                  <w:rFonts w:ascii="Consolas" w:hAnsi="Consolas" w:cstheme="minorHAnsi"/>
+                </w:rPr>
+                <w:t>ouble halfwayLength = VectorMath.length(halfway);</w:t>
+              </w:r>
+            </w:ins>
+          </w:p>
+        </w:tc>
+      </w:tr>
+      <w:tr>
+        <w:trPr>
+          <w:ins w:id="73" w:author="lois" w:date="2016-12-11T13:14:00Z"/>
+        </w:trPr>
+        <w:tc>
+          <w:tcPr>
+            <w:tcW w:w="1975" w:type="dxa"/>
+          </w:tcPr>
+          <w:p>
+            <w:pPr>
+              <w:jc w:val="both"/>
+              <w:rPr>
+                <w:ins w:id="74" w:author="lois" w:date="2016-12-11T13:14:00Z"/>
+                <w:rFonts w:eastAsiaTheme="minorEastAsia" w:cstheme="minorHAnsi"/>
+              </w:rPr>
+            </w:pPr>
+            <w:ins w:id="75" w:author="lois" w:date="2016-12-11T13:14:00Z">
+              <w:r>
+                <w:rPr>
+                  <w:rFonts w:eastAsiaTheme="minorEastAsia" w:cstheme="minorHAnsi"/>
+                </w:rPr>
+                <w:t>H</w:t>
+              </w:r>
+            </w:ins>
+          </w:p>
+        </w:tc>
+        <w:tc>
+          <w:tcPr>
+            <w:tcW w:w="7375" w:type="dxa"/>
+          </w:tcPr>
+          <w:p>
+            <w:pPr>
+              <w:keepNext/>
+              <w:jc w:val="both"/>
+              <w:rPr>
+                <w:ins w:id="76" w:author="lois" w:date="2016-12-11T13:14:00Z"/>
+                <w:rFonts w:ascii="Consolas" w:hAnsi="Consolas" w:cstheme="minorHAnsi"/>
+              </w:rPr>
+            </w:pPr>
+            <w:ins w:id="77" w:author="lois" w:date="2016-12-11T13:14:00Z">
+              <w:r>
+                <w:rPr>
+                  <w:rFonts w:ascii="Consolas" w:hAnsi="Consolas" w:cstheme="minorHAnsi"/>
+                </w:rPr>
+                <w:t>double[] halfway = {2 * viewVec[0], 2 * viewVec[1], 2 * viewVec[2]};</w:t>
+              </w:r>
+              <w:r>
+                <w:rPr>
+                  <w:rFonts w:ascii="Consolas" w:hAnsi="Consolas" w:cstheme="minorHAnsi"/>
+                </w:rPr>
+                <w:t xml:space="preserve"> </w:t>
+              </w:r>
+            </w:ins>
+          </w:p>
+          <w:p>
+            <w:pPr>
+              <w:keepNext/>
+              <w:jc w:val="both"/>
+              <w:rPr>
+                <w:ins w:id="78" w:author="lois" w:date="2016-12-11T13:14:00Z"/>
+                <w:rFonts w:ascii="Consolas" w:hAnsi="Consolas" w:cstheme="minorHAnsi"/>
+              </w:rPr>
+            </w:pPr>
+            <w:ins w:id="79" w:author="lois" w:date="2016-12-11T13:14:00Z">
+              <w:r>
+                <w:rPr>
+                  <w:rFonts w:ascii="Consolas" w:hAnsi="Consolas" w:cstheme="minorHAnsi"/>
+                </w:rPr>
+                <w:t>halfway[0] /= halfwayLength;</w:t>
+              </w:r>
+            </w:ins>
+          </w:p>
+          <w:p>
+            <w:pPr>
+              <w:keepNext/>
+              <w:jc w:val="both"/>
+              <w:rPr>
+                <w:ins w:id="80" w:author="lois" w:date="2016-12-11T13:14:00Z"/>
+                <w:rFonts w:ascii="Consolas" w:hAnsi="Consolas" w:cstheme="minorHAnsi"/>
+              </w:rPr>
+            </w:pPr>
+            <w:ins w:id="81" w:author="lois" w:date="2016-12-11T13:14:00Z">
+              <w:r>
+                <w:rPr>
+                  <w:rFonts w:ascii="Consolas" w:hAnsi="Consolas" w:cstheme="minorHAnsi"/>
+                </w:rPr>
+                <w:t>halfway[1] /= halfwayLength;</w:t>
+              </w:r>
+            </w:ins>
+          </w:p>
+          <w:p>
+            <w:pPr>
+              <w:jc w:val="both"/>
+              <w:rPr>
+                <w:ins w:id="82" w:author="lois" w:date="2016-12-11T13:14:00Z"/>
+                <w:rFonts w:eastAsiaTheme="minorEastAsia" w:cstheme="minorHAnsi"/>
+              </w:rPr>
+            </w:pPr>
+            <w:ins w:id="83" w:author="lois" w:date="2016-12-11T13:14:00Z">
+              <w:r>
+                <w:rPr>
+                  <w:rFonts w:ascii="Consolas" w:hAnsi="Consolas" w:cstheme="minorHAnsi"/>
+                </w:rPr>
+                <w:t>halfway[2] /= halfwayLength;</w:t>
+              </w:r>
+            </w:ins>
+          </w:p>
+        </w:tc>
+      </w:tr>
+      <w:tr>
+        <w:trPr>
+          <w:ins w:id="84" w:author="lois" w:date="2016-12-11T13:14:00Z"/>
+        </w:trPr>
+        <w:tc>
+          <w:tcPr>
+            <w:tcW w:w="1975" w:type="dxa"/>
+          </w:tcPr>
+          <w:p>
+            <w:pPr>
+              <w:jc w:val="both"/>
+              <w:rPr>
+                <w:ins w:id="85" w:author="lois" w:date="2016-12-11T13:14:00Z"/>
+                <w:rFonts w:eastAsiaTheme="minorEastAsia" w:cstheme="minorHAnsi"/>
+              </w:rPr>
+            </w:pPr>
+            <w:ins w:id="86" w:author="lois" w:date="2016-12-11T13:14:00Z">
+              <w:r>
+                <w:rPr>
+                  <w:rFonts w:cstheme="minorHAnsi"/>
+                </w:rPr>
+                <w:t>k</w:t>
+              </w:r>
+              <w:r>
+                <w:rPr>
+                  <w:rFonts w:cstheme="minorHAnsi"/>
+                  <w:vertAlign w:val="subscript"/>
+                </w:rPr>
+                <w:t>diff</w:t>
+              </w:r>
+              <w:r>
+                <w:rPr>
+                  <w:rFonts w:cstheme="minorHAnsi"/>
+                </w:rPr>
+                <w:t xml:space="preserve"> (L*N)</w:t>
+              </w:r>
+            </w:ins>
+          </w:p>
+        </w:tc>
+        <w:tc>
+          <w:tcPr>
+            <w:tcW w:w="7375" w:type="dxa"/>
+          </w:tcPr>
+          <w:p>
+            <w:pPr>
+              <w:jc w:val="both"/>
+              <w:rPr>
+                <w:ins w:id="87" w:author="lois" w:date="2016-12-11T13:14:00Z"/>
+                <w:rFonts w:eastAsiaTheme="minorEastAsia" w:cstheme="minorHAnsi"/>
+              </w:rPr>
+            </w:pPr>
+            <w:ins w:id="88" w:author="lois" w:date="2016-12-11T13:14:00Z">
+              <w:r>
+                <w:rPr>
+                  <w:rFonts w:ascii="Consolas" w:hAnsi="Consolas" w:cstheme="minorHAnsi"/>
+                </w:rPr>
+                <w:t>double diffuseMultiplier = kDiff * (VectorMath.dotproduct(viewVec, normal));</w:t>
+              </w:r>
+            </w:ins>
+          </w:p>
+        </w:tc>
+      </w:tr>
+      <w:tr>
+        <w:trPr>
+          <w:ins w:id="89" w:author="lois" w:date="2016-12-11T13:14:00Z"/>
+        </w:trPr>
+        <w:tc>
+          <w:tcPr>
+            <w:tcW w:w="1975" w:type="dxa"/>
+          </w:tcPr>
+          <w:p>
+            <w:pPr>
+              <w:jc w:val="both"/>
+              <w:rPr>
+                <w:ins w:id="90" w:author="lois" w:date="2016-12-11T13:14:00Z"/>
+                <w:rFonts w:cstheme="minorHAnsi"/>
+              </w:rPr>
+            </w:pPr>
+            <w:ins w:id="91" w:author="lois" w:date="2016-12-11T13:14:00Z">
+              <w:r>
+                <w:rPr>
+                  <w:rFonts w:cstheme="minorHAnsi"/>
+                </w:rPr>
+                <w:t>I</w:t>
+              </w:r>
+              <w:r>
+                <w:rPr>
+                  <w:rFonts w:cstheme="minorHAnsi"/>
+                  <w:vertAlign w:val="subscript"/>
+                </w:rPr>
+                <w:t>a</w:t>
+              </w:r>
+              <w:r>
+                <w:rPr>
+                  <w:rFonts w:cstheme="minorHAnsi"/>
+                </w:rPr>
+                <w:t xml:space="preserve"> + I</w:t>
+              </w:r>
+              <w:r>
+                <w:rPr>
+                  <w:rFonts w:cstheme="minorHAnsi"/>
+                  <w:vertAlign w:val="subscript"/>
+                </w:rPr>
+                <w:t>d</w:t>
+              </w:r>
+              <w:r>
+                <w:rPr>
+                  <w:rFonts w:cstheme="minorHAnsi"/>
+                </w:rPr>
+                <w:t>k</w:t>
+              </w:r>
+              <w:r>
+                <w:rPr>
+                  <w:rFonts w:cstheme="minorHAnsi"/>
+                  <w:vertAlign w:val="subscript"/>
+                </w:rPr>
+                <w:t>diff</w:t>
+              </w:r>
+              <w:r>
+                <w:rPr>
+                  <w:rFonts w:cstheme="minorHAnsi"/>
+                </w:rPr>
+                <w:t xml:space="preserve"> (L*N)</w:t>
+              </w:r>
+            </w:ins>
+          </w:p>
+        </w:tc>
+        <w:tc>
+          <w:tcPr>
+            <w:tcW w:w="7375" w:type="dxa"/>
+          </w:tcPr>
+          <w:p>
+            <w:pPr>
+              <w:keepNext/>
+              <w:jc w:val="both"/>
+              <w:rPr>
+                <w:ins w:id="92" w:author="lois" w:date="2016-12-11T13:14:00Z"/>
+                <w:rFonts w:ascii="Consolas" w:hAnsi="Consolas" w:cstheme="minorHAnsi"/>
+              </w:rPr>
+            </w:pPr>
+            <w:ins w:id="93" w:author="lois" w:date="2016-12-11T13:14:00Z">
+              <w:r>
+                <w:rPr>
+                  <w:rFonts w:ascii="Consolas" w:hAnsi="Consolas" w:cstheme="minorHAnsi"/>
+                </w:rPr>
+                <w:t xml:space="preserve">newColor.r </w:t>
+              </w:r>
+              <w:r>
+                <w:rPr>
+                  <w:rFonts w:ascii="Consolas" w:hAnsi="Consolas" w:cstheme="minorHAnsi"/>
+                </w:rPr>
+                <w:t>= tfEditor2D.triangleWidget.color.r * diffuseMultiplier + kAmbient * tfEditor2D.triangleWidget.color.r;</w:t>
+              </w:r>
+            </w:ins>
+          </w:p>
+          <w:p>
+            <w:pPr>
+              <w:keepNext/>
+              <w:jc w:val="both"/>
+              <w:rPr>
+                <w:ins w:id="94" w:author="lois" w:date="2016-12-11T13:14:00Z"/>
+                <w:rFonts w:ascii="Consolas" w:hAnsi="Consolas" w:cstheme="minorHAnsi"/>
+              </w:rPr>
+            </w:pPr>
+          </w:p>
+          <w:p>
+            <w:pPr>
+              <w:keepNext/>
+              <w:jc w:val="both"/>
+              <w:rPr>
+                <w:ins w:id="95" w:author="lois" w:date="2016-12-11T13:14:00Z"/>
+                <w:rFonts w:ascii="Consolas" w:hAnsi="Consolas" w:cstheme="minorHAnsi"/>
+              </w:rPr>
+            </w:pPr>
+            <w:ins w:id="96" w:author="lois" w:date="2016-12-11T13:14:00Z">
+              <w:r>
+                <w:rPr>
+                  <w:rFonts w:ascii="Consolas" w:hAnsi="Consolas" w:cstheme="minorHAnsi"/>
+                </w:rPr>
+                <w:t>newColor.g = tfEditor2D.triangleWidget.color.g * diffuseMultiplier + kAmbient * tfEditor2D.triangleWidget.color.g;</w:t>
+              </w:r>
+            </w:ins>
+          </w:p>
+          <w:p>
+            <w:pPr>
+              <w:jc w:val="both"/>
+              <w:rPr>
+                <w:ins w:id="97" w:author="lois" w:date="2016-12-11T13:14:00Z"/>
+                <w:rFonts w:ascii="Consolas" w:hAnsi="Consolas" w:cstheme="minorHAnsi"/>
+              </w:rPr>
+            </w:pPr>
+          </w:p>
+          <w:p>
+            <w:pPr>
+              <w:jc w:val="both"/>
+              <w:rPr>
+                <w:ins w:id="98" w:author="lois" w:date="2016-12-11T13:14:00Z"/>
+                <w:rFonts w:ascii="Consolas" w:hAnsi="Consolas" w:cstheme="minorHAnsi"/>
+              </w:rPr>
+            </w:pPr>
+            <w:ins w:id="99" w:author="lois" w:date="2016-12-11T13:14:00Z">
+              <w:r>
+                <w:rPr>
+                  <w:rFonts w:ascii="Consolas" w:hAnsi="Consolas" w:cstheme="minorHAnsi"/>
+                </w:rPr>
+                <w:t>newColor.b = tfEditor2D.triangleWidget.color.b * diffuseMultiplier + kAmbient * tfE</w:t>
+              </w:r>
+              <w:r>
+                <w:rPr>
+                  <w:rFonts w:ascii="Consolas" w:hAnsi="Consolas" w:cstheme="minorHAnsi"/>
+                </w:rPr>
+                <w:t>ditor2D.triangleWidget.color.b;</w:t>
+              </w:r>
+            </w:ins>
+          </w:p>
+        </w:tc>
+      </w:tr>
+      <w:tr>
+        <w:trPr>
+          <w:ins w:id="100" w:author="lois" w:date="2016-12-11T13:14:00Z"/>
+        </w:trPr>
+        <w:tc>
+          <w:tcPr>
+            <w:tcW w:w="1975" w:type="dxa"/>
+          </w:tcPr>
+          <w:p>
+            <w:pPr>
+              <w:jc w:val="both"/>
+              <w:rPr>
+                <w:ins w:id="101" w:author="lois" w:date="2016-12-11T13:14:00Z"/>
+                <w:rFonts w:cstheme="minorHAnsi"/>
+              </w:rPr>
+            </w:pPr>
+            <w:ins w:id="102" w:author="lois" w:date="2016-12-11T13:14:00Z">
+              <w:r>
+                <w:rPr>
+                  <w:rFonts w:cstheme="minorHAnsi"/>
+                </w:rPr>
+                <w:t>k</w:t>
+              </w:r>
+              <w:r>
+                <w:rPr>
+                  <w:rFonts w:cstheme="minorHAnsi"/>
+                  <w:vertAlign w:val="subscript"/>
+                </w:rPr>
+                <w:t>spec</w:t>
+              </w:r>
+              <w:r>
+                <w:rPr>
+                  <w:rFonts w:cstheme="minorHAnsi"/>
+                </w:rPr>
+                <w:t>(N*H)</w:t>
+              </w:r>
+              <w:r>
+                <w:rPr>
+                  <w:rFonts w:cstheme="minorHAnsi"/>
+                  <w:vertAlign w:val="superscript"/>
+                </w:rPr>
+                <w:t>α</w:t>
+              </w:r>
+            </w:ins>
+          </w:p>
+        </w:tc>
+        <w:tc>
+          <w:tcPr>
+            <w:tcW w:w="7375" w:type="dxa"/>
+          </w:tcPr>
+          <w:p>
+            <w:pPr>
+              <w:keepNext/>
+              <w:jc w:val="both"/>
+              <w:rPr>
+                <w:ins w:id="103" w:author="lois" w:date="2016-12-11T13:14:00Z"/>
+                <w:rFonts w:ascii="Consolas" w:hAnsi="Consolas" w:cstheme="minorHAnsi"/>
+              </w:rPr>
+            </w:pPr>
+            <w:ins w:id="104" w:author="lois" w:date="2016-12-11T13:14:00Z">
+              <w:r>
+                <w:rPr>
+                  <w:rFonts w:ascii="Consolas" w:hAnsi="Consolas" w:cstheme="minorHAnsi"/>
+                </w:rPr>
+                <w:t>double spec = kSpec * (Math.pow(VectorMath.dotproduct(normal, halfway), power));</w:t>
+              </w:r>
+            </w:ins>
+          </w:p>
+        </w:tc>
+      </w:tr>
+      <w:tr>
+        <w:trPr>
+          <w:ins w:id="105" w:author="lois" w:date="2016-12-11T13:14:00Z"/>
+        </w:trPr>
+        <w:tc>
+          <w:tcPr>
+            <w:tcW w:w="1975" w:type="dxa"/>
+          </w:tcPr>
+          <w:p>
+            <w:pPr>
+              <w:jc w:val="both"/>
+              <w:rPr>
+                <w:ins w:id="106" w:author="lois" w:date="2016-12-11T13:14:00Z"/>
+                <w:rFonts w:cstheme="minorHAnsi"/>
+              </w:rPr>
+            </w:pPr>
+            <w:ins w:id="107" w:author="lois" w:date="2016-12-11T13:14:00Z">
+              <w:r>
+                <w:rPr>
+                  <w:rFonts w:cstheme="minorHAnsi"/>
+                </w:rPr>
+                <w:t>I</w:t>
+              </w:r>
+            </w:ins>
+          </w:p>
+        </w:tc>
+        <w:tc>
+          <w:tcPr>
+            <w:tcW w:w="7375" w:type="dxa"/>
+          </w:tcPr>
+          <w:p>
+            <w:pPr>
+              <w:keepNext/>
+              <w:jc w:val="both"/>
+              <w:rPr>
+                <w:ins w:id="108" w:author="lois" w:date="2016-12-11T13:14:00Z"/>
+                <w:rFonts w:ascii="Consolas" w:hAnsi="Consolas" w:cstheme="minorHAnsi"/>
+              </w:rPr>
+            </w:pPr>
+            <w:ins w:id="109" w:author="lois" w:date="2016-12-11T13:14:00Z">
+              <w:r>
+                <w:rPr>
+                  <w:rFonts w:ascii="Consolas" w:hAnsi="Consolas" w:cstheme="minorHAnsi"/>
+                </w:rPr>
+                <w:t>newColor.r += spec;</w:t>
+              </w:r>
+            </w:ins>
+          </w:p>
+          <w:p>
+            <w:pPr>
+              <w:keepNext/>
+              <w:jc w:val="both"/>
+              <w:rPr>
+                <w:ins w:id="110" w:author="lois" w:date="2016-12-11T13:14:00Z"/>
+                <w:rFonts w:ascii="Consolas" w:hAnsi="Consolas" w:cstheme="minorHAnsi"/>
+              </w:rPr>
+            </w:pPr>
+            <w:ins w:id="111" w:author="lois" w:date="2016-12-11T13:14:00Z">
+              <w:r>
+                <w:rPr>
+                  <w:rFonts w:ascii="Consolas" w:hAnsi="Consolas" w:cstheme="minorHAnsi"/>
+                </w:rPr>
+                <w:t>newColor.g += spec;</w:t>
+              </w:r>
+            </w:ins>
+          </w:p>
+          <w:p>
+            <w:pPr>
+              <w:keepNext/>
+              <w:jc w:val="both"/>
+              <w:rPr>
+                <w:ins w:id="112" w:author="lois" w:date="2016-12-11T13:14:00Z"/>
+                <w:rFonts w:ascii="Consolas" w:hAnsi="Consolas" w:cstheme="minorHAnsi"/>
+              </w:rPr>
+            </w:pPr>
+            <w:ins w:id="113" w:author="lois" w:date="2016-12-11T13:14:00Z">
+              <w:r>
+                <w:rPr>
+                  <w:rFonts w:ascii="Consolas" w:hAnsi="Consolas" w:cstheme="minorHAnsi"/>
+                </w:rPr>
+                <w:t>newColor.b += spec;</w:t>
+              </w:r>
+            </w:ins>
+          </w:p>
+          <w:p>
+            <w:pPr>
+              <w:keepNext/>
+              <w:jc w:val="both"/>
+              <w:rPr>
+                <w:ins w:id="114" w:author="lois" w:date="2016-12-11T13:14:00Z"/>
+                <w:rFonts w:ascii="Consolas" w:hAnsi="Consolas" w:cstheme="minorHAnsi"/>
+              </w:rPr>
+            </w:pPr>
+            <w:ins w:id="115" w:author="lois" w:date="2016-12-11T13:14:00Z">
+              <w:r>
+                <w:rPr>
+                  <w:rFonts w:ascii="Consolas" w:hAnsi="Consolas" w:cstheme="minorHAnsi"/>
+                </w:rPr>
+                <w:t>previousColor.r = newColor.r * resultAlpha + previousColor.r * (1 - resultAlpha);</w:t>
+              </w:r>
+            </w:ins>
+          </w:p>
+          <w:p>
+            <w:pPr>
+              <w:keepNext/>
+              <w:jc w:val="both"/>
+              <w:rPr>
+                <w:ins w:id="116" w:author="lois" w:date="2016-12-11T13:14:00Z"/>
+                <w:rFonts w:ascii="Consolas" w:hAnsi="Consolas" w:cstheme="minorHAnsi"/>
+              </w:rPr>
+            </w:pPr>
+            <w:ins w:id="117" w:author="lois" w:date="2016-12-11T13:14:00Z">
+              <w:r>
+                <w:rPr>
+                  <w:rFonts w:ascii="Consolas" w:hAnsi="Consolas" w:cstheme="minorHAnsi"/>
+                </w:rPr>
+                <w:t>previousColor.g = newColor.g * resultAlpha + previousColor.g * (1 - resultAlpha);</w:t>
+              </w:r>
+            </w:ins>
+          </w:p>
+          <w:p>
+            <w:pPr>
+              <w:keepNext/>
+              <w:jc w:val="both"/>
+              <w:rPr>
+                <w:ins w:id="118" w:author="lois" w:date="2016-12-11T13:14:00Z"/>
+                <w:rFonts w:ascii="Consolas" w:hAnsi="Consolas" w:cstheme="minorHAnsi"/>
+              </w:rPr>
+            </w:pPr>
+            <w:ins w:id="119" w:author="lois" w:date="2016-12-11T13:14:00Z">
+              <w:r>
+                <w:rPr>
+                  <w:rFonts w:ascii="Consolas" w:hAnsi="Consolas" w:cstheme="minorHAnsi"/>
+                </w:rPr>
+                <w:t>previousColor.b = newColor.b * resultAlpha + previousColor.b * (1 - resultAlpha);</w:t>
+              </w:r>
+            </w:ins>
+          </w:p>
+        </w:tc>
+      </w:tr>
+    </w:tbl>
+    <w:p>
+      <w:pPr>
+        <w:spacing w:after="0"/>
+        <w:jc w:val="both"/>
+        <w:rPr>
+          <w:rFonts w:cstheme="minorHAnsi"/>
+        </w:rPr>
+      </w:pPr>
+      <w:bookmarkStart w:id="120" w:name="_GoBack"/>
+      <w:bookmarkEnd w:id="120"/>
     </w:p>
     <w:p>
       <w:pPr>
@@ -7155,7 +6990,6 @@
           <w:sz w:val="28"/>
           <w:u w:val="single"/>
         </w:rPr>
-        <w:lastRenderedPageBreak/>
         <w:t>Comparison of techniques</w:t>
       </w:r>
     </w:p>
@@ -7166,7 +7000,7 @@
         <w:rPr>
           <w:rFonts w:cstheme="minorHAnsi"/>
           <w:lang w:val="nl-NL"/>
-          <w:rPrChange w:id="17" w:author="Pieterse, J." w:date="2016-12-10T15:30:00Z">
+          <w:rPrChange w:id="121" w:author="Pieterse, J." w:date="2016-12-10T15:30:00Z">
             <w:rPr>
               <w:rFonts w:cstheme="minorHAnsi"/>
             </w:rPr>
@@ -7178,13 +7012,14 @@
           <w:rFonts w:cstheme="minorHAnsi"/>
           <w:lang w:val="nl-NL"/>
         </w:rPr>
+        <w:lastRenderedPageBreak/>
         <w:t xml:space="preserve">(Ik doe dit nu overal tussendoor al, dus dan hoeft dit stukje niet meer denk ik. </w:t>
       </w:r>
       <w:r>
         <w:rPr>
           <w:rFonts w:cstheme="minorHAnsi"/>
           <w:lang w:val="nl-NL"/>
-          <w:rPrChange w:id="18" w:author="Pieterse, J." w:date="2016-12-10T15:30:00Z">
+          <w:rPrChange w:id="122" w:author="Pieterse, J." w:date="2016-12-10T15:30:00Z">
             <w:rPr>
               <w:rFonts w:cstheme="minorHAnsi"/>
             </w:rPr>
@@ -7201,7 +7036,7 @@
           <w:rFonts w:cstheme="minorHAnsi"/>
           <w:color w:val="FF0000"/>
           <w:lang w:val="nl-NL"/>
-          <w:rPrChange w:id="19" w:author="Pieterse, J." w:date="2016-12-10T15:30:00Z">
+          <w:rPrChange w:id="123" w:author="Pieterse, J." w:date="2016-12-10T15:30:00Z">
             <w:rPr>
               <w:rFonts w:cstheme="minorHAnsi"/>
               <w:color w:val="FF0000"/>
@@ -7267,7 +7102,7 @@
         <w:spacing w:after="0"/>
         <w:jc w:val="both"/>
         <w:rPr>
-          <w:ins w:id="20" w:author="lois" w:date="2016-12-10T16:30:00Z"/>
+          <w:ins w:id="124" w:author="lois" w:date="2016-12-10T16:30:00Z"/>
           <w:rFonts w:cstheme="minorHAnsi"/>
           <w:color w:val="FF0000"/>
         </w:rPr>
@@ -7325,10 +7160,10 @@
     <w:p>
       <w:pPr>
         <w:rPr>
-          <w:ins w:id="21" w:author="lois" w:date="2016-12-10T16:30:00Z"/>
-        </w:rPr>
-      </w:pPr>
-      <w:ins w:id="22" w:author="lois" w:date="2016-12-10T16:30:00Z">
+          <w:ins w:id="125" w:author="lois" w:date="2016-12-10T16:30:00Z"/>
+        </w:rPr>
+      </w:pPr>
+      <w:ins w:id="126" w:author="lois" w:date="2016-12-10T16:30:00Z">
         <w:r>
           <w:br w:type="page"/>
         </w:r>
@@ -7339,14 +7174,14 @@
         <w:spacing w:after="0"/>
         <w:jc w:val="both"/>
         <w:rPr>
-          <w:ins w:id="23" w:author="lois" w:date="2016-12-10T16:30:00Z"/>
+          <w:ins w:id="127" w:author="lois" w:date="2016-12-10T16:30:00Z"/>
           <w:rFonts w:cstheme="minorHAnsi"/>
           <w:b/>
           <w:sz w:val="28"/>
           <w:u w:val="single"/>
         </w:rPr>
       </w:pPr>
-      <w:ins w:id="24" w:author="lois" w:date="2016-12-10T16:31:00Z">
+      <w:ins w:id="128" w:author="lois" w:date="2016-12-10T16:31:00Z">
         <w:r>
           <w:rPr>
             <w:rFonts w:cstheme="minorHAnsi"/>
@@ -7364,18 +7199,18 @@
         <w:spacing w:after="0"/>
         <w:jc w:val="both"/>
         <w:rPr>
-          <w:del w:id="25" w:author="lois" w:date="2016-12-10T16:42:00Z"/>
-          <w:rFonts w:cstheme="minorHAnsi"/>
-          <w:rPrChange w:id="26" w:author="lois" w:date="2016-12-10T16:31:00Z">
+          <w:del w:id="129" w:author="lois" w:date="2016-12-10T16:42:00Z"/>
+          <w:rFonts w:cstheme="minorHAnsi"/>
+          <w:rPrChange w:id="130" w:author="lois" w:date="2016-12-10T16:31:00Z">
             <w:rPr>
-              <w:del w:id="27" w:author="lois" w:date="2016-12-10T16:42:00Z"/>
+              <w:del w:id="131" w:author="lois" w:date="2016-12-10T16:42:00Z"/>
               <w:rFonts w:cstheme="minorHAnsi"/>
               <w:color w:val="FF0000"/>
             </w:rPr>
           </w:rPrChange>
         </w:rPr>
       </w:pPr>
-      <w:ins w:id="28" w:author="lois" w:date="2016-12-10T16:31:00Z">
+      <w:ins w:id="132" w:author="lois" w:date="2016-12-10T16:31:00Z">
         <w:r>
           <w:rPr>
             <w:rFonts w:cstheme="minorHAnsi"/>
@@ -7383,7 +7218,7 @@
           <w:t>In order to be able to recreate the pictures that we used in this report,</w:t>
         </w:r>
       </w:ins>
-      <w:ins w:id="29" w:author="lois" w:date="2016-12-10T16:33:00Z">
+      <w:ins w:id="133" w:author="lois" w:date="2016-12-10T16:33:00Z">
         <w:r>
           <w:rPr>
             <w:rFonts w:cstheme="minorHAnsi"/>
@@ -7391,7 +7226,7 @@
           <w:t xml:space="preserve"> we give these pictures below</w:t>
         </w:r>
       </w:ins>
-      <w:ins w:id="30" w:author="lois" w:date="2016-12-10T16:32:00Z">
+      <w:ins w:id="134" w:author="lois" w:date="2016-12-10T16:32:00Z">
         <w:r>
           <w:rPr>
             <w:rFonts w:cstheme="minorHAnsi"/>
@@ -7399,7 +7234,7 @@
           <w:t xml:space="preserve"> with their corresponding</w:t>
         </w:r>
       </w:ins>
-      <w:ins w:id="31" w:author="lois" w:date="2016-12-10T16:31:00Z">
+      <w:ins w:id="135" w:author="lois" w:date="2016-12-10T16:31:00Z">
         <w:r>
           <w:rPr>
             <w:rFonts w:cstheme="minorHAnsi"/>
@@ -7423,12 +7258,12 @@
         <w:spacing w:after="0"/>
         <w:jc w:val="both"/>
         <w:rPr>
-          <w:ins w:id="32" w:author="lois" w:date="2016-12-10T16:42:00Z"/>
+          <w:ins w:id="136" w:author="lois" w:date="2016-12-10T16:42:00Z"/>
           <w:rFonts w:cstheme="minorHAnsi"/>
           <w:color w:val="FF0000"/>
         </w:rPr>
       </w:pPr>
-      <w:ins w:id="33" w:author="lois" w:date="2016-12-10T16:33:00Z">
+      <w:ins w:id="137" w:author="lois" w:date="2016-12-10T16:33:00Z">
         <w:r>
           <w:rPr>
             <w:noProof/>
@@ -7470,7 +7305,7 @@
           </w:drawing>
         </w:r>
       </w:ins>
-      <w:ins w:id="34" w:author="lois" w:date="2016-12-10T16:34:00Z">
+      <w:ins w:id="138" w:author="lois" w:date="2016-12-10T16:34:00Z">
         <w:r>
           <w:rPr>
             <w:noProof/>
@@ -7518,12 +7353,12 @@
         <w:spacing w:after="0"/>
         <w:jc w:val="both"/>
         <w:rPr>
-          <w:ins w:id="35" w:author="lois" w:date="2016-12-10T16:35:00Z"/>
+          <w:ins w:id="139" w:author="lois" w:date="2016-12-10T16:35:00Z"/>
           <w:rFonts w:cstheme="minorHAnsi"/>
           <w:color w:val="FF0000"/>
         </w:rPr>
       </w:pPr>
-      <w:ins w:id="36" w:author="lois" w:date="2016-12-10T16:42:00Z">
+      <w:ins w:id="140" w:author="lois" w:date="2016-12-10T16:42:00Z">
         <w:r>
           <w:rPr>
             <w:noProof/>
@@ -7572,12 +7407,12 @@
         <w:spacing w:after="0"/>
         <w:jc w:val="both"/>
         <w:rPr>
-          <w:ins w:id="37" w:author="lois" w:date="2016-12-10T16:36:00Z"/>
+          <w:ins w:id="141" w:author="lois" w:date="2016-12-10T16:36:00Z"/>
           <w:rFonts w:cstheme="minorHAnsi"/>
           <w:color w:val="FF0000"/>
         </w:rPr>
       </w:pPr>
-      <w:ins w:id="38" w:author="lois" w:date="2016-12-10T16:35:00Z">
+      <w:ins w:id="142" w:author="lois" w:date="2016-12-10T16:35:00Z">
         <w:r>
           <w:rPr>
             <w:noProof/>
@@ -7625,12 +7460,12 @@
         <w:spacing w:after="0"/>
         <w:jc w:val="both"/>
         <w:rPr>
-          <w:ins w:id="39" w:author="lois" w:date="2016-12-10T16:43:00Z"/>
+          <w:ins w:id="143" w:author="lois" w:date="2016-12-10T16:43:00Z"/>
           <w:rFonts w:cstheme="minorHAnsi"/>
           <w:color w:val="FF0000"/>
         </w:rPr>
       </w:pPr>
-      <w:ins w:id="40" w:author="lois" w:date="2016-12-10T16:36:00Z">
+      <w:ins w:id="144" w:author="lois" w:date="2016-12-10T16:36:00Z">
         <w:r>
           <w:rPr>
             <w:rFonts w:cstheme="minorHAnsi"/>
@@ -7693,12 +7528,12 @@
         <w:spacing w:after="0"/>
         <w:jc w:val="both"/>
         <w:rPr>
-          <w:del w:id="41" w:author="lois" w:date="2016-12-10T16:43:00Z"/>
+          <w:del w:id="145" w:author="lois" w:date="2016-12-10T16:43:00Z"/>
           <w:rFonts w:cstheme="minorHAnsi"/>
           <w:color w:val="FF0000"/>
         </w:rPr>
       </w:pPr>
-      <w:ins w:id="42" w:author="lois" w:date="2016-12-10T16:43:00Z">
+      <w:ins w:id="146" w:author="lois" w:date="2016-12-10T16:43:00Z">
         <w:r>
           <w:rPr>
             <w:noProof/>
@@ -7747,12 +7582,12 @@
         <w:spacing w:after="0"/>
         <w:jc w:val="both"/>
         <w:rPr>
-          <w:del w:id="43" w:author="lois" w:date="2016-12-10T16:43:00Z"/>
+          <w:del w:id="147" w:author="lois" w:date="2016-12-10T16:43:00Z"/>
           <w:rFonts w:cstheme="minorHAnsi"/>
           <w:color w:val="FF0000"/>
         </w:rPr>
       </w:pPr>
-      <w:ins w:id="44" w:author="lois" w:date="2016-12-10T16:40:00Z">
+      <w:ins w:id="148" w:author="lois" w:date="2016-12-10T16:40:00Z">
         <w:r>
           <w:rPr>
             <w:noProof/>
@@ -7794,7 +7629,7 @@
           </w:drawing>
         </w:r>
       </w:ins>
-      <w:ins w:id="45" w:author="lois" w:date="2016-12-10T16:41:00Z">
+      <w:ins w:id="149" w:author="lois" w:date="2016-12-10T16:41:00Z">
         <w:r>
           <w:rPr>
             <w:noProof/>
@@ -7842,12 +7677,12 @@
         <w:spacing w:after="0"/>
         <w:jc w:val="both"/>
         <w:rPr>
-          <w:ins w:id="46" w:author="lois" w:date="2016-12-10T16:44:00Z"/>
+          <w:ins w:id="150" w:author="lois" w:date="2016-12-10T16:44:00Z"/>
           <w:rFonts w:cstheme="minorHAnsi"/>
           <w:color w:val="FF0000"/>
         </w:rPr>
       </w:pPr>
-      <w:ins w:id="47" w:author="lois" w:date="2016-12-10T16:41:00Z">
+      <w:ins w:id="151" w:author="lois" w:date="2016-12-10T16:41:00Z">
         <w:r>
           <w:rPr>
             <w:noProof/>
@@ -7929,7 +7764,7 @@
           </w:drawing>
         </w:r>
       </w:ins>
-      <w:ins w:id="48" w:author="lois" w:date="2016-12-10T16:42:00Z">
+      <w:ins w:id="152" w:author="lois" w:date="2016-12-10T16:42:00Z">
         <w:r>
           <w:rPr>
             <w:noProof/>
@@ -7981,7 +7816,7 @@
           <w:color w:val="FF0000"/>
         </w:rPr>
       </w:pPr>
-      <w:ins w:id="49" w:author="lois" w:date="2016-12-10T16:42:00Z">
+      <w:ins w:id="153" w:author="lois" w:date="2016-12-10T16:42:00Z">
         <w:r>
           <w:rPr>
             <w:noProof/>
@@ -8993,7 +8828,7 @@
 </file>
 
 <file path=customXml/itemProps1.xml><?xml version="1.0" encoding="utf-8"?>
-<ds:datastoreItem xmlns:ds="http://schemas.openxmlformats.org/officeDocument/2006/customXml" ds:itemID="{29B3BD17-259B-44AD-A98F-02C884B4B951}">
+<ds:datastoreItem xmlns:ds="http://schemas.openxmlformats.org/officeDocument/2006/customXml" ds:itemID="{747D27EF-B6F2-4B25-BDC2-6A8FDC8D6B9A}">
   <ds:schemaRefs>
     <ds:schemaRef ds:uri="http://schemas.openxmlformats.org/officeDocument/2006/bibliography"/>
   </ds:schemaRefs>

</xml_diff>